<commit_message>
Redacción del modulo de Aulas
</commit_message>
<xml_diff>
--- a/06. Manuales/Manual de Usuario.docx
+++ b/06. Manuales/Manual de Usuario.docx
@@ -610,7 +610,7 @@
           <w:r>
             <w:fldChar w:fldCharType="separate"/>
           </w:r>
-          <w:hyperlink w:anchor="_Toc44255179" w:history="1">
+          <w:hyperlink w:anchor="_Toc64135283" w:history="1">
             <w:r>
               <w:rPr>
                 <w:rStyle w:val="Hipervnculo"/>
@@ -637,7 +637,7 @@
                 <w:noProof/>
                 <w:webHidden/>
               </w:rPr>
-              <w:instrText xml:space="preserve"> PAGEREF _Toc44255179 \h </w:instrText>
+              <w:instrText xml:space="preserve"> PAGEREF _Toc64135283 \h </w:instrText>
             </w:r>
             <w:r>
               <w:rPr>
@@ -657,7 +657,7 @@
                 <w:noProof/>
                 <w:webHidden/>
               </w:rPr>
-              <w:t>4</w:t>
+              <w:t>5</w:t>
             </w:r>
             <w:r>
               <w:rPr>
@@ -681,7 +681,7 @@
               <w:lang w:val="es-AR" w:eastAsia="es-AR"/>
             </w:rPr>
           </w:pPr>
-          <w:hyperlink w:anchor="_Toc44255180" w:history="1">
+          <w:hyperlink w:anchor="_Toc64135284" w:history="1">
             <w:r>
               <w:rPr>
                 <w:rStyle w:val="Hipervnculo"/>
@@ -708,7 +708,7 @@
                 <w:noProof/>
                 <w:webHidden/>
               </w:rPr>
-              <w:instrText xml:space="preserve"> PAGEREF _Toc44255180 \h </w:instrText>
+              <w:instrText xml:space="preserve"> PAGEREF _Toc64135284 \h </w:instrText>
             </w:r>
             <w:r>
               <w:rPr>
@@ -728,7 +728,7 @@
                 <w:noProof/>
                 <w:webHidden/>
               </w:rPr>
-              <w:t>4</w:t>
+              <w:t>5</w:t>
             </w:r>
             <w:r>
               <w:rPr>
@@ -752,7 +752,7 @@
               <w:lang w:val="es-AR" w:eastAsia="es-AR"/>
             </w:rPr>
           </w:pPr>
-          <w:hyperlink w:anchor="_Toc44255181" w:history="1">
+          <w:hyperlink w:anchor="_Toc64135285" w:history="1">
             <w:r>
               <w:rPr>
                 <w:rStyle w:val="Hipervnculo"/>
@@ -779,7 +779,7 @@
                 <w:noProof/>
                 <w:webHidden/>
               </w:rPr>
-              <w:instrText xml:space="preserve"> PAGEREF _Toc44255181 \h </w:instrText>
+              <w:instrText xml:space="preserve"> PAGEREF _Toc64135285 \h </w:instrText>
             </w:r>
             <w:r>
               <w:rPr>
@@ -799,7 +799,7 @@
                 <w:noProof/>
                 <w:webHidden/>
               </w:rPr>
-              <w:t>4</w:t>
+              <w:t>5</w:t>
             </w:r>
             <w:r>
               <w:rPr>
@@ -823,7 +823,7 @@
               <w:lang w:val="es-AR" w:eastAsia="es-AR"/>
             </w:rPr>
           </w:pPr>
-          <w:hyperlink w:anchor="_Toc44255182" w:history="1">
+          <w:hyperlink w:anchor="_Toc64135286" w:history="1">
             <w:r>
               <w:rPr>
                 <w:rStyle w:val="Hipervnculo"/>
@@ -850,7 +850,7 @@
                 <w:noProof/>
                 <w:webHidden/>
               </w:rPr>
-              <w:instrText xml:space="preserve"> PAGEREF _Toc44255182 \h </w:instrText>
+              <w:instrText xml:space="preserve"> PAGEREF _Toc64135286 \h </w:instrText>
             </w:r>
             <w:r>
               <w:rPr>
@@ -870,7 +870,7 @@
                 <w:noProof/>
                 <w:webHidden/>
               </w:rPr>
-              <w:t>4</w:t>
+              <w:t>5</w:t>
             </w:r>
             <w:r>
               <w:rPr>
@@ -894,7 +894,7 @@
               <w:lang w:val="es-AR" w:eastAsia="es-AR"/>
             </w:rPr>
           </w:pPr>
-          <w:hyperlink w:anchor="_Toc44255183" w:history="1">
+          <w:hyperlink w:anchor="_Toc64135287" w:history="1">
             <w:r>
               <w:rPr>
                 <w:rStyle w:val="Hipervnculo"/>
@@ -921,7 +921,7 @@
                 <w:noProof/>
                 <w:webHidden/>
               </w:rPr>
-              <w:instrText xml:space="preserve"> PAGEREF _Toc44255183 \h </w:instrText>
+              <w:instrText xml:space="preserve"> PAGEREF _Toc64135287 \h </w:instrText>
             </w:r>
             <w:r>
               <w:rPr>
@@ -941,7 +941,7 @@
                 <w:noProof/>
                 <w:webHidden/>
               </w:rPr>
-              <w:t>5</w:t>
+              <w:t>6</w:t>
             </w:r>
             <w:r>
               <w:rPr>
@@ -965,7 +965,7 @@
               <w:lang w:val="es-AR" w:eastAsia="es-AR"/>
             </w:rPr>
           </w:pPr>
-          <w:hyperlink w:anchor="_Toc44255184" w:history="1">
+          <w:hyperlink w:anchor="_Toc64135288" w:history="1">
             <w:r>
               <w:rPr>
                 <w:rStyle w:val="Hipervnculo"/>
@@ -992,7 +992,7 @@
                 <w:noProof/>
                 <w:webHidden/>
               </w:rPr>
-              <w:instrText xml:space="preserve"> PAGEREF _Toc44255184 \h </w:instrText>
+              <w:instrText xml:space="preserve"> PAGEREF _Toc64135288 \h </w:instrText>
             </w:r>
             <w:r>
               <w:rPr>
@@ -1012,7 +1012,7 @@
                 <w:noProof/>
                 <w:webHidden/>
               </w:rPr>
-              <w:t>6</w:t>
+              <w:t>7</w:t>
             </w:r>
             <w:r>
               <w:rPr>
@@ -1036,7 +1036,7 @@
               <w:lang w:val="es-AR" w:eastAsia="es-AR"/>
             </w:rPr>
           </w:pPr>
-          <w:hyperlink w:anchor="_Toc44255185" w:history="1">
+          <w:hyperlink w:anchor="_Toc64135289" w:history="1">
             <w:r>
               <w:rPr>
                 <w:rStyle w:val="Hipervnculo"/>
@@ -1063,7 +1063,7 @@
                 <w:noProof/>
                 <w:webHidden/>
               </w:rPr>
-              <w:instrText xml:space="preserve"> PAGEREF _Toc44255185 \h </w:instrText>
+              <w:instrText xml:space="preserve"> PAGEREF _Toc64135289 \h </w:instrText>
             </w:r>
             <w:r>
               <w:rPr>
@@ -1083,7 +1083,7 @@
                 <w:noProof/>
                 <w:webHidden/>
               </w:rPr>
-              <w:t>6</w:t>
+              <w:t>7</w:t>
             </w:r>
             <w:r>
               <w:rPr>
@@ -1107,7 +1107,7 @@
               <w:lang w:val="es-AR" w:eastAsia="es-AR"/>
             </w:rPr>
           </w:pPr>
-          <w:hyperlink w:anchor="_Toc44255186" w:history="1">
+          <w:hyperlink w:anchor="_Toc64135290" w:history="1">
             <w:r>
               <w:rPr>
                 <w:rStyle w:val="Hipervnculo"/>
@@ -1134,7 +1134,7 @@
                 <w:noProof/>
                 <w:webHidden/>
               </w:rPr>
-              <w:instrText xml:space="preserve"> PAGEREF _Toc44255186 \h </w:instrText>
+              <w:instrText xml:space="preserve"> PAGEREF _Toc64135290 \h </w:instrText>
             </w:r>
             <w:r>
               <w:rPr>
@@ -1154,7 +1154,7 @@
                 <w:noProof/>
                 <w:webHidden/>
               </w:rPr>
-              <w:t>6</w:t>
+              <w:t>7</w:t>
             </w:r>
             <w:r>
               <w:rPr>
@@ -1178,7 +1178,7 @@
               <w:lang w:val="es-AR" w:eastAsia="es-AR"/>
             </w:rPr>
           </w:pPr>
-          <w:hyperlink w:anchor="_Toc44255187" w:history="1">
+          <w:hyperlink w:anchor="_Toc64135291" w:history="1">
             <w:r>
               <w:rPr>
                 <w:rStyle w:val="Hipervnculo"/>
@@ -1205,7 +1205,7 @@
                 <w:noProof/>
                 <w:webHidden/>
               </w:rPr>
-              <w:instrText xml:space="preserve"> PAGEREF _Toc44255187 \h </w:instrText>
+              <w:instrText xml:space="preserve"> PAGEREF _Toc64135291 \h </w:instrText>
             </w:r>
             <w:r>
               <w:rPr>
@@ -1225,7 +1225,7 @@
                 <w:noProof/>
                 <w:webHidden/>
               </w:rPr>
-              <w:t>6</w:t>
+              <w:t>7</w:t>
             </w:r>
             <w:r>
               <w:rPr>
@@ -1249,7 +1249,7 @@
               <w:lang w:val="es-AR" w:eastAsia="es-AR"/>
             </w:rPr>
           </w:pPr>
-          <w:hyperlink w:anchor="_Toc44255188" w:history="1">
+          <w:hyperlink w:anchor="_Toc64135292" w:history="1">
             <w:r>
               <w:rPr>
                 <w:rStyle w:val="Hipervnculo"/>
@@ -1276,7 +1276,7 @@
                 <w:noProof/>
                 <w:webHidden/>
               </w:rPr>
-              <w:instrText xml:space="preserve"> PAGEREF _Toc44255188 \h </w:instrText>
+              <w:instrText xml:space="preserve"> PAGEREF _Toc64135292 \h </w:instrText>
             </w:r>
             <w:r>
               <w:rPr>
@@ -1296,7 +1296,78 @@
                 <w:noProof/>
                 <w:webHidden/>
               </w:rPr>
-              <w:t>6</w:t>
+              <w:t>7</w:t>
+            </w:r>
+            <w:r>
+              <w:rPr>
+                <w:noProof/>
+                <w:webHidden/>
+              </w:rPr>
+              <w:fldChar w:fldCharType="end"/>
+            </w:r>
+          </w:hyperlink>
+        </w:p>
+        <w:p>
+          <w:pPr>
+            <w:pStyle w:val="TDC2"/>
+            <w:rPr>
+              <w:rFonts w:eastAsiaTheme="minorEastAsia"/>
+              <w:i w:val="0"/>
+              <w:iCs w:val="0"/>
+              <w:noProof/>
+              <w:sz w:val="22"/>
+              <w:szCs w:val="22"/>
+              <w:lang w:val="es-AR" w:eastAsia="es-AR"/>
+            </w:rPr>
+          </w:pPr>
+          <w:hyperlink w:anchor="_Toc64135293" w:history="1">
+            <w:r>
+              <w:rPr>
+                <w:rStyle w:val="Hipervnculo"/>
+                <w:noProof/>
+              </w:rPr>
+              <w:t>Aulas</w:t>
+            </w:r>
+            <w:r>
+              <w:rPr>
+                <w:noProof/>
+                <w:webHidden/>
+              </w:rPr>
+              <w:tab/>
+            </w:r>
+            <w:r>
+              <w:rPr>
+                <w:noProof/>
+                <w:webHidden/>
+              </w:rPr>
+              <w:fldChar w:fldCharType="begin"/>
+            </w:r>
+            <w:r>
+              <w:rPr>
+                <w:noProof/>
+                <w:webHidden/>
+              </w:rPr>
+              <w:instrText xml:space="preserve"> PAGEREF _Toc64135293 \h </w:instrText>
+            </w:r>
+            <w:r>
+              <w:rPr>
+                <w:noProof/>
+                <w:webHidden/>
+              </w:rPr>
+            </w:r>
+            <w:r>
+              <w:rPr>
+                <w:noProof/>
+                <w:webHidden/>
+              </w:rPr>
+              <w:fldChar w:fldCharType="separate"/>
+            </w:r>
+            <w:r>
+              <w:rPr>
+                <w:noProof/>
+                <w:webHidden/>
+              </w:rPr>
+              <w:t>7</w:t>
             </w:r>
             <w:r>
               <w:rPr>
@@ -1318,13 +1389,13 @@
               <w:lang w:val="es-AR" w:eastAsia="es-AR"/>
             </w:rPr>
           </w:pPr>
-          <w:hyperlink w:anchor="_Toc44255189" w:history="1">
+          <w:hyperlink w:anchor="_Toc64135294" w:history="1">
             <w:r>
               <w:rPr>
                 <w:rStyle w:val="Hipervnculo"/>
                 <w:noProof/>
               </w:rPr>
-              <w:t>Nueva aula</w:t>
+              <w:t>Crear</w:t>
             </w:r>
             <w:r>
               <w:rPr>
@@ -1345,7 +1416,7 @@
                 <w:noProof/>
                 <w:webHidden/>
               </w:rPr>
-              <w:instrText xml:space="preserve"> PAGEREF _Toc44255189 \h </w:instrText>
+              <w:instrText xml:space="preserve"> PAGEREF _Toc64135294 \h </w:instrText>
             </w:r>
             <w:r>
               <w:rPr>
@@ -1365,7 +1436,7 @@
                 <w:noProof/>
                 <w:webHidden/>
               </w:rPr>
-              <w:t>6</w:t>
+              <w:t>8</w:t>
             </w:r>
             <w:r>
               <w:rPr>
@@ -1387,13 +1458,13 @@
               <w:lang w:val="es-AR" w:eastAsia="es-AR"/>
             </w:rPr>
           </w:pPr>
-          <w:hyperlink w:anchor="_Toc44255190" w:history="1">
+          <w:hyperlink w:anchor="_Toc64135295" w:history="1">
             <w:r>
               <w:rPr>
                 <w:rStyle w:val="Hipervnculo"/>
                 <w:noProof/>
               </w:rPr>
-              <w:t>Búsqueda de aulas</w:t>
+              <w:t>Buscar</w:t>
             </w:r>
             <w:r>
               <w:rPr>
@@ -1414,7 +1485,7 @@
                 <w:noProof/>
                 <w:webHidden/>
               </w:rPr>
-              <w:instrText xml:space="preserve"> PAGEREF _Toc44255190 \h </w:instrText>
+              <w:instrText xml:space="preserve"> PAGEREF _Toc64135295 \h </w:instrText>
             </w:r>
             <w:r>
               <w:rPr>
@@ -1434,7 +1505,7 @@
                 <w:noProof/>
                 <w:webHidden/>
               </w:rPr>
-              <w:t>7</w:t>
+              <w:t>8</w:t>
             </w:r>
             <w:r>
               <w:rPr>
@@ -1456,13 +1527,13 @@
               <w:lang w:val="es-AR" w:eastAsia="es-AR"/>
             </w:rPr>
           </w:pPr>
-          <w:hyperlink w:anchor="_Toc44255191" w:history="1">
+          <w:hyperlink w:anchor="_Toc64135296" w:history="1">
             <w:r>
               <w:rPr>
                 <w:rStyle w:val="Hipervnculo"/>
                 <w:noProof/>
               </w:rPr>
-              <w:t>Nueva asignatura</w:t>
+              <w:t>Eliminación</w:t>
             </w:r>
             <w:r>
               <w:rPr>
@@ -1483,7 +1554,7 @@
                 <w:noProof/>
                 <w:webHidden/>
               </w:rPr>
-              <w:instrText xml:space="preserve"> PAGEREF _Toc44255191 \h </w:instrText>
+              <w:instrText xml:space="preserve"> PAGEREF _Toc64135296 \h </w:instrText>
             </w:r>
             <w:r>
               <w:rPr>
@@ -1503,7 +1574,7 @@
                 <w:noProof/>
                 <w:webHidden/>
               </w:rPr>
-              <w:t>9</w:t>
+              <w:t>10</w:t>
             </w:r>
             <w:r>
               <w:rPr>
@@ -1525,12 +1596,359 @@
               <w:lang w:val="es-AR" w:eastAsia="es-AR"/>
             </w:rPr>
           </w:pPr>
-          <w:hyperlink w:anchor="_Toc44255192" w:history="1">
+          <w:hyperlink w:anchor="_Toc64135297" w:history="1">
             <w:r>
               <w:rPr>
                 <w:rStyle w:val="Hipervnculo"/>
                 <w:noProof/>
               </w:rPr>
+              <w:t>Información detallada</w:t>
+            </w:r>
+            <w:r>
+              <w:rPr>
+                <w:noProof/>
+                <w:webHidden/>
+              </w:rPr>
+              <w:tab/>
+            </w:r>
+            <w:r>
+              <w:rPr>
+                <w:noProof/>
+                <w:webHidden/>
+              </w:rPr>
+              <w:fldChar w:fldCharType="begin"/>
+            </w:r>
+            <w:r>
+              <w:rPr>
+                <w:noProof/>
+                <w:webHidden/>
+              </w:rPr>
+              <w:instrText xml:space="preserve"> PAGEREF _Toc64135297 \h </w:instrText>
+            </w:r>
+            <w:r>
+              <w:rPr>
+                <w:noProof/>
+                <w:webHidden/>
+              </w:rPr>
+            </w:r>
+            <w:r>
+              <w:rPr>
+                <w:noProof/>
+                <w:webHidden/>
+              </w:rPr>
+              <w:fldChar w:fldCharType="separate"/>
+            </w:r>
+            <w:r>
+              <w:rPr>
+                <w:noProof/>
+                <w:webHidden/>
+              </w:rPr>
+              <w:t>11</w:t>
+            </w:r>
+            <w:r>
+              <w:rPr>
+                <w:noProof/>
+                <w:webHidden/>
+              </w:rPr>
+              <w:fldChar w:fldCharType="end"/>
+            </w:r>
+          </w:hyperlink>
+        </w:p>
+        <w:p>
+          <w:pPr>
+            <w:pStyle w:val="TDC3"/>
+            <w:rPr>
+              <w:rFonts w:eastAsiaTheme="minorEastAsia"/>
+              <w:noProof/>
+              <w:sz w:val="22"/>
+              <w:szCs w:val="22"/>
+              <w:lang w:val="es-AR" w:eastAsia="es-AR"/>
+            </w:rPr>
+          </w:pPr>
+          <w:hyperlink w:anchor="_Toc64135298" w:history="1">
+            <w:r>
+              <w:rPr>
+                <w:rStyle w:val="Hipervnculo"/>
+                <w:noProof/>
+              </w:rPr>
+              <w:t>Modificación</w:t>
+            </w:r>
+            <w:r>
+              <w:rPr>
+                <w:noProof/>
+                <w:webHidden/>
+              </w:rPr>
+              <w:tab/>
+            </w:r>
+            <w:r>
+              <w:rPr>
+                <w:noProof/>
+                <w:webHidden/>
+              </w:rPr>
+              <w:fldChar w:fldCharType="begin"/>
+            </w:r>
+            <w:r>
+              <w:rPr>
+                <w:noProof/>
+                <w:webHidden/>
+              </w:rPr>
+              <w:instrText xml:space="preserve"> PAGEREF _Toc64135298 \h </w:instrText>
+            </w:r>
+            <w:r>
+              <w:rPr>
+                <w:noProof/>
+                <w:webHidden/>
+              </w:rPr>
+            </w:r>
+            <w:r>
+              <w:rPr>
+                <w:noProof/>
+                <w:webHidden/>
+              </w:rPr>
+              <w:fldChar w:fldCharType="separate"/>
+            </w:r>
+            <w:r>
+              <w:rPr>
+                <w:noProof/>
+                <w:webHidden/>
+              </w:rPr>
+              <w:t>11</w:t>
+            </w:r>
+            <w:r>
+              <w:rPr>
+                <w:noProof/>
+                <w:webHidden/>
+              </w:rPr>
+              <w:fldChar w:fldCharType="end"/>
+            </w:r>
+          </w:hyperlink>
+        </w:p>
+        <w:p>
+          <w:pPr>
+            <w:pStyle w:val="TDC3"/>
+            <w:rPr>
+              <w:rFonts w:eastAsiaTheme="minorEastAsia"/>
+              <w:noProof/>
+              <w:sz w:val="22"/>
+              <w:szCs w:val="22"/>
+              <w:lang w:val="es-AR" w:eastAsia="es-AR"/>
+            </w:rPr>
+          </w:pPr>
+          <w:hyperlink w:anchor="_Toc64135299" w:history="1">
+            <w:r>
+              <w:rPr>
+                <w:rStyle w:val="Hipervnculo"/>
+                <w:noProof/>
+              </w:rPr>
+              <w:t>Informe</w:t>
+            </w:r>
+            <w:r>
+              <w:rPr>
+                <w:noProof/>
+                <w:webHidden/>
+              </w:rPr>
+              <w:tab/>
+            </w:r>
+            <w:r>
+              <w:rPr>
+                <w:noProof/>
+                <w:webHidden/>
+              </w:rPr>
+              <w:fldChar w:fldCharType="begin"/>
+            </w:r>
+            <w:r>
+              <w:rPr>
+                <w:noProof/>
+                <w:webHidden/>
+              </w:rPr>
+              <w:instrText xml:space="preserve"> PAGEREF _Toc64135299 \h </w:instrText>
+            </w:r>
+            <w:r>
+              <w:rPr>
+                <w:noProof/>
+                <w:webHidden/>
+              </w:rPr>
+            </w:r>
+            <w:r>
+              <w:rPr>
+                <w:noProof/>
+                <w:webHidden/>
+              </w:rPr>
+              <w:fldChar w:fldCharType="separate"/>
+            </w:r>
+            <w:r>
+              <w:rPr>
+                <w:noProof/>
+                <w:webHidden/>
+              </w:rPr>
+              <w:t>11</w:t>
+            </w:r>
+            <w:r>
+              <w:rPr>
+                <w:noProof/>
+                <w:webHidden/>
+              </w:rPr>
+              <w:fldChar w:fldCharType="end"/>
+            </w:r>
+          </w:hyperlink>
+        </w:p>
+        <w:p>
+          <w:pPr>
+            <w:pStyle w:val="TDC2"/>
+            <w:rPr>
+              <w:rFonts w:eastAsiaTheme="minorEastAsia"/>
+              <w:i w:val="0"/>
+              <w:iCs w:val="0"/>
+              <w:noProof/>
+              <w:sz w:val="22"/>
+              <w:szCs w:val="22"/>
+              <w:lang w:val="es-AR" w:eastAsia="es-AR"/>
+            </w:rPr>
+          </w:pPr>
+          <w:hyperlink w:anchor="_Toc64135300" w:history="1">
+            <w:r>
+              <w:rPr>
+                <w:rStyle w:val="Hipervnculo"/>
+                <w:noProof/>
+              </w:rPr>
+              <w:t>Asignaturas</w:t>
+            </w:r>
+            <w:r>
+              <w:rPr>
+                <w:noProof/>
+                <w:webHidden/>
+              </w:rPr>
+              <w:tab/>
+            </w:r>
+            <w:r>
+              <w:rPr>
+                <w:noProof/>
+                <w:webHidden/>
+              </w:rPr>
+              <w:fldChar w:fldCharType="begin"/>
+            </w:r>
+            <w:r>
+              <w:rPr>
+                <w:noProof/>
+                <w:webHidden/>
+              </w:rPr>
+              <w:instrText xml:space="preserve"> PAGEREF _Toc64135300 \h </w:instrText>
+            </w:r>
+            <w:r>
+              <w:rPr>
+                <w:noProof/>
+                <w:webHidden/>
+              </w:rPr>
+            </w:r>
+            <w:r>
+              <w:rPr>
+                <w:noProof/>
+                <w:webHidden/>
+              </w:rPr>
+              <w:fldChar w:fldCharType="separate"/>
+            </w:r>
+            <w:r>
+              <w:rPr>
+                <w:noProof/>
+                <w:webHidden/>
+              </w:rPr>
+              <w:t>11</w:t>
+            </w:r>
+            <w:r>
+              <w:rPr>
+                <w:noProof/>
+                <w:webHidden/>
+              </w:rPr>
+              <w:fldChar w:fldCharType="end"/>
+            </w:r>
+          </w:hyperlink>
+        </w:p>
+        <w:p>
+          <w:pPr>
+            <w:pStyle w:val="TDC3"/>
+            <w:rPr>
+              <w:rFonts w:eastAsiaTheme="minorEastAsia"/>
+              <w:noProof/>
+              <w:sz w:val="22"/>
+              <w:szCs w:val="22"/>
+              <w:lang w:val="es-AR" w:eastAsia="es-AR"/>
+            </w:rPr>
+          </w:pPr>
+          <w:hyperlink w:anchor="_Toc64135301" w:history="1">
+            <w:r>
+              <w:rPr>
+                <w:rStyle w:val="Hipervnculo"/>
+                <w:noProof/>
+              </w:rPr>
+              <w:t>Nueva asignatura</w:t>
+            </w:r>
+            <w:r>
+              <w:rPr>
+                <w:noProof/>
+                <w:webHidden/>
+              </w:rPr>
+              <w:tab/>
+            </w:r>
+            <w:r>
+              <w:rPr>
+                <w:noProof/>
+                <w:webHidden/>
+              </w:rPr>
+              <w:fldChar w:fldCharType="begin"/>
+            </w:r>
+            <w:r>
+              <w:rPr>
+                <w:noProof/>
+                <w:webHidden/>
+              </w:rPr>
+              <w:instrText xml:space="preserve"> PAGEREF _Toc64135301 \h </w:instrText>
+            </w:r>
+            <w:r>
+              <w:rPr>
+                <w:noProof/>
+                <w:webHidden/>
+              </w:rPr>
+            </w:r>
+            <w:r>
+              <w:rPr>
+                <w:noProof/>
+                <w:webHidden/>
+              </w:rPr>
+              <w:fldChar w:fldCharType="separate"/>
+            </w:r>
+            <w:r>
+              <w:rPr>
+                <w:noProof/>
+                <w:webHidden/>
+              </w:rPr>
+              <w:t>12</w:t>
+            </w:r>
+            <w:r>
+              <w:rPr>
+                <w:noProof/>
+                <w:webHidden/>
+              </w:rPr>
+              <w:fldChar w:fldCharType="end"/>
+            </w:r>
+          </w:hyperlink>
+        </w:p>
+        <w:p>
+          <w:pPr>
+            <w:pStyle w:val="TDC3"/>
+            <w:rPr>
+              <w:rFonts w:eastAsiaTheme="minorEastAsia"/>
+              <w:noProof/>
+              <w:sz w:val="22"/>
+              <w:szCs w:val="22"/>
+              <w:lang w:val="es-AR" w:eastAsia="es-AR"/>
+            </w:rPr>
+          </w:pPr>
+          <w:hyperlink w:anchor="_Toc64135302" w:history="1">
+            <w:r>
+              <w:rPr>
+                <w:rStyle w:val="Hipervnculo"/>
+                <w:noProof/>
+              </w:rPr>
               <w:t>Búsqueda de asignaturas</w:t>
             </w:r>
             <w:r>
@@ -1552,7 +1970,7 @@
                 <w:noProof/>
                 <w:webHidden/>
               </w:rPr>
-              <w:instrText xml:space="preserve"> PAGEREF _Toc44255192 \h </w:instrText>
+              <w:instrText xml:space="preserve"> PAGEREF _Toc64135302 \h </w:instrText>
             </w:r>
             <w:r>
               <w:rPr>
@@ -1572,7 +1990,7 @@
                 <w:noProof/>
                 <w:webHidden/>
               </w:rPr>
-              <w:t>10</w:t>
+              <w:t>12</w:t>
             </w:r>
             <w:r>
               <w:rPr>
@@ -1596,13 +2014,13 @@
               <w:lang w:val="es-AR" w:eastAsia="es-AR"/>
             </w:rPr>
           </w:pPr>
-          <w:hyperlink w:anchor="_Toc44255193" w:history="1">
+          <w:hyperlink w:anchor="_Toc64135303" w:history="1">
             <w:r>
               <w:rPr>
                 <w:rStyle w:val="Hipervnculo"/>
                 <w:noProof/>
               </w:rPr>
-              <w:t>Aplicación Movil</w:t>
+              <w:t>Aplicación Móvil</w:t>
             </w:r>
             <w:r>
               <w:rPr>
@@ -1623,7 +2041,7 @@
                 <w:noProof/>
                 <w:webHidden/>
               </w:rPr>
-              <w:instrText xml:space="preserve"> PAGEREF _Toc44255193 \h </w:instrText>
+              <w:instrText xml:space="preserve"> PAGEREF _Toc64135303 \h </w:instrText>
             </w:r>
             <w:r>
               <w:rPr>
@@ -1643,7 +2061,7 @@
                 <w:noProof/>
                 <w:webHidden/>
               </w:rPr>
-              <w:t>11</w:t>
+              <w:t>14</w:t>
             </w:r>
             <w:r>
               <w:rPr>
@@ -1667,7 +2085,7 @@
               <w:lang w:val="es-AR" w:eastAsia="es-AR"/>
             </w:rPr>
           </w:pPr>
-          <w:hyperlink w:anchor="_Toc44255194" w:history="1">
+          <w:hyperlink w:anchor="_Toc64135304" w:history="1">
             <w:r>
               <w:rPr>
                 <w:rStyle w:val="Hipervnculo"/>
@@ -1694,7 +2112,7 @@
                 <w:noProof/>
                 <w:webHidden/>
               </w:rPr>
-              <w:instrText xml:space="preserve"> PAGEREF _Toc44255194 \h </w:instrText>
+              <w:instrText xml:space="preserve"> PAGEREF _Toc64135304 \h </w:instrText>
             </w:r>
             <w:r>
               <w:rPr>
@@ -1714,7 +2132,7 @@
                 <w:noProof/>
                 <w:webHidden/>
               </w:rPr>
-              <w:t>11</w:t>
+              <w:t>14</w:t>
             </w:r>
             <w:r>
               <w:rPr>
@@ -1738,7 +2156,7 @@
               <w:lang w:val="es-AR" w:eastAsia="es-AR"/>
             </w:rPr>
           </w:pPr>
-          <w:hyperlink w:anchor="_Toc44255195" w:history="1">
+          <w:hyperlink w:anchor="_Toc64135305" w:history="1">
             <w:r>
               <w:rPr>
                 <w:rStyle w:val="Hipervnculo"/>
@@ -1765,7 +2183,7 @@
                 <w:noProof/>
                 <w:webHidden/>
               </w:rPr>
-              <w:instrText xml:space="preserve"> PAGEREF _Toc44255195 \h </w:instrText>
+              <w:instrText xml:space="preserve"> PAGEREF _Toc64135305 \h </w:instrText>
             </w:r>
             <w:r>
               <w:rPr>
@@ -1785,7 +2203,7 @@
                 <w:noProof/>
                 <w:webHidden/>
               </w:rPr>
-              <w:t>11</w:t>
+              <w:t>14</w:t>
             </w:r>
             <w:r>
               <w:rPr>
@@ -1809,7 +2227,7 @@
               <w:lang w:val="es-AR" w:eastAsia="es-AR"/>
             </w:rPr>
           </w:pPr>
-          <w:hyperlink w:anchor="_Toc44255196" w:history="1">
+          <w:hyperlink w:anchor="_Toc64135306" w:history="1">
             <w:r>
               <w:rPr>
                 <w:rStyle w:val="Hipervnculo"/>
@@ -1836,7 +2254,7 @@
                 <w:noProof/>
                 <w:webHidden/>
               </w:rPr>
-              <w:instrText xml:space="preserve"> PAGEREF _Toc44255196 \h </w:instrText>
+              <w:instrText xml:space="preserve"> PAGEREF _Toc64135306 \h </w:instrText>
             </w:r>
             <w:r>
               <w:rPr>
@@ -1856,7 +2274,7 @@
                 <w:noProof/>
                 <w:webHidden/>
               </w:rPr>
-              <w:t>11</w:t>
+              <w:t>14</w:t>
             </w:r>
             <w:r>
               <w:rPr>
@@ -1880,7 +2298,7 @@
               <w:lang w:val="es-AR" w:eastAsia="es-AR"/>
             </w:rPr>
           </w:pPr>
-          <w:hyperlink w:anchor="_Toc44255197" w:history="1">
+          <w:hyperlink w:anchor="_Toc64135307" w:history="1">
             <w:r>
               <w:rPr>
                 <w:rStyle w:val="Hipervnculo"/>
@@ -1907,7 +2325,7 @@
                 <w:noProof/>
                 <w:webHidden/>
               </w:rPr>
-              <w:instrText xml:space="preserve"> PAGEREF _Toc44255197 \h </w:instrText>
+              <w:instrText xml:space="preserve"> PAGEREF _Toc64135307 \h </w:instrText>
             </w:r>
             <w:r>
               <w:rPr>
@@ -1927,7 +2345,7 @@
                 <w:noProof/>
                 <w:webHidden/>
               </w:rPr>
-              <w:t>11</w:t>
+              <w:t>14</w:t>
             </w:r>
             <w:r>
               <w:rPr>
@@ -1956,6 +2374,598 @@
       </w:pPr>
     </w:p>
     <w:p>
+      <w:r>
+        <w:br w:type="page"/>
+      </w:r>
+    </w:p>
+    <w:p>
+      <w:pPr>
+        <w:pStyle w:val="Tabladeilustraciones"/>
+        <w:tabs>
+          <w:tab w:val="right" w:leader="dot" w:pos="8494"/>
+        </w:tabs>
+        <w:rPr>
+          <w:rFonts w:eastAsiaTheme="minorEastAsia"/>
+          <w:noProof/>
+          <w:lang w:val="es-AR" w:eastAsia="es-AR"/>
+        </w:rPr>
+      </w:pPr>
+      <w:r>
+        <w:lastRenderedPageBreak/>
+        <w:fldChar w:fldCharType="begin"/>
+      </w:r>
+      <w:r>
+        <w:instrText xml:space="preserve"> TOC \h \z \c "Ilustración" </w:instrText>
+      </w:r>
+      <w:r>
+        <w:fldChar w:fldCharType="separate"/>
+      </w:r>
+      <w:hyperlink w:anchor="_Toc64135474" w:history="1">
+        <w:r>
+          <w:rPr>
+            <w:rStyle w:val="Hipervnculo"/>
+            <w:noProof/>
+          </w:rPr>
+          <w:t>Ilustración 1 - Formulario de creación para aula</w:t>
+        </w:r>
+        <w:r>
+          <w:rPr>
+            <w:noProof/>
+            <w:webHidden/>
+          </w:rPr>
+          <w:tab/>
+        </w:r>
+        <w:r>
+          <w:rPr>
+            <w:noProof/>
+            <w:webHidden/>
+          </w:rPr>
+          <w:fldChar w:fldCharType="begin"/>
+        </w:r>
+        <w:r>
+          <w:rPr>
+            <w:noProof/>
+            <w:webHidden/>
+          </w:rPr>
+          <w:instrText xml:space="preserve"> PAGEREF _Toc64135474 \h </w:instrText>
+        </w:r>
+        <w:r>
+          <w:rPr>
+            <w:noProof/>
+            <w:webHidden/>
+          </w:rPr>
+        </w:r>
+        <w:r>
+          <w:rPr>
+            <w:noProof/>
+            <w:webHidden/>
+          </w:rPr>
+          <w:fldChar w:fldCharType="separate"/>
+        </w:r>
+        <w:r>
+          <w:rPr>
+            <w:noProof/>
+            <w:webHidden/>
+          </w:rPr>
+          <w:t>8</w:t>
+        </w:r>
+        <w:r>
+          <w:rPr>
+            <w:noProof/>
+            <w:webHidden/>
+          </w:rPr>
+          <w:fldChar w:fldCharType="end"/>
+        </w:r>
+      </w:hyperlink>
+    </w:p>
+    <w:p>
+      <w:pPr>
+        <w:pStyle w:val="Tabladeilustraciones"/>
+        <w:tabs>
+          <w:tab w:val="right" w:leader="dot" w:pos="8494"/>
+        </w:tabs>
+        <w:rPr>
+          <w:rFonts w:eastAsiaTheme="minorEastAsia"/>
+          <w:noProof/>
+          <w:lang w:val="es-AR" w:eastAsia="es-AR"/>
+        </w:rPr>
+      </w:pPr>
+      <w:hyperlink w:anchor="_Toc64135475" w:history="1">
+        <w:r>
+          <w:rPr>
+            <w:rStyle w:val="Hipervnculo"/>
+            <w:noProof/>
+          </w:rPr>
+          <w:t>Ilustración 2 - Resultado de creación para un aula</w:t>
+        </w:r>
+        <w:r>
+          <w:rPr>
+            <w:noProof/>
+            <w:webHidden/>
+          </w:rPr>
+          <w:tab/>
+        </w:r>
+        <w:r>
+          <w:rPr>
+            <w:noProof/>
+            <w:webHidden/>
+          </w:rPr>
+          <w:fldChar w:fldCharType="begin"/>
+        </w:r>
+        <w:r>
+          <w:rPr>
+            <w:noProof/>
+            <w:webHidden/>
+          </w:rPr>
+          <w:instrText xml:space="preserve"> PAGEREF _Toc64135475 \h </w:instrText>
+        </w:r>
+        <w:r>
+          <w:rPr>
+            <w:noProof/>
+            <w:webHidden/>
+          </w:rPr>
+        </w:r>
+        <w:r>
+          <w:rPr>
+            <w:noProof/>
+            <w:webHidden/>
+          </w:rPr>
+          <w:fldChar w:fldCharType="separate"/>
+        </w:r>
+        <w:r>
+          <w:rPr>
+            <w:noProof/>
+            <w:webHidden/>
+          </w:rPr>
+          <w:t>8</w:t>
+        </w:r>
+        <w:r>
+          <w:rPr>
+            <w:noProof/>
+            <w:webHidden/>
+          </w:rPr>
+          <w:fldChar w:fldCharType="end"/>
+        </w:r>
+      </w:hyperlink>
+    </w:p>
+    <w:p>
+      <w:pPr>
+        <w:pStyle w:val="Tabladeilustraciones"/>
+        <w:tabs>
+          <w:tab w:val="right" w:leader="dot" w:pos="8494"/>
+        </w:tabs>
+        <w:rPr>
+          <w:rFonts w:eastAsiaTheme="minorEastAsia"/>
+          <w:noProof/>
+          <w:lang w:val="es-AR" w:eastAsia="es-AR"/>
+        </w:rPr>
+      </w:pPr>
+      <w:hyperlink w:anchor="_Toc64135476" w:history="1">
+        <w:r>
+          <w:rPr>
+            <w:rStyle w:val="Hipervnculo"/>
+            <w:noProof/>
+          </w:rPr>
+          <w:t>Ilustración 3 - Formulario de búsqueda para aula</w:t>
+        </w:r>
+        <w:r>
+          <w:rPr>
+            <w:noProof/>
+            <w:webHidden/>
+          </w:rPr>
+          <w:tab/>
+        </w:r>
+        <w:r>
+          <w:rPr>
+            <w:noProof/>
+            <w:webHidden/>
+          </w:rPr>
+          <w:fldChar w:fldCharType="begin"/>
+        </w:r>
+        <w:r>
+          <w:rPr>
+            <w:noProof/>
+            <w:webHidden/>
+          </w:rPr>
+          <w:instrText xml:space="preserve"> PAGEREF _Toc64135476 \h </w:instrText>
+        </w:r>
+        <w:r>
+          <w:rPr>
+            <w:noProof/>
+            <w:webHidden/>
+          </w:rPr>
+        </w:r>
+        <w:r>
+          <w:rPr>
+            <w:noProof/>
+            <w:webHidden/>
+          </w:rPr>
+          <w:fldChar w:fldCharType="separate"/>
+        </w:r>
+        <w:r>
+          <w:rPr>
+            <w:noProof/>
+            <w:webHidden/>
+          </w:rPr>
+          <w:t>9</w:t>
+        </w:r>
+        <w:r>
+          <w:rPr>
+            <w:noProof/>
+            <w:webHidden/>
+          </w:rPr>
+          <w:fldChar w:fldCharType="end"/>
+        </w:r>
+      </w:hyperlink>
+    </w:p>
+    <w:p>
+      <w:pPr>
+        <w:pStyle w:val="Tabladeilustraciones"/>
+        <w:tabs>
+          <w:tab w:val="right" w:leader="dot" w:pos="8494"/>
+        </w:tabs>
+        <w:rPr>
+          <w:rFonts w:eastAsiaTheme="minorEastAsia"/>
+          <w:noProof/>
+          <w:lang w:val="es-AR" w:eastAsia="es-AR"/>
+        </w:rPr>
+      </w:pPr>
+      <w:hyperlink w:anchor="_Toc64135477" w:history="1">
+        <w:r>
+          <w:rPr>
+            <w:rStyle w:val="Hipervnculo"/>
+            <w:noProof/>
+          </w:rPr>
+          <w:t>Ilustración 4 - Resultado de búsqueda para aulas</w:t>
+        </w:r>
+        <w:r>
+          <w:rPr>
+            <w:noProof/>
+            <w:webHidden/>
+          </w:rPr>
+          <w:tab/>
+        </w:r>
+        <w:r>
+          <w:rPr>
+            <w:noProof/>
+            <w:webHidden/>
+          </w:rPr>
+          <w:fldChar w:fldCharType="begin"/>
+        </w:r>
+        <w:r>
+          <w:rPr>
+            <w:noProof/>
+            <w:webHidden/>
+          </w:rPr>
+          <w:instrText xml:space="preserve"> PAGEREF _Toc64135477 \h </w:instrText>
+        </w:r>
+        <w:r>
+          <w:rPr>
+            <w:noProof/>
+            <w:webHidden/>
+          </w:rPr>
+        </w:r>
+        <w:r>
+          <w:rPr>
+            <w:noProof/>
+            <w:webHidden/>
+          </w:rPr>
+          <w:fldChar w:fldCharType="separate"/>
+        </w:r>
+        <w:r>
+          <w:rPr>
+            <w:noProof/>
+            <w:webHidden/>
+          </w:rPr>
+          <w:t>9</w:t>
+        </w:r>
+        <w:r>
+          <w:rPr>
+            <w:noProof/>
+            <w:webHidden/>
+          </w:rPr>
+          <w:fldChar w:fldCharType="end"/>
+        </w:r>
+      </w:hyperlink>
+    </w:p>
+    <w:p>
+      <w:pPr>
+        <w:pStyle w:val="Tabladeilustraciones"/>
+        <w:tabs>
+          <w:tab w:val="right" w:leader="dot" w:pos="8494"/>
+        </w:tabs>
+        <w:rPr>
+          <w:rFonts w:eastAsiaTheme="minorEastAsia"/>
+          <w:noProof/>
+          <w:lang w:val="es-AR" w:eastAsia="es-AR"/>
+        </w:rPr>
+      </w:pPr>
+      <w:hyperlink w:anchor="_Toc64135478" w:history="1">
+        <w:r>
+          <w:rPr>
+            <w:rStyle w:val="Hipervnculo"/>
+            <w:noProof/>
+          </w:rPr>
+          <w:t>Ilustración 5 - Confirmación para eliminar aula</w:t>
+        </w:r>
+        <w:r>
+          <w:rPr>
+            <w:noProof/>
+            <w:webHidden/>
+          </w:rPr>
+          <w:tab/>
+        </w:r>
+        <w:r>
+          <w:rPr>
+            <w:noProof/>
+            <w:webHidden/>
+          </w:rPr>
+          <w:fldChar w:fldCharType="begin"/>
+        </w:r>
+        <w:r>
+          <w:rPr>
+            <w:noProof/>
+            <w:webHidden/>
+          </w:rPr>
+          <w:instrText xml:space="preserve"> PAGEREF _Toc64135478 \h </w:instrText>
+        </w:r>
+        <w:r>
+          <w:rPr>
+            <w:noProof/>
+            <w:webHidden/>
+          </w:rPr>
+        </w:r>
+        <w:r>
+          <w:rPr>
+            <w:noProof/>
+            <w:webHidden/>
+          </w:rPr>
+          <w:fldChar w:fldCharType="separate"/>
+        </w:r>
+        <w:r>
+          <w:rPr>
+            <w:noProof/>
+            <w:webHidden/>
+          </w:rPr>
+          <w:t>10</w:t>
+        </w:r>
+        <w:r>
+          <w:rPr>
+            <w:noProof/>
+            <w:webHidden/>
+          </w:rPr>
+          <w:fldChar w:fldCharType="end"/>
+        </w:r>
+      </w:hyperlink>
+    </w:p>
+    <w:p>
+      <w:pPr>
+        <w:pStyle w:val="Tabladeilustraciones"/>
+        <w:tabs>
+          <w:tab w:val="right" w:leader="dot" w:pos="8494"/>
+        </w:tabs>
+        <w:rPr>
+          <w:rFonts w:eastAsiaTheme="minorEastAsia"/>
+          <w:noProof/>
+          <w:lang w:val="es-AR" w:eastAsia="es-AR"/>
+        </w:rPr>
+      </w:pPr>
+      <w:hyperlink w:anchor="_Toc64135479" w:history="1">
+        <w:r>
+          <w:rPr>
+            <w:rStyle w:val="Hipervnculo"/>
+            <w:noProof/>
+          </w:rPr>
+          <w:t>Ilustración 6 - Resultado de eliminación para aula</w:t>
+        </w:r>
+        <w:r>
+          <w:rPr>
+            <w:noProof/>
+            <w:webHidden/>
+          </w:rPr>
+          <w:tab/>
+        </w:r>
+        <w:r>
+          <w:rPr>
+            <w:noProof/>
+            <w:webHidden/>
+          </w:rPr>
+          <w:fldChar w:fldCharType="begin"/>
+        </w:r>
+        <w:r>
+          <w:rPr>
+            <w:noProof/>
+            <w:webHidden/>
+          </w:rPr>
+          <w:instrText xml:space="preserve"> PAGEREF _Toc64135479 \h </w:instrText>
+        </w:r>
+        <w:r>
+          <w:rPr>
+            <w:noProof/>
+            <w:webHidden/>
+          </w:rPr>
+        </w:r>
+        <w:r>
+          <w:rPr>
+            <w:noProof/>
+            <w:webHidden/>
+          </w:rPr>
+          <w:fldChar w:fldCharType="separate"/>
+        </w:r>
+        <w:r>
+          <w:rPr>
+            <w:noProof/>
+            <w:webHidden/>
+          </w:rPr>
+          <w:t>10</w:t>
+        </w:r>
+        <w:r>
+          <w:rPr>
+            <w:noProof/>
+            <w:webHidden/>
+          </w:rPr>
+          <w:fldChar w:fldCharType="end"/>
+        </w:r>
+      </w:hyperlink>
+    </w:p>
+    <w:p>
+      <w:pPr>
+        <w:pStyle w:val="Tabladeilustraciones"/>
+        <w:tabs>
+          <w:tab w:val="right" w:leader="dot" w:pos="8494"/>
+        </w:tabs>
+        <w:rPr>
+          <w:rFonts w:eastAsiaTheme="minorEastAsia"/>
+          <w:noProof/>
+          <w:lang w:val="es-AR" w:eastAsia="es-AR"/>
+        </w:rPr>
+      </w:pPr>
+      <w:hyperlink w:anchor="_Toc64135480" w:history="1">
+        <w:r>
+          <w:rPr>
+            <w:rStyle w:val="Hipervnculo"/>
+            <w:noProof/>
+          </w:rPr>
+          <w:t>Ilustración 7 - Edición</w:t>
+        </w:r>
+        <w:r>
+          <w:rPr>
+            <w:rStyle w:val="Hipervnculo"/>
+            <w:noProof/>
+          </w:rPr>
+          <w:t xml:space="preserve"> </w:t>
+        </w:r>
+        <w:r>
+          <w:rPr>
+            <w:rStyle w:val="Hipervnculo"/>
+            <w:noProof/>
+          </w:rPr>
+          <w:t>para un aula</w:t>
+        </w:r>
+        <w:r>
+          <w:rPr>
+            <w:noProof/>
+            <w:webHidden/>
+          </w:rPr>
+          <w:tab/>
+        </w:r>
+        <w:r>
+          <w:rPr>
+            <w:noProof/>
+            <w:webHidden/>
+          </w:rPr>
+          <w:fldChar w:fldCharType="begin"/>
+        </w:r>
+        <w:r>
+          <w:rPr>
+            <w:noProof/>
+            <w:webHidden/>
+          </w:rPr>
+          <w:instrText xml:space="preserve"> PAGEREF _Toc64135480 \h </w:instrText>
+        </w:r>
+        <w:r>
+          <w:rPr>
+            <w:noProof/>
+            <w:webHidden/>
+          </w:rPr>
+        </w:r>
+        <w:r>
+          <w:rPr>
+            <w:noProof/>
+            <w:webHidden/>
+          </w:rPr>
+          <w:fldChar w:fldCharType="separate"/>
+        </w:r>
+        <w:r>
+          <w:rPr>
+            <w:noProof/>
+            <w:webHidden/>
+          </w:rPr>
+          <w:t>11</w:t>
+        </w:r>
+        <w:r>
+          <w:rPr>
+            <w:noProof/>
+            <w:webHidden/>
+          </w:rPr>
+          <w:fldChar w:fldCharType="end"/>
+        </w:r>
+      </w:hyperlink>
+    </w:p>
+    <w:p>
+      <w:pPr>
+        <w:pStyle w:val="Tabladeilustraciones"/>
+        <w:tabs>
+          <w:tab w:val="right" w:leader="dot" w:pos="8494"/>
+        </w:tabs>
+        <w:rPr>
+          <w:rFonts w:eastAsiaTheme="minorEastAsia"/>
+          <w:noProof/>
+          <w:lang w:val="es-AR" w:eastAsia="es-AR"/>
+        </w:rPr>
+      </w:pPr>
+      <w:hyperlink w:anchor="_Toc64135481" w:history="1">
+        <w:r>
+          <w:rPr>
+            <w:rStyle w:val="Hipervnculo"/>
+            <w:noProof/>
+          </w:rPr>
+          <w:t>Ilustración 8 - Resultado de edición de un aula</w:t>
+        </w:r>
+        <w:r>
+          <w:rPr>
+            <w:noProof/>
+            <w:webHidden/>
+          </w:rPr>
+          <w:tab/>
+        </w:r>
+        <w:r>
+          <w:rPr>
+            <w:noProof/>
+            <w:webHidden/>
+          </w:rPr>
+          <w:fldChar w:fldCharType="begin"/>
+        </w:r>
+        <w:r>
+          <w:rPr>
+            <w:noProof/>
+            <w:webHidden/>
+          </w:rPr>
+          <w:instrText xml:space="preserve"> PAGEREF _Toc64135481 \h </w:instrText>
+        </w:r>
+        <w:r>
+          <w:rPr>
+            <w:noProof/>
+            <w:webHidden/>
+          </w:rPr>
+        </w:r>
+        <w:r>
+          <w:rPr>
+            <w:noProof/>
+            <w:webHidden/>
+          </w:rPr>
+          <w:fldChar w:fldCharType="separate"/>
+        </w:r>
+        <w:r>
+          <w:rPr>
+            <w:noProof/>
+            <w:webHidden/>
+          </w:rPr>
+          <w:t>11</w:t>
+        </w:r>
+        <w:r>
+          <w:rPr>
+            <w:noProof/>
+            <w:webHidden/>
+          </w:rPr>
+          <w:fldChar w:fldCharType="end"/>
+        </w:r>
+      </w:hyperlink>
+    </w:p>
+    <w:p>
+      <w:r>
+        <w:fldChar w:fldCharType="end"/>
+      </w:r>
       <w:r>
         <w:br w:type="page"/>
       </w:r>
@@ -1982,7 +2992,7 @@
       <w:pPr>
         <w:pStyle w:val="PSI-Ttulo1"/>
       </w:pPr>
-      <w:bookmarkStart w:id="0" w:name="_Toc44255179"/>
+      <w:bookmarkStart w:id="0" w:name="_Toc64135283"/>
       <w:r>
         <w:t>Introducción</w:t>
       </w:r>
@@ -2072,7 +3082,7 @@
       <w:pPr>
         <w:pStyle w:val="PSI-Ttulo2"/>
       </w:pPr>
-      <w:bookmarkStart w:id="1" w:name="_Toc44255180"/>
+      <w:bookmarkStart w:id="1" w:name="_Toc64135284"/>
       <w:r>
         <w:t>Documentos relacionados</w:t>
       </w:r>
@@ -2137,15 +3147,8 @@
           <w:p>
             <w:pPr>
               <w:pStyle w:val="PSI-Normal"/>
-              <w:jc w:val="center"/>
-              <w:rPr>
-                <w:b/>
-              </w:rPr>
             </w:pPr>
             <w:r>
-              <w:rPr>
-                <w:b/>
-              </w:rPr>
               <w:t>Nombre</w:t>
             </w:r>
           </w:p>
@@ -2158,15 +3161,8 @@
           <w:p>
             <w:pPr>
               <w:pStyle w:val="PSI-Normal"/>
-              <w:jc w:val="center"/>
-              <w:rPr>
-                <w:b/>
-              </w:rPr>
             </w:pPr>
             <w:r>
-              <w:rPr>
-                <w:b/>
-              </w:rPr>
               <w:t>Descripción</w:t>
             </w:r>
           </w:p>
@@ -2215,7 +3211,7 @@
       <w:pPr>
         <w:pStyle w:val="PSI-Ttulo2"/>
       </w:pPr>
-      <w:bookmarkStart w:id="2" w:name="_Toc44255181"/>
+      <w:bookmarkStart w:id="2" w:name="_Toc64135285"/>
       <w:r>
         <w:t>Descripción</w:t>
       </w:r>
@@ -2471,7 +3467,7 @@
       <w:pPr>
         <w:pStyle w:val="PSI-Ttulo1"/>
       </w:pPr>
-      <w:bookmarkStart w:id="5" w:name="_Toc44255182"/>
+      <w:bookmarkStart w:id="5" w:name="_Toc64135286"/>
       <w:r>
         <w:t>Contenido</w:t>
       </w:r>
@@ -2494,7 +3490,7 @@
       <w:pPr>
         <w:pStyle w:val="PSI-Ttulo1"/>
       </w:pPr>
-      <w:bookmarkStart w:id="6" w:name="_Toc44255183"/>
+      <w:bookmarkStart w:id="6" w:name="_Toc64135287"/>
       <w:r>
         <w:lastRenderedPageBreak/>
         <w:t>Introducción al sistema</w:t>
@@ -2541,7 +3537,7 @@
       <w:pPr>
         <w:pStyle w:val="PSI-Ttulo1"/>
       </w:pPr>
-      <w:bookmarkStart w:id="7" w:name="_Toc44255184"/>
+      <w:bookmarkStart w:id="7" w:name="_Toc64135288"/>
       <w:r>
         <w:lastRenderedPageBreak/>
         <w:t>Aplicación Web</w:t>
@@ -2571,7 +3567,7 @@
       <w:pPr>
         <w:pStyle w:val="PSI-Ttulo2"/>
       </w:pPr>
-      <w:bookmarkStart w:id="8" w:name="_Toc44255185"/>
+      <w:bookmarkStart w:id="8" w:name="_Toc64135289"/>
       <w:r>
         <w:t>Ingreso al sistema</w:t>
       </w:r>
@@ -2606,7 +3602,7 @@
         <w:pStyle w:val="PSI-Ttulo2"/>
         <w:ind w:left="0" w:firstLine="0"/>
       </w:pPr>
-      <w:bookmarkStart w:id="9" w:name="_Toc44255186"/>
+      <w:bookmarkStart w:id="9" w:name="_Toc64135290"/>
       <w:r>
         <w:t>Componentes de la interfaz</w:t>
       </w:r>
@@ -2632,7 +3628,7 @@
       <w:pPr>
         <w:pStyle w:val="PSI-Ttulo2"/>
       </w:pPr>
-      <w:bookmarkStart w:id="10" w:name="_Toc44255187"/>
+      <w:bookmarkStart w:id="10" w:name="_Toc64135291"/>
       <w:r>
         <w:t>Usuario admi</w:t>
       </w:r>
@@ -2656,7 +3652,7 @@
       <w:pPr>
         <w:pStyle w:val="PSI-Ttulo2"/>
       </w:pPr>
-      <w:bookmarkStart w:id="11" w:name="_Toc44255188"/>
+      <w:bookmarkStart w:id="11" w:name="_Toc64135292"/>
       <w:r>
         <w:t>Usuario administrativo</w:t>
       </w:r>
@@ -2736,13 +3732,32 @@
     </w:p>
     <w:p>
       <w:pPr>
+        <w:pStyle w:val="Ttulo2"/>
+      </w:pPr>
+      <w:bookmarkStart w:id="12" w:name="_Toc64135293"/>
+      <w:r>
+        <w:t>Aulas</w:t>
+      </w:r>
+      <w:bookmarkEnd w:id="12"/>
+    </w:p>
+    <w:p>
+      <w:pPr>
+        <w:jc w:val="both"/>
+      </w:pPr>
+      <w:r>
+        <w:t>El sistema permite agregar, buscar, modificar, eliminar y realizar informes con las aulas. Las mismas, se relacionan posteriormente con los horarios de cursada y/o mesas de examen.</w:t>
+      </w:r>
+    </w:p>
+    <w:p>
+      <w:pPr>
         <w:pStyle w:val="Ttulo3"/>
       </w:pPr>
-      <w:bookmarkStart w:id="12" w:name="_Toc44255189"/>
-      <w:r>
-        <w:t>Nueva aula</w:t>
-      </w:r>
-      <w:bookmarkEnd w:id="12"/>
+      <w:bookmarkStart w:id="13" w:name="_Toc64135294"/>
+      <w:r>
+        <w:lastRenderedPageBreak/>
+        <w:t>Crear</w:t>
+      </w:r>
+      <w:bookmarkEnd w:id="13"/>
     </w:p>
     <w:p>
       <w:pPr>
@@ -2750,11 +3765,46 @@
         <w:jc w:val="both"/>
       </w:pPr>
       <w:r>
-        <w:t>Permite crear una nueva aula. Se presenta la siguiente pantalla:</w:t>
-      </w:r>
-    </w:p>
-    <w:p>
-      <w:pPr>
+        <w:t xml:space="preserve">Desde el menú </w:t>
+      </w:r>
+      <w:r>
+        <w:rPr>
+          <w:b/>
+        </w:rPr>
+        <w:t xml:space="preserve">Aulas </w:t>
+      </w:r>
+      <w:r>
+        <w:rPr>
+          <w:b/>
+          <w:lang w:val="es-AR"/>
+        </w:rPr>
+        <w:t xml:space="preserve">&gt; Crear </w:t>
+      </w:r>
+      <w:r>
+        <w:rPr>
+          <w:lang w:val="es-AR"/>
+        </w:rPr>
+        <w:t>se accede a la pantalla que posibilita</w:t>
+      </w:r>
+      <w:r>
+        <w:t xml:space="preserve"> </w:t>
+      </w:r>
+      <w:r>
+        <w:t xml:space="preserve">dar de alta un </w:t>
+      </w:r>
+      <w:r>
+        <w:t xml:space="preserve">aula. </w:t>
+      </w:r>
+      <w:r>
+        <w:t>Una vez seleccionado el sub-menú indicado, s</w:t>
+      </w:r>
+      <w:r>
+        <w:t>e presenta la siguiente pantalla:</w:t>
+      </w:r>
+    </w:p>
+    <w:p>
+      <w:pPr>
+        <w:keepNext/>
         <w:spacing w:before="240" w:after="240"/>
         <w:jc w:val="both"/>
       </w:pPr>
@@ -2763,7 +3813,6 @@
           <w:noProof/>
           <w:lang w:val="es-AR" w:eastAsia="es-AR"/>
         </w:rPr>
-        <w:lastRenderedPageBreak/>
         <w:drawing>
           <wp:inline distT="0" distB="0" distL="0" distR="0" wp14:anchorId="6C056D95" wp14:editId="7CA78FE6">
             <wp:extent cx="5400040" cy="1237615"/>
@@ -2803,22 +3852,25 @@
     </w:p>
     <w:p>
       <w:pPr>
-        <w:spacing w:before="240" w:after="240"/>
+        <w:pStyle w:val="Descripcin"/>
         <w:jc w:val="center"/>
-        <w:rPr>
-          <w:b/>
-          <w:sz w:val="20"/>
-          <w:szCs w:val="20"/>
-        </w:rPr>
-      </w:pPr>
-      <w:r>
-        <w:rPr>
-          <w:b/>
-          <w:sz w:val="20"/>
-          <w:szCs w:val="20"/>
-        </w:rPr>
-        <w:t>Formulario de creación para un aula</w:t>
-      </w:r>
+      </w:pPr>
+      <w:bookmarkStart w:id="14" w:name="_Toc64135474"/>
+      <w:r>
+        <w:t xml:space="preserve">Ilustración </w:t>
+      </w:r>
+      <w:fldSimple w:instr=" SEQ Ilustración \* ARABIC ">
+        <w:r>
+          <w:rPr>
+            <w:noProof/>
+          </w:rPr>
+          <w:t>1</w:t>
+        </w:r>
+      </w:fldSimple>
+      <w:r>
+        <w:t xml:space="preserve"> - Formulario de creación para aula</w:t>
+      </w:r>
+      <w:bookmarkEnd w:id="14"/>
     </w:p>
     <w:p>
       <w:pPr>
@@ -2885,11 +3937,21 @@
         <w:jc w:val="both"/>
       </w:pPr>
       <w:r>
-        <w:t>Para finalizar el proceso de creación de la nueva aula, se debe presionar sobre el botón “Guardar”.</w:t>
-      </w:r>
-    </w:p>
-    <w:p>
-      <w:pPr>
+        <w:t>Para finalizar el proceso de creación de la nueva aula, se debe presionar sobre el botón “</w:t>
+      </w:r>
+      <w:r>
+        <w:rPr>
+          <w:b/>
+        </w:rPr>
+        <w:t>GUARDAR</w:t>
+      </w:r>
+      <w:r>
+        <w:t>”.</w:t>
+      </w:r>
+    </w:p>
+    <w:p>
+      <w:pPr>
+        <w:keepNext/>
         <w:spacing w:before="240" w:after="240"/>
         <w:jc w:val="both"/>
       </w:pPr>
@@ -2937,20 +3999,29 @@
     </w:p>
     <w:p>
       <w:pPr>
-        <w:spacing w:before="240" w:after="240"/>
+        <w:pStyle w:val="Descripcin"/>
         <w:jc w:val="center"/>
         <w:rPr>
           <w:b/>
           <w:sz w:val="20"/>
         </w:rPr>
       </w:pPr>
-      <w:r>
-        <w:rPr>
-          <w:b/>
-          <w:sz w:val="20"/>
-        </w:rPr>
-        <w:t>Resultado de creación exitoso para un aula</w:t>
-      </w:r>
+      <w:bookmarkStart w:id="15" w:name="_Toc64135475"/>
+      <w:r>
+        <w:t xml:space="preserve">Ilustración </w:t>
+      </w:r>
+      <w:fldSimple w:instr=" SEQ Ilustración \* ARABIC ">
+        <w:r>
+          <w:rPr>
+            <w:noProof/>
+          </w:rPr>
+          <w:t>2</w:t>
+        </w:r>
+      </w:fldSimple>
+      <w:r>
+        <w:t xml:space="preserve"> - Resultado de creación para un aula</w:t>
+      </w:r>
+      <w:bookmarkEnd w:id="15"/>
     </w:p>
     <w:p>
       <w:pPr>
@@ -2976,12 +4047,18 @@
     <w:p>
       <w:pPr>
         <w:pStyle w:val="Ttulo3"/>
-      </w:pPr>
-      <w:bookmarkStart w:id="13" w:name="_Toc44255190"/>
-      <w:r>
-        <w:t>Búsqueda de aulas</w:t>
-      </w:r>
-      <w:bookmarkEnd w:id="13"/>
+        <w:rPr>
+          <w:u w:val="single"/>
+        </w:rPr>
+      </w:pPr>
+      <w:bookmarkStart w:id="16" w:name="_Toc64135295"/>
+      <w:r>
+        <w:t>B</w:t>
+      </w:r>
+      <w:r>
+        <w:t>uscar</w:t>
+      </w:r>
+      <w:bookmarkEnd w:id="16"/>
     </w:p>
     <w:p>
       <w:pPr>
@@ -2989,11 +4066,47 @@
         <w:jc w:val="both"/>
       </w:pPr>
       <w:r>
-        <w:t>Permite realizar la búsqueda de una o más aulas a partir del sector y nombre. Los campos que se solicitan en el formulario son de carácter no obligatorio por lo que el usuario puede optar por no completarlos para obtener el listado completo de aulas cargados en el sistema. Se presenta la siguiente pantalla:</w:t>
-      </w:r>
-    </w:p>
-    <w:p>
-      <w:pPr>
+        <w:t xml:space="preserve">Desde el menú </w:t>
+      </w:r>
+      <w:r>
+        <w:rPr>
+          <w:b/>
+        </w:rPr>
+        <w:t xml:space="preserve">Aulas </w:t>
+      </w:r>
+      <w:r>
+        <w:rPr>
+          <w:b/>
+          <w:lang w:val="es-AR"/>
+        </w:rPr>
+        <w:t>&gt; Buscar</w:t>
+      </w:r>
+      <w:r>
+        <w:rPr>
+          <w:lang w:val="es-AR"/>
+        </w:rPr>
+        <w:t xml:space="preserve"> se accede a la pantalla de búsqueda. Esta opción </w:t>
+      </w:r>
+      <w:r>
+        <w:t>p</w:t>
+      </w:r>
+      <w:r>
+        <w:t xml:space="preserve">ermite realizar la búsqueda de aulas a partir del sector y nombre. Los campos que se solicitan en el formulario son de carácter no obligatorio por lo que el usuario puede optar por no </w:t>
+      </w:r>
+      <w:r>
+        <w:lastRenderedPageBreak/>
+        <w:t>completarlos para obtener el l</w:t>
+      </w:r>
+      <w:r>
+        <w:t>istado completo de aulas cargada</w:t>
+      </w:r>
+      <w:r>
+        <w:t>s en el sistema. Se presenta la siguiente pantalla:</w:t>
+      </w:r>
+    </w:p>
+    <w:p>
+      <w:pPr>
+        <w:keepNext/>
         <w:spacing w:before="240" w:after="240"/>
         <w:jc w:val="both"/>
       </w:pPr>
@@ -3002,7 +4115,6 @@
           <w:noProof/>
           <w:lang w:val="es-AR" w:eastAsia="es-AR"/>
         </w:rPr>
-        <w:lastRenderedPageBreak/>
         <w:drawing>
           <wp:inline distT="0" distB="0" distL="0" distR="0" wp14:anchorId="0D3E6CD9" wp14:editId="54E346DE">
             <wp:extent cx="5400040" cy="1205230"/>
@@ -3042,7 +4154,7 @@
     </w:p>
     <w:p>
       <w:pPr>
-        <w:spacing w:before="240" w:after="240"/>
+        <w:pStyle w:val="Descripcin"/>
         <w:jc w:val="center"/>
         <w:rPr>
           <w:b/>
@@ -3050,14 +4162,22 @@
           <w:szCs w:val="20"/>
         </w:rPr>
       </w:pPr>
-      <w:r>
-        <w:rPr>
-          <w:b/>
-          <w:sz w:val="20"/>
-          <w:szCs w:val="20"/>
-        </w:rPr>
-        <w:t>Formulario de búsqueda para aulas</w:t>
-      </w:r>
+      <w:bookmarkStart w:id="17" w:name="_Toc64135476"/>
+      <w:r>
+        <w:t xml:space="preserve">Ilustración </w:t>
+      </w:r>
+      <w:fldSimple w:instr=" SEQ Ilustración \* ARABIC ">
+        <w:r>
+          <w:rPr>
+            <w:noProof/>
+          </w:rPr>
+          <w:t>3</w:t>
+        </w:r>
+      </w:fldSimple>
+      <w:r>
+        <w:t xml:space="preserve"> - Formulario de búsqueda para aula</w:t>
+      </w:r>
+      <w:bookmarkEnd w:id="17"/>
     </w:p>
     <w:p>
       <w:pPr>
@@ -3065,42 +4185,40 @@
         <w:jc w:val="both"/>
       </w:pPr>
       <w:r>
-        <w:t xml:space="preserve">Tempus proporciona un listado reducido y limitado de aulas que se presentan de forma predeterminada al momento de ingresar a la búsqueda.  Esto le permite al usuario visualizar rápidamente información sin tener que rellenar el formulario. </w:t>
-      </w:r>
-    </w:p>
-    <w:p>
-      <w:pPr>
+        <w:t>Los resultados de una búsqueda se presentan</w:t>
+      </w:r>
+      <w:r>
+        <w:t xml:space="preserve"> en la sección inferior de la pantalla dentro de</w:t>
+      </w:r>
+      <w:r>
+        <w:t xml:space="preserve"> una tabla que </w:t>
+      </w:r>
+      <w:r>
+        <w:t>contiene</w:t>
+      </w:r>
+      <w:r>
+        <w:t xml:space="preserve"> los datos de cada una de las aulas, </w:t>
+      </w:r>
+      <w:r>
+        <w:t>las opciones de exportación de los datos, el filtro adicional y las operaciones disponibles.</w:t>
+      </w:r>
+    </w:p>
+    <w:p>
+      <w:pPr>
+        <w:keepNext/>
         <w:spacing w:before="240" w:after="240"/>
         <w:jc w:val="both"/>
       </w:pPr>
       <w:r>
-        <w:t xml:space="preserve">Los resultados de una búsqueda se presentan en una tabla que </w:t>
-      </w:r>
-      <w:r>
-        <w:t>contiene</w:t>
-      </w:r>
-      <w:r>
-        <w:t xml:space="preserve"> los datos de cada una de las aulas, </w:t>
-      </w:r>
-      <w:r>
-        <w:t>las opciones de exportación de los datos, el filtro adicional y las operaciones disponibles.</w:t>
-      </w:r>
-    </w:p>
-    <w:p>
-      <w:pPr>
-        <w:spacing w:before="240" w:after="240"/>
-        <w:jc w:val="both"/>
-      </w:pPr>
-      <w:r>
         <w:rPr>
           <w:noProof/>
           <w:lang w:val="es-AR" w:eastAsia="es-AR"/>
         </w:rPr>
         <w:drawing>
-          <wp:inline distT="0" distB="0" distL="0" distR="0" wp14:anchorId="4418E270" wp14:editId="4D85D477">
-            <wp:extent cx="5400040" cy="2263775"/>
+          <wp:inline distT="0" distB="0" distL="0" distR="0" wp14:anchorId="0E9C0A25" wp14:editId="38E293C9">
+            <wp:extent cx="5400040" cy="2188210"/>
             <wp:effectExtent l="0" t="0" r="0" b="0"/>
-            <wp:docPr id="9" name="Imagen 9"/>
+            <wp:docPr id="6" name="Imagen 6"/>
             <wp:cNvGraphicFramePr>
               <a:graphicFrameLocks xmlns:a="http://schemas.openxmlformats.org/drawingml/2006/main" noChangeAspect="1"/>
             </wp:cNvGraphicFramePr>
@@ -3120,7 +4238,7 @@
                   <pic:spPr>
                     <a:xfrm>
                       <a:off x="0" y="0"/>
-                      <a:ext cx="5400040" cy="2263775"/>
+                      <a:ext cx="5400040" cy="2188210"/>
                     </a:xfrm>
                     <a:prstGeom prst="rect">
                       <a:avLst/>
@@ -3135,20 +4253,25 @@
     </w:p>
     <w:p>
       <w:pPr>
-        <w:spacing w:before="240" w:after="240"/>
+        <w:pStyle w:val="Descripcin"/>
         <w:jc w:val="center"/>
-        <w:rPr>
-          <w:b/>
-          <w:sz w:val="20"/>
-        </w:rPr>
-      </w:pPr>
-      <w:r>
-        <w:rPr>
-          <w:b/>
-          <w:sz w:val="20"/>
-        </w:rPr>
-        <w:t>Resultado para la búsqueda de aulas</w:t>
-      </w:r>
+      </w:pPr>
+      <w:bookmarkStart w:id="18" w:name="_Toc64135477"/>
+      <w:r>
+        <w:t xml:space="preserve">Ilustración </w:t>
+      </w:r>
+      <w:fldSimple w:instr=" SEQ Ilustración \* ARABIC ">
+        <w:r>
+          <w:rPr>
+            <w:noProof/>
+          </w:rPr>
+          <w:t>4</w:t>
+        </w:r>
+      </w:fldSimple>
+      <w:r>
+        <w:t xml:space="preserve"> - Resultado de búsqueda para aulas</w:t>
+      </w:r>
+      <w:bookmarkEnd w:id="18"/>
     </w:p>
     <w:p>
       <w:pPr>
@@ -3219,13 +4342,16 @@
         <w:jc w:val="both"/>
       </w:pPr>
       <w:r>
-        <w:t>V</w:t>
-      </w:r>
-      <w:r>
-        <w:t>er detalle:</w:t>
-      </w:r>
-      <w:r>
-        <w:t xml:space="preserve"> Muestra en detalle los datos de un aula cuando la misma se encuentra asociada a horarios de clase o llamados de mesa.</w:t>
+        <w:t>Borrar: Permite efectuar la operación de eliminación</w:t>
+      </w:r>
+      <w:r>
+        <w:t xml:space="preserve"> sobre el aula</w:t>
+      </w:r>
+      <w:r>
+        <w:t>.</w:t>
+      </w:r>
+      <w:r>
+        <w:t xml:space="preserve"> Esta opción solo se verá habilitada en caso que el aula no se encuentre asociada a ningún horario de clases o llamado para mesa de examen.</w:t>
       </w:r>
     </w:p>
     <w:p>
@@ -3241,7 +4367,7 @@
       </w:pPr>
       <w:r>
         <w:lastRenderedPageBreak/>
-        <w:t>Borrar: Permite efectuar la operación de eliminación cuando un aula no se encuentra asociada a horarios de cursada o mesas de examen.</w:t>
+        <w:t xml:space="preserve">Ver detalle: Muestra en detalle los datos de un aula. Esta opción solo se verá habilitada en caso que el aula tenga al menos un horario de clase o llamado asociado. </w:t>
       </w:r>
     </w:p>
     <w:p>
@@ -3258,80 +4384,117 @@
       <w:r>
         <w:t>Modificar: Permite acceder al formulario de modificación del aula.</w:t>
       </w:r>
+      <w:r>
+        <w:t xml:space="preserve"> La opción se encuentra habilitada en todo momento.</w:t>
+      </w:r>
+    </w:p>
+    <w:p>
+      <w:pPr>
+        <w:pStyle w:val="Ttulo3"/>
+      </w:pPr>
+      <w:bookmarkStart w:id="19" w:name="_Toc64135296"/>
+      <w:r>
+        <w:t>Eliminación</w:t>
+      </w:r>
+      <w:bookmarkEnd w:id="19"/>
+      <w:r>
+        <w:t xml:space="preserve"> </w:t>
+      </w:r>
     </w:p>
     <w:p>
       <w:pPr>
         <w:spacing w:before="240" w:after="240"/>
         <w:jc w:val="both"/>
-      </w:pPr>
-      <w:r>
-        <w:t>Información detallada de aula</w:t>
-      </w:r>
-    </w:p>
-    <w:p>
-      <w:pPr>
+        <w:rPr>
+          <w:lang w:val="es-AR"/>
+        </w:rPr>
+      </w:pPr>
+      <w:r>
+        <w:t xml:space="preserve">Desde el </w:t>
+      </w:r>
+      <w:r>
+        <w:t>menú</w:t>
+      </w:r>
+      <w:r>
+        <w:t xml:space="preserve"> </w:t>
+      </w:r>
+      <w:r>
+        <w:rPr>
+          <w:b/>
+        </w:rPr>
+        <w:t>Aulas</w:t>
+      </w:r>
+      <w:r>
+        <w:rPr>
+          <w:b/>
+        </w:rPr>
+        <w:t xml:space="preserve"> </w:t>
+      </w:r>
+      <w:r>
+        <w:rPr>
+          <w:b/>
+          <w:lang w:val="es-AR"/>
+        </w:rPr>
+        <w:t>&gt;</w:t>
+      </w:r>
+      <w:r>
+        <w:rPr>
+          <w:b/>
+          <w:lang w:val="es-AR"/>
+        </w:rPr>
+        <w:t xml:space="preserve"> </w:t>
+      </w:r>
+      <w:r>
+        <w:rPr>
+          <w:b/>
+          <w:lang w:val="es-AR"/>
+        </w:rPr>
+        <w:t>Buscar</w:t>
+      </w:r>
+      <w:r>
+        <w:rPr>
+          <w:b/>
+          <w:lang w:val="es-AR"/>
+        </w:rPr>
+        <w:t xml:space="preserve"> </w:t>
+      </w:r>
+      <w:r>
+        <w:rPr>
+          <w:b/>
+          <w:lang w:val="es-AR"/>
+        </w:rPr>
+        <w:t>&gt;</w:t>
+      </w:r>
+      <w:r>
+        <w:rPr>
+          <w:b/>
+          <w:lang w:val="es-AR"/>
+        </w:rPr>
+        <w:t xml:space="preserve"> Borrar</w:t>
+      </w:r>
+      <w:r>
+        <w:rPr>
+          <w:lang w:val="es-AR"/>
+        </w:rPr>
+        <w:t xml:space="preserve"> se accede a la opción de eliminación. Al momento de presionar el botón para eliminar, el sistema presenta un mensaje de confirmación con los datos del aula: </w:t>
+      </w:r>
+    </w:p>
+    <w:p>
+      <w:pPr>
+        <w:keepNext/>
         <w:spacing w:before="240" w:after="240"/>
         <w:jc w:val="both"/>
       </w:pPr>
       <w:r>
-        <w:t>Eliminación de un aula</w:t>
-      </w:r>
-    </w:p>
-    <w:p>
-      <w:pPr>
-        <w:spacing w:before="240" w:after="240"/>
-        <w:jc w:val="both"/>
-      </w:pPr>
-      <w:r>
-        <w:t>Modificación de un aula</w:t>
-      </w:r>
-    </w:p>
-    <w:p>
-      <w:pPr>
-        <w:spacing w:before="240" w:after="240"/>
-        <w:jc w:val="both"/>
-      </w:pPr>
-      <w:r>
-        <w:t>Informe de aulas</w:t>
-      </w:r>
-    </w:p>
-    <w:p>
-      <w:pPr>
-        <w:pStyle w:val="Ttulo3"/>
-      </w:pPr>
-      <w:bookmarkStart w:id="14" w:name="_Toc44255191"/>
-      <w:r>
-        <w:t>Nueva asignatura</w:t>
-      </w:r>
-      <w:bookmarkEnd w:id="14"/>
-    </w:p>
-    <w:p>
-      <w:pPr>
-        <w:spacing w:before="240" w:after="240"/>
-        <w:jc w:val="both"/>
-      </w:pPr>
-      <w:r>
-        <w:t xml:space="preserve">Permite crear una nueva asignatura en forma manual (Ver secciones de importación). </w:t>
-      </w:r>
-      <w:r>
-        <w:t xml:space="preserve"> Se presenta la siguiente pantalla:</w:t>
-      </w:r>
-    </w:p>
-    <w:p>
-      <w:pPr>
-        <w:spacing w:before="240" w:after="240"/>
-        <w:jc w:val="both"/>
-      </w:pPr>
-      <w:r>
         <w:rPr>
           <w:noProof/>
           <w:lang w:val="es-AR" w:eastAsia="es-AR"/>
         </w:rPr>
         <w:drawing>
-          <wp:inline distT="0" distB="0" distL="0" distR="0" wp14:anchorId="69013D55" wp14:editId="28527EE3">
-            <wp:extent cx="5400040" cy="1223645"/>
+          <wp:inline distT="0" distB="0" distL="0" distR="0" wp14:anchorId="60BF36E3" wp14:editId="40C9B3E8">
+            <wp:extent cx="5400040" cy="2295525"/>
             <wp:effectExtent l="0" t="0" r="0" b="0"/>
-            <wp:docPr id="10" name="Imagen 10"/>
+            <wp:docPr id="13" name="Imagen 13"/>
             <wp:cNvGraphicFramePr>
               <a:graphicFrameLocks xmlns:a="http://schemas.openxmlformats.org/drawingml/2006/main" noChangeAspect="1"/>
             </wp:cNvGraphicFramePr>
@@ -3351,7 +4514,7 @@
                   <pic:spPr>
                     <a:xfrm>
                       <a:off x="0" y="0"/>
-                      <a:ext cx="5400040" cy="1223645"/>
+                      <a:ext cx="5400040" cy="2295525"/>
                     </a:xfrm>
                     <a:prstGeom prst="rect">
                       <a:avLst/>
@@ -3366,91 +4529,86 @@
     </w:p>
     <w:p>
       <w:pPr>
-        <w:spacing w:before="240" w:after="240"/>
+        <w:pStyle w:val="Descripcin"/>
         <w:jc w:val="center"/>
         <w:rPr>
-          <w:b/>
-          <w:sz w:val="20"/>
-          <w:szCs w:val="20"/>
-        </w:rPr>
-      </w:pPr>
-      <w:r>
-        <w:rPr>
-          <w:b/>
-          <w:sz w:val="20"/>
-          <w:szCs w:val="20"/>
-        </w:rPr>
-        <w:t>Formulario de creación para una asignatura</w:t>
-      </w:r>
+          <w:lang w:val="es-AR"/>
+        </w:rPr>
+      </w:pPr>
+      <w:bookmarkStart w:id="20" w:name="_Toc64135478"/>
+      <w:r>
+        <w:t xml:space="preserve">Ilustración </w:t>
+      </w:r>
+      <w:fldSimple w:instr=" SEQ Ilustración \* ARABIC ">
+        <w:r>
+          <w:rPr>
+            <w:noProof/>
+          </w:rPr>
+          <w:t>5</w:t>
+        </w:r>
+      </w:fldSimple>
+      <w:r>
+        <w:t xml:space="preserve"> - Confirmación para eliminar aula</w:t>
+      </w:r>
+      <w:bookmarkEnd w:id="20"/>
     </w:p>
     <w:p>
       <w:pPr>
         <w:spacing w:before="240" w:after="240"/>
         <w:jc w:val="both"/>
-      </w:pPr>
-      <w:r>
-        <w:t>Se debe</w:t>
-      </w:r>
-      <w:r>
-        <w:t xml:space="preserve"> </w:t>
-      </w:r>
-      <w:r>
-        <w:t>completar el campo solicitado, cumpliendo</w:t>
-      </w:r>
-      <w:r>
-        <w:t xml:space="preserve"> con sus respectivas restricciones.</w:t>
-      </w:r>
-    </w:p>
-    <w:p>
-      <w:pPr>
-        <w:pStyle w:val="Prrafodelista"/>
-        <w:numPr>
-          <w:ilvl w:val="0"/>
-          <w:numId w:val="16"/>
-        </w:numPr>
+        <w:rPr>
+          <w:lang w:val="es-AR"/>
+        </w:rPr>
+      </w:pPr>
+      <w:r>
+        <w:rPr>
+          <w:lang w:val="es-AR"/>
+        </w:rPr>
+        <w:t>El usuario puede cancelar la operación presionando el botón “</w:t>
+      </w:r>
+      <w:r>
+        <w:rPr>
+          <w:b/>
+          <w:lang w:val="es-AR"/>
+        </w:rPr>
+        <w:t>Cancelar</w:t>
+      </w:r>
+      <w:r>
+        <w:rPr>
+          <w:lang w:val="es-AR"/>
+        </w:rPr>
+        <w:t>”. Para efectuar la eliminación debe presionar “</w:t>
+      </w:r>
+      <w:r>
+        <w:rPr>
+          <w:b/>
+          <w:lang w:val="es-AR"/>
+        </w:rPr>
+        <w:t>GUARDAR</w:t>
+      </w:r>
+      <w:r>
+        <w:rPr>
+          <w:lang w:val="es-AR"/>
+        </w:rPr>
+        <w:t>”.</w:t>
+      </w:r>
+    </w:p>
+    <w:p>
+      <w:pPr>
+        <w:keepNext/>
         <w:spacing w:before="240" w:after="240"/>
         <w:jc w:val="both"/>
       </w:pPr>
       <w:r>
         <w:rPr>
-          <w:b/>
-        </w:rPr>
-        <w:t>Nombre de la asignatura</w:t>
-      </w:r>
-      <w:r>
-        <w:t xml:space="preserve">: Es un campo de carácter obligatorio y hace referencia al nombre de la asignatura. Se permiten entre cinco (5) y cuarenta (40) caracteres alfanuméricos incluyendo letras acentuadas. </w:t>
-      </w:r>
-    </w:p>
-    <w:p>
-      <w:pPr>
-        <w:spacing w:before="240" w:after="240"/>
-        <w:jc w:val="both"/>
-      </w:pPr>
-      <w:r>
-        <w:t>Para finalizar el</w:t>
-      </w:r>
-      <w:r>
-        <w:t xml:space="preserve"> proceso de creación de asignatura</w:t>
-      </w:r>
-      <w:r>
-        <w:t>, se debe presionar sobre el botón “Guardar”.</w:t>
-      </w:r>
-    </w:p>
-    <w:p>
-      <w:pPr>
-        <w:spacing w:before="240" w:after="240"/>
-        <w:jc w:val="both"/>
-      </w:pPr>
-      <w:r>
-        <w:rPr>
           <w:noProof/>
           <w:lang w:val="es-AR" w:eastAsia="es-AR"/>
         </w:rPr>
         <w:drawing>
-          <wp:inline distT="0" distB="0" distL="0" distR="0" wp14:anchorId="32DB374C" wp14:editId="4AA283B5">
-            <wp:extent cx="5400040" cy="1496060"/>
+          <wp:inline distT="0" distB="0" distL="0" distR="0" wp14:anchorId="3AB4BEF2" wp14:editId="50483152">
+            <wp:extent cx="5400040" cy="2289810"/>
             <wp:effectExtent l="0" t="0" r="0" b="0"/>
-            <wp:docPr id="11" name="Imagen 11"/>
+            <wp:docPr id="14" name="Imagen 14"/>
             <wp:cNvGraphicFramePr>
               <a:graphicFrameLocks xmlns:a="http://schemas.openxmlformats.org/drawingml/2006/main" noChangeAspect="1"/>
             </wp:cNvGraphicFramePr>
@@ -3470,7 +4628,7 @@
                   <pic:spPr>
                     <a:xfrm>
                       <a:off x="0" y="0"/>
-                      <a:ext cx="5400040" cy="1496060"/>
+                      <a:ext cx="5400040" cy="2289810"/>
                     </a:xfrm>
                     <a:prstGeom prst="rect">
                       <a:avLst/>
@@ -3485,27 +4643,28 @@
     </w:p>
     <w:p>
       <w:pPr>
-        <w:spacing w:before="240" w:after="240"/>
+        <w:pStyle w:val="Descripcin"/>
         <w:jc w:val="center"/>
         <w:rPr>
-          <w:b/>
-          <w:sz w:val="20"/>
-        </w:rPr>
-      </w:pPr>
-      <w:r>
-        <w:rPr>
-          <w:b/>
-          <w:sz w:val="20"/>
-        </w:rPr>
-        <w:t xml:space="preserve">Resultado </w:t>
-      </w:r>
-      <w:r>
-        <w:rPr>
-          <w:b/>
-          <w:sz w:val="20"/>
-        </w:rPr>
-        <w:t>de creación exitoso para una asignatura</w:t>
-      </w:r>
+          <w:lang w:val="es-AR"/>
+        </w:rPr>
+      </w:pPr>
+      <w:bookmarkStart w:id="21" w:name="_Toc64135479"/>
+      <w:r>
+        <w:t xml:space="preserve">Ilustración </w:t>
+      </w:r>
+      <w:fldSimple w:instr=" SEQ Ilustración \* ARABIC ">
+        <w:r>
+          <w:rPr>
+            <w:noProof/>
+          </w:rPr>
+          <w:t>6</w:t>
+        </w:r>
+      </w:fldSimple>
+      <w:r>
+        <w:t xml:space="preserve"> - Resultado de eliminación para aula</w:t>
+      </w:r>
+      <w:bookmarkEnd w:id="21"/>
     </w:p>
     <w:p>
       <w:pPr>
@@ -3514,33 +4673,11 @@
       </w:pPr>
       <w:r>
         <w:lastRenderedPageBreak/>
-        <w:t xml:space="preserve">Al registrarse correctamente, el sistema presentara un mensaje de confirmación. En caso contrario, el sistema muestra una descripción del resultado de creación. </w:t>
-      </w:r>
-      <w:r>
-        <w:t>La nueva asignatura</w:t>
-      </w:r>
-      <w:r>
-        <w:t xml:space="preserve"> se podrá observar de forma inmediata en la pantalla de búsqueda y podrá ser asociada </w:t>
-      </w:r>
-      <w:r>
-        <w:t>a una carrera</w:t>
-      </w:r>
-      <w:r>
-        <w:t>.</w:t>
-      </w:r>
-      <w:r>
-        <w:t xml:space="preserve"> </w:t>
-      </w:r>
-    </w:p>
-    <w:p>
-      <w:pPr>
-        <w:pStyle w:val="Ttulo3"/>
-      </w:pPr>
-      <w:bookmarkStart w:id="15" w:name="_Toc44255192"/>
-      <w:r>
-        <w:t>Búsqueda de asignaturas</w:t>
-      </w:r>
-      <w:bookmarkEnd w:id="15"/>
+        <w:t>Al eliminarse correctamente, el sistema presentara un mensaje de éxito. En caso contrario, el sistema muestra un</w:t>
+      </w:r>
+      <w:r>
+        <w:t>a descripción del resultado.</w:t>
+      </w:r>
     </w:p>
     <w:p>
       <w:pPr>
@@ -3548,43 +4685,124 @@
         <w:jc w:val="both"/>
       </w:pPr>
       <w:r>
-        <w:t>Permite realiza</w:t>
-      </w:r>
-      <w:r>
-        <w:t>r la búsqueda de una o más asignaturas</w:t>
-      </w:r>
-      <w:r>
-        <w:t xml:space="preserve"> a</w:t>
-      </w:r>
-      <w:r>
-        <w:t xml:space="preserve"> partir de su </w:t>
-      </w:r>
-      <w:r>
-        <w:t xml:space="preserve">nombre. </w:t>
-      </w:r>
-      <w:r>
-        <w:t>El campo solicitado en el formulario es</w:t>
-      </w:r>
-      <w:r>
-        <w:t xml:space="preserve"> de carácter no obligatorio por lo que el usuario</w:t>
-      </w:r>
-      <w:r>
-        <w:t xml:space="preserve"> puede optar por no completarlo</w:t>
-      </w:r>
-      <w:r>
-        <w:t xml:space="preserve"> para obtener el listado completo de </w:t>
-      </w:r>
-      <w:r>
-        <w:t>asignaturas cargadas</w:t>
-      </w:r>
-      <w:r>
-        <w:t xml:space="preserve"> en el sistema. Se presenta la siguiente pantalla:</w:t>
-      </w:r>
+        <w:t>El usuario debe presionar la opción “</w:t>
+      </w:r>
+      <w:r>
+        <w:rPr>
+          <w:b/>
+        </w:rPr>
+        <w:t>Aceptar</w:t>
+      </w:r>
+      <w:r>
+        <w:t>” para actualizar los resultados de búsqueda.</w:t>
+      </w:r>
+    </w:p>
+    <w:p>
+      <w:pPr>
+        <w:pStyle w:val="Ttulo3"/>
+      </w:pPr>
+      <w:bookmarkStart w:id="22" w:name="_Toc64135297"/>
+      <w:r>
+        <w:t>Información detallada</w:t>
+      </w:r>
+      <w:bookmarkEnd w:id="22"/>
     </w:p>
     <w:p>
       <w:pPr>
         <w:spacing w:before="240" w:after="240"/>
         <w:jc w:val="both"/>
+        <w:rPr>
+          <w:u w:val="single"/>
+          <w:lang w:val="es-AR"/>
+        </w:rPr>
+      </w:pPr>
+      <w:r>
+        <w:t xml:space="preserve">Desde el menú </w:t>
+      </w:r>
+      <w:r>
+        <w:rPr>
+          <w:b/>
+        </w:rPr>
+        <w:t xml:space="preserve">Aulas </w:t>
+      </w:r>
+      <w:r>
+        <w:rPr>
+          <w:b/>
+          <w:lang w:val="es-AR"/>
+        </w:rPr>
+        <w:t>&gt; Buscar &gt; Detalle</w:t>
+      </w:r>
+      <w:r>
+        <w:rPr>
+          <w:lang w:val="es-AR"/>
+        </w:rPr>
+        <w:t xml:space="preserve"> se accede a la vista detallada del aula. Esta pantalla se compone de tres secciones en donde se indican: información básica del aula, horarios de clase asociados y llamados de mesas de examen asociados.</w:t>
+      </w:r>
+    </w:p>
+    <w:p>
+      <w:pPr>
+        <w:spacing w:before="240" w:after="240"/>
+        <w:jc w:val="both"/>
+        <w:rPr>
+          <w:u w:val="single"/>
+        </w:rPr>
+      </w:pPr>
+    </w:p>
+    <w:p>
+      <w:pPr>
+        <w:pStyle w:val="Ttulo3"/>
+      </w:pPr>
+      <w:bookmarkStart w:id="23" w:name="_Toc64135298"/>
+      <w:r>
+        <w:t>Modificación</w:t>
+      </w:r>
+      <w:bookmarkEnd w:id="23"/>
+    </w:p>
+    <w:p>
+      <w:pPr>
+        <w:spacing w:before="240" w:after="240"/>
+        <w:ind w:left="0" w:firstLine="0"/>
+        <w:jc w:val="both"/>
+        <w:rPr>
+          <w:lang w:val="es-AR"/>
+        </w:rPr>
+      </w:pPr>
+      <w:r>
+        <w:t xml:space="preserve">Desde el menú </w:t>
+      </w:r>
+      <w:r>
+        <w:rPr>
+          <w:b/>
+        </w:rPr>
+        <w:t xml:space="preserve">Aulas </w:t>
+      </w:r>
+      <w:r>
+        <w:rPr>
+          <w:b/>
+          <w:lang w:val="es-AR"/>
+        </w:rPr>
+        <w:t>&gt; Buscar &gt; Editar</w:t>
+      </w:r>
+      <w:r>
+        <w:rPr>
+          <w:b/>
+          <w:lang w:val="es-AR"/>
+        </w:rPr>
+        <w:t xml:space="preserve"> </w:t>
+      </w:r>
+      <w:r>
+        <w:rPr>
+          <w:lang w:val="es-AR"/>
+        </w:rPr>
+        <w:t>se accede a la pantalla de modificación de un aula. Los datos editables son el nombre del sector y el nombre del aula.</w:t>
+      </w:r>
+    </w:p>
+    <w:p>
+      <w:pPr>
+        <w:keepNext/>
+        <w:spacing w:before="240" w:after="240"/>
+        <w:ind w:left="0" w:firstLine="0"/>
+        <w:jc w:val="both"/>
       </w:pPr>
       <w:r>
         <w:rPr>
@@ -3592,10 +4810,10 @@
           <w:lang w:val="es-AR" w:eastAsia="es-AR"/>
         </w:rPr>
         <w:drawing>
-          <wp:inline distT="0" distB="0" distL="0" distR="0" wp14:anchorId="5837329C" wp14:editId="12F904BF">
-            <wp:extent cx="5400040" cy="991235"/>
+          <wp:inline distT="0" distB="0" distL="0" distR="0" wp14:anchorId="647BCD3C" wp14:editId="467005F9">
+            <wp:extent cx="5400040" cy="1216660"/>
             <wp:effectExtent l="0" t="0" r="0" b="0"/>
-            <wp:docPr id="12" name="Imagen 12"/>
+            <wp:docPr id="15" name="Imagen 15"/>
             <wp:cNvGraphicFramePr>
               <a:graphicFrameLocks xmlns:a="http://schemas.openxmlformats.org/drawingml/2006/main" noChangeAspect="1"/>
             </wp:cNvGraphicFramePr>
@@ -3615,6 +4833,530 @@
                   <pic:spPr>
                     <a:xfrm>
                       <a:off x="0" y="0"/>
+                      <a:ext cx="5400040" cy="1216660"/>
+                    </a:xfrm>
+                    <a:prstGeom prst="rect">
+                      <a:avLst/>
+                    </a:prstGeom>
+                  </pic:spPr>
+                </pic:pic>
+              </a:graphicData>
+            </a:graphic>
+          </wp:inline>
+        </w:drawing>
+      </w:r>
+    </w:p>
+    <w:p>
+      <w:pPr>
+        <w:pStyle w:val="Descripcin"/>
+        <w:jc w:val="center"/>
+      </w:pPr>
+      <w:bookmarkStart w:id="24" w:name="_Toc64135480"/>
+      <w:r>
+        <w:t xml:space="preserve">Ilustración </w:t>
+      </w:r>
+      <w:fldSimple w:instr=" SEQ Ilustración \* ARABIC ">
+        <w:r>
+          <w:rPr>
+            <w:noProof/>
+          </w:rPr>
+          <w:t>7</w:t>
+        </w:r>
+      </w:fldSimple>
+      <w:r>
+        <w:t xml:space="preserve"> – Formulario de edición para un aula</w:t>
+      </w:r>
+      <w:bookmarkEnd w:id="24"/>
+    </w:p>
+    <w:p>
+      <w:pPr>
+        <w:spacing w:before="240" w:after="240"/>
+        <w:ind w:left="0" w:firstLine="0"/>
+        <w:jc w:val="both"/>
+      </w:pPr>
+      <w:r>
+        <w:t>Al presionar “</w:t>
+      </w:r>
+      <w:r>
+        <w:rPr>
+          <w:b/>
+        </w:rPr>
+        <w:t>GUARDAR</w:t>
+      </w:r>
+      <w:r>
+        <w:t xml:space="preserve">” se aplican los cambios sobre el aula. </w:t>
+      </w:r>
+    </w:p>
+    <w:p>
+      <w:pPr>
+        <w:keepNext/>
+        <w:spacing w:before="240" w:after="240"/>
+        <w:ind w:left="0" w:firstLine="0"/>
+        <w:jc w:val="both"/>
+      </w:pPr>
+      <w:r>
+        <w:rPr>
+          <w:noProof/>
+          <w:lang w:val="es-AR" w:eastAsia="es-AR"/>
+        </w:rPr>
+        <w:drawing>
+          <wp:inline distT="0" distB="0" distL="0" distR="0" wp14:anchorId="48E59523" wp14:editId="44CB15BC">
+            <wp:extent cx="5400040" cy="1492885"/>
+            <wp:effectExtent l="0" t="0" r="0" b="0"/>
+            <wp:docPr id="16" name="Imagen 16"/>
+            <wp:cNvGraphicFramePr>
+              <a:graphicFrameLocks xmlns:a="http://schemas.openxmlformats.org/drawingml/2006/main" noChangeAspect="1"/>
+            </wp:cNvGraphicFramePr>
+            <a:graphic xmlns:a="http://schemas.openxmlformats.org/drawingml/2006/main">
+              <a:graphicData uri="http://schemas.openxmlformats.org/drawingml/2006/picture">
+                <pic:pic xmlns:pic="http://schemas.openxmlformats.org/drawingml/2006/picture">
+                  <pic:nvPicPr>
+                    <pic:cNvPr id="1" name=""/>
+                    <pic:cNvPicPr/>
+                  </pic:nvPicPr>
+                  <pic:blipFill>
+                    <a:blip r:embed="rId20"/>
+                    <a:stretch>
+                      <a:fillRect/>
+                    </a:stretch>
+                  </pic:blipFill>
+                  <pic:spPr>
+                    <a:xfrm>
+                      <a:off x="0" y="0"/>
+                      <a:ext cx="5400040" cy="1492885"/>
+                    </a:xfrm>
+                    <a:prstGeom prst="rect">
+                      <a:avLst/>
+                    </a:prstGeom>
+                  </pic:spPr>
+                </pic:pic>
+              </a:graphicData>
+            </a:graphic>
+          </wp:inline>
+        </w:drawing>
+      </w:r>
+    </w:p>
+    <w:p>
+      <w:pPr>
+        <w:pStyle w:val="Descripcin"/>
+        <w:jc w:val="center"/>
+      </w:pPr>
+      <w:bookmarkStart w:id="25" w:name="_Toc64135481"/>
+      <w:r>
+        <w:t xml:space="preserve">Ilustración </w:t>
+      </w:r>
+      <w:fldSimple w:instr=" SEQ Ilustración \* ARABIC ">
+        <w:r>
+          <w:rPr>
+            <w:noProof/>
+          </w:rPr>
+          <w:t>8</w:t>
+        </w:r>
+      </w:fldSimple>
+      <w:r>
+        <w:t xml:space="preserve"> - Resultado de edición de un aula</w:t>
+      </w:r>
+      <w:bookmarkEnd w:id="25"/>
+    </w:p>
+    <w:p>
+      <w:pPr>
+        <w:spacing w:before="240" w:after="240"/>
+        <w:ind w:left="0" w:firstLine="0"/>
+        <w:jc w:val="both"/>
+      </w:pPr>
+      <w:r>
+        <w:t>Al modificarse correctamente, el sistema muestra un mensaje de éxito. En caso contrario, se muestra un mensaje con el detalle de la operación. El aula modificada se pueden observar en la pantalla de búsqueda.</w:t>
+      </w:r>
+    </w:p>
+    <w:p>
+      <w:pPr>
+        <w:pStyle w:val="Ttulo3"/>
+      </w:pPr>
+      <w:bookmarkStart w:id="26" w:name="_Toc64135299"/>
+      <w:r>
+        <w:lastRenderedPageBreak/>
+        <w:t>Informe</w:t>
+      </w:r>
+      <w:bookmarkEnd w:id="26"/>
+    </w:p>
+    <w:p>
+      <w:pPr>
+        <w:pStyle w:val="PSI-Normal"/>
+      </w:pPr>
+      <w:r>
+        <w:t xml:space="preserve">Desde el menú </w:t>
+      </w:r>
+      <w:r>
+        <w:rPr>
+          <w:b/>
+        </w:rPr>
+        <w:t>Aulas &gt; Informe</w:t>
+      </w:r>
+      <w:r>
+        <w:t xml:space="preserve"> se accede a la pantalla de informes.</w:t>
+      </w:r>
+      <w:r>
+        <w:t xml:space="preserve"> Esta opción permite consultar la disponibilidad de aulas para Horarios de cursada o Mesas de examen aplicando filtros de días, fechas y/o rangos horarios.</w:t>
+      </w:r>
+      <w:bookmarkStart w:id="27" w:name="_GoBack"/>
+      <w:bookmarkEnd w:id="27"/>
+    </w:p>
+    <w:p>
+      <w:pPr>
+        <w:keepNext/>
+        <w:spacing w:before="240" w:after="240"/>
+        <w:ind w:left="0" w:firstLine="0"/>
+        <w:jc w:val="both"/>
+      </w:pPr>
+      <w:r>
+        <w:rPr>
+          <w:noProof/>
+          <w:lang w:val="es-AR" w:eastAsia="es-AR"/>
+        </w:rPr>
+        <w:drawing>
+          <wp:inline distT="0" distB="0" distL="0" distR="0" wp14:anchorId="321CD745" wp14:editId="1FEEF9A0">
+            <wp:extent cx="5400040" cy="2372360"/>
+            <wp:effectExtent l="0" t="0" r="0" b="0"/>
+            <wp:docPr id="17" name="Imagen 17"/>
+            <wp:cNvGraphicFramePr>
+              <a:graphicFrameLocks xmlns:a="http://schemas.openxmlformats.org/drawingml/2006/main" noChangeAspect="1"/>
+            </wp:cNvGraphicFramePr>
+            <a:graphic xmlns:a="http://schemas.openxmlformats.org/drawingml/2006/main">
+              <a:graphicData uri="http://schemas.openxmlformats.org/drawingml/2006/picture">
+                <pic:pic xmlns:pic="http://schemas.openxmlformats.org/drawingml/2006/picture">
+                  <pic:nvPicPr>
+                    <pic:cNvPr id="1" name=""/>
+                    <pic:cNvPicPr/>
+                  </pic:nvPicPr>
+                  <pic:blipFill>
+                    <a:blip r:embed="rId21"/>
+                    <a:stretch>
+                      <a:fillRect/>
+                    </a:stretch>
+                  </pic:blipFill>
+                  <pic:spPr>
+                    <a:xfrm>
+                      <a:off x="0" y="0"/>
+                      <a:ext cx="5400040" cy="2372360"/>
+                    </a:xfrm>
+                    <a:prstGeom prst="rect">
+                      <a:avLst/>
+                    </a:prstGeom>
+                  </pic:spPr>
+                </pic:pic>
+              </a:graphicData>
+            </a:graphic>
+          </wp:inline>
+        </w:drawing>
+      </w:r>
+    </w:p>
+    <w:p>
+      <w:pPr>
+        <w:pStyle w:val="Descripcin"/>
+        <w:jc w:val="center"/>
+      </w:pPr>
+      <w:r>
+        <w:t xml:space="preserve">Ilustración </w:t>
+      </w:r>
+      <w:fldSimple w:instr=" SEQ Ilustración \* ARABIC ">
+        <w:r>
+          <w:rPr>
+            <w:noProof/>
+          </w:rPr>
+          <w:t>9</w:t>
+        </w:r>
+      </w:fldSimple>
+      <w:r>
+        <w:t xml:space="preserve"> - Formulario de informe para aula</w:t>
+      </w:r>
+    </w:p>
+    <w:p/>
+    <w:p>
+      <w:pPr>
+        <w:pStyle w:val="Ttulo2"/>
+      </w:pPr>
+      <w:bookmarkStart w:id="28" w:name="_Toc64135300"/>
+      <w:r>
+        <w:t>Asignaturas</w:t>
+      </w:r>
+      <w:bookmarkEnd w:id="28"/>
+    </w:p>
+    <w:p/>
+    <w:p>
+      <w:pPr>
+        <w:pStyle w:val="Ttulo3"/>
+      </w:pPr>
+      <w:bookmarkStart w:id="29" w:name="_Toc64135301"/>
+      <w:r>
+        <w:t>Nueva asignatura</w:t>
+      </w:r>
+      <w:bookmarkEnd w:id="29"/>
+    </w:p>
+    <w:p>
+      <w:pPr>
+        <w:spacing w:before="240" w:after="240"/>
+        <w:jc w:val="both"/>
+      </w:pPr>
+      <w:r>
+        <w:t xml:space="preserve">Permite crear una nueva asignatura en forma manual (Ver secciones de importación). </w:t>
+      </w:r>
+      <w:r>
+        <w:t xml:space="preserve"> Se presenta la siguiente pantalla:</w:t>
+      </w:r>
+    </w:p>
+    <w:p>
+      <w:pPr>
+        <w:spacing w:before="240" w:after="240"/>
+        <w:jc w:val="both"/>
+      </w:pPr>
+      <w:r>
+        <w:rPr>
+          <w:noProof/>
+          <w:lang w:val="es-AR" w:eastAsia="es-AR"/>
+        </w:rPr>
+        <w:drawing>
+          <wp:inline distT="0" distB="0" distL="0" distR="0" wp14:anchorId="69013D55" wp14:editId="28527EE3">
+            <wp:extent cx="5400040" cy="1223645"/>
+            <wp:effectExtent l="0" t="0" r="0" b="0"/>
+            <wp:docPr id="10" name="Imagen 10"/>
+            <wp:cNvGraphicFramePr>
+              <a:graphicFrameLocks xmlns:a="http://schemas.openxmlformats.org/drawingml/2006/main" noChangeAspect="1"/>
+            </wp:cNvGraphicFramePr>
+            <a:graphic xmlns:a="http://schemas.openxmlformats.org/drawingml/2006/main">
+              <a:graphicData uri="http://schemas.openxmlformats.org/drawingml/2006/picture">
+                <pic:pic xmlns:pic="http://schemas.openxmlformats.org/drawingml/2006/picture">
+                  <pic:nvPicPr>
+                    <pic:cNvPr id="1" name=""/>
+                    <pic:cNvPicPr/>
+                  </pic:nvPicPr>
+                  <pic:blipFill>
+                    <a:blip r:embed="rId22"/>
+                    <a:stretch>
+                      <a:fillRect/>
+                    </a:stretch>
+                  </pic:blipFill>
+                  <pic:spPr>
+                    <a:xfrm>
+                      <a:off x="0" y="0"/>
+                      <a:ext cx="5400040" cy="1223645"/>
+                    </a:xfrm>
+                    <a:prstGeom prst="rect">
+                      <a:avLst/>
+                    </a:prstGeom>
+                  </pic:spPr>
+                </pic:pic>
+              </a:graphicData>
+            </a:graphic>
+          </wp:inline>
+        </w:drawing>
+      </w:r>
+    </w:p>
+    <w:p>
+      <w:pPr>
+        <w:spacing w:before="240" w:after="240"/>
+        <w:jc w:val="center"/>
+        <w:rPr>
+          <w:b/>
+          <w:sz w:val="20"/>
+          <w:szCs w:val="20"/>
+        </w:rPr>
+      </w:pPr>
+      <w:r>
+        <w:rPr>
+          <w:b/>
+          <w:sz w:val="20"/>
+          <w:szCs w:val="20"/>
+        </w:rPr>
+        <w:t>Formulario de creación para una asignatura</w:t>
+      </w:r>
+    </w:p>
+    <w:p>
+      <w:pPr>
+        <w:spacing w:before="240" w:after="240"/>
+        <w:jc w:val="both"/>
+      </w:pPr>
+      <w:r>
+        <w:t>Se debe completar el campo solicitado, cumpliendo con sus respectivas restricciones.</w:t>
+      </w:r>
+    </w:p>
+    <w:p>
+      <w:pPr>
+        <w:pStyle w:val="Prrafodelista"/>
+        <w:numPr>
+          <w:ilvl w:val="0"/>
+          <w:numId w:val="16"/>
+        </w:numPr>
+        <w:spacing w:before="240" w:after="240"/>
+        <w:jc w:val="both"/>
+      </w:pPr>
+      <w:r>
+        <w:rPr>
+          <w:b/>
+        </w:rPr>
+        <w:t>Nombre de la asignatura</w:t>
+      </w:r>
+      <w:r>
+        <w:t xml:space="preserve">: Es un campo de carácter obligatorio y hace referencia al nombre de la asignatura. Se permiten entre cinco (5) y cuarenta (40) caracteres alfanuméricos incluyendo letras acentuadas. </w:t>
+      </w:r>
+    </w:p>
+    <w:p>
+      <w:pPr>
+        <w:spacing w:before="240" w:after="240"/>
+        <w:jc w:val="both"/>
+      </w:pPr>
+      <w:r>
+        <w:lastRenderedPageBreak/>
+        <w:t>Para finalizar el proceso de creación de asignatura, se debe presionar sobre el botón “Guardar”.</w:t>
+      </w:r>
+    </w:p>
+    <w:p>
+      <w:pPr>
+        <w:spacing w:before="240" w:after="240"/>
+        <w:jc w:val="both"/>
+      </w:pPr>
+      <w:r>
+        <w:rPr>
+          <w:noProof/>
+          <w:lang w:val="es-AR" w:eastAsia="es-AR"/>
+        </w:rPr>
+        <w:drawing>
+          <wp:inline distT="0" distB="0" distL="0" distR="0" wp14:anchorId="32DB374C" wp14:editId="4AA283B5">
+            <wp:extent cx="5400040" cy="1496060"/>
+            <wp:effectExtent l="0" t="0" r="0" b="0"/>
+            <wp:docPr id="11" name="Imagen 11"/>
+            <wp:cNvGraphicFramePr>
+              <a:graphicFrameLocks xmlns:a="http://schemas.openxmlformats.org/drawingml/2006/main" noChangeAspect="1"/>
+            </wp:cNvGraphicFramePr>
+            <a:graphic xmlns:a="http://schemas.openxmlformats.org/drawingml/2006/main">
+              <a:graphicData uri="http://schemas.openxmlformats.org/drawingml/2006/picture">
+                <pic:pic xmlns:pic="http://schemas.openxmlformats.org/drawingml/2006/picture">
+                  <pic:nvPicPr>
+                    <pic:cNvPr id="1" name=""/>
+                    <pic:cNvPicPr/>
+                  </pic:nvPicPr>
+                  <pic:blipFill>
+                    <a:blip r:embed="rId23"/>
+                    <a:stretch>
+                      <a:fillRect/>
+                    </a:stretch>
+                  </pic:blipFill>
+                  <pic:spPr>
+                    <a:xfrm>
+                      <a:off x="0" y="0"/>
+                      <a:ext cx="5400040" cy="1496060"/>
+                    </a:xfrm>
+                    <a:prstGeom prst="rect">
+                      <a:avLst/>
+                    </a:prstGeom>
+                  </pic:spPr>
+                </pic:pic>
+              </a:graphicData>
+            </a:graphic>
+          </wp:inline>
+        </w:drawing>
+      </w:r>
+    </w:p>
+    <w:p>
+      <w:pPr>
+        <w:spacing w:before="240" w:after="240"/>
+        <w:jc w:val="center"/>
+        <w:rPr>
+          <w:b/>
+          <w:sz w:val="20"/>
+        </w:rPr>
+      </w:pPr>
+      <w:r>
+        <w:rPr>
+          <w:b/>
+          <w:sz w:val="20"/>
+        </w:rPr>
+        <w:t xml:space="preserve">Resultado </w:t>
+      </w:r>
+      <w:r>
+        <w:rPr>
+          <w:b/>
+          <w:sz w:val="20"/>
+        </w:rPr>
+        <w:t>de creación exitoso para una asignatura</w:t>
+      </w:r>
+    </w:p>
+    <w:p>
+      <w:pPr>
+        <w:spacing w:before="240" w:after="240"/>
+        <w:jc w:val="both"/>
+      </w:pPr>
+      <w:r>
+        <w:t xml:space="preserve">Al registrarse correctamente, el sistema presentara un mensaje de confirmación. En caso contrario, el sistema muestra una descripción del resultado de creación. </w:t>
+      </w:r>
+      <w:r>
+        <w:t>La nueva asignatura</w:t>
+      </w:r>
+      <w:r>
+        <w:t xml:space="preserve"> se podrá observar de forma inmediata en la pantalla de búsqueda y podrá ser asociada </w:t>
+      </w:r>
+      <w:r>
+        <w:t>a una carrera</w:t>
+      </w:r>
+      <w:r>
+        <w:t>.</w:t>
+      </w:r>
+      <w:r>
+        <w:t xml:space="preserve"> </w:t>
+      </w:r>
+    </w:p>
+    <w:p>
+      <w:pPr>
+        <w:pStyle w:val="Ttulo3"/>
+      </w:pPr>
+      <w:bookmarkStart w:id="30" w:name="_Toc64135302"/>
+      <w:r>
+        <w:t>Búsqueda de asignaturas</w:t>
+      </w:r>
+      <w:bookmarkEnd w:id="30"/>
+    </w:p>
+    <w:p>
+      <w:pPr>
+        <w:spacing w:before="240" w:after="240"/>
+        <w:jc w:val="both"/>
+      </w:pPr>
+      <w:r>
+        <w:t>Permite realizar la búsqueda de una o más asignaturas a partir de su nombre. El campo solicitado en el formulario es de carácter no obligatorio por lo que el usuario puede optar por no completarlo para obtener el listado completo de asignaturas cargadas en el sistema. Se presenta la siguiente pantalla:</w:t>
+      </w:r>
+    </w:p>
+    <w:p>
+      <w:pPr>
+        <w:spacing w:before="240" w:after="240"/>
+        <w:jc w:val="both"/>
+      </w:pPr>
+      <w:r>
+        <w:rPr>
+          <w:noProof/>
+          <w:lang w:val="es-AR" w:eastAsia="es-AR"/>
+        </w:rPr>
+        <w:drawing>
+          <wp:inline distT="0" distB="0" distL="0" distR="0" wp14:anchorId="5837329C" wp14:editId="12F904BF">
+            <wp:extent cx="5400040" cy="991235"/>
+            <wp:effectExtent l="0" t="0" r="0" b="0"/>
+            <wp:docPr id="12" name="Imagen 12"/>
+            <wp:cNvGraphicFramePr>
+              <a:graphicFrameLocks xmlns:a="http://schemas.openxmlformats.org/drawingml/2006/main" noChangeAspect="1"/>
+            </wp:cNvGraphicFramePr>
+            <a:graphic xmlns:a="http://schemas.openxmlformats.org/drawingml/2006/main">
+              <a:graphicData uri="http://schemas.openxmlformats.org/drawingml/2006/picture">
+                <pic:pic xmlns:pic="http://schemas.openxmlformats.org/drawingml/2006/picture">
+                  <pic:nvPicPr>
+                    <pic:cNvPr id="1" name=""/>
+                    <pic:cNvPicPr/>
+                  </pic:nvPicPr>
+                  <pic:blipFill>
+                    <a:blip r:embed="rId24"/>
+                    <a:stretch>
+                      <a:fillRect/>
+                    </a:stretch>
+                  </pic:blipFill>
+                  <pic:spPr>
+                    <a:xfrm>
+                      <a:off x="0" y="0"/>
                       <a:ext cx="5400040" cy="991235"/>
                     </a:xfrm>
                     <a:prstGeom prst="rect">
@@ -3653,10 +5395,7 @@
         <w:jc w:val="both"/>
       </w:pPr>
       <w:r>
-        <w:t xml:space="preserve">Los resultados de una búsqueda se presentan en una tabla que contiene los datos de cada una de las </w:t>
-      </w:r>
-      <w:r>
-        <w:t>asignaturas</w:t>
+        <w:t>Los resultados de una búsqueda se presentan en una tabla que contiene los datos de cada una de las asignaturas</w:t>
       </w:r>
       <w:r>
         <w:t xml:space="preserve"> que cumplieron con el filtro indicado</w:t>
@@ -3724,6 +5463,7 @@
         <w:jc w:val="both"/>
       </w:pPr>
       <w:r>
+        <w:lastRenderedPageBreak/>
         <w:t xml:space="preserve">Operaciones: Son las acciones que se tienen disponibles para realizar con cada </w:t>
       </w:r>
       <w:r>
@@ -3793,10 +5533,7 @@
         <w:jc w:val="both"/>
       </w:pPr>
       <w:r>
-        <w:t xml:space="preserve">Búsqueda de </w:t>
-      </w:r>
-      <w:r>
-        <w:t>carreras</w:t>
+        <w:t>Carreras</w:t>
       </w:r>
     </w:p>
     <w:p>
@@ -3805,10 +5542,7 @@
         <w:jc w:val="both"/>
       </w:pPr>
       <w:r>
-        <w:t xml:space="preserve">Información detallada de </w:t>
-      </w:r>
-      <w:r>
-        <w:t>carrera</w:t>
+        <w:t>Búsqueda de carreras</w:t>
       </w:r>
     </w:p>
     <w:p>
@@ -3817,27 +5551,69 @@
         <w:jc w:val="both"/>
       </w:pPr>
       <w:r>
-        <w:lastRenderedPageBreak/>
+        <w:t>Información detallada de carrera</w:t>
+      </w:r>
+    </w:p>
+    <w:p>
+      <w:pPr>
+        <w:spacing w:before="240" w:after="240"/>
+        <w:jc w:val="both"/>
+      </w:pPr>
+      <w:r>
         <w:t>Incorporar</w:t>
       </w:r>
       <w:r>
         <w:t xml:space="preserve"> una asignatura a una carrera</w:t>
       </w:r>
-      <w:bookmarkStart w:id="16" w:name="_GoBack"/>
-      <w:bookmarkEnd w:id="16"/>
+    </w:p>
+    <w:p>
+      <w:pPr>
+        <w:spacing w:before="240" w:after="240"/>
+        <w:jc w:val="both"/>
+      </w:pPr>
+    </w:p>
+    <w:p>
+      <w:pPr>
+        <w:spacing w:before="240" w:after="240"/>
+        <w:jc w:val="both"/>
+      </w:pPr>
+      <w:r>
+        <w:t>Horarios de cursadas</w:t>
+      </w:r>
+    </w:p>
+    <w:p>
+      <w:pPr>
+        <w:spacing w:before="240" w:after="240"/>
+        <w:jc w:val="both"/>
+      </w:pPr>
+    </w:p>
+    <w:p>
+      <w:pPr>
+        <w:spacing w:before="240" w:after="240"/>
+        <w:jc w:val="both"/>
+      </w:pPr>
+      <w:r>
+        <w:t>Mesas de examen</w:t>
+      </w:r>
+    </w:p>
+    <w:p>
+      <w:pPr>
+        <w:spacing w:before="240" w:after="240"/>
+        <w:jc w:val="both"/>
+      </w:pPr>
     </w:p>
     <w:p>
       <w:pPr>
         <w:pStyle w:val="PSI-Ttulo1"/>
       </w:pPr>
-      <w:bookmarkStart w:id="17" w:name="_Toc44255193"/>
+      <w:bookmarkStart w:id="31" w:name="_Toc64135303"/>
       <w:r>
         <w:t xml:space="preserve">Aplicación </w:t>
       </w:r>
-      <w:bookmarkEnd w:id="17"/>
       <w:r>
         <w:t>Móvil</w:t>
       </w:r>
+      <w:bookmarkEnd w:id="31"/>
     </w:p>
     <w:p>
       <w:pPr>
@@ -3856,11 +5632,11 @@
       <w:pPr>
         <w:pStyle w:val="PSI-Ttulo1"/>
       </w:pPr>
-      <w:bookmarkStart w:id="18" w:name="_Toc44255194"/>
+      <w:bookmarkStart w:id="32" w:name="_Toc64135304"/>
       <w:r>
         <w:t>Anexo</w:t>
       </w:r>
-      <w:bookmarkEnd w:id="18"/>
+      <w:bookmarkEnd w:id="32"/>
     </w:p>
     <w:p>
       <w:pPr>
@@ -3880,11 +5656,11 @@
       <w:pPr>
         <w:pStyle w:val="Ttulo2"/>
       </w:pPr>
-      <w:bookmarkStart w:id="19" w:name="_Toc44255195"/>
+      <w:bookmarkStart w:id="33" w:name="_Toc64135305"/>
       <w:r>
         <w:t>Guía rápida de iconos</w:t>
       </w:r>
-      <w:bookmarkEnd w:id="19"/>
+      <w:bookmarkEnd w:id="33"/>
     </w:p>
     <w:p>
       <w:pPr>
@@ -3895,25 +5671,25 @@
       <w:pPr>
         <w:pStyle w:val="PSI-Ttulo2"/>
       </w:pPr>
-      <w:bookmarkStart w:id="20" w:name="_Toc44255196"/>
+      <w:bookmarkStart w:id="34" w:name="_Toc64135306"/>
       <w:r>
         <w:t>Guía rápida de mensajes</w:t>
       </w:r>
-      <w:bookmarkEnd w:id="20"/>
+      <w:bookmarkEnd w:id="34"/>
     </w:p>
     <w:p>
       <w:pPr>
         <w:pStyle w:val="PSI-Ttulo2"/>
       </w:pPr>
-      <w:bookmarkStart w:id="21" w:name="_Toc44255197"/>
+      <w:bookmarkStart w:id="35" w:name="_Toc64135307"/>
       <w:r>
         <w:t>Guía rápida de botones</w:t>
       </w:r>
-      <w:bookmarkEnd w:id="21"/>
+      <w:bookmarkEnd w:id="35"/>
     </w:p>
     <w:sectPr>
-      <w:headerReference w:type="default" r:id="rId20"/>
-      <w:footerReference w:type="default" r:id="rId21"/>
+      <w:headerReference w:type="default" r:id="rId25"/>
+      <w:footerReference w:type="default" r:id="rId26"/>
       <w:pgSz w:w="11906" w:h="16838"/>
       <w:pgMar w:top="1535" w:right="1701" w:bottom="1417" w:left="1701" w:header="567" w:footer="572" w:gutter="0"/>
       <w:cols w:space="708"/>
@@ -4048,7 +5824,7 @@
             <w:rFonts w:asciiTheme="majorHAnsi" w:hAnsiTheme="majorHAnsi" w:cstheme="majorHAnsi"/>
             <w:noProof/>
           </w:rPr>
-          <w:t>11</w:t>
+          <w:t>12</w:t>
         </w:r>
         <w:r>
           <w:rPr>
@@ -4085,7 +5861,7 @@
             <w:rFonts w:asciiTheme="majorHAnsi" w:hAnsiTheme="majorHAnsi" w:cstheme="majorHAnsi"/>
             <w:noProof/>
           </w:rPr>
-          <w:t>11</w:t>
+          <w:t>14</w:t>
         </w:r>
         <w:r>
           <w:rPr>
@@ -7299,9 +9075,10 @@
     <w:basedOn w:val="Normal"/>
     <w:autoRedefine/>
     <w:qFormat/>
-    <w:rsid w:val="007A5181"/>
+    <w:rsid w:val="00087C81"/>
     <w:pPr>
       <w:ind w:left="36" w:hanging="36"/>
+      <w:jc w:val="both"/>
     </w:pPr>
     <w:rPr>
       <w:lang w:val="es-AR"/>
@@ -7415,6 +9192,36 @@
     <w:pPr>
       <w:ind w:left="720"/>
       <w:contextualSpacing/>
+    </w:pPr>
+  </w:style>
+  <w:style w:type="paragraph" w:styleId="Descripcin">
+    <w:name w:val="caption"/>
+    <w:basedOn w:val="Normal"/>
+    <w:next w:val="Normal"/>
+    <w:uiPriority w:val="35"/>
+    <w:unhideWhenUsed/>
+    <w:qFormat/>
+    <w:rsid w:val="00571AD6"/>
+    <w:pPr>
+      <w:spacing w:before="0" w:after="200" w:line="240" w:lineRule="auto"/>
+    </w:pPr>
+    <w:rPr>
+      <w:i/>
+      <w:iCs/>
+      <w:color w:val="1F497D" w:themeColor="text2"/>
+      <w:sz w:val="18"/>
+      <w:szCs w:val="18"/>
+    </w:rPr>
+  </w:style>
+  <w:style w:type="paragraph" w:styleId="Tabladeilustraciones">
+    <w:name w:val="table of figures"/>
+    <w:basedOn w:val="Normal"/>
+    <w:next w:val="Normal"/>
+    <w:uiPriority w:val="99"/>
+    <w:unhideWhenUsed/>
+    <w:rsid w:val="00571AD6"/>
+    <w:pPr>
+      <w:ind w:left="0"/>
     </w:pPr>
   </w:style>
 </w:styles>
@@ -7727,7 +9534,7 @@
 </file>
 
 <file path=customXml/itemProps2.xml><?xml version="1.0" encoding="utf-8"?>
-<ds:datastoreItem xmlns:ds="http://schemas.openxmlformats.org/officeDocument/2006/customXml" ds:itemID="{D0F4546D-FAEB-40AA-AD00-4A95AFE4CE99}">
+<ds:datastoreItem xmlns:ds="http://schemas.openxmlformats.org/officeDocument/2006/customXml" ds:itemID="{623FD11F-1191-4F4B-9F39-7A5F3178557A}">
   <ds:schemaRefs>
     <ds:schemaRef ds:uri="http://schemas.openxmlformats.org/officeDocument/2006/bibliography"/>
   </ds:schemaRefs>

</xml_diff>

<commit_message>
Redacción del modulo de Asignaturas
</commit_message>
<xml_diff>
--- a/06. Manuales/Manual de Usuario.docx
+++ b/06. Manuales/Manual de Usuario.docx
@@ -165,6 +165,7 @@
             <w:dataBinding w:prefixMappings="xmlns:ns0='http://schemas.openxmlformats.org/package/2006/metadata/core-properties' xmlns:ns1='http://purl.org/dc/elements/1.1/'" w:xpath="/ns0:coreProperties[1]/ns1:title[1]" w:storeItemID="{6C3C8BC8-F283-45AE-878A-BAB7291924A1}"/>
             <w:text/>
           </w:sdtPr>
+          <w:sdtEndPr/>
           <w:sdtContent>
             <w:p>
               <w:pPr>
@@ -206,6 +207,7 @@
             <w:dataBinding w:prefixMappings="xmlns:ns0='http://schemas.openxmlformats.org/package/2006/metadata/core-properties' xmlns:ns1='http://purl.org/dc/elements/1.1/'" w:xpath="/ns0:coreProperties[1]/ns1:subject[1]" w:storeItemID="{6C3C8BC8-F283-45AE-878A-BAB7291924A1}"/>
             <w:text/>
           </w:sdtPr>
+          <w:sdtEndPr/>
           <w:sdtContent>
             <w:p>
               <w:pPr>
@@ -576,6 +578,7 @@
           <w:docPartUnique/>
         </w:docPartObj>
       </w:sdtPr>
+      <w:sdtEndPr/>
       <w:sdtContent>
         <w:p>
           <w:pPr>
@@ -610,7 +613,7 @@
           <w:r>
             <w:fldChar w:fldCharType="separate"/>
           </w:r>
-          <w:hyperlink w:anchor="_Toc64135283" w:history="1">
+          <w:hyperlink w:anchor="_Toc64141181" w:history="1">
             <w:r>
               <w:rPr>
                 <w:rStyle w:val="Hipervnculo"/>
@@ -637,7 +640,7 @@
                 <w:noProof/>
                 <w:webHidden/>
               </w:rPr>
-              <w:instrText xml:space="preserve"> PAGEREF _Toc64135283 \h </w:instrText>
+              <w:instrText xml:space="preserve"> PAGEREF _Toc64141181 \h </w:instrText>
             </w:r>
             <w:r>
               <w:rPr>
@@ -657,7 +660,7 @@
                 <w:noProof/>
                 <w:webHidden/>
               </w:rPr>
-              <w:t>5</w:t>
+              <w:t>6</w:t>
             </w:r>
             <w:r>
               <w:rPr>
@@ -681,7 +684,7 @@
               <w:lang w:val="es-AR" w:eastAsia="es-AR"/>
             </w:rPr>
           </w:pPr>
-          <w:hyperlink w:anchor="_Toc64135284" w:history="1">
+          <w:hyperlink w:anchor="_Toc64141182" w:history="1">
             <w:r>
               <w:rPr>
                 <w:rStyle w:val="Hipervnculo"/>
@@ -708,7 +711,7 @@
                 <w:noProof/>
                 <w:webHidden/>
               </w:rPr>
-              <w:instrText xml:space="preserve"> PAGEREF _Toc64135284 \h </w:instrText>
+              <w:instrText xml:space="preserve"> PAGEREF _Toc64141182 \h </w:instrText>
             </w:r>
             <w:r>
               <w:rPr>
@@ -728,7 +731,7 @@
                 <w:noProof/>
                 <w:webHidden/>
               </w:rPr>
-              <w:t>5</w:t>
+              <w:t>6</w:t>
             </w:r>
             <w:r>
               <w:rPr>
@@ -752,7 +755,7 @@
               <w:lang w:val="es-AR" w:eastAsia="es-AR"/>
             </w:rPr>
           </w:pPr>
-          <w:hyperlink w:anchor="_Toc64135285" w:history="1">
+          <w:hyperlink w:anchor="_Toc64141183" w:history="1">
             <w:r>
               <w:rPr>
                 <w:rStyle w:val="Hipervnculo"/>
@@ -779,7 +782,7 @@
                 <w:noProof/>
                 <w:webHidden/>
               </w:rPr>
-              <w:instrText xml:space="preserve"> PAGEREF _Toc64135285 \h </w:instrText>
+              <w:instrText xml:space="preserve"> PAGEREF _Toc64141183 \h </w:instrText>
             </w:r>
             <w:r>
               <w:rPr>
@@ -799,7 +802,7 @@
                 <w:noProof/>
                 <w:webHidden/>
               </w:rPr>
-              <w:t>5</w:t>
+              <w:t>6</w:t>
             </w:r>
             <w:r>
               <w:rPr>
@@ -823,7 +826,7 @@
               <w:lang w:val="es-AR" w:eastAsia="es-AR"/>
             </w:rPr>
           </w:pPr>
-          <w:hyperlink w:anchor="_Toc64135286" w:history="1">
+          <w:hyperlink w:anchor="_Toc64141184" w:history="1">
             <w:r>
               <w:rPr>
                 <w:rStyle w:val="Hipervnculo"/>
@@ -850,7 +853,7 @@
                 <w:noProof/>
                 <w:webHidden/>
               </w:rPr>
-              <w:instrText xml:space="preserve"> PAGEREF _Toc64135286 \h </w:instrText>
+              <w:instrText xml:space="preserve"> PAGEREF _Toc64141184 \h </w:instrText>
             </w:r>
             <w:r>
               <w:rPr>
@@ -870,7 +873,7 @@
                 <w:noProof/>
                 <w:webHidden/>
               </w:rPr>
-              <w:t>5</w:t>
+              <w:t>6</w:t>
             </w:r>
             <w:r>
               <w:rPr>
@@ -894,7 +897,7 @@
               <w:lang w:val="es-AR" w:eastAsia="es-AR"/>
             </w:rPr>
           </w:pPr>
-          <w:hyperlink w:anchor="_Toc64135287" w:history="1">
+          <w:hyperlink w:anchor="_Toc64141185" w:history="1">
             <w:r>
               <w:rPr>
                 <w:rStyle w:val="Hipervnculo"/>
@@ -921,7 +924,7 @@
                 <w:noProof/>
                 <w:webHidden/>
               </w:rPr>
-              <w:instrText xml:space="preserve"> PAGEREF _Toc64135287 \h </w:instrText>
+              <w:instrText xml:space="preserve"> PAGEREF _Toc64141185 \h </w:instrText>
             </w:r>
             <w:r>
               <w:rPr>
@@ -941,7 +944,7 @@
                 <w:noProof/>
                 <w:webHidden/>
               </w:rPr>
-              <w:t>6</w:t>
+              <w:t>7</w:t>
             </w:r>
             <w:r>
               <w:rPr>
@@ -965,7 +968,7 @@
               <w:lang w:val="es-AR" w:eastAsia="es-AR"/>
             </w:rPr>
           </w:pPr>
-          <w:hyperlink w:anchor="_Toc64135288" w:history="1">
+          <w:hyperlink w:anchor="_Toc64141186" w:history="1">
             <w:r>
               <w:rPr>
                 <w:rStyle w:val="Hipervnculo"/>
@@ -992,7 +995,7 @@
                 <w:noProof/>
                 <w:webHidden/>
               </w:rPr>
-              <w:instrText xml:space="preserve"> PAGEREF _Toc64135288 \h </w:instrText>
+              <w:instrText xml:space="preserve"> PAGEREF _Toc64141186 \h </w:instrText>
             </w:r>
             <w:r>
               <w:rPr>
@@ -1012,7 +1015,7 @@
                 <w:noProof/>
                 <w:webHidden/>
               </w:rPr>
-              <w:t>7</w:t>
+              <w:t>8</w:t>
             </w:r>
             <w:r>
               <w:rPr>
@@ -1036,7 +1039,7 @@
               <w:lang w:val="es-AR" w:eastAsia="es-AR"/>
             </w:rPr>
           </w:pPr>
-          <w:hyperlink w:anchor="_Toc64135289" w:history="1">
+          <w:hyperlink w:anchor="_Toc64141187" w:history="1">
             <w:r>
               <w:rPr>
                 <w:rStyle w:val="Hipervnculo"/>
@@ -1063,7 +1066,7 @@
                 <w:noProof/>
                 <w:webHidden/>
               </w:rPr>
-              <w:instrText xml:space="preserve"> PAGEREF _Toc64135289 \h </w:instrText>
+              <w:instrText xml:space="preserve"> PAGEREF _Toc64141187 \h </w:instrText>
             </w:r>
             <w:r>
               <w:rPr>
@@ -1083,7 +1086,7 @@
                 <w:noProof/>
                 <w:webHidden/>
               </w:rPr>
-              <w:t>7</w:t>
+              <w:t>8</w:t>
             </w:r>
             <w:r>
               <w:rPr>
@@ -1107,7 +1110,7 @@
               <w:lang w:val="es-AR" w:eastAsia="es-AR"/>
             </w:rPr>
           </w:pPr>
-          <w:hyperlink w:anchor="_Toc64135290" w:history="1">
+          <w:hyperlink w:anchor="_Toc64141188" w:history="1">
             <w:r>
               <w:rPr>
                 <w:rStyle w:val="Hipervnculo"/>
@@ -1134,7 +1137,7 @@
                 <w:noProof/>
                 <w:webHidden/>
               </w:rPr>
-              <w:instrText xml:space="preserve"> PAGEREF _Toc64135290 \h </w:instrText>
+              <w:instrText xml:space="preserve"> PAGEREF _Toc64141188 \h </w:instrText>
             </w:r>
             <w:r>
               <w:rPr>
@@ -1154,7 +1157,7 @@
                 <w:noProof/>
                 <w:webHidden/>
               </w:rPr>
-              <w:t>7</w:t>
+              <w:t>8</w:t>
             </w:r>
             <w:r>
               <w:rPr>
@@ -1178,13 +1181,13 @@
               <w:lang w:val="es-AR" w:eastAsia="es-AR"/>
             </w:rPr>
           </w:pPr>
-          <w:hyperlink w:anchor="_Toc64135291" w:history="1">
+          <w:hyperlink w:anchor="_Toc64141189" w:history="1">
             <w:r>
               <w:rPr>
                 <w:rStyle w:val="Hipervnculo"/>
                 <w:noProof/>
               </w:rPr>
-              <w:t>Usuario administrador</w:t>
+              <w:t>Perfiles iniciales</w:t>
             </w:r>
             <w:r>
               <w:rPr>
@@ -1205,7 +1208,7 @@
                 <w:noProof/>
                 <w:webHidden/>
               </w:rPr>
-              <w:instrText xml:space="preserve"> PAGEREF _Toc64135291 \h </w:instrText>
+              <w:instrText xml:space="preserve"> PAGEREF _Toc64141189 \h </w:instrText>
             </w:r>
             <w:r>
               <w:rPr>
@@ -1225,7 +1228,145 @@
                 <w:noProof/>
                 <w:webHidden/>
               </w:rPr>
-              <w:t>7</w:t>
+              <w:t>8</w:t>
+            </w:r>
+            <w:r>
+              <w:rPr>
+                <w:noProof/>
+                <w:webHidden/>
+              </w:rPr>
+              <w:fldChar w:fldCharType="end"/>
+            </w:r>
+          </w:hyperlink>
+        </w:p>
+        <w:p>
+          <w:pPr>
+            <w:pStyle w:val="TDC3"/>
+            <w:rPr>
+              <w:rFonts w:eastAsiaTheme="minorEastAsia"/>
+              <w:noProof/>
+              <w:sz w:val="22"/>
+              <w:szCs w:val="22"/>
+              <w:lang w:val="es-AR" w:eastAsia="es-AR"/>
+            </w:rPr>
+          </w:pPr>
+          <w:hyperlink w:anchor="_Toc64141190" w:history="1">
+            <w:r>
+              <w:rPr>
+                <w:rStyle w:val="Hipervnculo"/>
+                <w:noProof/>
+              </w:rPr>
+              <w:t>Administrador</w:t>
+            </w:r>
+            <w:r>
+              <w:rPr>
+                <w:noProof/>
+                <w:webHidden/>
+              </w:rPr>
+              <w:tab/>
+            </w:r>
+            <w:r>
+              <w:rPr>
+                <w:noProof/>
+                <w:webHidden/>
+              </w:rPr>
+              <w:fldChar w:fldCharType="begin"/>
+            </w:r>
+            <w:r>
+              <w:rPr>
+                <w:noProof/>
+                <w:webHidden/>
+              </w:rPr>
+              <w:instrText xml:space="preserve"> PAGEREF _Toc64141190 \h </w:instrText>
+            </w:r>
+            <w:r>
+              <w:rPr>
+                <w:noProof/>
+                <w:webHidden/>
+              </w:rPr>
+            </w:r>
+            <w:r>
+              <w:rPr>
+                <w:noProof/>
+                <w:webHidden/>
+              </w:rPr>
+              <w:fldChar w:fldCharType="separate"/>
+            </w:r>
+            <w:r>
+              <w:rPr>
+                <w:noProof/>
+                <w:webHidden/>
+              </w:rPr>
+              <w:t>8</w:t>
+            </w:r>
+            <w:r>
+              <w:rPr>
+                <w:noProof/>
+                <w:webHidden/>
+              </w:rPr>
+              <w:fldChar w:fldCharType="end"/>
+            </w:r>
+          </w:hyperlink>
+        </w:p>
+        <w:p>
+          <w:pPr>
+            <w:pStyle w:val="TDC3"/>
+            <w:rPr>
+              <w:rFonts w:eastAsiaTheme="minorEastAsia"/>
+              <w:noProof/>
+              <w:sz w:val="22"/>
+              <w:szCs w:val="22"/>
+              <w:lang w:val="es-AR" w:eastAsia="es-AR"/>
+            </w:rPr>
+          </w:pPr>
+          <w:hyperlink w:anchor="_Toc64141191" w:history="1">
+            <w:r>
+              <w:rPr>
+                <w:rStyle w:val="Hipervnculo"/>
+                <w:noProof/>
+              </w:rPr>
+              <w:t>Administrativo – Secretaría Académica</w:t>
+            </w:r>
+            <w:r>
+              <w:rPr>
+                <w:noProof/>
+                <w:webHidden/>
+              </w:rPr>
+              <w:tab/>
+            </w:r>
+            <w:r>
+              <w:rPr>
+                <w:noProof/>
+                <w:webHidden/>
+              </w:rPr>
+              <w:fldChar w:fldCharType="begin"/>
+            </w:r>
+            <w:r>
+              <w:rPr>
+                <w:noProof/>
+                <w:webHidden/>
+              </w:rPr>
+              <w:instrText xml:space="preserve"> PAGEREF _Toc64141191 \h </w:instrText>
+            </w:r>
+            <w:r>
+              <w:rPr>
+                <w:noProof/>
+                <w:webHidden/>
+              </w:rPr>
+            </w:r>
+            <w:r>
+              <w:rPr>
+                <w:noProof/>
+                <w:webHidden/>
+              </w:rPr>
+              <w:fldChar w:fldCharType="separate"/>
+            </w:r>
+            <w:r>
+              <w:rPr>
+                <w:noProof/>
+                <w:webHidden/>
+              </w:rPr>
+              <w:t>8</w:t>
             </w:r>
             <w:r>
               <w:rPr>
@@ -1249,13 +1390,13 @@
               <w:lang w:val="es-AR" w:eastAsia="es-AR"/>
             </w:rPr>
           </w:pPr>
-          <w:hyperlink w:anchor="_Toc64135292" w:history="1">
+          <w:hyperlink w:anchor="_Toc64141192" w:history="1">
             <w:r>
               <w:rPr>
                 <w:rStyle w:val="Hipervnculo"/>
                 <w:noProof/>
               </w:rPr>
-              <w:t>Usuario administrativo</w:t>
+              <w:t>Aulas</w:t>
             </w:r>
             <w:r>
               <w:rPr>
@@ -1276,7 +1417,7 @@
                 <w:noProof/>
                 <w:webHidden/>
               </w:rPr>
-              <w:instrText xml:space="preserve"> PAGEREF _Toc64135292 \h </w:instrText>
+              <w:instrText xml:space="preserve"> PAGEREF _Toc64141192 \h </w:instrText>
             </w:r>
             <w:r>
               <w:rPr>
@@ -1296,7 +1437,421 @@
                 <w:noProof/>
                 <w:webHidden/>
               </w:rPr>
-              <w:t>7</w:t>
+              <w:t>9</w:t>
+            </w:r>
+            <w:r>
+              <w:rPr>
+                <w:noProof/>
+                <w:webHidden/>
+              </w:rPr>
+              <w:fldChar w:fldCharType="end"/>
+            </w:r>
+          </w:hyperlink>
+        </w:p>
+        <w:p>
+          <w:pPr>
+            <w:pStyle w:val="TDC3"/>
+            <w:rPr>
+              <w:rFonts w:eastAsiaTheme="minorEastAsia"/>
+              <w:noProof/>
+              <w:sz w:val="22"/>
+              <w:szCs w:val="22"/>
+              <w:lang w:val="es-AR" w:eastAsia="es-AR"/>
+            </w:rPr>
+          </w:pPr>
+          <w:hyperlink w:anchor="_Toc64141193" w:history="1">
+            <w:r>
+              <w:rPr>
+                <w:rStyle w:val="Hipervnculo"/>
+                <w:noProof/>
+              </w:rPr>
+              <w:t>Crear</w:t>
+            </w:r>
+            <w:r>
+              <w:rPr>
+                <w:noProof/>
+                <w:webHidden/>
+              </w:rPr>
+              <w:tab/>
+            </w:r>
+            <w:r>
+              <w:rPr>
+                <w:noProof/>
+                <w:webHidden/>
+              </w:rPr>
+              <w:fldChar w:fldCharType="begin"/>
+            </w:r>
+            <w:r>
+              <w:rPr>
+                <w:noProof/>
+                <w:webHidden/>
+              </w:rPr>
+              <w:instrText xml:space="preserve"> PAGEREF _Toc64141193 \h </w:instrText>
+            </w:r>
+            <w:r>
+              <w:rPr>
+                <w:noProof/>
+                <w:webHidden/>
+              </w:rPr>
+            </w:r>
+            <w:r>
+              <w:rPr>
+                <w:noProof/>
+                <w:webHidden/>
+              </w:rPr>
+              <w:fldChar w:fldCharType="separate"/>
+            </w:r>
+            <w:r>
+              <w:rPr>
+                <w:noProof/>
+                <w:webHidden/>
+              </w:rPr>
+              <w:t>9</w:t>
+            </w:r>
+            <w:r>
+              <w:rPr>
+                <w:noProof/>
+                <w:webHidden/>
+              </w:rPr>
+              <w:fldChar w:fldCharType="end"/>
+            </w:r>
+          </w:hyperlink>
+        </w:p>
+        <w:p>
+          <w:pPr>
+            <w:pStyle w:val="TDC3"/>
+            <w:rPr>
+              <w:rFonts w:eastAsiaTheme="minorEastAsia"/>
+              <w:noProof/>
+              <w:sz w:val="22"/>
+              <w:szCs w:val="22"/>
+              <w:lang w:val="es-AR" w:eastAsia="es-AR"/>
+            </w:rPr>
+          </w:pPr>
+          <w:hyperlink w:anchor="_Toc64141194" w:history="1">
+            <w:r>
+              <w:rPr>
+                <w:rStyle w:val="Hipervnculo"/>
+                <w:noProof/>
+              </w:rPr>
+              <w:t>Buscar</w:t>
+            </w:r>
+            <w:r>
+              <w:rPr>
+                <w:noProof/>
+                <w:webHidden/>
+              </w:rPr>
+              <w:tab/>
+            </w:r>
+            <w:r>
+              <w:rPr>
+                <w:noProof/>
+                <w:webHidden/>
+              </w:rPr>
+              <w:fldChar w:fldCharType="begin"/>
+            </w:r>
+            <w:r>
+              <w:rPr>
+                <w:noProof/>
+                <w:webHidden/>
+              </w:rPr>
+              <w:instrText xml:space="preserve"> PAGEREF _Toc64141194 \h </w:instrText>
+            </w:r>
+            <w:r>
+              <w:rPr>
+                <w:noProof/>
+                <w:webHidden/>
+              </w:rPr>
+            </w:r>
+            <w:r>
+              <w:rPr>
+                <w:noProof/>
+                <w:webHidden/>
+              </w:rPr>
+              <w:fldChar w:fldCharType="separate"/>
+            </w:r>
+            <w:r>
+              <w:rPr>
+                <w:noProof/>
+                <w:webHidden/>
+              </w:rPr>
+              <w:t>10</w:t>
+            </w:r>
+            <w:r>
+              <w:rPr>
+                <w:noProof/>
+                <w:webHidden/>
+              </w:rPr>
+              <w:fldChar w:fldCharType="end"/>
+            </w:r>
+          </w:hyperlink>
+        </w:p>
+        <w:p>
+          <w:pPr>
+            <w:pStyle w:val="TDC3"/>
+            <w:rPr>
+              <w:rFonts w:eastAsiaTheme="minorEastAsia"/>
+              <w:noProof/>
+              <w:sz w:val="22"/>
+              <w:szCs w:val="22"/>
+              <w:lang w:val="es-AR" w:eastAsia="es-AR"/>
+            </w:rPr>
+          </w:pPr>
+          <w:hyperlink w:anchor="_Toc64141195" w:history="1">
+            <w:r>
+              <w:rPr>
+                <w:rStyle w:val="Hipervnculo"/>
+                <w:noProof/>
+              </w:rPr>
+              <w:t>Eliminación</w:t>
+            </w:r>
+            <w:r>
+              <w:rPr>
+                <w:noProof/>
+                <w:webHidden/>
+              </w:rPr>
+              <w:tab/>
+            </w:r>
+            <w:r>
+              <w:rPr>
+                <w:noProof/>
+                <w:webHidden/>
+              </w:rPr>
+              <w:fldChar w:fldCharType="begin"/>
+            </w:r>
+            <w:r>
+              <w:rPr>
+                <w:noProof/>
+                <w:webHidden/>
+              </w:rPr>
+              <w:instrText xml:space="preserve"> PAGEREF _Toc64141195 \h </w:instrText>
+            </w:r>
+            <w:r>
+              <w:rPr>
+                <w:noProof/>
+                <w:webHidden/>
+              </w:rPr>
+            </w:r>
+            <w:r>
+              <w:rPr>
+                <w:noProof/>
+                <w:webHidden/>
+              </w:rPr>
+              <w:fldChar w:fldCharType="separate"/>
+            </w:r>
+            <w:r>
+              <w:rPr>
+                <w:noProof/>
+                <w:webHidden/>
+              </w:rPr>
+              <w:t>11</w:t>
+            </w:r>
+            <w:r>
+              <w:rPr>
+                <w:noProof/>
+                <w:webHidden/>
+              </w:rPr>
+              <w:fldChar w:fldCharType="end"/>
+            </w:r>
+          </w:hyperlink>
+        </w:p>
+        <w:p>
+          <w:pPr>
+            <w:pStyle w:val="TDC3"/>
+            <w:rPr>
+              <w:rFonts w:eastAsiaTheme="minorEastAsia"/>
+              <w:noProof/>
+              <w:sz w:val="22"/>
+              <w:szCs w:val="22"/>
+              <w:lang w:val="es-AR" w:eastAsia="es-AR"/>
+            </w:rPr>
+          </w:pPr>
+          <w:hyperlink w:anchor="_Toc64141196" w:history="1">
+            <w:r>
+              <w:rPr>
+                <w:rStyle w:val="Hipervnculo"/>
+                <w:noProof/>
+              </w:rPr>
+              <w:t>Información detallada</w:t>
+            </w:r>
+            <w:r>
+              <w:rPr>
+                <w:noProof/>
+                <w:webHidden/>
+              </w:rPr>
+              <w:tab/>
+            </w:r>
+            <w:r>
+              <w:rPr>
+                <w:noProof/>
+                <w:webHidden/>
+              </w:rPr>
+              <w:fldChar w:fldCharType="begin"/>
+            </w:r>
+            <w:r>
+              <w:rPr>
+                <w:noProof/>
+                <w:webHidden/>
+              </w:rPr>
+              <w:instrText xml:space="preserve"> PAGEREF _Toc64141196 \h </w:instrText>
+            </w:r>
+            <w:r>
+              <w:rPr>
+                <w:noProof/>
+                <w:webHidden/>
+              </w:rPr>
+            </w:r>
+            <w:r>
+              <w:rPr>
+                <w:noProof/>
+                <w:webHidden/>
+              </w:rPr>
+              <w:fldChar w:fldCharType="separate"/>
+            </w:r>
+            <w:r>
+              <w:rPr>
+                <w:noProof/>
+                <w:webHidden/>
+              </w:rPr>
+              <w:t>12</w:t>
+            </w:r>
+            <w:r>
+              <w:rPr>
+                <w:noProof/>
+                <w:webHidden/>
+              </w:rPr>
+              <w:fldChar w:fldCharType="end"/>
+            </w:r>
+          </w:hyperlink>
+        </w:p>
+        <w:p>
+          <w:pPr>
+            <w:pStyle w:val="TDC3"/>
+            <w:rPr>
+              <w:rFonts w:eastAsiaTheme="minorEastAsia"/>
+              <w:noProof/>
+              <w:sz w:val="22"/>
+              <w:szCs w:val="22"/>
+              <w:lang w:val="es-AR" w:eastAsia="es-AR"/>
+            </w:rPr>
+          </w:pPr>
+          <w:hyperlink w:anchor="_Toc64141197" w:history="1">
+            <w:r>
+              <w:rPr>
+                <w:rStyle w:val="Hipervnculo"/>
+                <w:noProof/>
+              </w:rPr>
+              <w:t>Modificación</w:t>
+            </w:r>
+            <w:r>
+              <w:rPr>
+                <w:noProof/>
+                <w:webHidden/>
+              </w:rPr>
+              <w:tab/>
+            </w:r>
+            <w:r>
+              <w:rPr>
+                <w:noProof/>
+                <w:webHidden/>
+              </w:rPr>
+              <w:fldChar w:fldCharType="begin"/>
+            </w:r>
+            <w:r>
+              <w:rPr>
+                <w:noProof/>
+                <w:webHidden/>
+              </w:rPr>
+              <w:instrText xml:space="preserve"> PAGEREF _Toc64141197 \h </w:instrText>
+            </w:r>
+            <w:r>
+              <w:rPr>
+                <w:noProof/>
+                <w:webHidden/>
+              </w:rPr>
+            </w:r>
+            <w:r>
+              <w:rPr>
+                <w:noProof/>
+                <w:webHidden/>
+              </w:rPr>
+              <w:fldChar w:fldCharType="separate"/>
+            </w:r>
+            <w:r>
+              <w:rPr>
+                <w:noProof/>
+                <w:webHidden/>
+              </w:rPr>
+              <w:t>12</w:t>
+            </w:r>
+            <w:r>
+              <w:rPr>
+                <w:noProof/>
+                <w:webHidden/>
+              </w:rPr>
+              <w:fldChar w:fldCharType="end"/>
+            </w:r>
+          </w:hyperlink>
+        </w:p>
+        <w:p>
+          <w:pPr>
+            <w:pStyle w:val="TDC3"/>
+            <w:rPr>
+              <w:rFonts w:eastAsiaTheme="minorEastAsia"/>
+              <w:noProof/>
+              <w:sz w:val="22"/>
+              <w:szCs w:val="22"/>
+              <w:lang w:val="es-AR" w:eastAsia="es-AR"/>
+            </w:rPr>
+          </w:pPr>
+          <w:hyperlink w:anchor="_Toc64141198" w:history="1">
+            <w:r>
+              <w:rPr>
+                <w:rStyle w:val="Hipervnculo"/>
+                <w:noProof/>
+              </w:rPr>
+              <w:t>Informe</w:t>
+            </w:r>
+            <w:r>
+              <w:rPr>
+                <w:noProof/>
+                <w:webHidden/>
+              </w:rPr>
+              <w:tab/>
+            </w:r>
+            <w:r>
+              <w:rPr>
+                <w:noProof/>
+                <w:webHidden/>
+              </w:rPr>
+              <w:fldChar w:fldCharType="begin"/>
+            </w:r>
+            <w:r>
+              <w:rPr>
+                <w:noProof/>
+                <w:webHidden/>
+              </w:rPr>
+              <w:instrText xml:space="preserve"> PAGEREF _Toc64141198 \h </w:instrText>
+            </w:r>
+            <w:r>
+              <w:rPr>
+                <w:noProof/>
+                <w:webHidden/>
+              </w:rPr>
+            </w:r>
+            <w:r>
+              <w:rPr>
+                <w:noProof/>
+                <w:webHidden/>
+              </w:rPr>
+              <w:fldChar w:fldCharType="separate"/>
+            </w:r>
+            <w:r>
+              <w:rPr>
+                <w:noProof/>
+                <w:webHidden/>
+              </w:rPr>
+              <w:t>13</w:t>
             </w:r>
             <w:r>
               <w:rPr>
@@ -1320,13 +1875,13 @@
               <w:lang w:val="es-AR" w:eastAsia="es-AR"/>
             </w:rPr>
           </w:pPr>
-          <w:hyperlink w:anchor="_Toc64135293" w:history="1">
+          <w:hyperlink w:anchor="_Toc64141199" w:history="1">
             <w:r>
               <w:rPr>
                 <w:rStyle w:val="Hipervnculo"/>
                 <w:noProof/>
               </w:rPr>
-              <w:t>Aulas</w:t>
+              <w:t>Asignaturas</w:t>
             </w:r>
             <w:r>
               <w:rPr>
@@ -1347,7 +1902,7 @@
                 <w:noProof/>
                 <w:webHidden/>
               </w:rPr>
-              <w:instrText xml:space="preserve"> PAGEREF _Toc64135293 \h </w:instrText>
+              <w:instrText xml:space="preserve"> PAGEREF _Toc64141199 \h </w:instrText>
             </w:r>
             <w:r>
               <w:rPr>
@@ -1367,7 +1922,7 @@
                 <w:noProof/>
                 <w:webHidden/>
               </w:rPr>
-              <w:t>7</w:t>
+              <w:t>13</w:t>
             </w:r>
             <w:r>
               <w:rPr>
@@ -1389,7 +1944,7 @@
               <w:lang w:val="es-AR" w:eastAsia="es-AR"/>
             </w:rPr>
           </w:pPr>
-          <w:hyperlink w:anchor="_Toc64135294" w:history="1">
+          <w:hyperlink w:anchor="_Toc64141200" w:history="1">
             <w:r>
               <w:rPr>
                 <w:rStyle w:val="Hipervnculo"/>
@@ -1416,7 +1971,7 @@
                 <w:noProof/>
                 <w:webHidden/>
               </w:rPr>
-              <w:instrText xml:space="preserve"> PAGEREF _Toc64135294 \h </w:instrText>
+              <w:instrText xml:space="preserve"> PAGEREF _Toc64141200 \h </w:instrText>
             </w:r>
             <w:r>
               <w:rPr>
@@ -1436,7 +1991,7 @@
                 <w:noProof/>
                 <w:webHidden/>
               </w:rPr>
-              <w:t>8</w:t>
+              <w:t>13</w:t>
             </w:r>
             <w:r>
               <w:rPr>
@@ -1458,7 +2013,7 @@
               <w:lang w:val="es-AR" w:eastAsia="es-AR"/>
             </w:rPr>
           </w:pPr>
-          <w:hyperlink w:anchor="_Toc64135295" w:history="1">
+          <w:hyperlink w:anchor="_Toc64141201" w:history="1">
             <w:r>
               <w:rPr>
                 <w:rStyle w:val="Hipervnculo"/>
@@ -1485,7 +2040,7 @@
                 <w:noProof/>
                 <w:webHidden/>
               </w:rPr>
-              <w:instrText xml:space="preserve"> PAGEREF _Toc64135295 \h </w:instrText>
+              <w:instrText xml:space="preserve"> PAGEREF _Toc64141201 \h </w:instrText>
             </w:r>
             <w:r>
               <w:rPr>
@@ -1505,7 +2060,7 @@
                 <w:noProof/>
                 <w:webHidden/>
               </w:rPr>
-              <w:t>8</w:t>
+              <w:t>14</w:t>
             </w:r>
             <w:r>
               <w:rPr>
@@ -1527,13 +2082,13 @@
               <w:lang w:val="es-AR" w:eastAsia="es-AR"/>
             </w:rPr>
           </w:pPr>
-          <w:hyperlink w:anchor="_Toc64135296" w:history="1">
+          <w:hyperlink w:anchor="_Toc64141202" w:history="1">
             <w:r>
               <w:rPr>
                 <w:rStyle w:val="Hipervnculo"/>
                 <w:noProof/>
               </w:rPr>
-              <w:t>Eliminación</w:t>
+              <w:t>Información detallada</w:t>
             </w:r>
             <w:r>
               <w:rPr>
@@ -1554,7 +2109,7 @@
                 <w:noProof/>
                 <w:webHidden/>
               </w:rPr>
-              <w:instrText xml:space="preserve"> PAGEREF _Toc64135296 \h </w:instrText>
+              <w:instrText xml:space="preserve"> PAGEREF _Toc64141202 \h </w:instrText>
             </w:r>
             <w:r>
               <w:rPr>
@@ -1574,214 +2129,7 @@
                 <w:noProof/>
                 <w:webHidden/>
               </w:rPr>
-              <w:t>10</w:t>
-            </w:r>
-            <w:r>
-              <w:rPr>
-                <w:noProof/>
-                <w:webHidden/>
-              </w:rPr>
-              <w:fldChar w:fldCharType="end"/>
-            </w:r>
-          </w:hyperlink>
-        </w:p>
-        <w:p>
-          <w:pPr>
-            <w:pStyle w:val="TDC3"/>
-            <w:rPr>
-              <w:rFonts w:eastAsiaTheme="minorEastAsia"/>
-              <w:noProof/>
-              <w:sz w:val="22"/>
-              <w:szCs w:val="22"/>
-              <w:lang w:val="es-AR" w:eastAsia="es-AR"/>
-            </w:rPr>
-          </w:pPr>
-          <w:hyperlink w:anchor="_Toc64135297" w:history="1">
-            <w:r>
-              <w:rPr>
-                <w:rStyle w:val="Hipervnculo"/>
-                <w:noProof/>
-              </w:rPr>
-              <w:t>Información detallada</w:t>
-            </w:r>
-            <w:r>
-              <w:rPr>
-                <w:noProof/>
-                <w:webHidden/>
-              </w:rPr>
-              <w:tab/>
-            </w:r>
-            <w:r>
-              <w:rPr>
-                <w:noProof/>
-                <w:webHidden/>
-              </w:rPr>
-              <w:fldChar w:fldCharType="begin"/>
-            </w:r>
-            <w:r>
-              <w:rPr>
-                <w:noProof/>
-                <w:webHidden/>
-              </w:rPr>
-              <w:instrText xml:space="preserve"> PAGEREF _Toc64135297 \h </w:instrText>
-            </w:r>
-            <w:r>
-              <w:rPr>
-                <w:noProof/>
-                <w:webHidden/>
-              </w:rPr>
-            </w:r>
-            <w:r>
-              <w:rPr>
-                <w:noProof/>
-                <w:webHidden/>
-              </w:rPr>
-              <w:fldChar w:fldCharType="separate"/>
-            </w:r>
-            <w:r>
-              <w:rPr>
-                <w:noProof/>
-                <w:webHidden/>
-              </w:rPr>
-              <w:t>11</w:t>
-            </w:r>
-            <w:r>
-              <w:rPr>
-                <w:noProof/>
-                <w:webHidden/>
-              </w:rPr>
-              <w:fldChar w:fldCharType="end"/>
-            </w:r>
-          </w:hyperlink>
-        </w:p>
-        <w:p>
-          <w:pPr>
-            <w:pStyle w:val="TDC3"/>
-            <w:rPr>
-              <w:rFonts w:eastAsiaTheme="minorEastAsia"/>
-              <w:noProof/>
-              <w:sz w:val="22"/>
-              <w:szCs w:val="22"/>
-              <w:lang w:val="es-AR" w:eastAsia="es-AR"/>
-            </w:rPr>
-          </w:pPr>
-          <w:hyperlink w:anchor="_Toc64135298" w:history="1">
-            <w:r>
-              <w:rPr>
-                <w:rStyle w:val="Hipervnculo"/>
-                <w:noProof/>
-              </w:rPr>
-              <w:t>Modificación</w:t>
-            </w:r>
-            <w:r>
-              <w:rPr>
-                <w:noProof/>
-                <w:webHidden/>
-              </w:rPr>
-              <w:tab/>
-            </w:r>
-            <w:r>
-              <w:rPr>
-                <w:noProof/>
-                <w:webHidden/>
-              </w:rPr>
-              <w:fldChar w:fldCharType="begin"/>
-            </w:r>
-            <w:r>
-              <w:rPr>
-                <w:noProof/>
-                <w:webHidden/>
-              </w:rPr>
-              <w:instrText xml:space="preserve"> PAGEREF _Toc64135298 \h </w:instrText>
-            </w:r>
-            <w:r>
-              <w:rPr>
-                <w:noProof/>
-                <w:webHidden/>
-              </w:rPr>
-            </w:r>
-            <w:r>
-              <w:rPr>
-                <w:noProof/>
-                <w:webHidden/>
-              </w:rPr>
-              <w:fldChar w:fldCharType="separate"/>
-            </w:r>
-            <w:r>
-              <w:rPr>
-                <w:noProof/>
-                <w:webHidden/>
-              </w:rPr>
-              <w:t>11</w:t>
-            </w:r>
-            <w:r>
-              <w:rPr>
-                <w:noProof/>
-                <w:webHidden/>
-              </w:rPr>
-              <w:fldChar w:fldCharType="end"/>
-            </w:r>
-          </w:hyperlink>
-        </w:p>
-        <w:p>
-          <w:pPr>
-            <w:pStyle w:val="TDC3"/>
-            <w:rPr>
-              <w:rFonts w:eastAsiaTheme="minorEastAsia"/>
-              <w:noProof/>
-              <w:sz w:val="22"/>
-              <w:szCs w:val="22"/>
-              <w:lang w:val="es-AR" w:eastAsia="es-AR"/>
-            </w:rPr>
-          </w:pPr>
-          <w:hyperlink w:anchor="_Toc64135299" w:history="1">
-            <w:r>
-              <w:rPr>
-                <w:rStyle w:val="Hipervnculo"/>
-                <w:noProof/>
-              </w:rPr>
-              <w:t>Informe</w:t>
-            </w:r>
-            <w:r>
-              <w:rPr>
-                <w:noProof/>
-                <w:webHidden/>
-              </w:rPr>
-              <w:tab/>
-            </w:r>
-            <w:r>
-              <w:rPr>
-                <w:noProof/>
-                <w:webHidden/>
-              </w:rPr>
-              <w:fldChar w:fldCharType="begin"/>
-            </w:r>
-            <w:r>
-              <w:rPr>
-                <w:noProof/>
-                <w:webHidden/>
-              </w:rPr>
-              <w:instrText xml:space="preserve"> PAGEREF _Toc64135299 \h </w:instrText>
-            </w:r>
-            <w:r>
-              <w:rPr>
-                <w:noProof/>
-                <w:webHidden/>
-              </w:rPr>
-            </w:r>
-            <w:r>
-              <w:rPr>
-                <w:noProof/>
-                <w:webHidden/>
-              </w:rPr>
-              <w:fldChar w:fldCharType="separate"/>
-            </w:r>
-            <w:r>
-              <w:rPr>
-                <w:noProof/>
-                <w:webHidden/>
-              </w:rPr>
-              <w:t>11</w:t>
+              <w:t>15</w:t>
             </w:r>
             <w:r>
               <w:rPr>
@@ -1805,13 +2153,13 @@
               <w:lang w:val="es-AR" w:eastAsia="es-AR"/>
             </w:rPr>
           </w:pPr>
-          <w:hyperlink w:anchor="_Toc64135300" w:history="1">
+          <w:hyperlink w:anchor="_Toc64141203" w:history="1">
             <w:r>
               <w:rPr>
                 <w:rStyle w:val="Hipervnculo"/>
                 <w:noProof/>
               </w:rPr>
-              <w:t>Asignaturas</w:t>
+              <w:t>Carreras</w:t>
             </w:r>
             <w:r>
               <w:rPr>
@@ -1832,7 +2180,7 @@
                 <w:noProof/>
                 <w:webHidden/>
               </w:rPr>
-              <w:instrText xml:space="preserve"> PAGEREF _Toc64135300 \h </w:instrText>
+              <w:instrText xml:space="preserve"> PAGEREF _Toc64141203 \h </w:instrText>
             </w:r>
             <w:r>
               <w:rPr>
@@ -1852,7 +2200,7 @@
                 <w:noProof/>
                 <w:webHidden/>
               </w:rPr>
-              <w:t>11</w:t>
+              <w:t>16</w:t>
             </w:r>
             <w:r>
               <w:rPr>
@@ -1874,13 +2222,13 @@
               <w:lang w:val="es-AR" w:eastAsia="es-AR"/>
             </w:rPr>
           </w:pPr>
-          <w:hyperlink w:anchor="_Toc64135301" w:history="1">
+          <w:hyperlink w:anchor="_Toc64141204" w:history="1">
             <w:r>
               <w:rPr>
                 <w:rStyle w:val="Hipervnculo"/>
                 <w:noProof/>
               </w:rPr>
-              <w:t>Nueva asignatura</w:t>
+              <w:t>Crear</w:t>
             </w:r>
             <w:r>
               <w:rPr>
@@ -1901,7 +2249,7 @@
                 <w:noProof/>
                 <w:webHidden/>
               </w:rPr>
-              <w:instrText xml:space="preserve"> PAGEREF _Toc64135301 \h </w:instrText>
+              <w:instrText xml:space="preserve"> PAGEREF _Toc64141204 \h </w:instrText>
             </w:r>
             <w:r>
               <w:rPr>
@@ -1921,7 +2269,7 @@
                 <w:noProof/>
                 <w:webHidden/>
               </w:rPr>
-              <w:t>12</w:t>
+              <w:t>16</w:t>
             </w:r>
             <w:r>
               <w:rPr>
@@ -1943,13 +2291,13 @@
               <w:lang w:val="es-AR" w:eastAsia="es-AR"/>
             </w:rPr>
           </w:pPr>
-          <w:hyperlink w:anchor="_Toc64135302" w:history="1">
+          <w:hyperlink w:anchor="_Toc64141205" w:history="1">
             <w:r>
               <w:rPr>
                 <w:rStyle w:val="Hipervnculo"/>
                 <w:noProof/>
               </w:rPr>
-              <w:t>Búsqueda de asignaturas</w:t>
+              <w:t>Buscar</w:t>
             </w:r>
             <w:r>
               <w:rPr>
@@ -1970,7 +2318,7 @@
                 <w:noProof/>
                 <w:webHidden/>
               </w:rPr>
-              <w:instrText xml:space="preserve"> PAGEREF _Toc64135302 \h </w:instrText>
+              <w:instrText xml:space="preserve"> PAGEREF _Toc64141205 \h </w:instrText>
             </w:r>
             <w:r>
               <w:rPr>
@@ -1990,7 +2338,145 @@
                 <w:noProof/>
                 <w:webHidden/>
               </w:rPr>
-              <w:t>12</w:t>
+              <w:t>16</w:t>
+            </w:r>
+            <w:r>
+              <w:rPr>
+                <w:noProof/>
+                <w:webHidden/>
+              </w:rPr>
+              <w:fldChar w:fldCharType="end"/>
+            </w:r>
+          </w:hyperlink>
+        </w:p>
+        <w:p>
+          <w:pPr>
+            <w:pStyle w:val="TDC3"/>
+            <w:rPr>
+              <w:rFonts w:eastAsiaTheme="minorEastAsia"/>
+              <w:noProof/>
+              <w:sz w:val="22"/>
+              <w:szCs w:val="22"/>
+              <w:lang w:val="es-AR" w:eastAsia="es-AR"/>
+            </w:rPr>
+          </w:pPr>
+          <w:hyperlink w:anchor="_Toc64141206" w:history="1">
+            <w:r>
+              <w:rPr>
+                <w:rStyle w:val="Hipervnculo"/>
+                <w:noProof/>
+              </w:rPr>
+              <w:t>Información detallada</w:t>
+            </w:r>
+            <w:r>
+              <w:rPr>
+                <w:noProof/>
+                <w:webHidden/>
+              </w:rPr>
+              <w:tab/>
+            </w:r>
+            <w:r>
+              <w:rPr>
+                <w:noProof/>
+                <w:webHidden/>
+              </w:rPr>
+              <w:fldChar w:fldCharType="begin"/>
+            </w:r>
+            <w:r>
+              <w:rPr>
+                <w:noProof/>
+                <w:webHidden/>
+              </w:rPr>
+              <w:instrText xml:space="preserve"> PAGEREF _Toc64141206 \h </w:instrText>
+            </w:r>
+            <w:r>
+              <w:rPr>
+                <w:noProof/>
+                <w:webHidden/>
+              </w:rPr>
+            </w:r>
+            <w:r>
+              <w:rPr>
+                <w:noProof/>
+                <w:webHidden/>
+              </w:rPr>
+              <w:fldChar w:fldCharType="separate"/>
+            </w:r>
+            <w:r>
+              <w:rPr>
+                <w:noProof/>
+                <w:webHidden/>
+              </w:rPr>
+              <w:t>16</w:t>
+            </w:r>
+            <w:r>
+              <w:rPr>
+                <w:noProof/>
+                <w:webHidden/>
+              </w:rPr>
+              <w:fldChar w:fldCharType="end"/>
+            </w:r>
+          </w:hyperlink>
+        </w:p>
+        <w:p>
+          <w:pPr>
+            <w:pStyle w:val="TDC3"/>
+            <w:rPr>
+              <w:rFonts w:eastAsiaTheme="minorEastAsia"/>
+              <w:noProof/>
+              <w:sz w:val="22"/>
+              <w:szCs w:val="22"/>
+              <w:lang w:val="es-AR" w:eastAsia="es-AR"/>
+            </w:rPr>
+          </w:pPr>
+          <w:hyperlink w:anchor="_Toc64141207" w:history="1">
+            <w:r>
+              <w:rPr>
+                <w:rStyle w:val="Hipervnculo"/>
+                <w:noProof/>
+              </w:rPr>
+              <w:t>Agregar asignatura a una carrera</w:t>
+            </w:r>
+            <w:r>
+              <w:rPr>
+                <w:noProof/>
+                <w:webHidden/>
+              </w:rPr>
+              <w:tab/>
+            </w:r>
+            <w:r>
+              <w:rPr>
+                <w:noProof/>
+                <w:webHidden/>
+              </w:rPr>
+              <w:fldChar w:fldCharType="begin"/>
+            </w:r>
+            <w:r>
+              <w:rPr>
+                <w:noProof/>
+                <w:webHidden/>
+              </w:rPr>
+              <w:instrText xml:space="preserve"> PAGEREF _Toc64141207 \h </w:instrText>
+            </w:r>
+            <w:r>
+              <w:rPr>
+                <w:noProof/>
+                <w:webHidden/>
+              </w:rPr>
+            </w:r>
+            <w:r>
+              <w:rPr>
+                <w:noProof/>
+                <w:webHidden/>
+              </w:rPr>
+              <w:fldChar w:fldCharType="separate"/>
+            </w:r>
+            <w:r>
+              <w:rPr>
+                <w:noProof/>
+                <w:webHidden/>
+              </w:rPr>
+              <w:t>16</w:t>
             </w:r>
             <w:r>
               <w:rPr>
@@ -2014,7 +2500,7 @@
               <w:lang w:val="es-AR" w:eastAsia="es-AR"/>
             </w:rPr>
           </w:pPr>
-          <w:hyperlink w:anchor="_Toc64135303" w:history="1">
+          <w:hyperlink w:anchor="_Toc64141208" w:history="1">
             <w:r>
               <w:rPr>
                 <w:rStyle w:val="Hipervnculo"/>
@@ -2041,7 +2527,7 @@
                 <w:noProof/>
                 <w:webHidden/>
               </w:rPr>
-              <w:instrText xml:space="preserve"> PAGEREF _Toc64135303 \h </w:instrText>
+              <w:instrText xml:space="preserve"> PAGEREF _Toc64141208 \h </w:instrText>
             </w:r>
             <w:r>
               <w:rPr>
@@ -2061,7 +2547,7 @@
                 <w:noProof/>
                 <w:webHidden/>
               </w:rPr>
-              <w:t>14</w:t>
+              <w:t>17</w:t>
             </w:r>
             <w:r>
               <w:rPr>
@@ -2085,7 +2571,7 @@
               <w:lang w:val="es-AR" w:eastAsia="es-AR"/>
             </w:rPr>
           </w:pPr>
-          <w:hyperlink w:anchor="_Toc64135304" w:history="1">
+          <w:hyperlink w:anchor="_Toc64141209" w:history="1">
             <w:r>
               <w:rPr>
                 <w:rStyle w:val="Hipervnculo"/>
@@ -2112,7 +2598,7 @@
                 <w:noProof/>
                 <w:webHidden/>
               </w:rPr>
-              <w:instrText xml:space="preserve"> PAGEREF _Toc64135304 \h </w:instrText>
+              <w:instrText xml:space="preserve"> PAGEREF _Toc64141209 \h </w:instrText>
             </w:r>
             <w:r>
               <w:rPr>
@@ -2132,7 +2618,7 @@
                 <w:noProof/>
                 <w:webHidden/>
               </w:rPr>
-              <w:t>14</w:t>
+              <w:t>17</w:t>
             </w:r>
             <w:r>
               <w:rPr>
@@ -2156,7 +2642,7 @@
               <w:lang w:val="es-AR" w:eastAsia="es-AR"/>
             </w:rPr>
           </w:pPr>
-          <w:hyperlink w:anchor="_Toc64135305" w:history="1">
+          <w:hyperlink w:anchor="_Toc64141210" w:history="1">
             <w:r>
               <w:rPr>
                 <w:rStyle w:val="Hipervnculo"/>
@@ -2183,7 +2669,7 @@
                 <w:noProof/>
                 <w:webHidden/>
               </w:rPr>
-              <w:instrText xml:space="preserve"> PAGEREF _Toc64135305 \h </w:instrText>
+              <w:instrText xml:space="preserve"> PAGEREF _Toc64141210 \h </w:instrText>
             </w:r>
             <w:r>
               <w:rPr>
@@ -2203,7 +2689,7 @@
                 <w:noProof/>
                 <w:webHidden/>
               </w:rPr>
-              <w:t>14</w:t>
+              <w:t>17</w:t>
             </w:r>
             <w:r>
               <w:rPr>
@@ -2227,7 +2713,7 @@
               <w:lang w:val="es-AR" w:eastAsia="es-AR"/>
             </w:rPr>
           </w:pPr>
-          <w:hyperlink w:anchor="_Toc64135306" w:history="1">
+          <w:hyperlink w:anchor="_Toc64141211" w:history="1">
             <w:r>
               <w:rPr>
                 <w:rStyle w:val="Hipervnculo"/>
@@ -2254,7 +2740,7 @@
                 <w:noProof/>
                 <w:webHidden/>
               </w:rPr>
-              <w:instrText xml:space="preserve"> PAGEREF _Toc64135306 \h </w:instrText>
+              <w:instrText xml:space="preserve"> PAGEREF _Toc64141211 \h </w:instrText>
             </w:r>
             <w:r>
               <w:rPr>
@@ -2274,7 +2760,7 @@
                 <w:noProof/>
                 <w:webHidden/>
               </w:rPr>
-              <w:t>14</w:t>
+              <w:t>17</w:t>
             </w:r>
             <w:r>
               <w:rPr>
@@ -2298,7 +2784,7 @@
               <w:lang w:val="es-AR" w:eastAsia="es-AR"/>
             </w:rPr>
           </w:pPr>
-          <w:hyperlink w:anchor="_Toc64135307" w:history="1">
+          <w:hyperlink w:anchor="_Toc64141212" w:history="1">
             <w:r>
               <w:rPr>
                 <w:rStyle w:val="Hipervnculo"/>
@@ -2325,7 +2811,7 @@
                 <w:noProof/>
                 <w:webHidden/>
               </w:rPr>
-              <w:instrText xml:space="preserve"> PAGEREF _Toc64135307 \h </w:instrText>
+              <w:instrText xml:space="preserve"> PAGEREF _Toc64141212 \h </w:instrText>
             </w:r>
             <w:r>
               <w:rPr>
@@ -2345,7 +2831,7 @@
                 <w:noProof/>
                 <w:webHidden/>
               </w:rPr>
-              <w:t>14</w:t>
+              <w:t>17</w:t>
             </w:r>
             <w:r>
               <w:rPr>
@@ -2400,7 +2886,7 @@
       <w:r>
         <w:fldChar w:fldCharType="separate"/>
       </w:r>
-      <w:hyperlink w:anchor="_Toc64135474" w:history="1">
+      <w:hyperlink w:anchor="_Toc64141213" w:history="1">
         <w:r>
           <w:rPr>
             <w:rStyle w:val="Hipervnculo"/>
@@ -2427,7 +2913,7 @@
             <w:noProof/>
             <w:webHidden/>
           </w:rPr>
-          <w:instrText xml:space="preserve"> PAGEREF _Toc64135474 \h </w:instrText>
+          <w:instrText xml:space="preserve"> PAGEREF _Toc64141213 \h </w:instrText>
         </w:r>
         <w:r>
           <w:rPr>
@@ -2447,7 +2933,7 @@
             <w:noProof/>
             <w:webHidden/>
           </w:rPr>
-          <w:t>8</w:t>
+          <w:t>9</w:t>
         </w:r>
         <w:r>
           <w:rPr>
@@ -2470,7 +2956,7 @@
           <w:lang w:val="es-AR" w:eastAsia="es-AR"/>
         </w:rPr>
       </w:pPr>
-      <w:hyperlink w:anchor="_Toc64135475" w:history="1">
+      <w:hyperlink w:anchor="_Toc64141214" w:history="1">
         <w:r>
           <w:rPr>
             <w:rStyle w:val="Hipervnculo"/>
@@ -2497,7 +2983,7 @@
             <w:noProof/>
             <w:webHidden/>
           </w:rPr>
-          <w:instrText xml:space="preserve"> PAGEREF _Toc64135475 \h </w:instrText>
+          <w:instrText xml:space="preserve"> PAGEREF _Toc64141214 \h </w:instrText>
         </w:r>
         <w:r>
           <w:rPr>
@@ -2517,7 +3003,7 @@
             <w:noProof/>
             <w:webHidden/>
           </w:rPr>
-          <w:t>8</w:t>
+          <w:t>9</w:t>
         </w:r>
         <w:r>
           <w:rPr>
@@ -2540,7 +3026,7 @@
           <w:lang w:val="es-AR" w:eastAsia="es-AR"/>
         </w:rPr>
       </w:pPr>
-      <w:hyperlink w:anchor="_Toc64135476" w:history="1">
+      <w:hyperlink w:anchor="_Toc64141215" w:history="1">
         <w:r>
           <w:rPr>
             <w:rStyle w:val="Hipervnculo"/>
@@ -2567,7 +3053,7 @@
             <w:noProof/>
             <w:webHidden/>
           </w:rPr>
-          <w:instrText xml:space="preserve"> PAGEREF _Toc64135476 \h </w:instrText>
+          <w:instrText xml:space="preserve"> PAGEREF _Toc64141215 \h </w:instrText>
         </w:r>
         <w:r>
           <w:rPr>
@@ -2587,7 +3073,7 @@
             <w:noProof/>
             <w:webHidden/>
           </w:rPr>
-          <w:t>9</w:t>
+          <w:t>10</w:t>
         </w:r>
         <w:r>
           <w:rPr>
@@ -2610,7 +3096,7 @@
           <w:lang w:val="es-AR" w:eastAsia="es-AR"/>
         </w:rPr>
       </w:pPr>
-      <w:hyperlink w:anchor="_Toc64135477" w:history="1">
+      <w:hyperlink w:anchor="_Toc64141216" w:history="1">
         <w:r>
           <w:rPr>
             <w:rStyle w:val="Hipervnculo"/>
@@ -2637,7 +3123,7 @@
             <w:noProof/>
             <w:webHidden/>
           </w:rPr>
-          <w:instrText xml:space="preserve"> PAGEREF _Toc64135477 \h </w:instrText>
+          <w:instrText xml:space="preserve"> PAGEREF _Toc64141216 \h </w:instrText>
         </w:r>
         <w:r>
           <w:rPr>
@@ -2657,7 +3143,7 @@
             <w:noProof/>
             <w:webHidden/>
           </w:rPr>
-          <w:t>9</w:t>
+          <w:t>10</w:t>
         </w:r>
         <w:r>
           <w:rPr>
@@ -2680,7 +3166,7 @@
           <w:lang w:val="es-AR" w:eastAsia="es-AR"/>
         </w:rPr>
       </w:pPr>
-      <w:hyperlink w:anchor="_Toc64135478" w:history="1">
+      <w:hyperlink w:anchor="_Toc64141217" w:history="1">
         <w:r>
           <w:rPr>
             <w:rStyle w:val="Hipervnculo"/>
@@ -2707,7 +3193,7 @@
             <w:noProof/>
             <w:webHidden/>
           </w:rPr>
-          <w:instrText xml:space="preserve"> PAGEREF _Toc64135478 \h </w:instrText>
+          <w:instrText xml:space="preserve"> PAGEREF _Toc64141217 \h </w:instrText>
         </w:r>
         <w:r>
           <w:rPr>
@@ -2727,7 +3213,7 @@
             <w:noProof/>
             <w:webHidden/>
           </w:rPr>
-          <w:t>10</w:t>
+          <w:t>11</w:t>
         </w:r>
         <w:r>
           <w:rPr>
@@ -2750,7 +3236,7 @@
           <w:lang w:val="es-AR" w:eastAsia="es-AR"/>
         </w:rPr>
       </w:pPr>
-      <w:hyperlink w:anchor="_Toc64135479" w:history="1">
+      <w:hyperlink w:anchor="_Toc64141218" w:history="1">
         <w:r>
           <w:rPr>
             <w:rStyle w:val="Hipervnculo"/>
@@ -2777,7 +3263,7 @@
             <w:noProof/>
             <w:webHidden/>
           </w:rPr>
-          <w:instrText xml:space="preserve"> PAGEREF _Toc64135479 \h </w:instrText>
+          <w:instrText xml:space="preserve"> PAGEREF _Toc64141218 \h </w:instrText>
         </w:r>
         <w:r>
           <w:rPr>
@@ -2797,7 +3283,7 @@
             <w:noProof/>
             <w:webHidden/>
           </w:rPr>
-          <w:t>10</w:t>
+          <w:t>12</w:t>
         </w:r>
         <w:r>
           <w:rPr>
@@ -2820,27 +3306,13 @@
           <w:lang w:val="es-AR" w:eastAsia="es-AR"/>
         </w:rPr>
       </w:pPr>
-      <w:hyperlink w:anchor="_Toc64135480" w:history="1">
+      <w:hyperlink w:anchor="_Toc64141219" w:history="1">
         <w:r>
           <w:rPr>
             <w:rStyle w:val="Hipervnculo"/>
             <w:noProof/>
           </w:rPr>
-          <w:t>Ilustración 7 - Edición</w:t>
-        </w:r>
-        <w:r>
-          <w:rPr>
-            <w:rStyle w:val="Hipervnculo"/>
-            <w:noProof/>
-          </w:rPr>
-          <w:t xml:space="preserve"> </w:t>
-        </w:r>
-        <w:r>
-          <w:rPr>
-            <w:rStyle w:val="Hipervnculo"/>
-            <w:noProof/>
-          </w:rPr>
-          <w:t>para un aula</w:t>
+          <w:t>Ilustración 7 – Formulario de edición para un aula</w:t>
         </w:r>
         <w:r>
           <w:rPr>
@@ -2861,7 +3333,7 @@
             <w:noProof/>
             <w:webHidden/>
           </w:rPr>
-          <w:instrText xml:space="preserve"> PAGEREF _Toc64135480 \h </w:instrText>
+          <w:instrText xml:space="preserve"> PAGEREF _Toc64141219 \h </w:instrText>
         </w:r>
         <w:r>
           <w:rPr>
@@ -2881,7 +3353,7 @@
             <w:noProof/>
             <w:webHidden/>
           </w:rPr>
-          <w:t>11</w:t>
+          <w:t>12</w:t>
         </w:r>
         <w:r>
           <w:rPr>
@@ -2904,7 +3376,7 @@
           <w:lang w:val="es-AR" w:eastAsia="es-AR"/>
         </w:rPr>
       </w:pPr>
-      <w:hyperlink w:anchor="_Toc64135481" w:history="1">
+      <w:hyperlink w:anchor="_Toc64141220" w:history="1">
         <w:r>
           <w:rPr>
             <w:rStyle w:val="Hipervnculo"/>
@@ -2931,7 +3403,7 @@
             <w:noProof/>
             <w:webHidden/>
           </w:rPr>
-          <w:instrText xml:space="preserve"> PAGEREF _Toc64135481 \h </w:instrText>
+          <w:instrText xml:space="preserve"> PAGEREF _Toc64141220 \h </w:instrText>
         </w:r>
         <w:r>
           <w:rPr>
@@ -2951,7 +3423,427 @@
             <w:noProof/>
             <w:webHidden/>
           </w:rPr>
-          <w:t>11</w:t>
+          <w:t>13</w:t>
+        </w:r>
+        <w:r>
+          <w:rPr>
+            <w:noProof/>
+            <w:webHidden/>
+          </w:rPr>
+          <w:fldChar w:fldCharType="end"/>
+        </w:r>
+      </w:hyperlink>
+    </w:p>
+    <w:p>
+      <w:pPr>
+        <w:pStyle w:val="Tabladeilustraciones"/>
+        <w:tabs>
+          <w:tab w:val="right" w:leader="dot" w:pos="8494"/>
+        </w:tabs>
+        <w:rPr>
+          <w:rFonts w:eastAsiaTheme="minorEastAsia"/>
+          <w:noProof/>
+          <w:lang w:val="es-AR" w:eastAsia="es-AR"/>
+        </w:rPr>
+      </w:pPr>
+      <w:hyperlink w:anchor="_Toc64141221" w:history="1">
+        <w:r>
+          <w:rPr>
+            <w:rStyle w:val="Hipervnculo"/>
+            <w:noProof/>
+          </w:rPr>
+          <w:t>Ilustración 9 - Formulario de informe para aula</w:t>
+        </w:r>
+        <w:r>
+          <w:rPr>
+            <w:noProof/>
+            <w:webHidden/>
+          </w:rPr>
+          <w:tab/>
+        </w:r>
+        <w:r>
+          <w:rPr>
+            <w:noProof/>
+            <w:webHidden/>
+          </w:rPr>
+          <w:fldChar w:fldCharType="begin"/>
+        </w:r>
+        <w:r>
+          <w:rPr>
+            <w:noProof/>
+            <w:webHidden/>
+          </w:rPr>
+          <w:instrText xml:space="preserve"> PAGEREF _Toc64141221 \h </w:instrText>
+        </w:r>
+        <w:r>
+          <w:rPr>
+            <w:noProof/>
+            <w:webHidden/>
+          </w:rPr>
+        </w:r>
+        <w:r>
+          <w:rPr>
+            <w:noProof/>
+            <w:webHidden/>
+          </w:rPr>
+          <w:fldChar w:fldCharType="separate"/>
+        </w:r>
+        <w:r>
+          <w:rPr>
+            <w:noProof/>
+            <w:webHidden/>
+          </w:rPr>
+          <w:t>13</w:t>
+        </w:r>
+        <w:r>
+          <w:rPr>
+            <w:noProof/>
+            <w:webHidden/>
+          </w:rPr>
+          <w:fldChar w:fldCharType="end"/>
+        </w:r>
+      </w:hyperlink>
+    </w:p>
+    <w:p>
+      <w:pPr>
+        <w:pStyle w:val="Tabladeilustraciones"/>
+        <w:tabs>
+          <w:tab w:val="right" w:leader="dot" w:pos="8494"/>
+        </w:tabs>
+        <w:rPr>
+          <w:rFonts w:eastAsiaTheme="minorEastAsia"/>
+          <w:noProof/>
+          <w:lang w:val="es-AR" w:eastAsia="es-AR"/>
+        </w:rPr>
+      </w:pPr>
+      <w:hyperlink w:anchor="_Toc64141222" w:history="1">
+        <w:r>
+          <w:rPr>
+            <w:rStyle w:val="Hipervnculo"/>
+            <w:noProof/>
+          </w:rPr>
+          <w:t>Ilustración 10 - Formulario de creación para asignatura</w:t>
+        </w:r>
+        <w:r>
+          <w:rPr>
+            <w:noProof/>
+            <w:webHidden/>
+          </w:rPr>
+          <w:tab/>
+        </w:r>
+        <w:r>
+          <w:rPr>
+            <w:noProof/>
+            <w:webHidden/>
+          </w:rPr>
+          <w:fldChar w:fldCharType="begin"/>
+        </w:r>
+        <w:r>
+          <w:rPr>
+            <w:noProof/>
+            <w:webHidden/>
+          </w:rPr>
+          <w:instrText xml:space="preserve"> PAGEREF _Toc64141222 \h </w:instrText>
+        </w:r>
+        <w:r>
+          <w:rPr>
+            <w:noProof/>
+            <w:webHidden/>
+          </w:rPr>
+        </w:r>
+        <w:r>
+          <w:rPr>
+            <w:noProof/>
+            <w:webHidden/>
+          </w:rPr>
+          <w:fldChar w:fldCharType="separate"/>
+        </w:r>
+        <w:r>
+          <w:rPr>
+            <w:noProof/>
+            <w:webHidden/>
+          </w:rPr>
+          <w:t>14</w:t>
+        </w:r>
+        <w:r>
+          <w:rPr>
+            <w:noProof/>
+            <w:webHidden/>
+          </w:rPr>
+          <w:fldChar w:fldCharType="end"/>
+        </w:r>
+      </w:hyperlink>
+    </w:p>
+    <w:p>
+      <w:pPr>
+        <w:pStyle w:val="Tabladeilustraciones"/>
+        <w:tabs>
+          <w:tab w:val="right" w:leader="dot" w:pos="8494"/>
+        </w:tabs>
+        <w:rPr>
+          <w:rFonts w:eastAsiaTheme="minorEastAsia"/>
+          <w:noProof/>
+          <w:lang w:val="es-AR" w:eastAsia="es-AR"/>
+        </w:rPr>
+      </w:pPr>
+      <w:hyperlink w:anchor="_Toc64141223" w:history="1">
+        <w:r>
+          <w:rPr>
+            <w:rStyle w:val="Hipervnculo"/>
+            <w:noProof/>
+          </w:rPr>
+          <w:t>Ilustración 11 - Resultado de creación para asignatura</w:t>
+        </w:r>
+        <w:r>
+          <w:rPr>
+            <w:noProof/>
+            <w:webHidden/>
+          </w:rPr>
+          <w:tab/>
+        </w:r>
+        <w:r>
+          <w:rPr>
+            <w:noProof/>
+            <w:webHidden/>
+          </w:rPr>
+          <w:fldChar w:fldCharType="begin"/>
+        </w:r>
+        <w:r>
+          <w:rPr>
+            <w:noProof/>
+            <w:webHidden/>
+          </w:rPr>
+          <w:instrText xml:space="preserve"> PAGEREF _Toc64141223 \h </w:instrText>
+        </w:r>
+        <w:r>
+          <w:rPr>
+            <w:noProof/>
+            <w:webHidden/>
+          </w:rPr>
+        </w:r>
+        <w:r>
+          <w:rPr>
+            <w:noProof/>
+            <w:webHidden/>
+          </w:rPr>
+          <w:fldChar w:fldCharType="separate"/>
+        </w:r>
+        <w:r>
+          <w:rPr>
+            <w:noProof/>
+            <w:webHidden/>
+          </w:rPr>
+          <w:t>14</w:t>
+        </w:r>
+        <w:r>
+          <w:rPr>
+            <w:noProof/>
+            <w:webHidden/>
+          </w:rPr>
+          <w:fldChar w:fldCharType="end"/>
+        </w:r>
+      </w:hyperlink>
+    </w:p>
+    <w:p>
+      <w:pPr>
+        <w:pStyle w:val="Tabladeilustraciones"/>
+        <w:tabs>
+          <w:tab w:val="right" w:leader="dot" w:pos="8494"/>
+        </w:tabs>
+        <w:rPr>
+          <w:rFonts w:eastAsiaTheme="minorEastAsia"/>
+          <w:noProof/>
+          <w:lang w:val="es-AR" w:eastAsia="es-AR"/>
+        </w:rPr>
+      </w:pPr>
+      <w:hyperlink w:anchor="_Toc64141224" w:history="1">
+        <w:r>
+          <w:rPr>
+            <w:rStyle w:val="Hipervnculo"/>
+            <w:noProof/>
+          </w:rPr>
+          <w:t>Ilustración 12 - Formulario de búsqueda para asignaturas</w:t>
+        </w:r>
+        <w:r>
+          <w:rPr>
+            <w:noProof/>
+            <w:webHidden/>
+          </w:rPr>
+          <w:tab/>
+        </w:r>
+        <w:r>
+          <w:rPr>
+            <w:noProof/>
+            <w:webHidden/>
+          </w:rPr>
+          <w:fldChar w:fldCharType="begin"/>
+        </w:r>
+        <w:r>
+          <w:rPr>
+            <w:noProof/>
+            <w:webHidden/>
+          </w:rPr>
+          <w:instrText xml:space="preserve"> PAGEREF _Toc64141224 \h </w:instrText>
+        </w:r>
+        <w:r>
+          <w:rPr>
+            <w:noProof/>
+            <w:webHidden/>
+          </w:rPr>
+        </w:r>
+        <w:r>
+          <w:rPr>
+            <w:noProof/>
+            <w:webHidden/>
+          </w:rPr>
+          <w:fldChar w:fldCharType="separate"/>
+        </w:r>
+        <w:r>
+          <w:rPr>
+            <w:noProof/>
+            <w:webHidden/>
+          </w:rPr>
+          <w:t>15</w:t>
+        </w:r>
+        <w:r>
+          <w:rPr>
+            <w:noProof/>
+            <w:webHidden/>
+          </w:rPr>
+          <w:fldChar w:fldCharType="end"/>
+        </w:r>
+      </w:hyperlink>
+    </w:p>
+    <w:p>
+      <w:pPr>
+        <w:pStyle w:val="Tabladeilustraciones"/>
+        <w:tabs>
+          <w:tab w:val="right" w:leader="dot" w:pos="8494"/>
+        </w:tabs>
+        <w:rPr>
+          <w:rFonts w:eastAsiaTheme="minorEastAsia"/>
+          <w:noProof/>
+          <w:lang w:val="es-AR" w:eastAsia="es-AR"/>
+        </w:rPr>
+      </w:pPr>
+      <w:hyperlink w:anchor="_Toc64141225" w:history="1">
+        <w:r>
+          <w:rPr>
+            <w:rStyle w:val="Hipervnculo"/>
+            <w:noProof/>
+          </w:rPr>
+          <w:t>Ilustración 13 - Resultado de búsqueda para asignaturas</w:t>
+        </w:r>
+        <w:r>
+          <w:rPr>
+            <w:noProof/>
+            <w:webHidden/>
+          </w:rPr>
+          <w:tab/>
+        </w:r>
+        <w:r>
+          <w:rPr>
+            <w:noProof/>
+            <w:webHidden/>
+          </w:rPr>
+          <w:fldChar w:fldCharType="begin"/>
+        </w:r>
+        <w:r>
+          <w:rPr>
+            <w:noProof/>
+            <w:webHidden/>
+          </w:rPr>
+          <w:instrText xml:space="preserve"> PAGEREF _Toc64141225 \h </w:instrText>
+        </w:r>
+        <w:r>
+          <w:rPr>
+            <w:noProof/>
+            <w:webHidden/>
+          </w:rPr>
+        </w:r>
+        <w:r>
+          <w:rPr>
+            <w:noProof/>
+            <w:webHidden/>
+          </w:rPr>
+          <w:fldChar w:fldCharType="separate"/>
+        </w:r>
+        <w:r>
+          <w:rPr>
+            <w:noProof/>
+            <w:webHidden/>
+          </w:rPr>
+          <w:t>15</w:t>
+        </w:r>
+        <w:r>
+          <w:rPr>
+            <w:noProof/>
+            <w:webHidden/>
+          </w:rPr>
+          <w:fldChar w:fldCharType="end"/>
+        </w:r>
+      </w:hyperlink>
+    </w:p>
+    <w:p>
+      <w:pPr>
+        <w:pStyle w:val="Tabladeilustraciones"/>
+        <w:tabs>
+          <w:tab w:val="right" w:leader="dot" w:pos="8494"/>
+        </w:tabs>
+        <w:rPr>
+          <w:rFonts w:eastAsiaTheme="minorEastAsia"/>
+          <w:noProof/>
+          <w:lang w:val="es-AR" w:eastAsia="es-AR"/>
+        </w:rPr>
+      </w:pPr>
+      <w:hyperlink w:anchor="_Toc64141226" w:history="1">
+        <w:r>
+          <w:rPr>
+            <w:rStyle w:val="Hipervnculo"/>
+            <w:noProof/>
+          </w:rPr>
+          <w:t>Ilustración 14 - Información detallada para asignatura</w:t>
+        </w:r>
+        <w:r>
+          <w:rPr>
+            <w:noProof/>
+            <w:webHidden/>
+          </w:rPr>
+          <w:tab/>
+        </w:r>
+        <w:r>
+          <w:rPr>
+            <w:noProof/>
+            <w:webHidden/>
+          </w:rPr>
+          <w:fldChar w:fldCharType="begin"/>
+        </w:r>
+        <w:r>
+          <w:rPr>
+            <w:noProof/>
+            <w:webHidden/>
+          </w:rPr>
+          <w:instrText xml:space="preserve"> PAGEREF _Toc64141226 \h </w:instrText>
+        </w:r>
+        <w:r>
+          <w:rPr>
+            <w:noProof/>
+            <w:webHidden/>
+          </w:rPr>
+        </w:r>
+        <w:r>
+          <w:rPr>
+            <w:noProof/>
+            <w:webHidden/>
+          </w:rPr>
+          <w:fldChar w:fldCharType="separate"/>
+        </w:r>
+        <w:r>
+          <w:rPr>
+            <w:noProof/>
+            <w:webHidden/>
+          </w:rPr>
+          <w:t>16</w:t>
         </w:r>
         <w:r>
           <w:rPr>
@@ -2977,6 +3869,7 @@
         <w:dataBinding w:prefixMappings="xmlns:ns0='http://purl.org/dc/elements/1.1/' xmlns:ns1='http://schemas.openxmlformats.org/package/2006/metadata/core-properties' " w:xpath="/ns1:coreProperties[1]/ns0:title[1]" w:storeItemID="{6C3C8BC8-F283-45AE-878A-BAB7291924A1}"/>
         <w:text/>
       </w:sdtPr>
+      <w:sdtEndPr/>
       <w:sdtContent>
         <w:p>
           <w:pPr>
@@ -2992,7 +3885,7 @@
       <w:pPr>
         <w:pStyle w:val="PSI-Ttulo1"/>
       </w:pPr>
-      <w:bookmarkStart w:id="0" w:name="_Toc64135283"/>
+      <w:bookmarkStart w:id="0" w:name="_Toc64141181"/>
       <w:r>
         <w:t>Introducción</w:t>
       </w:r>
@@ -3082,7 +3975,7 @@
       <w:pPr>
         <w:pStyle w:val="PSI-Ttulo2"/>
       </w:pPr>
-      <w:bookmarkStart w:id="1" w:name="_Toc64135284"/>
+      <w:bookmarkStart w:id="1" w:name="_Toc64141182"/>
       <w:r>
         <w:t>Documentos relacionados</w:t>
       </w:r>
@@ -3211,7 +4104,7 @@
       <w:pPr>
         <w:pStyle w:val="PSI-Ttulo2"/>
       </w:pPr>
-      <w:bookmarkStart w:id="2" w:name="_Toc64135285"/>
+      <w:bookmarkStart w:id="2" w:name="_Toc64141183"/>
       <w:r>
         <w:t>Descripción</w:t>
       </w:r>
@@ -3467,7 +4360,7 @@
       <w:pPr>
         <w:pStyle w:val="PSI-Ttulo1"/>
       </w:pPr>
-      <w:bookmarkStart w:id="5" w:name="_Toc64135286"/>
+      <w:bookmarkStart w:id="5" w:name="_Toc64141184"/>
       <w:r>
         <w:t>Contenido</w:t>
       </w:r>
@@ -3490,7 +4383,7 @@
       <w:pPr>
         <w:pStyle w:val="PSI-Ttulo1"/>
       </w:pPr>
-      <w:bookmarkStart w:id="6" w:name="_Toc64135287"/>
+      <w:bookmarkStart w:id="6" w:name="_Toc64141185"/>
       <w:r>
         <w:lastRenderedPageBreak/>
         <w:t>Introducción al sistema</w:t>
@@ -3537,7 +4430,7 @@
       <w:pPr>
         <w:pStyle w:val="PSI-Ttulo1"/>
       </w:pPr>
-      <w:bookmarkStart w:id="7" w:name="_Toc64135288"/>
+      <w:bookmarkStart w:id="7" w:name="_Toc64141186"/>
       <w:r>
         <w:lastRenderedPageBreak/>
         <w:t>Aplicación Web</w:t>
@@ -3567,7 +4460,7 @@
       <w:pPr>
         <w:pStyle w:val="PSI-Ttulo2"/>
       </w:pPr>
-      <w:bookmarkStart w:id="8" w:name="_Toc64135289"/>
+      <w:bookmarkStart w:id="8" w:name="_Toc64141187"/>
       <w:r>
         <w:t>Ingreso al sistema</w:t>
       </w:r>
@@ -3602,7 +4495,7 @@
         <w:pStyle w:val="PSI-Ttulo2"/>
         <w:ind w:left="0" w:firstLine="0"/>
       </w:pPr>
-      <w:bookmarkStart w:id="9" w:name="_Toc64135290"/>
+      <w:bookmarkStart w:id="9" w:name="_Toc64141188"/>
       <w:r>
         <w:t>Componentes de la interfaz</w:t>
       </w:r>
@@ -3628,20 +4521,24 @@
       <w:pPr>
         <w:pStyle w:val="PSI-Ttulo2"/>
       </w:pPr>
-      <w:bookmarkStart w:id="10" w:name="_Toc64135291"/>
-      <w:r>
-        <w:t>Usuario admi</w:t>
-      </w:r>
-      <w:r>
-        <w:t>nistra</w:t>
-      </w:r>
-      <w:r>
-        <w:t>dor</w:t>
+      <w:bookmarkStart w:id="10" w:name="_Toc64141189"/>
+      <w:r>
+        <w:t>Perfiles iniciales</w:t>
       </w:r>
       <w:bookmarkEnd w:id="10"/>
     </w:p>
     <w:p>
       <w:pPr>
+        <w:pStyle w:val="Ttulo3"/>
+      </w:pPr>
+      <w:bookmarkStart w:id="11" w:name="_Toc64141190"/>
+      <w:r>
+        <w:t>Administrador</w:t>
+      </w:r>
+      <w:bookmarkEnd w:id="11"/>
+    </w:p>
+    <w:p>
+      <w:pPr>
         <w:jc w:val="both"/>
       </w:pPr>
       <w:r>
@@ -3651,12 +4548,39 @@
     <w:p>
       <w:pPr>
         <w:pStyle w:val="PSI-Ttulo2"/>
-      </w:pPr>
-      <w:bookmarkStart w:id="11" w:name="_Toc64135292"/>
-      <w:r>
-        <w:t>Usuario administrativo</w:t>
-      </w:r>
-      <w:bookmarkEnd w:id="11"/>
+        <w:outlineLvl w:val="2"/>
+        <w:rPr>
+          <w:sz w:val="22"/>
+          <w:szCs w:val="22"/>
+          <w:lang w:val="es-ES"/>
+        </w:rPr>
+      </w:pPr>
+      <w:bookmarkStart w:id="12" w:name="_Toc64141191"/>
+      <w:r>
+        <w:rPr>
+          <w:sz w:val="22"/>
+          <w:szCs w:val="22"/>
+          <w:lang w:val="es-ES"/>
+        </w:rPr>
+        <w:t>A</w:t>
+      </w:r>
+      <w:r>
+        <w:rPr>
+          <w:sz w:val="22"/>
+          <w:szCs w:val="22"/>
+          <w:lang w:val="es-ES"/>
+        </w:rPr>
+        <w:t>dministrativo</w:t>
+      </w:r>
+      <w:r>
+        <w:rPr>
+          <w:sz w:val="22"/>
+          <w:szCs w:val="22"/>
+          <w:lang w:val="es-ES"/>
+        </w:rPr>
+        <w:t xml:space="preserve"> – Secretaría Académica</w:t>
+      </w:r>
+      <w:bookmarkEnd w:id="12"/>
     </w:p>
     <w:p>
       <w:pPr>
@@ -3734,11 +4658,12 @@
       <w:pPr>
         <w:pStyle w:val="Ttulo2"/>
       </w:pPr>
-      <w:bookmarkStart w:id="12" w:name="_Toc64135293"/>
-      <w:r>
+      <w:bookmarkStart w:id="13" w:name="_Toc64141192"/>
+      <w:r>
+        <w:lastRenderedPageBreak/>
         <w:t>Aulas</w:t>
       </w:r>
-      <w:bookmarkEnd w:id="12"/>
+      <w:bookmarkEnd w:id="13"/>
     </w:p>
     <w:p>
       <w:pPr>
@@ -3752,12 +4677,11 @@
       <w:pPr>
         <w:pStyle w:val="Ttulo3"/>
       </w:pPr>
-      <w:bookmarkStart w:id="13" w:name="_Toc64135294"/>
-      <w:r>
-        <w:lastRenderedPageBreak/>
+      <w:bookmarkStart w:id="14" w:name="_Toc64141193"/>
+      <w:r>
         <w:t>Crear</w:t>
       </w:r>
-      <w:bookmarkEnd w:id="13"/>
+      <w:bookmarkEnd w:id="14"/>
     </w:p>
     <w:p>
       <w:pPr>
@@ -3855,22 +4779,44 @@
         <w:pStyle w:val="Descripcin"/>
         <w:jc w:val="center"/>
       </w:pPr>
-      <w:bookmarkStart w:id="14" w:name="_Toc64135474"/>
+      <w:bookmarkStart w:id="15" w:name="_Toc64141213"/>
       <w:r>
         <w:t xml:space="preserve">Ilustración </w:t>
       </w:r>
-      <w:fldSimple w:instr=" SEQ Ilustración \* ARABIC ">
-        <w:r>
-          <w:rPr>
-            <w:noProof/>
-          </w:rPr>
-          <w:t>1</w:t>
-        </w:r>
-      </w:fldSimple>
+      <w:r>
+        <w:rPr>
+          <w:noProof/>
+        </w:rPr>
+        <w:fldChar w:fldCharType="begin"/>
+      </w:r>
+      <w:r>
+        <w:rPr>
+          <w:noProof/>
+        </w:rPr>
+        <w:instrText xml:space="preserve"> SEQ Ilustración \* ARABIC </w:instrText>
+      </w:r>
+      <w:r>
+        <w:rPr>
+          <w:noProof/>
+        </w:rPr>
+        <w:fldChar w:fldCharType="separate"/>
+      </w:r>
+      <w:r>
+        <w:rPr>
+          <w:noProof/>
+        </w:rPr>
+        <w:t>1</w:t>
+      </w:r>
+      <w:r>
+        <w:rPr>
+          <w:noProof/>
+        </w:rPr>
+        <w:fldChar w:fldCharType="end"/>
+      </w:r>
       <w:r>
         <w:t xml:space="preserve"> - Formulario de creación para aula</w:t>
       </w:r>
-      <w:bookmarkEnd w:id="14"/>
+      <w:bookmarkEnd w:id="15"/>
     </w:p>
     <w:p>
       <w:pPr>
@@ -4006,22 +4952,44 @@
           <w:sz w:val="20"/>
         </w:rPr>
       </w:pPr>
-      <w:bookmarkStart w:id="15" w:name="_Toc64135475"/>
+      <w:bookmarkStart w:id="16" w:name="_Toc64141214"/>
       <w:r>
         <w:t xml:space="preserve">Ilustración </w:t>
       </w:r>
-      <w:fldSimple w:instr=" SEQ Ilustración \* ARABIC ">
-        <w:r>
-          <w:rPr>
-            <w:noProof/>
-          </w:rPr>
-          <w:t>2</w:t>
-        </w:r>
-      </w:fldSimple>
+      <w:r>
+        <w:rPr>
+          <w:noProof/>
+        </w:rPr>
+        <w:fldChar w:fldCharType="begin"/>
+      </w:r>
+      <w:r>
+        <w:rPr>
+          <w:noProof/>
+        </w:rPr>
+        <w:instrText xml:space="preserve"> SEQ Ilustración \* ARABIC </w:instrText>
+      </w:r>
+      <w:r>
+        <w:rPr>
+          <w:noProof/>
+        </w:rPr>
+        <w:fldChar w:fldCharType="separate"/>
+      </w:r>
+      <w:r>
+        <w:rPr>
+          <w:noProof/>
+        </w:rPr>
+        <w:t>2</w:t>
+      </w:r>
+      <w:r>
+        <w:rPr>
+          <w:noProof/>
+        </w:rPr>
+        <w:fldChar w:fldCharType="end"/>
+      </w:r>
       <w:r>
         <w:t xml:space="preserve"> - Resultado de creación para un aula</w:t>
       </w:r>
-      <w:bookmarkEnd w:id="15"/>
+      <w:bookmarkEnd w:id="16"/>
     </w:p>
     <w:p>
       <w:pPr>
@@ -4051,14 +5019,15 @@
           <w:u w:val="single"/>
         </w:rPr>
       </w:pPr>
-      <w:bookmarkStart w:id="16" w:name="_Toc64135295"/>
-      <w:r>
+      <w:bookmarkStart w:id="17" w:name="_Toc64141194"/>
+      <w:r>
+        <w:lastRenderedPageBreak/>
         <w:t>B</w:t>
       </w:r>
       <w:r>
         <w:t>uscar</w:t>
       </w:r>
-      <w:bookmarkEnd w:id="16"/>
+      <w:bookmarkEnd w:id="17"/>
     </w:p>
     <w:p>
       <w:pPr>
@@ -4091,11 +5060,7 @@
         <w:t>p</w:t>
       </w:r>
       <w:r>
-        <w:t xml:space="preserve">ermite realizar la búsqueda de aulas a partir del sector y nombre. Los campos que se solicitan en el formulario son de carácter no obligatorio por lo que el usuario puede optar por no </w:t>
-      </w:r>
-      <w:r>
-        <w:lastRenderedPageBreak/>
-        <w:t>completarlos para obtener el l</w:t>
+        <w:t>ermite realizar la búsqueda de aulas a partir del sector y nombre. Los campos que se solicitan en el formulario son de carácter no obligatorio por lo que el usuario puede optar por no completarlos para obtener el l</w:t>
       </w:r>
       <w:r>
         <w:t>istado completo de aulas cargada</w:t>
@@ -4162,22 +5127,44 @@
           <w:szCs w:val="20"/>
         </w:rPr>
       </w:pPr>
-      <w:bookmarkStart w:id="17" w:name="_Toc64135476"/>
+      <w:bookmarkStart w:id="18" w:name="_Toc64141215"/>
       <w:r>
         <w:t xml:space="preserve">Ilustración </w:t>
       </w:r>
-      <w:fldSimple w:instr=" SEQ Ilustración \* ARABIC ">
-        <w:r>
-          <w:rPr>
-            <w:noProof/>
-          </w:rPr>
-          <w:t>3</w:t>
-        </w:r>
-      </w:fldSimple>
+      <w:r>
+        <w:rPr>
+          <w:noProof/>
+        </w:rPr>
+        <w:fldChar w:fldCharType="begin"/>
+      </w:r>
+      <w:r>
+        <w:rPr>
+          <w:noProof/>
+        </w:rPr>
+        <w:instrText xml:space="preserve"> SEQ Ilustración \* ARABIC </w:instrText>
+      </w:r>
+      <w:r>
+        <w:rPr>
+          <w:noProof/>
+        </w:rPr>
+        <w:fldChar w:fldCharType="separate"/>
+      </w:r>
+      <w:r>
+        <w:rPr>
+          <w:noProof/>
+        </w:rPr>
+        <w:t>3</w:t>
+      </w:r>
+      <w:r>
+        <w:rPr>
+          <w:noProof/>
+        </w:rPr>
+        <w:fldChar w:fldCharType="end"/>
+      </w:r>
       <w:r>
         <w:t xml:space="preserve"> - Formulario de búsqueda para aula</w:t>
       </w:r>
-      <w:bookmarkEnd w:id="17"/>
+      <w:bookmarkEnd w:id="18"/>
     </w:p>
     <w:p>
       <w:pPr>
@@ -4256,22 +5243,44 @@
         <w:pStyle w:val="Descripcin"/>
         <w:jc w:val="center"/>
       </w:pPr>
-      <w:bookmarkStart w:id="18" w:name="_Toc64135477"/>
+      <w:bookmarkStart w:id="19" w:name="_Toc64141216"/>
       <w:r>
         <w:t xml:space="preserve">Ilustración </w:t>
       </w:r>
-      <w:fldSimple w:instr=" SEQ Ilustración \* ARABIC ">
-        <w:r>
-          <w:rPr>
-            <w:noProof/>
-          </w:rPr>
-          <w:t>4</w:t>
-        </w:r>
-      </w:fldSimple>
+      <w:r>
+        <w:rPr>
+          <w:noProof/>
+        </w:rPr>
+        <w:fldChar w:fldCharType="begin"/>
+      </w:r>
+      <w:r>
+        <w:rPr>
+          <w:noProof/>
+        </w:rPr>
+        <w:instrText xml:space="preserve"> SEQ Ilustración \* ARABIC </w:instrText>
+      </w:r>
+      <w:r>
+        <w:rPr>
+          <w:noProof/>
+        </w:rPr>
+        <w:fldChar w:fldCharType="separate"/>
+      </w:r>
+      <w:r>
+        <w:rPr>
+          <w:noProof/>
+        </w:rPr>
+        <w:t>4</w:t>
+      </w:r>
+      <w:r>
+        <w:rPr>
+          <w:noProof/>
+        </w:rPr>
+        <w:fldChar w:fldCharType="end"/>
+      </w:r>
       <w:r>
         <w:t xml:space="preserve"> - Resultado de búsqueda para aulas</w:t>
       </w:r>
-      <w:bookmarkEnd w:id="18"/>
+      <w:bookmarkEnd w:id="19"/>
     </w:p>
     <w:p>
       <w:pPr>
@@ -4342,6 +5351,7 @@
         <w:jc w:val="both"/>
       </w:pPr>
       <w:r>
+        <w:lastRenderedPageBreak/>
         <w:t>Borrar: Permite efectuar la operación de eliminación</w:t>
       </w:r>
       <w:r>
@@ -4366,8 +5376,13 @@
         <w:jc w:val="both"/>
       </w:pPr>
       <w:r>
-        <w:lastRenderedPageBreak/>
-        <w:t xml:space="preserve">Ver detalle: Muestra en detalle los datos de un aula. Esta opción solo se verá habilitada en caso que el aula tenga al menos un horario de clase o llamado asociado. </w:t>
+        <w:t>Ver detalle: Muestra en detalle los datos de un aula.</w:t>
+      </w:r>
+      <w:r>
+        <w:t xml:space="preserve"> La opción se encuentra habilitada en todo momento.</w:t>
+      </w:r>
+      <w:r>
+        <w:t xml:space="preserve"> </w:t>
       </w:r>
     </w:p>
     <w:p>
@@ -4392,11 +5407,11 @@
       <w:pPr>
         <w:pStyle w:val="Ttulo3"/>
       </w:pPr>
-      <w:bookmarkStart w:id="19" w:name="_Toc64135296"/>
+      <w:bookmarkStart w:id="20" w:name="_Toc64141195"/>
       <w:r>
         <w:t>Eliminación</w:t>
       </w:r>
-      <w:bookmarkEnd w:id="19"/>
+      <w:bookmarkEnd w:id="20"/>
       <w:r>
         <w:t xml:space="preserve"> </w:t>
       </w:r>
@@ -4535,22 +5550,44 @@
           <w:lang w:val="es-AR"/>
         </w:rPr>
       </w:pPr>
-      <w:bookmarkStart w:id="20" w:name="_Toc64135478"/>
+      <w:bookmarkStart w:id="21" w:name="_Toc64141217"/>
       <w:r>
         <w:t xml:space="preserve">Ilustración </w:t>
       </w:r>
-      <w:fldSimple w:instr=" SEQ Ilustración \* ARABIC ">
-        <w:r>
-          <w:rPr>
-            <w:noProof/>
-          </w:rPr>
-          <w:t>5</w:t>
-        </w:r>
-      </w:fldSimple>
+      <w:r>
+        <w:rPr>
+          <w:noProof/>
+        </w:rPr>
+        <w:fldChar w:fldCharType="begin"/>
+      </w:r>
+      <w:r>
+        <w:rPr>
+          <w:noProof/>
+        </w:rPr>
+        <w:instrText xml:space="preserve"> SEQ Ilustración \* ARABIC </w:instrText>
+      </w:r>
+      <w:r>
+        <w:rPr>
+          <w:noProof/>
+        </w:rPr>
+        <w:fldChar w:fldCharType="separate"/>
+      </w:r>
+      <w:r>
+        <w:rPr>
+          <w:noProof/>
+        </w:rPr>
+        <w:t>5</w:t>
+      </w:r>
+      <w:r>
+        <w:rPr>
+          <w:noProof/>
+        </w:rPr>
+        <w:fldChar w:fldCharType="end"/>
+      </w:r>
       <w:r>
         <w:t xml:space="preserve"> - Confirmación para eliminar aula</w:t>
       </w:r>
-      <w:bookmarkEnd w:id="20"/>
+      <w:bookmarkEnd w:id="21"/>
     </w:p>
     <w:p>
       <w:pPr>
@@ -4604,6 +5641,7 @@
           <w:noProof/>
           <w:lang w:val="es-AR" w:eastAsia="es-AR"/>
         </w:rPr>
+        <w:lastRenderedPageBreak/>
         <w:drawing>
           <wp:inline distT="0" distB="0" distL="0" distR="0" wp14:anchorId="3AB4BEF2" wp14:editId="50483152">
             <wp:extent cx="5400040" cy="2289810"/>
@@ -4649,22 +5687,44 @@
           <w:lang w:val="es-AR"/>
         </w:rPr>
       </w:pPr>
-      <w:bookmarkStart w:id="21" w:name="_Toc64135479"/>
+      <w:bookmarkStart w:id="22" w:name="_Toc64141218"/>
       <w:r>
         <w:t xml:space="preserve">Ilustración </w:t>
       </w:r>
-      <w:fldSimple w:instr=" SEQ Ilustración \* ARABIC ">
-        <w:r>
-          <w:rPr>
-            <w:noProof/>
-          </w:rPr>
-          <w:t>6</w:t>
-        </w:r>
-      </w:fldSimple>
+      <w:r>
+        <w:rPr>
+          <w:noProof/>
+        </w:rPr>
+        <w:fldChar w:fldCharType="begin"/>
+      </w:r>
+      <w:r>
+        <w:rPr>
+          <w:noProof/>
+        </w:rPr>
+        <w:instrText xml:space="preserve"> SEQ Ilustración \* ARABIC </w:instrText>
+      </w:r>
+      <w:r>
+        <w:rPr>
+          <w:noProof/>
+        </w:rPr>
+        <w:fldChar w:fldCharType="separate"/>
+      </w:r>
+      <w:r>
+        <w:rPr>
+          <w:noProof/>
+        </w:rPr>
+        <w:t>6</w:t>
+      </w:r>
+      <w:r>
+        <w:rPr>
+          <w:noProof/>
+        </w:rPr>
+        <w:fldChar w:fldCharType="end"/>
+      </w:r>
       <w:r>
         <w:t xml:space="preserve"> - Resultado de eliminación para aula</w:t>
       </w:r>
-      <w:bookmarkEnd w:id="21"/>
+      <w:bookmarkEnd w:id="22"/>
     </w:p>
     <w:p>
       <w:pPr>
@@ -4672,7 +5732,6 @@
         <w:jc w:val="both"/>
       </w:pPr>
       <w:r>
-        <w:lastRenderedPageBreak/>
         <w:t>Al eliminarse correctamente, el sistema presentara un mensaje de éxito. En caso contrario, el sistema muestra un</w:t>
       </w:r>
       <w:r>
@@ -4701,11 +5760,11 @@
       <w:pPr>
         <w:pStyle w:val="Ttulo3"/>
       </w:pPr>
-      <w:bookmarkStart w:id="22" w:name="_Toc64135297"/>
+      <w:bookmarkStart w:id="23" w:name="_Toc64141196"/>
       <w:r>
         <w:t>Información detallada</w:t>
       </w:r>
-      <w:bookmarkEnd w:id="22"/>
+      <w:bookmarkEnd w:id="23"/>
     </w:p>
     <w:p>
       <w:pPr>
@@ -4750,13 +5809,23 @@
     </w:p>
     <w:p>
       <w:pPr>
+        <w:spacing w:before="240" w:after="240"/>
+        <w:ind w:left="0" w:firstLine="0"/>
+        <w:jc w:val="both"/>
+      </w:pPr>
+      <w:r>
+        <w:t>La información básica del aula se visualiza en todo momento mientras que el listado de clases asociadas o el listado de llamados se observa cuando corresponde.</w:t>
+      </w:r>
+    </w:p>
+    <w:p>
+      <w:pPr>
         <w:pStyle w:val="Ttulo3"/>
       </w:pPr>
-      <w:bookmarkStart w:id="23" w:name="_Toc64135298"/>
+      <w:bookmarkStart w:id="24" w:name="_Toc64141197"/>
       <w:r>
         <w:t>Modificación</w:t>
       </w:r>
-      <w:bookmarkEnd w:id="23"/>
+      <w:bookmarkEnd w:id="24"/>
     </w:p>
     <w:p>
       <w:pPr>
@@ -4851,22 +5920,44 @@
         <w:pStyle w:val="Descripcin"/>
         <w:jc w:val="center"/>
       </w:pPr>
-      <w:bookmarkStart w:id="24" w:name="_Toc64135480"/>
+      <w:bookmarkStart w:id="25" w:name="_Toc64141219"/>
       <w:r>
         <w:t xml:space="preserve">Ilustración </w:t>
       </w:r>
-      <w:fldSimple w:instr=" SEQ Ilustración \* ARABIC ">
-        <w:r>
-          <w:rPr>
-            <w:noProof/>
-          </w:rPr>
-          <w:t>7</w:t>
-        </w:r>
-      </w:fldSimple>
+      <w:r>
+        <w:rPr>
+          <w:noProof/>
+        </w:rPr>
+        <w:fldChar w:fldCharType="begin"/>
+      </w:r>
+      <w:r>
+        <w:rPr>
+          <w:noProof/>
+        </w:rPr>
+        <w:instrText xml:space="preserve"> SEQ Ilustración \* ARABIC </w:instrText>
+      </w:r>
+      <w:r>
+        <w:rPr>
+          <w:noProof/>
+        </w:rPr>
+        <w:fldChar w:fldCharType="separate"/>
+      </w:r>
+      <w:r>
+        <w:rPr>
+          <w:noProof/>
+        </w:rPr>
+        <w:t>7</w:t>
+      </w:r>
+      <w:r>
+        <w:rPr>
+          <w:noProof/>
+        </w:rPr>
+        <w:fldChar w:fldCharType="end"/>
+      </w:r>
       <w:r>
         <w:t xml:space="preserve"> – Formulario de edición para un aula</w:t>
       </w:r>
-      <w:bookmarkEnd w:id="24"/>
+      <w:bookmarkEnd w:id="25"/>
     </w:p>
     <w:p>
       <w:pPr>
@@ -4899,6 +5990,7 @@
           <w:noProof/>
           <w:lang w:val="es-AR" w:eastAsia="es-AR"/>
         </w:rPr>
+        <w:lastRenderedPageBreak/>
         <w:drawing>
           <wp:inline distT="0" distB="0" distL="0" distR="0" wp14:anchorId="48E59523" wp14:editId="44CB15BC">
             <wp:extent cx="5400040" cy="1492885"/>
@@ -4941,22 +6033,44 @@
         <w:pStyle w:val="Descripcin"/>
         <w:jc w:val="center"/>
       </w:pPr>
-      <w:bookmarkStart w:id="25" w:name="_Toc64135481"/>
+      <w:bookmarkStart w:id="26" w:name="_Toc64141220"/>
       <w:r>
         <w:t xml:space="preserve">Ilustración </w:t>
       </w:r>
-      <w:fldSimple w:instr=" SEQ Ilustración \* ARABIC ">
-        <w:r>
-          <w:rPr>
-            <w:noProof/>
-          </w:rPr>
-          <w:t>8</w:t>
-        </w:r>
-      </w:fldSimple>
+      <w:r>
+        <w:rPr>
+          <w:noProof/>
+        </w:rPr>
+        <w:fldChar w:fldCharType="begin"/>
+      </w:r>
+      <w:r>
+        <w:rPr>
+          <w:noProof/>
+        </w:rPr>
+        <w:instrText xml:space="preserve"> SEQ Ilustración \* ARABIC </w:instrText>
+      </w:r>
+      <w:r>
+        <w:rPr>
+          <w:noProof/>
+        </w:rPr>
+        <w:fldChar w:fldCharType="separate"/>
+      </w:r>
+      <w:r>
+        <w:rPr>
+          <w:noProof/>
+        </w:rPr>
+        <w:t>8</w:t>
+      </w:r>
+      <w:r>
+        <w:rPr>
+          <w:noProof/>
+        </w:rPr>
+        <w:fldChar w:fldCharType="end"/>
+      </w:r>
       <w:r>
         <w:t xml:space="preserve"> - Resultado de edición de un aula</w:t>
       </w:r>
-      <w:bookmarkEnd w:id="25"/>
+      <w:bookmarkEnd w:id="26"/>
     </w:p>
     <w:p>
       <w:pPr>
@@ -4972,12 +6086,11 @@
       <w:pPr>
         <w:pStyle w:val="Ttulo3"/>
       </w:pPr>
-      <w:bookmarkStart w:id="26" w:name="_Toc64135299"/>
-      <w:r>
-        <w:lastRenderedPageBreak/>
+      <w:bookmarkStart w:id="27" w:name="_Toc64141198"/>
+      <w:r>
         <w:t>Informe</w:t>
       </w:r>
-      <w:bookmarkEnd w:id="26"/>
+      <w:bookmarkEnd w:id="27"/>
     </w:p>
     <w:p>
       <w:pPr>
@@ -4998,8 +6111,6 @@
       <w:r>
         <w:t xml:space="preserve"> Esta opción permite consultar la disponibilidad de aulas para Horarios de cursada o Mesas de examen aplicando filtros de días, fechas y/o rangos horarios.</w:t>
       </w:r>
-      <w:bookmarkStart w:id="27" w:name="_GoBack"/>
-      <w:bookmarkEnd w:id="27"/>
     </w:p>
     <w:p>
       <w:pPr>
@@ -5055,42 +6166,65 @@
         <w:pStyle w:val="Descripcin"/>
         <w:jc w:val="center"/>
       </w:pPr>
+      <w:bookmarkStart w:id="28" w:name="_Toc64141221"/>
       <w:r>
         <w:t xml:space="preserve">Ilustración </w:t>
       </w:r>
-      <w:fldSimple w:instr=" SEQ Ilustración \* ARABIC ">
-        <w:r>
-          <w:rPr>
-            <w:noProof/>
-          </w:rPr>
-          <w:t>9</w:t>
-        </w:r>
-      </w:fldSimple>
+      <w:r>
+        <w:rPr>
+          <w:noProof/>
+        </w:rPr>
+        <w:fldChar w:fldCharType="begin"/>
+      </w:r>
+      <w:r>
+        <w:rPr>
+          <w:noProof/>
+        </w:rPr>
+        <w:instrText xml:space="preserve"> SEQ Ilustración \* ARABIC </w:instrText>
+      </w:r>
+      <w:r>
+        <w:rPr>
+          <w:noProof/>
+        </w:rPr>
+        <w:fldChar w:fldCharType="separate"/>
+      </w:r>
+      <w:r>
+        <w:rPr>
+          <w:noProof/>
+        </w:rPr>
+        <w:t>9</w:t>
+      </w:r>
+      <w:r>
+        <w:rPr>
+          <w:noProof/>
+        </w:rPr>
+        <w:fldChar w:fldCharType="end"/>
+      </w:r>
       <w:r>
         <w:t xml:space="preserve"> - Formulario de informe para aula</w:t>
       </w:r>
+      <w:bookmarkEnd w:id="28"/>
     </w:p>
     <w:p/>
     <w:p>
       <w:pPr>
         <w:pStyle w:val="Ttulo2"/>
       </w:pPr>
-      <w:bookmarkStart w:id="28" w:name="_Toc64135300"/>
+      <w:bookmarkStart w:id="29" w:name="_Toc64141199"/>
       <w:r>
         <w:t>Asignaturas</w:t>
       </w:r>
-      <w:bookmarkEnd w:id="28"/>
-    </w:p>
-    <w:p/>
+      <w:bookmarkEnd w:id="29"/>
+    </w:p>
     <w:p>
       <w:pPr>
         <w:pStyle w:val="Ttulo3"/>
       </w:pPr>
-      <w:bookmarkStart w:id="29" w:name="_Toc64135301"/>
-      <w:r>
-        <w:t>Nueva asignatura</w:t>
-      </w:r>
-      <w:bookmarkEnd w:id="29"/>
+      <w:bookmarkStart w:id="30" w:name="_Toc64141200"/>
+      <w:r>
+        <w:t>Crear</w:t>
+      </w:r>
+      <w:bookmarkEnd w:id="30"/>
     </w:p>
     <w:p>
       <w:pPr>
@@ -5098,14 +6232,36 @@
         <w:jc w:val="both"/>
       </w:pPr>
       <w:r>
-        <w:t xml:space="preserve">Permite crear una nueva asignatura en forma manual (Ver secciones de importación). </w:t>
-      </w:r>
-      <w:r>
-        <w:t xml:space="preserve"> Se presenta la siguiente pantalla:</w:t>
-      </w:r>
-    </w:p>
-    <w:p>
-      <w:pPr>
+        <w:t xml:space="preserve">Desde el menú </w:t>
+      </w:r>
+      <w:r>
+        <w:rPr>
+          <w:b/>
+        </w:rPr>
+        <w:t xml:space="preserve">Asignaturas </w:t>
+      </w:r>
+      <w:r>
+        <w:rPr>
+          <w:b/>
+          <w:lang w:val="es-AR"/>
+        </w:rPr>
+        <w:t>&gt; Crear</w:t>
+      </w:r>
+      <w:r>
+        <w:rPr>
+          <w:lang w:val="es-AR"/>
+        </w:rPr>
+        <w:t xml:space="preserve"> se puede acceder a la pantalla que posibilita dar de alta una asignatura. </w:t>
+      </w:r>
+      <w:r>
+        <w:t>Una vez seleccionado el sub-menú indicado, se presenta el siguiente formulario:</w:t>
+      </w:r>
+      <w:bookmarkStart w:id="31" w:name="_GoBack"/>
+      <w:bookmarkEnd w:id="31"/>
+    </w:p>
+    <w:p>
+      <w:pPr>
+        <w:keepNext/>
         <w:spacing w:before="240" w:after="240"/>
         <w:jc w:val="both"/>
       </w:pPr>
@@ -5114,6 +6270,7 @@
           <w:noProof/>
           <w:lang w:val="es-AR" w:eastAsia="es-AR"/>
         </w:rPr>
+        <w:lastRenderedPageBreak/>
         <w:drawing>
           <wp:inline distT="0" distB="0" distL="0" distR="0" wp14:anchorId="69013D55" wp14:editId="28527EE3">
             <wp:extent cx="5400040" cy="1223645"/>
@@ -5153,22 +6310,25 @@
     </w:p>
     <w:p>
       <w:pPr>
-        <w:spacing w:before="240" w:after="240"/>
+        <w:pStyle w:val="Descripcin"/>
         <w:jc w:val="center"/>
-        <w:rPr>
-          <w:b/>
-          <w:sz w:val="20"/>
-          <w:szCs w:val="20"/>
-        </w:rPr>
-      </w:pPr>
-      <w:r>
-        <w:rPr>
-          <w:b/>
-          <w:sz w:val="20"/>
-          <w:szCs w:val="20"/>
-        </w:rPr>
-        <w:t>Formulario de creación para una asignatura</w:t>
-      </w:r>
+      </w:pPr>
+      <w:bookmarkStart w:id="32" w:name="_Toc64141222"/>
+      <w:r>
+        <w:t xml:space="preserve">Ilustración </w:t>
+      </w:r>
+      <w:fldSimple w:instr=" SEQ Ilustración \* ARABIC ">
+        <w:r>
+          <w:rPr>
+            <w:noProof/>
+          </w:rPr>
+          <w:t>10</w:t>
+        </w:r>
+      </w:fldSimple>
+      <w:r>
+        <w:t xml:space="preserve"> - Formulario de creación para asignatura</w:t>
+      </w:r>
+      <w:bookmarkEnd w:id="32"/>
     </w:p>
     <w:p>
       <w:pPr>
@@ -5205,12 +6365,21 @@
         <w:jc w:val="both"/>
       </w:pPr>
       <w:r>
-        <w:lastRenderedPageBreak/>
-        <w:t>Para finalizar el proceso de creación de asignatura, se debe presionar sobre el botón “Guardar”.</w:t>
-      </w:r>
-    </w:p>
-    <w:p>
-      <w:pPr>
+        <w:t>Para finalizar el proceso de creación de asignatura, se debe presionar sobre el botón “</w:t>
+      </w:r>
+      <w:r>
+        <w:rPr>
+          <w:b/>
+        </w:rPr>
+        <w:t>GUARDAR</w:t>
+      </w:r>
+      <w:r>
+        <w:t>”.</w:t>
+      </w:r>
+    </w:p>
+    <w:p>
+      <w:pPr>
+        <w:keepNext/>
         <w:spacing w:before="240" w:after="240"/>
         <w:jc w:val="both"/>
       </w:pPr>
@@ -5258,35 +6427,42 @@
     </w:p>
     <w:p>
       <w:pPr>
-        <w:spacing w:before="240" w:after="240"/>
+        <w:pStyle w:val="Descripcin"/>
         <w:jc w:val="center"/>
-        <w:rPr>
-          <w:b/>
-          <w:sz w:val="20"/>
-        </w:rPr>
-      </w:pPr>
-      <w:r>
-        <w:rPr>
-          <w:b/>
-          <w:sz w:val="20"/>
-        </w:rPr>
-        <w:t xml:space="preserve">Resultado </w:t>
-      </w:r>
-      <w:r>
-        <w:rPr>
-          <w:b/>
-          <w:sz w:val="20"/>
-        </w:rPr>
-        <w:t>de creación exitoso para una asignatura</w:t>
-      </w:r>
+      </w:pPr>
+      <w:bookmarkStart w:id="33" w:name="_Toc64141223"/>
+      <w:r>
+        <w:t xml:space="preserve">Ilustración </w:t>
+      </w:r>
+      <w:fldSimple w:instr=" SEQ Ilustración \* ARABIC ">
+        <w:r>
+          <w:rPr>
+            <w:noProof/>
+          </w:rPr>
+          <w:t>11</w:t>
+        </w:r>
+      </w:fldSimple>
+      <w:r>
+        <w:t xml:space="preserve"> - Resultado de creación para asignatura</w:t>
+      </w:r>
+      <w:bookmarkEnd w:id="33"/>
     </w:p>
     <w:p>
       <w:pPr>
         <w:spacing w:before="240" w:after="240"/>
         <w:jc w:val="both"/>
-      </w:pPr>
-      <w:r>
-        <w:t xml:space="preserve">Al registrarse correctamente, el sistema presentara un mensaje de confirmación. En caso contrario, el sistema muestra una descripción del resultado de creación. </w:t>
+        <w:rPr>
+          <w:u w:val="single"/>
+        </w:rPr>
+      </w:pPr>
+      <w:r>
+        <w:t xml:space="preserve">Al registrarse correctamente, el sistema presentara un mensaje de </w:t>
+      </w:r>
+      <w:r>
+        <w:t>éxito</w:t>
+      </w:r>
+      <w:r>
+        <w:t xml:space="preserve">. En caso contrario, el sistema muestra una descripción del resultado de creación. </w:t>
       </w:r>
       <w:r>
         <w:t>La nueva asignatura</w:t>
@@ -5308,11 +6484,14 @@
       <w:pPr>
         <w:pStyle w:val="Ttulo3"/>
       </w:pPr>
-      <w:bookmarkStart w:id="30" w:name="_Toc64135302"/>
-      <w:r>
-        <w:t>Búsqueda de asignaturas</w:t>
-      </w:r>
-      <w:bookmarkEnd w:id="30"/>
+      <w:bookmarkStart w:id="34" w:name="_Toc64141201"/>
+      <w:r>
+        <w:t>B</w:t>
+      </w:r>
+      <w:r>
+        <w:t>uscar</w:t>
+      </w:r>
+      <w:bookmarkEnd w:id="34"/>
     </w:p>
     <w:p>
       <w:pPr>
@@ -5320,11 +6499,39 @@
         <w:jc w:val="both"/>
       </w:pPr>
       <w:r>
-        <w:t>Permite realizar la búsqueda de una o más asignaturas a partir de su nombre. El campo solicitado en el formulario es de carácter no obligatorio por lo que el usuario puede optar por no completarlo para obtener el listado completo de asignaturas cargadas en el sistema. Se presenta la siguiente pantalla:</w:t>
-      </w:r>
-    </w:p>
-    <w:p>
-      <w:pPr>
+        <w:t xml:space="preserve">Desde el menú </w:t>
+      </w:r>
+      <w:r>
+        <w:rPr>
+          <w:b/>
+        </w:rPr>
+        <w:t xml:space="preserve">Asignaturas </w:t>
+      </w:r>
+      <w:r>
+        <w:rPr>
+          <w:b/>
+          <w:lang w:val="es-AR"/>
+        </w:rPr>
+        <w:t>&gt; Buscar</w:t>
+      </w:r>
+      <w:r>
+        <w:rPr>
+          <w:lang w:val="es-AR"/>
+        </w:rPr>
+        <w:t xml:space="preserve"> se puede acceder a la pantalla de búsqueda de asignaturas. Esta opción p</w:t>
+      </w:r>
+      <w:proofErr w:type="spellStart"/>
+      <w:r>
+        <w:t>ermite</w:t>
+      </w:r>
+      <w:proofErr w:type="spellEnd"/>
+      <w:r>
+        <w:t xml:space="preserve"> realizar la búsqueda de asignaturas a partir de su nombre. El campo solicitado en el formulario es de carácter no obligatorio por lo que el usuario puede optar por no completarlo para obtener el listado completo de asignaturas cargadas en el sistema. Se presenta la siguiente pantalla:</w:t>
+      </w:r>
+    </w:p>
+    <w:p>
+      <w:pPr>
+        <w:keepNext/>
         <w:spacing w:before="240" w:after="240"/>
         <w:jc w:val="both"/>
       </w:pPr>
@@ -5333,6 +6540,7 @@
           <w:noProof/>
           <w:lang w:val="es-AR" w:eastAsia="es-AR"/>
         </w:rPr>
+        <w:lastRenderedPageBreak/>
         <w:drawing>
           <wp:inline distT="0" distB="0" distL="0" distR="0" wp14:anchorId="5837329C" wp14:editId="12F904BF">
             <wp:extent cx="5400040" cy="991235"/>
@@ -5372,22 +6580,25 @@
     </w:p>
     <w:p>
       <w:pPr>
-        <w:spacing w:before="240" w:after="240"/>
+        <w:pStyle w:val="Descripcin"/>
         <w:jc w:val="center"/>
-        <w:rPr>
-          <w:b/>
-          <w:sz w:val="20"/>
-          <w:szCs w:val="20"/>
-        </w:rPr>
-      </w:pPr>
-      <w:r>
-        <w:rPr>
-          <w:b/>
-          <w:sz w:val="20"/>
-          <w:szCs w:val="20"/>
-        </w:rPr>
-        <w:t>Formulario de búsqueda para asignaturas</w:t>
-      </w:r>
+      </w:pPr>
+      <w:bookmarkStart w:id="35" w:name="_Toc64141224"/>
+      <w:r>
+        <w:t xml:space="preserve">Ilustración </w:t>
+      </w:r>
+      <w:fldSimple w:instr=" SEQ Ilustración \* ARABIC ">
+        <w:r>
+          <w:rPr>
+            <w:noProof/>
+          </w:rPr>
+          <w:t>12</w:t>
+        </w:r>
+      </w:fldSimple>
+      <w:r>
+        <w:t xml:space="preserve"> - Formulario de búsqueda para asignaturas</w:t>
+      </w:r>
+      <w:bookmarkEnd w:id="35"/>
     </w:p>
     <w:p>
       <w:pPr>
@@ -5403,6 +6614,76 @@
       <w:r>
         <w:t>, las opciones de exportación de los datos, el filtro adicional y las operaciones disponibles.</w:t>
       </w:r>
+    </w:p>
+    <w:p>
+      <w:pPr>
+        <w:keepNext/>
+        <w:spacing w:before="240" w:after="240"/>
+        <w:jc w:val="both"/>
+      </w:pPr>
+      <w:r>
+        <w:rPr>
+          <w:noProof/>
+          <w:lang w:val="es-AR" w:eastAsia="es-AR"/>
+        </w:rPr>
+        <w:drawing>
+          <wp:inline distT="0" distB="0" distL="0" distR="0" wp14:anchorId="14335370" wp14:editId="7AD60EE7">
+            <wp:extent cx="5400040" cy="2181225"/>
+            <wp:effectExtent l="0" t="0" r="0" b="0"/>
+            <wp:docPr id="18" name="Imagen 18"/>
+            <wp:cNvGraphicFramePr>
+              <a:graphicFrameLocks xmlns:a="http://schemas.openxmlformats.org/drawingml/2006/main" noChangeAspect="1"/>
+            </wp:cNvGraphicFramePr>
+            <a:graphic xmlns:a="http://schemas.openxmlformats.org/drawingml/2006/main">
+              <a:graphicData uri="http://schemas.openxmlformats.org/drawingml/2006/picture">
+                <pic:pic xmlns:pic="http://schemas.openxmlformats.org/drawingml/2006/picture">
+                  <pic:nvPicPr>
+                    <pic:cNvPr id="1" name=""/>
+                    <pic:cNvPicPr/>
+                  </pic:nvPicPr>
+                  <pic:blipFill>
+                    <a:blip r:embed="rId25"/>
+                    <a:stretch>
+                      <a:fillRect/>
+                    </a:stretch>
+                  </pic:blipFill>
+                  <pic:spPr>
+                    <a:xfrm>
+                      <a:off x="0" y="0"/>
+                      <a:ext cx="5400040" cy="2181225"/>
+                    </a:xfrm>
+                    <a:prstGeom prst="rect">
+                      <a:avLst/>
+                    </a:prstGeom>
+                  </pic:spPr>
+                </pic:pic>
+              </a:graphicData>
+            </a:graphic>
+          </wp:inline>
+        </w:drawing>
+      </w:r>
+    </w:p>
+    <w:p>
+      <w:pPr>
+        <w:pStyle w:val="Descripcin"/>
+        <w:jc w:val="center"/>
+      </w:pPr>
+      <w:bookmarkStart w:id="36" w:name="_Toc64141225"/>
+      <w:r>
+        <w:t xml:space="preserve">Ilustración </w:t>
+      </w:r>
+      <w:fldSimple w:instr=" SEQ Ilustración \* ARABIC ">
+        <w:r>
+          <w:rPr>
+            <w:noProof/>
+          </w:rPr>
+          <w:t>13</w:t>
+        </w:r>
+      </w:fldSimple>
+      <w:r>
+        <w:t xml:space="preserve"> - Resultado de búsqueda para asignaturas</w:t>
+      </w:r>
+      <w:bookmarkEnd w:id="36"/>
     </w:p>
     <w:p>
       <w:pPr>
@@ -5463,7 +6744,6 @@
         <w:jc w:val="both"/>
       </w:pPr>
       <w:r>
-        <w:lastRenderedPageBreak/>
         <w:t xml:space="preserve">Operaciones: Son las acciones que se tienen disponibles para realizar con cada </w:t>
       </w:r>
       <w:r>
@@ -5485,56 +6765,126 @@
         <w:jc w:val="both"/>
       </w:pPr>
       <w:r>
-        <w:t>Sin operación</w:t>
-      </w:r>
-      <w:r>
-        <w:t xml:space="preserve">: </w:t>
-      </w:r>
-      <w:r>
-        <w:t>Cuando la asignatura no se encuentra incorporada dentro de ninguna carrera del sistema</w:t>
-      </w:r>
-      <w:r>
-        <w:t>.</w:t>
-      </w:r>
-    </w:p>
-    <w:p>
-      <w:pPr>
-        <w:pStyle w:val="Prrafodelista"/>
-        <w:numPr>
-          <w:ilvl w:val="1"/>
-          <w:numId w:val="18"/>
-        </w:numPr>
-        <w:spacing w:before="240" w:after="240"/>
-        <w:contextualSpacing w:val="0"/>
-        <w:jc w:val="both"/>
-      </w:pPr>
-      <w:r>
-        <w:t xml:space="preserve">Ver detalle: Muestra el detalle de una asignatura cuando la misma se encuentra dentro de una o </w:t>
-      </w:r>
-      <w:r>
-        <w:t>más</w:t>
-      </w:r>
-      <w:r>
-        <w:t xml:space="preserve"> carreras.</w:t>
-      </w:r>
+        <w:t>Ver detalle: Muestra el detalle de una asignatura.</w:t>
+      </w:r>
+      <w:r>
+        <w:t xml:space="preserve"> Esta opción aparece habilitada solo cuando la asignatura se encuentra relacionada al menos con una carrera.</w:t>
+      </w:r>
+    </w:p>
+    <w:p>
+      <w:pPr>
+        <w:pStyle w:val="Ttulo3"/>
+      </w:pPr>
+      <w:bookmarkStart w:id="37" w:name="_Toc64141202"/>
+      <w:r>
+        <w:t>Información detallada</w:t>
+      </w:r>
+      <w:bookmarkEnd w:id="37"/>
     </w:p>
     <w:p>
       <w:pPr>
         <w:spacing w:before="240" w:after="240"/>
         <w:jc w:val="both"/>
-      </w:pPr>
-      <w:r>
-        <w:t>Información detallada de asignatura</w:t>
-      </w:r>
-    </w:p>
-    <w:p>
-      <w:pPr>
+        <w:rPr>
+          <w:lang w:val="es-AR"/>
+        </w:rPr>
+      </w:pPr>
+      <w:r>
+        <w:t xml:space="preserve">Desde el menú </w:t>
+      </w:r>
+      <w:r>
+        <w:rPr>
+          <w:b/>
+        </w:rPr>
+        <w:t xml:space="preserve">Asignaturas </w:t>
+      </w:r>
+      <w:r>
+        <w:rPr>
+          <w:b/>
+          <w:lang w:val="es-AR"/>
+        </w:rPr>
+        <w:t>&gt; Buscar &gt; Detalle</w:t>
+      </w:r>
+      <w:r>
+        <w:rPr>
+          <w:lang w:val="es-AR"/>
+        </w:rPr>
+        <w:t xml:space="preserve"> se accede a la información detallada. Una vez que se accede al sub-menú indicado, se visualiza la siguiente pantalla:</w:t>
+      </w:r>
+    </w:p>
+    <w:p>
+      <w:pPr>
+        <w:keepNext/>
         <w:spacing w:before="240" w:after="240"/>
         <w:jc w:val="both"/>
       </w:pPr>
       <w:r>
-        <w:t>Carreras</w:t>
-      </w:r>
+        <w:rPr>
+          <w:noProof/>
+          <w:lang w:val="es-AR" w:eastAsia="es-AR"/>
+        </w:rPr>
+        <w:lastRenderedPageBreak/>
+        <w:drawing>
+          <wp:inline distT="0" distB="0" distL="0" distR="0" wp14:anchorId="6C3F1947" wp14:editId="24BDB5CD">
+            <wp:extent cx="5400040" cy="3029585"/>
+            <wp:effectExtent l="0" t="0" r="0" b="0"/>
+            <wp:docPr id="19" name="Imagen 19"/>
+            <wp:cNvGraphicFramePr>
+              <a:graphicFrameLocks xmlns:a="http://schemas.openxmlformats.org/drawingml/2006/main" noChangeAspect="1"/>
+            </wp:cNvGraphicFramePr>
+            <a:graphic xmlns:a="http://schemas.openxmlformats.org/drawingml/2006/main">
+              <a:graphicData uri="http://schemas.openxmlformats.org/drawingml/2006/picture">
+                <pic:pic xmlns:pic="http://schemas.openxmlformats.org/drawingml/2006/picture">
+                  <pic:nvPicPr>
+                    <pic:cNvPr id="1" name=""/>
+                    <pic:cNvPicPr/>
+                  </pic:nvPicPr>
+                  <pic:blipFill>
+                    <a:blip r:embed="rId26"/>
+                    <a:stretch>
+                      <a:fillRect/>
+                    </a:stretch>
+                  </pic:blipFill>
+                  <pic:spPr>
+                    <a:xfrm>
+                      <a:off x="0" y="0"/>
+                      <a:ext cx="5400040" cy="3029585"/>
+                    </a:xfrm>
+                    <a:prstGeom prst="rect">
+                      <a:avLst/>
+                    </a:prstGeom>
+                  </pic:spPr>
+                </pic:pic>
+              </a:graphicData>
+            </a:graphic>
+          </wp:inline>
+        </w:drawing>
+      </w:r>
+    </w:p>
+    <w:p>
+      <w:pPr>
+        <w:pStyle w:val="Descripcin"/>
+        <w:jc w:val="center"/>
+        <w:rPr>
+          <w:lang w:val="es-AR"/>
+        </w:rPr>
+      </w:pPr>
+      <w:bookmarkStart w:id="38" w:name="_Toc64141226"/>
+      <w:r>
+        <w:t xml:space="preserve">Ilustración </w:t>
+      </w:r>
+      <w:fldSimple w:instr=" SEQ Ilustración \* ARABIC ">
+        <w:r>
+          <w:rPr>
+            <w:noProof/>
+          </w:rPr>
+          <w:t>14</w:t>
+        </w:r>
+      </w:fldSimple>
+      <w:r>
+        <w:t xml:space="preserve"> - Información detallada para asignatura</w:t>
+      </w:r>
+      <w:bookmarkEnd w:id="38"/>
     </w:p>
     <w:p>
       <w:pPr>
@@ -5542,17 +6892,69 @@
         <w:jc w:val="both"/>
       </w:pPr>
       <w:r>
-        <w:t>Búsqueda de carreras</w:t>
-      </w:r>
+        <w:t>La información básica de la asignatura es visible en todos los casos, mientras que el listado de las carreras asociadas se ven en los casos que corresponda.</w:t>
+      </w:r>
+    </w:p>
+    <w:p>
+      <w:pPr>
+        <w:pStyle w:val="Ttulo2"/>
+      </w:pPr>
+      <w:bookmarkStart w:id="39" w:name="_Toc64141203"/>
+      <w:r>
+        <w:t>Carreras</w:t>
+      </w:r>
+      <w:bookmarkEnd w:id="39"/>
+    </w:p>
+    <w:p>
+      <w:pPr>
+        <w:pStyle w:val="Ttulo3"/>
+      </w:pPr>
+      <w:bookmarkStart w:id="40" w:name="_Toc64141204"/>
+      <w:r>
+        <w:t>Crear</w:t>
+      </w:r>
+      <w:bookmarkEnd w:id="40"/>
     </w:p>
     <w:p>
       <w:pPr>
         <w:spacing w:before="240" w:after="240"/>
         <w:jc w:val="both"/>
-      </w:pPr>
-      <w:r>
-        <w:t>Información detallada de carrera</w:t>
-      </w:r>
+        <w:rPr>
+          <w:lang w:val="es-AR"/>
+        </w:rPr>
+      </w:pPr>
+      <w:r>
+        <w:t xml:space="preserve">Desde el menú </w:t>
+      </w:r>
+      <w:r>
+        <w:rPr>
+          <w:b/>
+        </w:rPr>
+        <w:t xml:space="preserve">Carreras </w:t>
+      </w:r>
+      <w:r>
+        <w:rPr>
+          <w:b/>
+          <w:lang w:val="es-AR"/>
+        </w:rPr>
+        <w:t>&gt; Crear</w:t>
+      </w:r>
+      <w:r>
+        <w:rPr>
+          <w:lang w:val="es-AR"/>
+        </w:rPr>
+        <w:t xml:space="preserve"> se accede a la pantalla de alta para una carrera.</w:t>
+      </w:r>
+    </w:p>
+    <w:p>
+      <w:pPr>
+        <w:pStyle w:val="Ttulo3"/>
+      </w:pPr>
+      <w:bookmarkStart w:id="41" w:name="_Toc64141205"/>
+      <w:r>
+        <w:t>Buscar</w:t>
+      </w:r>
+      <w:bookmarkEnd w:id="41"/>
     </w:p>
     <w:p>
       <w:pPr>
@@ -5560,17 +6962,92 @@
         <w:jc w:val="both"/>
       </w:pPr>
       <w:r>
-        <w:t>Incorporar</w:t>
-      </w:r>
-      <w:r>
-        <w:t xml:space="preserve"> una asignatura a una carrera</w:t>
-      </w:r>
+        <w:t xml:space="preserve">Desde el menú </w:t>
+      </w:r>
+      <w:r>
+        <w:rPr>
+          <w:b/>
+        </w:rPr>
+        <w:t xml:space="preserve">Carreras </w:t>
+      </w:r>
+      <w:r>
+        <w:rPr>
+          <w:b/>
+          <w:lang w:val="es-AR"/>
+        </w:rPr>
+        <w:t>&gt;</w:t>
+      </w:r>
+      <w:r>
+        <w:rPr>
+          <w:b/>
+          <w:lang w:val="es-AR"/>
+        </w:rPr>
+        <w:t xml:space="preserve"> Buscar</w:t>
+      </w:r>
+      <w:r>
+        <w:rPr>
+          <w:lang w:val="es-AR"/>
+        </w:rPr>
+        <w:t xml:space="preserve"> se accede a la búsqueda de carreras.</w:t>
+      </w:r>
+    </w:p>
+    <w:p>
+      <w:pPr>
+        <w:pStyle w:val="Ttulo3"/>
+      </w:pPr>
+      <w:bookmarkStart w:id="42" w:name="_Toc64141206"/>
+      <w:r>
+        <w:t>Información detallada</w:t>
+      </w:r>
+      <w:bookmarkEnd w:id="42"/>
     </w:p>
     <w:p>
       <w:pPr>
         <w:spacing w:before="240" w:after="240"/>
         <w:jc w:val="both"/>
       </w:pPr>
+      <w:r>
+        <w:t xml:space="preserve">Desde el menú </w:t>
+      </w:r>
+      <w:r>
+        <w:rPr>
+          <w:b/>
+        </w:rPr>
+        <w:t xml:space="preserve">Carreras </w:t>
+      </w:r>
+      <w:r>
+        <w:rPr>
+          <w:b/>
+          <w:lang w:val="es-AR"/>
+        </w:rPr>
+        <w:t>&gt;</w:t>
+      </w:r>
+      <w:r>
+        <w:rPr>
+          <w:b/>
+          <w:lang w:val="es-AR"/>
+        </w:rPr>
+        <w:t xml:space="preserve"> Detalle</w:t>
+      </w:r>
+      <w:r>
+        <w:rPr>
+          <w:lang w:val="es-AR"/>
+        </w:rPr>
+        <w:t xml:space="preserve"> se accede a la información detallada de una carrera.</w:t>
+      </w:r>
+    </w:p>
+    <w:p>
+      <w:pPr>
+        <w:pStyle w:val="Ttulo3"/>
+      </w:pPr>
+      <w:bookmarkStart w:id="43" w:name="_Toc64141207"/>
+      <w:r>
+        <w:t>Agregar</w:t>
+      </w:r>
+      <w:r>
+        <w:t xml:space="preserve"> asignatura a una carrera</w:t>
+      </w:r>
+      <w:bookmarkEnd w:id="43"/>
     </w:p>
     <w:p>
       <w:pPr>
@@ -5578,7 +7055,33 @@
         <w:jc w:val="both"/>
       </w:pPr>
       <w:r>
-        <w:t>Horarios de cursadas</w:t>
+        <w:t xml:space="preserve">Desde el menú </w:t>
+      </w:r>
+      <w:r>
+        <w:rPr>
+          <w:b/>
+        </w:rPr>
+        <w:t xml:space="preserve">Carreras </w:t>
+      </w:r>
+      <w:r>
+        <w:rPr>
+          <w:b/>
+          <w:lang w:val="es-AR"/>
+        </w:rPr>
+        <w:t>&gt;</w:t>
+      </w:r>
+      <w:r>
+        <w:rPr>
+          <w:b/>
+          <w:lang w:val="es-AR"/>
+        </w:rPr>
+        <w:t xml:space="preserve"> Agregar asignatura</w:t>
+      </w:r>
+      <w:r>
+        <w:rPr>
+          <w:lang w:val="es-AR"/>
+        </w:rPr>
+        <w:t xml:space="preserve"> se accede a la pantalla que permite relacionar una asignatura a una carrera.</w:t>
       </w:r>
     </w:p>
     <w:p>
@@ -5586,34 +7089,44 @@
         <w:spacing w:before="240" w:after="240"/>
         <w:jc w:val="both"/>
       </w:pPr>
+      <w:r>
+        <w:t>Horarios de cursadas</w:t>
+      </w:r>
     </w:p>
     <w:p>
       <w:pPr>
         <w:spacing w:before="240" w:after="240"/>
         <w:jc w:val="both"/>
       </w:pPr>
-      <w:r>
-        <w:t>Mesas de examen</w:t>
-      </w:r>
     </w:p>
     <w:p>
       <w:pPr>
         <w:spacing w:before="240" w:after="240"/>
         <w:jc w:val="both"/>
       </w:pPr>
+      <w:r>
+        <w:t>Mesas de examen</w:t>
+      </w:r>
+    </w:p>
+    <w:p>
+      <w:pPr>
+        <w:spacing w:before="240" w:after="240"/>
+        <w:jc w:val="both"/>
+      </w:pPr>
     </w:p>
     <w:p>
       <w:pPr>
         <w:pStyle w:val="PSI-Ttulo1"/>
       </w:pPr>
-      <w:bookmarkStart w:id="31" w:name="_Toc64135303"/>
-      <w:r>
+      <w:bookmarkStart w:id="44" w:name="_Toc64141208"/>
+      <w:r>
+        <w:lastRenderedPageBreak/>
         <w:t xml:space="preserve">Aplicación </w:t>
       </w:r>
       <w:r>
         <w:t>Móvil</w:t>
       </w:r>
-      <w:bookmarkEnd w:id="31"/>
+      <w:bookmarkEnd w:id="44"/>
     </w:p>
     <w:p>
       <w:pPr>
@@ -5632,11 +7145,11 @@
       <w:pPr>
         <w:pStyle w:val="PSI-Ttulo1"/>
       </w:pPr>
-      <w:bookmarkStart w:id="32" w:name="_Toc64135304"/>
+      <w:bookmarkStart w:id="45" w:name="_Toc64141209"/>
       <w:r>
         <w:t>Anexo</w:t>
       </w:r>
-      <w:bookmarkEnd w:id="32"/>
+      <w:bookmarkEnd w:id="45"/>
     </w:p>
     <w:p>
       <w:pPr>
@@ -5656,11 +7169,11 @@
       <w:pPr>
         <w:pStyle w:val="Ttulo2"/>
       </w:pPr>
-      <w:bookmarkStart w:id="33" w:name="_Toc64135305"/>
+      <w:bookmarkStart w:id="46" w:name="_Toc64141210"/>
       <w:r>
         <w:t>Guía rápida de iconos</w:t>
       </w:r>
-      <w:bookmarkEnd w:id="33"/>
+      <w:bookmarkEnd w:id="46"/>
     </w:p>
     <w:p>
       <w:pPr>
@@ -5671,25 +7184,25 @@
       <w:pPr>
         <w:pStyle w:val="PSI-Ttulo2"/>
       </w:pPr>
-      <w:bookmarkStart w:id="34" w:name="_Toc64135306"/>
+      <w:bookmarkStart w:id="47" w:name="_Toc64141211"/>
       <w:r>
         <w:t>Guía rápida de mensajes</w:t>
       </w:r>
-      <w:bookmarkEnd w:id="34"/>
+      <w:bookmarkEnd w:id="47"/>
     </w:p>
     <w:p>
       <w:pPr>
         <w:pStyle w:val="PSI-Ttulo2"/>
       </w:pPr>
-      <w:bookmarkStart w:id="35" w:name="_Toc64135307"/>
+      <w:bookmarkStart w:id="48" w:name="_Toc64141212"/>
       <w:r>
         <w:t>Guía rápida de botones</w:t>
       </w:r>
-      <w:bookmarkEnd w:id="35"/>
+      <w:bookmarkEnd w:id="48"/>
     </w:p>
     <w:sectPr>
-      <w:headerReference w:type="default" r:id="rId25"/>
-      <w:footerReference w:type="default" r:id="rId26"/>
+      <w:headerReference w:type="default" r:id="rId27"/>
+      <w:footerReference w:type="default" r:id="rId28"/>
       <w:pgSz w:w="11906" w:h="16838"/>
       <w:pgMar w:top="1535" w:right="1701" w:bottom="1417" w:left="1701" w:header="567" w:footer="572" w:gutter="0"/>
       <w:cols w:space="708"/>
@@ -5745,6 +7258,7 @@
         <w:dataBinding w:prefixMappings="xmlns:ns0='http://schemas.openxmlformats.org/officeDocument/2006/extended-properties' " w:xpath="/ns0:Properties[1]/ns0:Company[1]" w:storeItemID="{6668398D-A668-4E3E-A5EB-62B293D839F1}"/>
         <w:text/>
       </w:sdtPr>
+      <w:sdtEndPr/>
       <w:sdtContent>
         <w:r>
           <w:rPr>
@@ -5779,6 +7293,7 @@
           <w:docPartUnique/>
         </w:docPartObj>
       </w:sdtPr>
+      <w:sdtEndPr/>
       <w:sdtContent>
         <w:r>
           <w:tab/>
@@ -5793,9 +7308,6 @@
           <w:tab/>
         </w:r>
         <w:r>
-          <w:tab/>
-        </w:r>
-        <w:r>
           <w:rPr>
             <w:rFonts w:asciiTheme="majorHAnsi" w:hAnsiTheme="majorHAnsi" w:cstheme="majorHAnsi"/>
           </w:rPr>
@@ -5824,7 +7336,7 @@
             <w:rFonts w:asciiTheme="majorHAnsi" w:hAnsiTheme="majorHAnsi" w:cstheme="majorHAnsi"/>
             <w:noProof/>
           </w:rPr>
-          <w:t>12</w:t>
+          <w:t>14</w:t>
         </w:r>
         <w:r>
           <w:rPr>
@@ -5861,7 +7373,7 @@
             <w:rFonts w:asciiTheme="majorHAnsi" w:hAnsiTheme="majorHAnsi" w:cstheme="majorHAnsi"/>
             <w:noProof/>
           </w:rPr>
-          <w:t>14</w:t>
+          <w:t>17</w:t>
         </w:r>
         <w:r>
           <w:rPr>
@@ -5923,6 +7435,7 @@
       <w:dataBinding w:prefixMappings="xmlns:ns0='http://schemas.openxmlformats.org/package/2006/metadata/core-properties' xmlns:ns1='http://purl.org/dc/elements/1.1/'" w:xpath="/ns0:coreProperties[1]/ns1:title[1]" w:storeItemID="{6C3C8BC8-F283-45AE-878A-BAB7291924A1}"/>
       <w:text/>
     </w:sdtPr>
+    <w:sdtEndPr/>
     <w:sdtContent>
       <w:p>
         <w:pPr>
@@ -5984,6 +7497,7 @@
         <w:dataBinding w:prefixMappings="xmlns:ns0='http://schemas.openxmlformats.org/package/2006/metadata/core-properties' xmlns:ns1='http://purl.org/dc/elements/1.1/'" w:xpath="/ns0:coreProperties[1]/ns1:subject[1]" w:storeItemID="{6C3C8BC8-F283-45AE-878A-BAB7291924A1}"/>
         <w:text/>
       </w:sdtPr>
+      <w:sdtEndPr/>
       <w:sdtContent>
         <w:r>
           <w:rPr>
@@ -9534,7 +11048,7 @@
 </file>
 
 <file path=customXml/itemProps2.xml><?xml version="1.0" encoding="utf-8"?>
-<ds:datastoreItem xmlns:ds="http://schemas.openxmlformats.org/officeDocument/2006/customXml" ds:itemID="{623FD11F-1191-4F4B-9F39-7A5F3178557A}">
+<ds:datastoreItem xmlns:ds="http://schemas.openxmlformats.org/officeDocument/2006/customXml" ds:itemID="{71BCF610-2498-4F7F-A3F6-72188F0A0512}">
   <ds:schemaRefs>
     <ds:schemaRef ds:uri="http://schemas.openxmlformats.org/officeDocument/2006/bibliography"/>
   </ds:schemaRefs>

</xml_diff>

<commit_message>
Redacción del modulo de Carreras
</commit_message>
<xml_diff>
--- a/06. Manuales/Manual de Usuario.docx
+++ b/06. Manuales/Manual de Usuario.docx
@@ -165,7 +165,6 @@
             <w:dataBinding w:prefixMappings="xmlns:ns0='http://schemas.openxmlformats.org/package/2006/metadata/core-properties' xmlns:ns1='http://purl.org/dc/elements/1.1/'" w:xpath="/ns0:coreProperties[1]/ns1:title[1]" w:storeItemID="{6C3C8BC8-F283-45AE-878A-BAB7291924A1}"/>
             <w:text/>
           </w:sdtPr>
-          <w:sdtEndPr/>
           <w:sdtContent>
             <w:p>
               <w:pPr>
@@ -207,7 +206,6 @@
             <w:dataBinding w:prefixMappings="xmlns:ns0='http://schemas.openxmlformats.org/package/2006/metadata/core-properties' xmlns:ns1='http://purl.org/dc/elements/1.1/'" w:xpath="/ns0:coreProperties[1]/ns1:subject[1]" w:storeItemID="{6C3C8BC8-F283-45AE-878A-BAB7291924A1}"/>
             <w:text/>
           </w:sdtPr>
-          <w:sdtEndPr/>
           <w:sdtContent>
             <w:p>
               <w:pPr>
@@ -578,7 +576,6 @@
           <w:docPartUnique/>
         </w:docPartObj>
       </w:sdtPr>
-      <w:sdtEndPr/>
       <w:sdtContent>
         <w:p>
           <w:pPr>
@@ -613,7 +610,7 @@
           <w:r>
             <w:fldChar w:fldCharType="separate"/>
           </w:r>
-          <w:hyperlink w:anchor="_Toc64141181" w:history="1">
+          <w:hyperlink w:anchor="_Toc64144721" w:history="1">
             <w:r>
               <w:rPr>
                 <w:rStyle w:val="Hipervnculo"/>
@@ -640,7 +637,7 @@
                 <w:noProof/>
                 <w:webHidden/>
               </w:rPr>
-              <w:instrText xml:space="preserve"> PAGEREF _Toc64141181 \h </w:instrText>
+              <w:instrText xml:space="preserve"> PAGEREF _Toc64144721 \h </w:instrText>
             </w:r>
             <w:r>
               <w:rPr>
@@ -684,7 +681,7 @@
               <w:lang w:val="es-AR" w:eastAsia="es-AR"/>
             </w:rPr>
           </w:pPr>
-          <w:hyperlink w:anchor="_Toc64141182" w:history="1">
+          <w:hyperlink w:anchor="_Toc64144722" w:history="1">
             <w:r>
               <w:rPr>
                 <w:rStyle w:val="Hipervnculo"/>
@@ -711,7 +708,7 @@
                 <w:noProof/>
                 <w:webHidden/>
               </w:rPr>
-              <w:instrText xml:space="preserve"> PAGEREF _Toc64141182 \h </w:instrText>
+              <w:instrText xml:space="preserve"> PAGEREF _Toc64144722 \h </w:instrText>
             </w:r>
             <w:r>
               <w:rPr>
@@ -755,7 +752,7 @@
               <w:lang w:val="es-AR" w:eastAsia="es-AR"/>
             </w:rPr>
           </w:pPr>
-          <w:hyperlink w:anchor="_Toc64141183" w:history="1">
+          <w:hyperlink w:anchor="_Toc64144723" w:history="1">
             <w:r>
               <w:rPr>
                 <w:rStyle w:val="Hipervnculo"/>
@@ -782,7 +779,7 @@
                 <w:noProof/>
                 <w:webHidden/>
               </w:rPr>
-              <w:instrText xml:space="preserve"> PAGEREF _Toc64141183 \h </w:instrText>
+              <w:instrText xml:space="preserve"> PAGEREF _Toc64144723 \h </w:instrText>
             </w:r>
             <w:r>
               <w:rPr>
@@ -826,7 +823,7 @@
               <w:lang w:val="es-AR" w:eastAsia="es-AR"/>
             </w:rPr>
           </w:pPr>
-          <w:hyperlink w:anchor="_Toc64141184" w:history="1">
+          <w:hyperlink w:anchor="_Toc64144724" w:history="1">
             <w:r>
               <w:rPr>
                 <w:rStyle w:val="Hipervnculo"/>
@@ -853,7 +850,7 @@
                 <w:noProof/>
                 <w:webHidden/>
               </w:rPr>
-              <w:instrText xml:space="preserve"> PAGEREF _Toc64141184 \h </w:instrText>
+              <w:instrText xml:space="preserve"> PAGEREF _Toc64144724 \h </w:instrText>
             </w:r>
             <w:r>
               <w:rPr>
@@ -897,7 +894,7 @@
               <w:lang w:val="es-AR" w:eastAsia="es-AR"/>
             </w:rPr>
           </w:pPr>
-          <w:hyperlink w:anchor="_Toc64141185" w:history="1">
+          <w:hyperlink w:anchor="_Toc64144725" w:history="1">
             <w:r>
               <w:rPr>
                 <w:rStyle w:val="Hipervnculo"/>
@@ -924,7 +921,7 @@
                 <w:noProof/>
                 <w:webHidden/>
               </w:rPr>
-              <w:instrText xml:space="preserve"> PAGEREF _Toc64141185 \h </w:instrText>
+              <w:instrText xml:space="preserve"> PAGEREF _Toc64144725 \h </w:instrText>
             </w:r>
             <w:r>
               <w:rPr>
@@ -968,7 +965,7 @@
               <w:lang w:val="es-AR" w:eastAsia="es-AR"/>
             </w:rPr>
           </w:pPr>
-          <w:hyperlink w:anchor="_Toc64141186" w:history="1">
+          <w:hyperlink w:anchor="_Toc64144726" w:history="1">
             <w:r>
               <w:rPr>
                 <w:rStyle w:val="Hipervnculo"/>
@@ -995,7 +992,7 @@
                 <w:noProof/>
                 <w:webHidden/>
               </w:rPr>
-              <w:instrText xml:space="preserve"> PAGEREF _Toc64141186 \h </w:instrText>
+              <w:instrText xml:space="preserve"> PAGEREF _Toc64144726 \h </w:instrText>
             </w:r>
             <w:r>
               <w:rPr>
@@ -1039,7 +1036,7 @@
               <w:lang w:val="es-AR" w:eastAsia="es-AR"/>
             </w:rPr>
           </w:pPr>
-          <w:hyperlink w:anchor="_Toc64141187" w:history="1">
+          <w:hyperlink w:anchor="_Toc64144727" w:history="1">
             <w:r>
               <w:rPr>
                 <w:rStyle w:val="Hipervnculo"/>
@@ -1066,7 +1063,7 @@
                 <w:noProof/>
                 <w:webHidden/>
               </w:rPr>
-              <w:instrText xml:space="preserve"> PAGEREF _Toc64141187 \h </w:instrText>
+              <w:instrText xml:space="preserve"> PAGEREF _Toc64144727 \h </w:instrText>
             </w:r>
             <w:r>
               <w:rPr>
@@ -1110,7 +1107,7 @@
               <w:lang w:val="es-AR" w:eastAsia="es-AR"/>
             </w:rPr>
           </w:pPr>
-          <w:hyperlink w:anchor="_Toc64141188" w:history="1">
+          <w:hyperlink w:anchor="_Toc64144728" w:history="1">
             <w:r>
               <w:rPr>
                 <w:rStyle w:val="Hipervnculo"/>
@@ -1137,7 +1134,7 @@
                 <w:noProof/>
                 <w:webHidden/>
               </w:rPr>
-              <w:instrText xml:space="preserve"> PAGEREF _Toc64141188 \h </w:instrText>
+              <w:instrText xml:space="preserve"> PAGEREF _Toc64144728 \h </w:instrText>
             </w:r>
             <w:r>
               <w:rPr>
@@ -1181,7 +1178,7 @@
               <w:lang w:val="es-AR" w:eastAsia="es-AR"/>
             </w:rPr>
           </w:pPr>
-          <w:hyperlink w:anchor="_Toc64141189" w:history="1">
+          <w:hyperlink w:anchor="_Toc64144729" w:history="1">
             <w:r>
               <w:rPr>
                 <w:rStyle w:val="Hipervnculo"/>
@@ -1208,7 +1205,7 @@
                 <w:noProof/>
                 <w:webHidden/>
               </w:rPr>
-              <w:instrText xml:space="preserve"> PAGEREF _Toc64141189 \h </w:instrText>
+              <w:instrText xml:space="preserve"> PAGEREF _Toc64144729 \h </w:instrText>
             </w:r>
             <w:r>
               <w:rPr>
@@ -1250,7 +1247,7 @@
               <w:lang w:val="es-AR" w:eastAsia="es-AR"/>
             </w:rPr>
           </w:pPr>
-          <w:hyperlink w:anchor="_Toc64141190" w:history="1">
+          <w:hyperlink w:anchor="_Toc64144730" w:history="1">
             <w:r>
               <w:rPr>
                 <w:rStyle w:val="Hipervnculo"/>
@@ -1277,7 +1274,7 @@
                 <w:noProof/>
                 <w:webHidden/>
               </w:rPr>
-              <w:instrText xml:space="preserve"> PAGEREF _Toc64141190 \h </w:instrText>
+              <w:instrText xml:space="preserve"> PAGEREF _Toc64144730 \h </w:instrText>
             </w:r>
             <w:r>
               <w:rPr>
@@ -1319,7 +1316,7 @@
               <w:lang w:val="es-AR" w:eastAsia="es-AR"/>
             </w:rPr>
           </w:pPr>
-          <w:hyperlink w:anchor="_Toc64141191" w:history="1">
+          <w:hyperlink w:anchor="_Toc64144731" w:history="1">
             <w:r>
               <w:rPr>
                 <w:rStyle w:val="Hipervnculo"/>
@@ -1346,7 +1343,7 @@
                 <w:noProof/>
                 <w:webHidden/>
               </w:rPr>
-              <w:instrText xml:space="preserve"> PAGEREF _Toc64141191 \h </w:instrText>
+              <w:instrText xml:space="preserve"> PAGEREF _Toc64144731 \h </w:instrText>
             </w:r>
             <w:r>
               <w:rPr>
@@ -1390,7 +1387,7 @@
               <w:lang w:val="es-AR" w:eastAsia="es-AR"/>
             </w:rPr>
           </w:pPr>
-          <w:hyperlink w:anchor="_Toc64141192" w:history="1">
+          <w:hyperlink w:anchor="_Toc64144732" w:history="1">
             <w:r>
               <w:rPr>
                 <w:rStyle w:val="Hipervnculo"/>
@@ -1417,7 +1414,7 @@
                 <w:noProof/>
                 <w:webHidden/>
               </w:rPr>
-              <w:instrText xml:space="preserve"> PAGEREF _Toc64141192 \h </w:instrText>
+              <w:instrText xml:space="preserve"> PAGEREF _Toc64144732 \h </w:instrText>
             </w:r>
             <w:r>
               <w:rPr>
@@ -1437,7 +1434,7 @@
                 <w:noProof/>
                 <w:webHidden/>
               </w:rPr>
-              <w:t>9</w:t>
+              <w:t>8</w:t>
             </w:r>
             <w:r>
               <w:rPr>
@@ -1459,7 +1456,7 @@
               <w:lang w:val="es-AR" w:eastAsia="es-AR"/>
             </w:rPr>
           </w:pPr>
-          <w:hyperlink w:anchor="_Toc64141193" w:history="1">
+          <w:hyperlink w:anchor="_Toc64144733" w:history="1">
             <w:r>
               <w:rPr>
                 <w:rStyle w:val="Hipervnculo"/>
@@ -1486,7 +1483,7 @@
                 <w:noProof/>
                 <w:webHidden/>
               </w:rPr>
-              <w:instrText xml:space="preserve"> PAGEREF _Toc64141193 \h </w:instrText>
+              <w:instrText xml:space="preserve"> PAGEREF _Toc64144733 \h </w:instrText>
             </w:r>
             <w:r>
               <w:rPr>
@@ -1506,7 +1503,7 @@
                 <w:noProof/>
                 <w:webHidden/>
               </w:rPr>
-              <w:t>9</w:t>
+              <w:t>8</w:t>
             </w:r>
             <w:r>
               <w:rPr>
@@ -1528,7 +1525,7 @@
               <w:lang w:val="es-AR" w:eastAsia="es-AR"/>
             </w:rPr>
           </w:pPr>
-          <w:hyperlink w:anchor="_Toc64141194" w:history="1">
+          <w:hyperlink w:anchor="_Toc64144734" w:history="1">
             <w:r>
               <w:rPr>
                 <w:rStyle w:val="Hipervnculo"/>
@@ -1555,7 +1552,7 @@
                 <w:noProof/>
                 <w:webHidden/>
               </w:rPr>
-              <w:instrText xml:space="preserve"> PAGEREF _Toc64141194 \h </w:instrText>
+              <w:instrText xml:space="preserve"> PAGEREF _Toc64144734 \h </w:instrText>
             </w:r>
             <w:r>
               <w:rPr>
@@ -1575,7 +1572,7 @@
                 <w:noProof/>
                 <w:webHidden/>
               </w:rPr>
-              <w:t>10</w:t>
+              <w:t>9</w:t>
             </w:r>
             <w:r>
               <w:rPr>
@@ -1597,7 +1594,7 @@
               <w:lang w:val="es-AR" w:eastAsia="es-AR"/>
             </w:rPr>
           </w:pPr>
-          <w:hyperlink w:anchor="_Toc64141195" w:history="1">
+          <w:hyperlink w:anchor="_Toc64144735" w:history="1">
             <w:r>
               <w:rPr>
                 <w:rStyle w:val="Hipervnculo"/>
@@ -1624,7 +1621,7 @@
                 <w:noProof/>
                 <w:webHidden/>
               </w:rPr>
-              <w:instrText xml:space="preserve"> PAGEREF _Toc64141195 \h </w:instrText>
+              <w:instrText xml:space="preserve"> PAGEREF _Toc64144735 \h </w:instrText>
             </w:r>
             <w:r>
               <w:rPr>
@@ -1666,7 +1663,7 @@
               <w:lang w:val="es-AR" w:eastAsia="es-AR"/>
             </w:rPr>
           </w:pPr>
-          <w:hyperlink w:anchor="_Toc64141196" w:history="1">
+          <w:hyperlink w:anchor="_Toc64144736" w:history="1">
             <w:r>
               <w:rPr>
                 <w:rStyle w:val="Hipervnculo"/>
@@ -1693,7 +1690,7 @@
                 <w:noProof/>
                 <w:webHidden/>
               </w:rPr>
-              <w:instrText xml:space="preserve"> PAGEREF _Toc64141196 \h </w:instrText>
+              <w:instrText xml:space="preserve"> PAGEREF _Toc64144736 \h </w:instrText>
             </w:r>
             <w:r>
               <w:rPr>
@@ -1735,7 +1732,7 @@
               <w:lang w:val="es-AR" w:eastAsia="es-AR"/>
             </w:rPr>
           </w:pPr>
-          <w:hyperlink w:anchor="_Toc64141197" w:history="1">
+          <w:hyperlink w:anchor="_Toc64144737" w:history="1">
             <w:r>
               <w:rPr>
                 <w:rStyle w:val="Hipervnculo"/>
@@ -1762,7 +1759,7 @@
                 <w:noProof/>
                 <w:webHidden/>
               </w:rPr>
-              <w:instrText xml:space="preserve"> PAGEREF _Toc64141197 \h </w:instrText>
+              <w:instrText xml:space="preserve"> PAGEREF _Toc64144737 \h </w:instrText>
             </w:r>
             <w:r>
               <w:rPr>
@@ -1804,7 +1801,7 @@
               <w:lang w:val="es-AR" w:eastAsia="es-AR"/>
             </w:rPr>
           </w:pPr>
-          <w:hyperlink w:anchor="_Toc64141198" w:history="1">
+          <w:hyperlink w:anchor="_Toc64144738" w:history="1">
             <w:r>
               <w:rPr>
                 <w:rStyle w:val="Hipervnculo"/>
@@ -1831,7 +1828,7 @@
                 <w:noProof/>
                 <w:webHidden/>
               </w:rPr>
-              <w:instrText xml:space="preserve"> PAGEREF _Toc64141198 \h </w:instrText>
+              <w:instrText xml:space="preserve"> PAGEREF _Toc64144738 \h </w:instrText>
             </w:r>
             <w:r>
               <w:rPr>
@@ -1851,7 +1848,7 @@
                 <w:noProof/>
                 <w:webHidden/>
               </w:rPr>
-              <w:t>13</w:t>
+              <w:t>12</w:t>
             </w:r>
             <w:r>
               <w:rPr>
@@ -1875,7 +1872,7 @@
               <w:lang w:val="es-AR" w:eastAsia="es-AR"/>
             </w:rPr>
           </w:pPr>
-          <w:hyperlink w:anchor="_Toc64141199" w:history="1">
+          <w:hyperlink w:anchor="_Toc64144739" w:history="1">
             <w:r>
               <w:rPr>
                 <w:rStyle w:val="Hipervnculo"/>
@@ -1902,7 +1899,7 @@
                 <w:noProof/>
                 <w:webHidden/>
               </w:rPr>
-              <w:instrText xml:space="preserve"> PAGEREF _Toc64141199 \h </w:instrText>
+              <w:instrText xml:space="preserve"> PAGEREF _Toc64144739 \h </w:instrText>
             </w:r>
             <w:r>
               <w:rPr>
@@ -1944,7 +1941,7 @@
               <w:lang w:val="es-AR" w:eastAsia="es-AR"/>
             </w:rPr>
           </w:pPr>
-          <w:hyperlink w:anchor="_Toc64141200" w:history="1">
+          <w:hyperlink w:anchor="_Toc64144740" w:history="1">
             <w:r>
               <w:rPr>
                 <w:rStyle w:val="Hipervnculo"/>
@@ -1971,7 +1968,7 @@
                 <w:noProof/>
                 <w:webHidden/>
               </w:rPr>
-              <w:instrText xml:space="preserve"> PAGEREF _Toc64141200 \h </w:instrText>
+              <w:instrText xml:space="preserve"> PAGEREF _Toc64144740 \h </w:instrText>
             </w:r>
             <w:r>
               <w:rPr>
@@ -2013,7 +2010,7 @@
               <w:lang w:val="es-AR" w:eastAsia="es-AR"/>
             </w:rPr>
           </w:pPr>
-          <w:hyperlink w:anchor="_Toc64141201" w:history="1">
+          <w:hyperlink w:anchor="_Toc64144741" w:history="1">
             <w:r>
               <w:rPr>
                 <w:rStyle w:val="Hipervnculo"/>
@@ -2040,7 +2037,7 @@
                 <w:noProof/>
                 <w:webHidden/>
               </w:rPr>
-              <w:instrText xml:space="preserve"> PAGEREF _Toc64141201 \h </w:instrText>
+              <w:instrText xml:space="preserve"> PAGEREF _Toc64144741 \h </w:instrText>
             </w:r>
             <w:r>
               <w:rPr>
@@ -2082,7 +2079,7 @@
               <w:lang w:val="es-AR" w:eastAsia="es-AR"/>
             </w:rPr>
           </w:pPr>
-          <w:hyperlink w:anchor="_Toc64141202" w:history="1">
+          <w:hyperlink w:anchor="_Toc64144742" w:history="1">
             <w:r>
               <w:rPr>
                 <w:rStyle w:val="Hipervnculo"/>
@@ -2109,7 +2106,7 @@
                 <w:noProof/>
                 <w:webHidden/>
               </w:rPr>
-              <w:instrText xml:space="preserve"> PAGEREF _Toc64141202 \h </w:instrText>
+              <w:instrText xml:space="preserve"> PAGEREF _Toc64144742 \h </w:instrText>
             </w:r>
             <w:r>
               <w:rPr>
@@ -2153,7 +2150,7 @@
               <w:lang w:val="es-AR" w:eastAsia="es-AR"/>
             </w:rPr>
           </w:pPr>
-          <w:hyperlink w:anchor="_Toc64141203" w:history="1">
+          <w:hyperlink w:anchor="_Toc64144743" w:history="1">
             <w:r>
               <w:rPr>
                 <w:rStyle w:val="Hipervnculo"/>
@@ -2180,7 +2177,7 @@
                 <w:noProof/>
                 <w:webHidden/>
               </w:rPr>
-              <w:instrText xml:space="preserve"> PAGEREF _Toc64141203 \h </w:instrText>
+              <w:instrText xml:space="preserve"> PAGEREF _Toc64144743 \h </w:instrText>
             </w:r>
             <w:r>
               <w:rPr>
@@ -2222,7 +2219,7 @@
               <w:lang w:val="es-AR" w:eastAsia="es-AR"/>
             </w:rPr>
           </w:pPr>
-          <w:hyperlink w:anchor="_Toc64141204" w:history="1">
+          <w:hyperlink w:anchor="_Toc64144744" w:history="1">
             <w:r>
               <w:rPr>
                 <w:rStyle w:val="Hipervnculo"/>
@@ -2249,7 +2246,7 @@
                 <w:noProof/>
                 <w:webHidden/>
               </w:rPr>
-              <w:instrText xml:space="preserve"> PAGEREF _Toc64141204 \h </w:instrText>
+              <w:instrText xml:space="preserve"> PAGEREF _Toc64144744 \h </w:instrText>
             </w:r>
             <w:r>
               <w:rPr>
@@ -2291,7 +2288,7 @@
               <w:lang w:val="es-AR" w:eastAsia="es-AR"/>
             </w:rPr>
           </w:pPr>
-          <w:hyperlink w:anchor="_Toc64141205" w:history="1">
+          <w:hyperlink w:anchor="_Toc64144745" w:history="1">
             <w:r>
               <w:rPr>
                 <w:rStyle w:val="Hipervnculo"/>
@@ -2318,7 +2315,7 @@
                 <w:noProof/>
                 <w:webHidden/>
               </w:rPr>
-              <w:instrText xml:space="preserve"> PAGEREF _Toc64141205 \h </w:instrText>
+              <w:instrText xml:space="preserve"> PAGEREF _Toc64144745 \h </w:instrText>
             </w:r>
             <w:r>
               <w:rPr>
@@ -2338,7 +2335,7 @@
                 <w:noProof/>
                 <w:webHidden/>
               </w:rPr>
-              <w:t>16</w:t>
+              <w:t>17</w:t>
             </w:r>
             <w:r>
               <w:rPr>
@@ -2360,7 +2357,7 @@
               <w:lang w:val="es-AR" w:eastAsia="es-AR"/>
             </w:rPr>
           </w:pPr>
-          <w:hyperlink w:anchor="_Toc64141206" w:history="1">
+          <w:hyperlink w:anchor="_Toc64144746" w:history="1">
             <w:r>
               <w:rPr>
                 <w:rStyle w:val="Hipervnculo"/>
@@ -2387,7 +2384,7 @@
                 <w:noProof/>
                 <w:webHidden/>
               </w:rPr>
-              <w:instrText xml:space="preserve"> PAGEREF _Toc64141206 \h </w:instrText>
+              <w:instrText xml:space="preserve"> PAGEREF _Toc64144746 \h </w:instrText>
             </w:r>
             <w:r>
               <w:rPr>
@@ -2407,7 +2404,7 @@
                 <w:noProof/>
                 <w:webHidden/>
               </w:rPr>
-              <w:t>16</w:t>
+              <w:t>18</w:t>
             </w:r>
             <w:r>
               <w:rPr>
@@ -2429,7 +2426,7 @@
               <w:lang w:val="es-AR" w:eastAsia="es-AR"/>
             </w:rPr>
           </w:pPr>
-          <w:hyperlink w:anchor="_Toc64141207" w:history="1">
+          <w:hyperlink w:anchor="_Toc64144747" w:history="1">
             <w:r>
               <w:rPr>
                 <w:rStyle w:val="Hipervnculo"/>
@@ -2456,7 +2453,7 @@
                 <w:noProof/>
                 <w:webHidden/>
               </w:rPr>
-              <w:instrText xml:space="preserve"> PAGEREF _Toc64141207 \h </w:instrText>
+              <w:instrText xml:space="preserve"> PAGEREF _Toc64144747 \h </w:instrText>
             </w:r>
             <w:r>
               <w:rPr>
@@ -2476,7 +2473,7 @@
                 <w:noProof/>
                 <w:webHidden/>
               </w:rPr>
-              <w:t>16</w:t>
+              <w:t>19</w:t>
             </w:r>
             <w:r>
               <w:rPr>
@@ -2500,7 +2497,7 @@
               <w:lang w:val="es-AR" w:eastAsia="es-AR"/>
             </w:rPr>
           </w:pPr>
-          <w:hyperlink w:anchor="_Toc64141208" w:history="1">
+          <w:hyperlink w:anchor="_Toc64144748" w:history="1">
             <w:r>
               <w:rPr>
                 <w:rStyle w:val="Hipervnculo"/>
@@ -2527,7 +2524,7 @@
                 <w:noProof/>
                 <w:webHidden/>
               </w:rPr>
-              <w:instrText xml:space="preserve"> PAGEREF _Toc64141208 \h </w:instrText>
+              <w:instrText xml:space="preserve"> PAGEREF _Toc64144748 \h </w:instrText>
             </w:r>
             <w:r>
               <w:rPr>
@@ -2547,7 +2544,7 @@
                 <w:noProof/>
                 <w:webHidden/>
               </w:rPr>
-              <w:t>17</w:t>
+              <w:t>20</w:t>
             </w:r>
             <w:r>
               <w:rPr>
@@ -2571,7 +2568,7 @@
               <w:lang w:val="es-AR" w:eastAsia="es-AR"/>
             </w:rPr>
           </w:pPr>
-          <w:hyperlink w:anchor="_Toc64141209" w:history="1">
+          <w:hyperlink w:anchor="_Toc64144749" w:history="1">
             <w:r>
               <w:rPr>
                 <w:rStyle w:val="Hipervnculo"/>
@@ -2598,7 +2595,7 @@
                 <w:noProof/>
                 <w:webHidden/>
               </w:rPr>
-              <w:instrText xml:space="preserve"> PAGEREF _Toc64141209 \h </w:instrText>
+              <w:instrText xml:space="preserve"> PAGEREF _Toc64144749 \h </w:instrText>
             </w:r>
             <w:r>
               <w:rPr>
@@ -2618,7 +2615,7 @@
                 <w:noProof/>
                 <w:webHidden/>
               </w:rPr>
-              <w:t>17</w:t>
+              <w:t>20</w:t>
             </w:r>
             <w:r>
               <w:rPr>
@@ -2642,7 +2639,7 @@
               <w:lang w:val="es-AR" w:eastAsia="es-AR"/>
             </w:rPr>
           </w:pPr>
-          <w:hyperlink w:anchor="_Toc64141210" w:history="1">
+          <w:hyperlink w:anchor="_Toc64144750" w:history="1">
             <w:r>
               <w:rPr>
                 <w:rStyle w:val="Hipervnculo"/>
@@ -2669,7 +2666,7 @@
                 <w:noProof/>
                 <w:webHidden/>
               </w:rPr>
-              <w:instrText xml:space="preserve"> PAGEREF _Toc64141210 \h </w:instrText>
+              <w:instrText xml:space="preserve"> PAGEREF _Toc64144750 \h </w:instrText>
             </w:r>
             <w:r>
               <w:rPr>
@@ -2689,7 +2686,7 @@
                 <w:noProof/>
                 <w:webHidden/>
               </w:rPr>
-              <w:t>17</w:t>
+              <w:t>20</w:t>
             </w:r>
             <w:r>
               <w:rPr>
@@ -2713,7 +2710,7 @@
               <w:lang w:val="es-AR" w:eastAsia="es-AR"/>
             </w:rPr>
           </w:pPr>
-          <w:hyperlink w:anchor="_Toc64141211" w:history="1">
+          <w:hyperlink w:anchor="_Toc64144751" w:history="1">
             <w:r>
               <w:rPr>
                 <w:rStyle w:val="Hipervnculo"/>
@@ -2740,7 +2737,7 @@
                 <w:noProof/>
                 <w:webHidden/>
               </w:rPr>
-              <w:instrText xml:space="preserve"> PAGEREF _Toc64141211 \h </w:instrText>
+              <w:instrText xml:space="preserve"> PAGEREF _Toc64144751 \h </w:instrText>
             </w:r>
             <w:r>
               <w:rPr>
@@ -2760,7 +2757,7 @@
                 <w:noProof/>
                 <w:webHidden/>
               </w:rPr>
-              <w:t>17</w:t>
+              <w:t>20</w:t>
             </w:r>
             <w:r>
               <w:rPr>
@@ -2784,7 +2781,7 @@
               <w:lang w:val="es-AR" w:eastAsia="es-AR"/>
             </w:rPr>
           </w:pPr>
-          <w:hyperlink w:anchor="_Toc64141212" w:history="1">
+          <w:hyperlink w:anchor="_Toc64144752" w:history="1">
             <w:r>
               <w:rPr>
                 <w:rStyle w:val="Hipervnculo"/>
@@ -2811,7 +2808,7 @@
                 <w:noProof/>
                 <w:webHidden/>
               </w:rPr>
-              <w:instrText xml:space="preserve"> PAGEREF _Toc64141212 \h </w:instrText>
+              <w:instrText xml:space="preserve"> PAGEREF _Toc64144752 \h </w:instrText>
             </w:r>
             <w:r>
               <w:rPr>
@@ -2831,7 +2828,7 @@
                 <w:noProof/>
                 <w:webHidden/>
               </w:rPr>
-              <w:t>17</w:t>
+              <w:t>20</w:t>
             </w:r>
             <w:r>
               <w:rPr>
@@ -3869,7 +3866,6 @@
         <w:dataBinding w:prefixMappings="xmlns:ns0='http://purl.org/dc/elements/1.1/' xmlns:ns1='http://schemas.openxmlformats.org/package/2006/metadata/core-properties' " w:xpath="/ns1:coreProperties[1]/ns0:title[1]" w:storeItemID="{6C3C8BC8-F283-45AE-878A-BAB7291924A1}"/>
         <w:text/>
       </w:sdtPr>
-      <w:sdtEndPr/>
       <w:sdtContent>
         <w:p>
           <w:pPr>
@@ -3885,7 +3881,7 @@
       <w:pPr>
         <w:pStyle w:val="PSI-Ttulo1"/>
       </w:pPr>
-      <w:bookmarkStart w:id="0" w:name="_Toc64141181"/>
+      <w:bookmarkStart w:id="0" w:name="_Toc64144721"/>
       <w:r>
         <w:t>Introducción</w:t>
       </w:r>
@@ -3975,7 +3971,7 @@
       <w:pPr>
         <w:pStyle w:val="PSI-Ttulo2"/>
       </w:pPr>
-      <w:bookmarkStart w:id="1" w:name="_Toc64141182"/>
+      <w:bookmarkStart w:id="1" w:name="_Toc64144722"/>
       <w:r>
         <w:t>Documentos relacionados</w:t>
       </w:r>
@@ -4104,7 +4100,7 @@
       <w:pPr>
         <w:pStyle w:val="PSI-Ttulo2"/>
       </w:pPr>
-      <w:bookmarkStart w:id="2" w:name="_Toc64141183"/>
+      <w:bookmarkStart w:id="2" w:name="_Toc64144723"/>
       <w:r>
         <w:t>Descripción</w:t>
       </w:r>
@@ -4360,7 +4356,7 @@
       <w:pPr>
         <w:pStyle w:val="PSI-Ttulo1"/>
       </w:pPr>
-      <w:bookmarkStart w:id="5" w:name="_Toc64141184"/>
+      <w:bookmarkStart w:id="5" w:name="_Toc64144724"/>
       <w:r>
         <w:t>Contenido</w:t>
       </w:r>
@@ -4383,7 +4379,7 @@
       <w:pPr>
         <w:pStyle w:val="PSI-Ttulo1"/>
       </w:pPr>
-      <w:bookmarkStart w:id="6" w:name="_Toc64141185"/>
+      <w:bookmarkStart w:id="6" w:name="_Toc64144725"/>
       <w:r>
         <w:lastRenderedPageBreak/>
         <w:t>Introducción al sistema</w:t>
@@ -4430,7 +4426,7 @@
       <w:pPr>
         <w:pStyle w:val="PSI-Ttulo1"/>
       </w:pPr>
-      <w:bookmarkStart w:id="7" w:name="_Toc64141186"/>
+      <w:bookmarkStart w:id="7" w:name="_Toc64144726"/>
       <w:r>
         <w:lastRenderedPageBreak/>
         <w:t>Aplicación Web</w:t>
@@ -4460,7 +4456,7 @@
       <w:pPr>
         <w:pStyle w:val="PSI-Ttulo2"/>
       </w:pPr>
-      <w:bookmarkStart w:id="8" w:name="_Toc64141187"/>
+      <w:bookmarkStart w:id="8" w:name="_Toc64144727"/>
       <w:r>
         <w:t>Ingreso al sistema</w:t>
       </w:r>
@@ -4495,7 +4491,7 @@
         <w:pStyle w:val="PSI-Ttulo2"/>
         <w:ind w:left="0" w:firstLine="0"/>
       </w:pPr>
-      <w:bookmarkStart w:id="9" w:name="_Toc64141188"/>
+      <w:bookmarkStart w:id="9" w:name="_Toc64144728"/>
       <w:r>
         <w:t>Componentes de la interfaz</w:t>
       </w:r>
@@ -4521,7 +4517,7 @@
       <w:pPr>
         <w:pStyle w:val="PSI-Ttulo2"/>
       </w:pPr>
-      <w:bookmarkStart w:id="10" w:name="_Toc64141189"/>
+      <w:bookmarkStart w:id="10" w:name="_Toc64144729"/>
       <w:r>
         <w:t>Perfiles iniciales</w:t>
       </w:r>
@@ -4531,7 +4527,7 @@
       <w:pPr>
         <w:pStyle w:val="Ttulo3"/>
       </w:pPr>
-      <w:bookmarkStart w:id="11" w:name="_Toc64141190"/>
+      <w:bookmarkStart w:id="11" w:name="_Toc64144730"/>
       <w:r>
         <w:t>Administrador</w:t>
       </w:r>
@@ -4543,6 +4539,9 @@
       </w:pPr>
       <w:r>
         <w:t>La función del usuario administrador del sistema está orientada a brindar los accesos a los usuarios de la página web Tempus. Es por ello que puede acceder a las funcionalidades de permisos, roles y usuarios.</w:t>
+      </w:r>
+      <w:r>
+        <w:t xml:space="preserve"> Sin embargo, también puede acceder a todo el resto de opciones disponibles.</w:t>
       </w:r>
     </w:p>
     <w:p>
@@ -4555,7 +4554,7 @@
           <w:lang w:val="es-ES"/>
         </w:rPr>
       </w:pPr>
-      <w:bookmarkStart w:id="12" w:name="_Toc64141191"/>
+      <w:bookmarkStart w:id="12" w:name="_Toc64144731"/>
       <w:r>
         <w:rPr>
           <w:sz w:val="22"/>
@@ -4587,89 +4586,24 @@
         <w:jc w:val="both"/>
       </w:pPr>
       <w:r>
-        <w:t>La función de un usuario administrativo abarca tanto la importación de los horarios de cursada de un determinado cuatrimestre del año así como importación de las mesas de examen según el turno de examen que corresponda. De estas dos características principales se desglosan las siguientes funciones:</w:t>
-      </w:r>
-    </w:p>
-    <w:p>
-      <w:pPr>
-        <w:pStyle w:val="Prrafodelista"/>
-        <w:numPr>
-          <w:ilvl w:val="0"/>
-          <w:numId w:val="16"/>
-        </w:numPr>
-        <w:spacing w:before="240" w:after="240"/>
-        <w:ind w:left="714" w:hanging="357"/>
-        <w:contextualSpacing w:val="0"/>
+        <w:t xml:space="preserve">La función de un usuario administrativo abarca tanto la importación de los horarios de cursada de un determinado cuatrimestre del año así como importación de las mesas de examen según el turno de examen que corresponda. </w:t>
+      </w:r>
+    </w:p>
+    <w:p>
+      <w:pPr>
+        <w:pStyle w:val="Ttulo2"/>
+      </w:pPr>
+      <w:bookmarkStart w:id="13" w:name="_Toc64144732"/>
+      <w:r>
+        <w:t>Aulas</w:t>
+      </w:r>
+      <w:bookmarkEnd w:id="13"/>
+    </w:p>
+    <w:p>
+      <w:pPr>
         <w:jc w:val="both"/>
       </w:pPr>
       <w:r>
-        <w:t>Creación: Se pueden ingresar nuevos datos al sistema según se considere necesario. Estas operaciones se pueden hacer sobre los horarios de cursada, mesas de examen y todas sus relaciones asociadas: aulas, asignaturas y carreras.</w:t>
-      </w:r>
-    </w:p>
-    <w:p>
-      <w:pPr>
-        <w:pStyle w:val="Prrafodelista"/>
-        <w:numPr>
-          <w:ilvl w:val="0"/>
-          <w:numId w:val="16"/>
-        </w:numPr>
-        <w:spacing w:before="240" w:after="240"/>
-        <w:ind w:left="714" w:hanging="357"/>
-        <w:contextualSpacing w:val="0"/>
-        <w:jc w:val="both"/>
-      </w:pPr>
-      <w:r>
-        <w:t>Eliminación: Se puede quitar del sistema toda aquella información que se haya cargado.</w:t>
-      </w:r>
-    </w:p>
-    <w:p>
-      <w:pPr>
-        <w:pStyle w:val="Prrafodelista"/>
-        <w:numPr>
-          <w:ilvl w:val="0"/>
-          <w:numId w:val="16"/>
-        </w:numPr>
-        <w:spacing w:before="240" w:after="240"/>
-        <w:ind w:left="714" w:hanging="357"/>
-        <w:contextualSpacing w:val="0"/>
-        <w:jc w:val="both"/>
-      </w:pPr>
-      <w:r>
-        <w:t>Edición: Modificación.</w:t>
-      </w:r>
-    </w:p>
-    <w:p>
-      <w:pPr>
-        <w:pStyle w:val="Prrafodelista"/>
-        <w:numPr>
-          <w:ilvl w:val="0"/>
-          <w:numId w:val="16"/>
-        </w:numPr>
-        <w:spacing w:before="240" w:after="240"/>
-        <w:ind w:left="714" w:hanging="357"/>
-        <w:contextualSpacing w:val="0"/>
-        <w:jc w:val="both"/>
-      </w:pPr>
-      <w:r>
-        <w:t>Reportes: Se puede acceder a información resumida y presentada a modo de reporte sobre cada uno de los módulos.</w:t>
-      </w:r>
-    </w:p>
-    <w:p>
-      <w:pPr>
-        <w:pStyle w:val="Ttulo2"/>
-      </w:pPr>
-      <w:bookmarkStart w:id="13" w:name="_Toc64141192"/>
-      <w:r>
-        <w:lastRenderedPageBreak/>
-        <w:t>Aulas</w:t>
-      </w:r>
-      <w:bookmarkEnd w:id="13"/>
-    </w:p>
-    <w:p>
-      <w:pPr>
-        <w:jc w:val="both"/>
-      </w:pPr>
-      <w:r>
         <w:t>El sistema permite agregar, buscar, modificar, eliminar y realizar informes con las aulas. Las mismas, se relacionan posteriormente con los horarios de cursada y/o mesas de examen.</w:t>
       </w:r>
     </w:p>
@@ -4677,7 +4611,7 @@
       <w:pPr>
         <w:pStyle w:val="Ttulo3"/>
       </w:pPr>
-      <w:bookmarkStart w:id="14" w:name="_Toc64141193"/>
+      <w:bookmarkStart w:id="14" w:name="_Toc64144733"/>
       <w:r>
         <w:t>Crear</w:t>
       </w:r>
@@ -4737,6 +4671,7 @@
           <w:noProof/>
           <w:lang w:val="es-AR" w:eastAsia="es-AR"/>
         </w:rPr>
+        <w:lastRenderedPageBreak/>
         <w:drawing>
           <wp:inline distT="0" distB="0" distL="0" distR="0" wp14:anchorId="6C056D95" wp14:editId="7CA78FE6">
             <wp:extent cx="5400040" cy="1237615"/>
@@ -5019,9 +4954,8 @@
           <w:u w:val="single"/>
         </w:rPr>
       </w:pPr>
-      <w:bookmarkStart w:id="17" w:name="_Toc64141194"/>
-      <w:r>
-        <w:lastRenderedPageBreak/>
+      <w:bookmarkStart w:id="17" w:name="_Toc64144734"/>
+      <w:r>
         <w:t>B</w:t>
       </w:r>
       <w:r>
@@ -5080,6 +5014,7 @@
           <w:noProof/>
           <w:lang w:val="es-AR" w:eastAsia="es-AR"/>
         </w:rPr>
+        <w:lastRenderedPageBreak/>
         <w:drawing>
           <wp:inline distT="0" distB="0" distL="0" distR="0" wp14:anchorId="0D3E6CD9" wp14:editId="54E346DE">
             <wp:extent cx="5400040" cy="1205230"/>
@@ -5351,7 +5286,6 @@
         <w:jc w:val="both"/>
       </w:pPr>
       <w:r>
-        <w:lastRenderedPageBreak/>
         <w:t>Borrar: Permite efectuar la operación de eliminación</w:t>
       </w:r>
       <w:r>
@@ -5407,8 +5341,9 @@
       <w:pPr>
         <w:pStyle w:val="Ttulo3"/>
       </w:pPr>
-      <w:bookmarkStart w:id="20" w:name="_Toc64141195"/>
-      <w:r>
+      <w:bookmarkStart w:id="20" w:name="_Toc64144735"/>
+      <w:r>
+        <w:lastRenderedPageBreak/>
         <w:t>Eliminación</w:t>
       </w:r>
       <w:bookmarkEnd w:id="20"/>
@@ -5641,7 +5576,6 @@
           <w:noProof/>
           <w:lang w:val="es-AR" w:eastAsia="es-AR"/>
         </w:rPr>
-        <w:lastRenderedPageBreak/>
         <w:drawing>
           <wp:inline distT="0" distB="0" distL="0" distR="0" wp14:anchorId="3AB4BEF2" wp14:editId="50483152">
             <wp:extent cx="5400040" cy="2289810"/>
@@ -5760,8 +5694,9 @@
       <w:pPr>
         <w:pStyle w:val="Ttulo3"/>
       </w:pPr>
-      <w:bookmarkStart w:id="23" w:name="_Toc64141196"/>
-      <w:r>
+      <w:bookmarkStart w:id="23" w:name="_Toc64144736"/>
+      <w:r>
+        <w:lastRenderedPageBreak/>
         <w:t>Información detallada</w:t>
       </w:r>
       <w:bookmarkEnd w:id="23"/>
@@ -5821,7 +5756,7 @@
       <w:pPr>
         <w:pStyle w:val="Ttulo3"/>
       </w:pPr>
-      <w:bookmarkStart w:id="24" w:name="_Toc64141197"/>
+      <w:bookmarkStart w:id="24" w:name="_Toc64144737"/>
       <w:r>
         <w:t>Modificación</w:t>
       </w:r>
@@ -5990,7 +5925,6 @@
           <w:noProof/>
           <w:lang w:val="es-AR" w:eastAsia="es-AR"/>
         </w:rPr>
-        <w:lastRenderedPageBreak/>
         <w:drawing>
           <wp:inline distT="0" distB="0" distL="0" distR="0" wp14:anchorId="48E59523" wp14:editId="44CB15BC">
             <wp:extent cx="5400040" cy="1492885"/>
@@ -6086,7 +6020,7 @@
       <w:pPr>
         <w:pStyle w:val="Ttulo3"/>
       </w:pPr>
-      <w:bookmarkStart w:id="27" w:name="_Toc64141198"/>
+      <w:bookmarkStart w:id="27" w:name="_Toc64144738"/>
       <w:r>
         <w:t>Informe</w:t>
       </w:r>
@@ -6124,6 +6058,7 @@
           <w:noProof/>
           <w:lang w:val="es-AR" w:eastAsia="es-AR"/>
         </w:rPr>
+        <w:lastRenderedPageBreak/>
         <w:drawing>
           <wp:inline distT="0" distB="0" distL="0" distR="0" wp14:anchorId="321CD745" wp14:editId="1FEEF9A0">
             <wp:extent cx="5400040" cy="2372360"/>
@@ -6205,12 +6140,11 @@
       </w:r>
       <w:bookmarkEnd w:id="28"/>
     </w:p>
-    <w:p/>
     <w:p>
       <w:pPr>
         <w:pStyle w:val="Ttulo2"/>
       </w:pPr>
-      <w:bookmarkStart w:id="29" w:name="_Toc64141199"/>
+      <w:bookmarkStart w:id="29" w:name="_Toc64144739"/>
       <w:r>
         <w:t>Asignaturas</w:t>
       </w:r>
@@ -6220,7 +6154,7 @@
       <w:pPr>
         <w:pStyle w:val="Ttulo3"/>
       </w:pPr>
-      <w:bookmarkStart w:id="30" w:name="_Toc64141200"/>
+      <w:bookmarkStart w:id="30" w:name="_Toc64144740"/>
       <w:r>
         <w:t>Crear</w:t>
       </w:r>
@@ -6256,8 +6190,6 @@
       <w:r>
         <w:t>Una vez seleccionado el sub-menú indicado, se presenta el siguiente formulario:</w:t>
       </w:r>
-      <w:bookmarkStart w:id="31" w:name="_GoBack"/>
-      <w:bookmarkEnd w:id="31"/>
     </w:p>
     <w:p>
       <w:pPr>
@@ -6270,7 +6202,6 @@
           <w:noProof/>
           <w:lang w:val="es-AR" w:eastAsia="es-AR"/>
         </w:rPr>
-        <w:lastRenderedPageBreak/>
         <w:drawing>
           <wp:inline distT="0" distB="0" distL="0" distR="0" wp14:anchorId="69013D55" wp14:editId="28527EE3">
             <wp:extent cx="5400040" cy="1223645"/>
@@ -6313,22 +6244,44 @@
         <w:pStyle w:val="Descripcin"/>
         <w:jc w:val="center"/>
       </w:pPr>
-      <w:bookmarkStart w:id="32" w:name="_Toc64141222"/>
+      <w:bookmarkStart w:id="31" w:name="_Toc64141222"/>
       <w:r>
         <w:t xml:space="preserve">Ilustración </w:t>
       </w:r>
-      <w:fldSimple w:instr=" SEQ Ilustración \* ARABIC ">
-        <w:r>
-          <w:rPr>
-            <w:noProof/>
-          </w:rPr>
-          <w:t>10</w:t>
-        </w:r>
-      </w:fldSimple>
+      <w:r>
+        <w:rPr>
+          <w:noProof/>
+        </w:rPr>
+        <w:fldChar w:fldCharType="begin"/>
+      </w:r>
+      <w:r>
+        <w:rPr>
+          <w:noProof/>
+        </w:rPr>
+        <w:instrText xml:space="preserve"> SEQ Ilustración \* ARABIC </w:instrText>
+      </w:r>
+      <w:r>
+        <w:rPr>
+          <w:noProof/>
+        </w:rPr>
+        <w:fldChar w:fldCharType="separate"/>
+      </w:r>
+      <w:r>
+        <w:rPr>
+          <w:noProof/>
+        </w:rPr>
+        <w:t>10</w:t>
+      </w:r>
+      <w:r>
+        <w:rPr>
+          <w:noProof/>
+        </w:rPr>
+        <w:fldChar w:fldCharType="end"/>
+      </w:r>
       <w:r>
         <w:t xml:space="preserve"> - Formulario de creación para asignatura</w:t>
       </w:r>
-      <w:bookmarkEnd w:id="32"/>
+      <w:bookmarkEnd w:id="31"/>
     </w:p>
     <w:p>
       <w:pPr>
@@ -6388,6 +6341,7 @@
           <w:noProof/>
           <w:lang w:val="es-AR" w:eastAsia="es-AR"/>
         </w:rPr>
+        <w:lastRenderedPageBreak/>
         <w:drawing>
           <wp:inline distT="0" distB="0" distL="0" distR="0" wp14:anchorId="32DB374C" wp14:editId="4AA283B5">
             <wp:extent cx="5400040" cy="1496060"/>
@@ -6430,22 +6384,44 @@
         <w:pStyle w:val="Descripcin"/>
         <w:jc w:val="center"/>
       </w:pPr>
-      <w:bookmarkStart w:id="33" w:name="_Toc64141223"/>
+      <w:bookmarkStart w:id="32" w:name="_Toc64141223"/>
       <w:r>
         <w:t xml:space="preserve">Ilustración </w:t>
       </w:r>
-      <w:fldSimple w:instr=" SEQ Ilustración \* ARABIC ">
-        <w:r>
-          <w:rPr>
-            <w:noProof/>
-          </w:rPr>
-          <w:t>11</w:t>
-        </w:r>
-      </w:fldSimple>
+      <w:r>
+        <w:rPr>
+          <w:noProof/>
+        </w:rPr>
+        <w:fldChar w:fldCharType="begin"/>
+      </w:r>
+      <w:r>
+        <w:rPr>
+          <w:noProof/>
+        </w:rPr>
+        <w:instrText xml:space="preserve"> SEQ Ilustración \* ARABIC </w:instrText>
+      </w:r>
+      <w:r>
+        <w:rPr>
+          <w:noProof/>
+        </w:rPr>
+        <w:fldChar w:fldCharType="separate"/>
+      </w:r>
+      <w:r>
+        <w:rPr>
+          <w:noProof/>
+        </w:rPr>
+        <w:t>11</w:t>
+      </w:r>
+      <w:r>
+        <w:rPr>
+          <w:noProof/>
+        </w:rPr>
+        <w:fldChar w:fldCharType="end"/>
+      </w:r>
       <w:r>
         <w:t xml:space="preserve"> - Resultado de creación para asignatura</w:t>
       </w:r>
-      <w:bookmarkEnd w:id="33"/>
+      <w:bookmarkEnd w:id="32"/>
     </w:p>
     <w:p>
       <w:pPr>
@@ -6484,14 +6460,14 @@
       <w:pPr>
         <w:pStyle w:val="Ttulo3"/>
       </w:pPr>
-      <w:bookmarkStart w:id="34" w:name="_Toc64141201"/>
+      <w:bookmarkStart w:id="33" w:name="_Toc64144741"/>
       <w:r>
         <w:t>B</w:t>
       </w:r>
       <w:r>
         <w:t>uscar</w:t>
       </w:r>
-      <w:bookmarkEnd w:id="34"/>
+      <w:bookmarkEnd w:id="33"/>
     </w:p>
     <w:p>
       <w:pPr>
@@ -6540,7 +6516,6 @@
           <w:noProof/>
           <w:lang w:val="es-AR" w:eastAsia="es-AR"/>
         </w:rPr>
-        <w:lastRenderedPageBreak/>
         <w:drawing>
           <wp:inline distT="0" distB="0" distL="0" distR="0" wp14:anchorId="5837329C" wp14:editId="12F904BF">
             <wp:extent cx="5400040" cy="991235"/>
@@ -6583,22 +6558,44 @@
         <w:pStyle w:val="Descripcin"/>
         <w:jc w:val="center"/>
       </w:pPr>
-      <w:bookmarkStart w:id="35" w:name="_Toc64141224"/>
+      <w:bookmarkStart w:id="34" w:name="_Toc64141224"/>
       <w:r>
         <w:t xml:space="preserve">Ilustración </w:t>
       </w:r>
-      <w:fldSimple w:instr=" SEQ Ilustración \* ARABIC ">
-        <w:r>
-          <w:rPr>
-            <w:noProof/>
-          </w:rPr>
-          <w:t>12</w:t>
-        </w:r>
-      </w:fldSimple>
+      <w:r>
+        <w:rPr>
+          <w:noProof/>
+        </w:rPr>
+        <w:fldChar w:fldCharType="begin"/>
+      </w:r>
+      <w:r>
+        <w:rPr>
+          <w:noProof/>
+        </w:rPr>
+        <w:instrText xml:space="preserve"> SEQ Ilustración \* ARABIC </w:instrText>
+      </w:r>
+      <w:r>
+        <w:rPr>
+          <w:noProof/>
+        </w:rPr>
+        <w:fldChar w:fldCharType="separate"/>
+      </w:r>
+      <w:r>
+        <w:rPr>
+          <w:noProof/>
+        </w:rPr>
+        <w:t>12</w:t>
+      </w:r>
+      <w:r>
+        <w:rPr>
+          <w:noProof/>
+        </w:rPr>
+        <w:fldChar w:fldCharType="end"/>
+      </w:r>
       <w:r>
         <w:t xml:space="preserve"> - Formulario de búsqueda para asignaturas</w:t>
       </w:r>
-      <w:bookmarkEnd w:id="35"/>
+      <w:bookmarkEnd w:id="34"/>
     </w:p>
     <w:p>
       <w:pPr>
@@ -6626,11 +6623,12 @@
           <w:noProof/>
           <w:lang w:val="es-AR" w:eastAsia="es-AR"/>
         </w:rPr>
+        <w:lastRenderedPageBreak/>
         <w:drawing>
-          <wp:inline distT="0" distB="0" distL="0" distR="0" wp14:anchorId="14335370" wp14:editId="7AD60EE7">
-            <wp:extent cx="5400040" cy="2181225"/>
+          <wp:inline distT="0" distB="0" distL="0" distR="0" wp14:anchorId="27C92946" wp14:editId="301F06F5">
+            <wp:extent cx="5400040" cy="2145030"/>
             <wp:effectExtent l="0" t="0" r="0" b="0"/>
-            <wp:docPr id="18" name="Imagen 18"/>
+            <wp:docPr id="23" name="Imagen 23"/>
             <wp:cNvGraphicFramePr>
               <a:graphicFrameLocks xmlns:a="http://schemas.openxmlformats.org/drawingml/2006/main" noChangeAspect="1"/>
             </wp:cNvGraphicFramePr>
@@ -6650,7 +6648,7 @@
                   <pic:spPr>
                     <a:xfrm>
                       <a:off x="0" y="0"/>
-                      <a:ext cx="5400040" cy="2181225"/>
+                      <a:ext cx="5400040" cy="2145030"/>
                     </a:xfrm>
                     <a:prstGeom prst="rect">
                       <a:avLst/>
@@ -6668,22 +6666,44 @@
         <w:pStyle w:val="Descripcin"/>
         <w:jc w:val="center"/>
       </w:pPr>
-      <w:bookmarkStart w:id="36" w:name="_Toc64141225"/>
+      <w:bookmarkStart w:id="35" w:name="_Toc64141225"/>
       <w:r>
         <w:t xml:space="preserve">Ilustración </w:t>
       </w:r>
-      <w:fldSimple w:instr=" SEQ Ilustración \* ARABIC ">
-        <w:r>
-          <w:rPr>
-            <w:noProof/>
-          </w:rPr>
-          <w:t>13</w:t>
-        </w:r>
-      </w:fldSimple>
+      <w:r>
+        <w:rPr>
+          <w:noProof/>
+        </w:rPr>
+        <w:fldChar w:fldCharType="begin"/>
+      </w:r>
+      <w:r>
+        <w:rPr>
+          <w:noProof/>
+        </w:rPr>
+        <w:instrText xml:space="preserve"> SEQ Ilustración \* ARABIC </w:instrText>
+      </w:r>
+      <w:r>
+        <w:rPr>
+          <w:noProof/>
+        </w:rPr>
+        <w:fldChar w:fldCharType="separate"/>
+      </w:r>
+      <w:r>
+        <w:rPr>
+          <w:noProof/>
+        </w:rPr>
+        <w:t>13</w:t>
+      </w:r>
+      <w:r>
+        <w:rPr>
+          <w:noProof/>
+        </w:rPr>
+        <w:fldChar w:fldCharType="end"/>
+      </w:r>
       <w:r>
         <w:t xml:space="preserve"> - Resultado de búsqueda para asignaturas</w:t>
       </w:r>
-      <w:bookmarkEnd w:id="36"/>
+      <w:bookmarkEnd w:id="35"/>
     </w:p>
     <w:p>
       <w:pPr>
@@ -6765,21 +6785,21 @@
         <w:jc w:val="both"/>
       </w:pPr>
       <w:r>
-        <w:t>Ver detalle: Muestra el detalle de una asignatura.</w:t>
-      </w:r>
-      <w:r>
-        <w:t xml:space="preserve"> Esta opción aparece habilitada solo cuando la asignatura se encuentra relacionada al menos con una carrera.</w:t>
+        <w:t>Ver detalle: Muestra el detalle de una asignatura</w:t>
+      </w:r>
+      <w:r>
+        <w:t>.</w:t>
       </w:r>
     </w:p>
     <w:p>
       <w:pPr>
         <w:pStyle w:val="Ttulo3"/>
       </w:pPr>
-      <w:bookmarkStart w:id="37" w:name="_Toc64141202"/>
+      <w:bookmarkStart w:id="36" w:name="_Toc64144742"/>
       <w:r>
         <w:t>Información detallada</w:t>
       </w:r>
-      <w:bookmarkEnd w:id="37"/>
+      <w:bookmarkEnd w:id="36"/>
     </w:p>
     <w:p>
       <w:pPr>
@@ -6869,22 +6889,44 @@
           <w:lang w:val="es-AR"/>
         </w:rPr>
       </w:pPr>
-      <w:bookmarkStart w:id="38" w:name="_Toc64141226"/>
+      <w:bookmarkStart w:id="37" w:name="_Toc64141226"/>
       <w:r>
         <w:t xml:space="preserve">Ilustración </w:t>
       </w:r>
-      <w:fldSimple w:instr=" SEQ Ilustración \* ARABIC ">
-        <w:r>
-          <w:rPr>
-            <w:noProof/>
-          </w:rPr>
-          <w:t>14</w:t>
-        </w:r>
-      </w:fldSimple>
+      <w:r>
+        <w:rPr>
+          <w:noProof/>
+        </w:rPr>
+        <w:fldChar w:fldCharType="begin"/>
+      </w:r>
+      <w:r>
+        <w:rPr>
+          <w:noProof/>
+        </w:rPr>
+        <w:instrText xml:space="preserve"> SEQ Ilustración \* ARABIC </w:instrText>
+      </w:r>
+      <w:r>
+        <w:rPr>
+          <w:noProof/>
+        </w:rPr>
+        <w:fldChar w:fldCharType="separate"/>
+      </w:r>
+      <w:r>
+        <w:rPr>
+          <w:noProof/>
+        </w:rPr>
+        <w:t>14</w:t>
+      </w:r>
+      <w:r>
+        <w:rPr>
+          <w:noProof/>
+        </w:rPr>
+        <w:fldChar w:fldCharType="end"/>
+      </w:r>
       <w:r>
         <w:t xml:space="preserve"> - Información detallada para asignatura</w:t>
       </w:r>
-      <w:bookmarkEnd w:id="38"/>
+      <w:bookmarkEnd w:id="37"/>
     </w:p>
     <w:p>
       <w:pPr>
@@ -6899,21 +6941,21 @@
       <w:pPr>
         <w:pStyle w:val="Ttulo2"/>
       </w:pPr>
-      <w:bookmarkStart w:id="39" w:name="_Toc64141203"/>
+      <w:bookmarkStart w:id="38" w:name="_Toc64144743"/>
       <w:r>
         <w:t>Carreras</w:t>
       </w:r>
+      <w:bookmarkEnd w:id="38"/>
+    </w:p>
+    <w:p>
+      <w:pPr>
+        <w:pStyle w:val="Ttulo3"/>
+      </w:pPr>
+      <w:bookmarkStart w:id="39" w:name="_Toc64144744"/>
+      <w:r>
+        <w:t>Crear</w:t>
+      </w:r>
       <w:bookmarkEnd w:id="39"/>
-    </w:p>
-    <w:p>
-      <w:pPr>
-        <w:pStyle w:val="Ttulo3"/>
-      </w:pPr>
-      <w:bookmarkStart w:id="40" w:name="_Toc64141204"/>
-      <w:r>
-        <w:t>Crear</w:t>
-      </w:r>
-      <w:bookmarkEnd w:id="40"/>
     </w:p>
     <w:p>
       <w:pPr>
@@ -6945,23 +6987,267 @@
         </w:rPr>
         <w:t xml:space="preserve"> se accede a la pantalla de alta para una carrera.</w:t>
       </w:r>
-    </w:p>
-    <w:p>
-      <w:pPr>
-        <w:pStyle w:val="Ttulo3"/>
-      </w:pPr>
-      <w:bookmarkStart w:id="41" w:name="_Toc64141205"/>
-      <w:r>
-        <w:t>Buscar</w:t>
-      </w:r>
-      <w:bookmarkEnd w:id="41"/>
-    </w:p>
-    <w:p>
-      <w:pPr>
+      <w:r>
+        <w:rPr>
+          <w:lang w:val="es-AR"/>
+        </w:rPr>
+        <w:t xml:space="preserve"> Una vez seleccionado el sub-menú indicado, se presenta el siguiente formulario:</w:t>
+      </w:r>
+    </w:p>
+    <w:p>
+      <w:pPr>
+        <w:keepNext/>
         <w:spacing w:before="240" w:after="240"/>
         <w:jc w:val="both"/>
       </w:pPr>
       <w:r>
+        <w:rPr>
+          <w:noProof/>
+          <w:lang w:val="es-AR" w:eastAsia="es-AR"/>
+        </w:rPr>
+        <w:drawing>
+          <wp:inline distT="0" distB="0" distL="0" distR="0" wp14:anchorId="6258F53E" wp14:editId="002DA69C">
+            <wp:extent cx="5400040" cy="1208405"/>
+            <wp:effectExtent l="0" t="0" r="0" b="0"/>
+            <wp:docPr id="9" name="Imagen 9"/>
+            <wp:cNvGraphicFramePr>
+              <a:graphicFrameLocks xmlns:a="http://schemas.openxmlformats.org/drawingml/2006/main" noChangeAspect="1"/>
+            </wp:cNvGraphicFramePr>
+            <a:graphic xmlns:a="http://schemas.openxmlformats.org/drawingml/2006/main">
+              <a:graphicData uri="http://schemas.openxmlformats.org/drawingml/2006/picture">
+                <pic:pic xmlns:pic="http://schemas.openxmlformats.org/drawingml/2006/picture">
+                  <pic:nvPicPr>
+                    <pic:cNvPr id="1" name=""/>
+                    <pic:cNvPicPr/>
+                  </pic:nvPicPr>
+                  <pic:blipFill>
+                    <a:blip r:embed="rId27"/>
+                    <a:stretch>
+                      <a:fillRect/>
+                    </a:stretch>
+                  </pic:blipFill>
+                  <pic:spPr>
+                    <a:xfrm>
+                      <a:off x="0" y="0"/>
+                      <a:ext cx="5400040" cy="1208405"/>
+                    </a:xfrm>
+                    <a:prstGeom prst="rect">
+                      <a:avLst/>
+                    </a:prstGeom>
+                  </pic:spPr>
+                </pic:pic>
+              </a:graphicData>
+            </a:graphic>
+          </wp:inline>
+        </w:drawing>
+      </w:r>
+    </w:p>
+    <w:p>
+      <w:pPr>
+        <w:pStyle w:val="Descripcin"/>
+        <w:jc w:val="center"/>
+        <w:rPr>
+          <w:lang w:val="es-AR"/>
+        </w:rPr>
+      </w:pPr>
+      <w:r>
+        <w:t xml:space="preserve">Ilustración </w:t>
+      </w:r>
+      <w:fldSimple w:instr=" SEQ Ilustración \* ARABIC ">
+        <w:r>
+          <w:rPr>
+            <w:noProof/>
+          </w:rPr>
+          <w:t>15</w:t>
+        </w:r>
+      </w:fldSimple>
+      <w:r>
+        <w:t xml:space="preserve"> - Formulario de creación para carrera</w:t>
+      </w:r>
+    </w:p>
+    <w:p>
+      <w:pPr>
+        <w:spacing w:before="240" w:after="240"/>
+        <w:jc w:val="both"/>
+      </w:pPr>
+      <w:r>
+        <w:t xml:space="preserve">Se debe completar los campos </w:t>
+      </w:r>
+      <w:r>
+        <w:t>solicitado</w:t>
+      </w:r>
+      <w:r>
+        <w:t>s</w:t>
+      </w:r>
+      <w:r>
+        <w:t>, cumpliendo con sus respectivas restricciones.</w:t>
+      </w:r>
+    </w:p>
+    <w:p>
+      <w:pPr>
+        <w:pStyle w:val="Prrafodelista"/>
+        <w:numPr>
+          <w:ilvl w:val="0"/>
+          <w:numId w:val="16"/>
+        </w:numPr>
+        <w:spacing w:before="240" w:after="240"/>
+        <w:ind w:left="714" w:hanging="357"/>
+        <w:contextualSpacing w:val="0"/>
+        <w:jc w:val="both"/>
+      </w:pPr>
+      <w:r>
+        <w:rPr>
+          <w:b/>
+        </w:rPr>
+        <w:t>Código</w:t>
+      </w:r>
+      <w:r>
+        <w:t>: Es un campo de carácter obligatorio y hace referencia al código de la carrera. Se permite un número entre 1 y 999.</w:t>
+      </w:r>
+    </w:p>
+    <w:p>
+      <w:pPr>
+        <w:pStyle w:val="Prrafodelista"/>
+        <w:numPr>
+          <w:ilvl w:val="0"/>
+          <w:numId w:val="16"/>
+        </w:numPr>
+        <w:spacing w:before="240" w:after="240"/>
+        <w:ind w:left="714" w:hanging="357"/>
+        <w:contextualSpacing w:val="0"/>
+        <w:jc w:val="both"/>
+      </w:pPr>
+      <w:r>
+        <w:rPr>
+          <w:b/>
+        </w:rPr>
+        <w:t>N</w:t>
+      </w:r>
+      <w:r>
+        <w:rPr>
+          <w:b/>
+        </w:rPr>
+        <w:t>ombre</w:t>
+      </w:r>
+      <w:r>
+        <w:t xml:space="preserve">: Es un campo de carácter obligatorio y hace referencia al nombre de la carrera. Se permiten entre cinco (5) y sesenta (60) caracteres alfanuméricos incluyendo letras acentuadas. </w:t>
+      </w:r>
+    </w:p>
+    <w:p>
+      <w:pPr>
+        <w:spacing w:before="240" w:after="240"/>
+        <w:jc w:val="both"/>
+      </w:pPr>
+      <w:r>
+        <w:t>Para finalizar el proceso de creación de carrera, se debe presionar sobre el botón “</w:t>
+      </w:r>
+      <w:r>
+        <w:rPr>
+          <w:b/>
+        </w:rPr>
+        <w:t>GUARDAR</w:t>
+      </w:r>
+      <w:r>
+        <w:t>”.</w:t>
+      </w:r>
+    </w:p>
+    <w:p>
+      <w:pPr>
+        <w:keepNext/>
+        <w:spacing w:before="240" w:after="240"/>
+        <w:jc w:val="both"/>
+      </w:pPr>
+      <w:r>
+        <w:rPr>
+          <w:noProof/>
+          <w:lang w:val="es-AR" w:eastAsia="es-AR"/>
+        </w:rPr>
+        <w:lastRenderedPageBreak/>
+        <w:drawing>
+          <wp:inline distT="0" distB="0" distL="0" distR="0" wp14:anchorId="370ED67B" wp14:editId="714B96AE">
+            <wp:extent cx="5400040" cy="1504950"/>
+            <wp:effectExtent l="0" t="0" r="0" b="0"/>
+            <wp:docPr id="20" name="Imagen 20"/>
+            <wp:cNvGraphicFramePr>
+              <a:graphicFrameLocks xmlns:a="http://schemas.openxmlformats.org/drawingml/2006/main" noChangeAspect="1"/>
+            </wp:cNvGraphicFramePr>
+            <a:graphic xmlns:a="http://schemas.openxmlformats.org/drawingml/2006/main">
+              <a:graphicData uri="http://schemas.openxmlformats.org/drawingml/2006/picture">
+                <pic:pic xmlns:pic="http://schemas.openxmlformats.org/drawingml/2006/picture">
+                  <pic:nvPicPr>
+                    <pic:cNvPr id="1" name=""/>
+                    <pic:cNvPicPr/>
+                  </pic:nvPicPr>
+                  <pic:blipFill>
+                    <a:blip r:embed="rId28"/>
+                    <a:stretch>
+                      <a:fillRect/>
+                    </a:stretch>
+                  </pic:blipFill>
+                  <pic:spPr>
+                    <a:xfrm>
+                      <a:off x="0" y="0"/>
+                      <a:ext cx="5400040" cy="1504950"/>
+                    </a:xfrm>
+                    <a:prstGeom prst="rect">
+                      <a:avLst/>
+                    </a:prstGeom>
+                  </pic:spPr>
+                </pic:pic>
+              </a:graphicData>
+            </a:graphic>
+          </wp:inline>
+        </w:drawing>
+      </w:r>
+    </w:p>
+    <w:p>
+      <w:pPr>
+        <w:pStyle w:val="Descripcin"/>
+        <w:jc w:val="center"/>
+      </w:pPr>
+      <w:r>
+        <w:t xml:space="preserve">Ilustración </w:t>
+      </w:r>
+      <w:fldSimple w:instr=" SEQ Ilustración \* ARABIC ">
+        <w:r>
+          <w:rPr>
+            <w:noProof/>
+          </w:rPr>
+          <w:t>16</w:t>
+        </w:r>
+      </w:fldSimple>
+      <w:r>
+        <w:t xml:space="preserve"> - Resultado de creación para una carrera</w:t>
+      </w:r>
+    </w:p>
+    <w:p>
+      <w:pPr>
+        <w:spacing w:before="240" w:after="240"/>
+        <w:jc w:val="both"/>
+        <w:rPr>
+          <w:u w:val="single"/>
+        </w:rPr>
+      </w:pPr>
+      <w:r>
+        <w:t xml:space="preserve">Al registrarse correctamente, el sistema presentara un mensaje de éxito. En caso contrario, el sistema muestra una descripción del resultado de creación. La nueva carrera se podrá observar de forma inmediata en la pantalla de búsqueda y podrá ser asociada a una mesa de examen o cursada. </w:t>
+      </w:r>
+    </w:p>
+    <w:p>
+      <w:pPr>
+        <w:pStyle w:val="Ttulo3"/>
+      </w:pPr>
+      <w:bookmarkStart w:id="40" w:name="_Toc64144745"/>
+      <w:r>
+        <w:t>Buscar</w:t>
+      </w:r>
+      <w:bookmarkEnd w:id="40"/>
+    </w:p>
+    <w:p>
+      <w:pPr>
+        <w:spacing w:before="240" w:after="240"/>
+        <w:jc w:val="both"/>
+      </w:pPr>
+      <w:r>
         <w:t xml:space="preserve">Desde el menú </w:t>
       </w:r>
       <w:r>
@@ -6975,38 +7261,438 @@
           <w:b/>
           <w:lang w:val="es-AR"/>
         </w:rPr>
-        <w:t>&gt;</w:t>
+        <w:t>&gt; Buscar</w:t>
+      </w:r>
+      <w:r>
+        <w:rPr>
+          <w:lang w:val="es-AR"/>
+        </w:rPr>
+        <w:t xml:space="preserve"> se accede a la búsqueda de carreras.</w:t>
+      </w:r>
+      <w:r>
+        <w:rPr>
+          <w:lang w:val="es-AR"/>
+        </w:rPr>
+        <w:t xml:space="preserve"> </w:t>
+      </w:r>
+      <w:r>
+        <w:rPr>
+          <w:lang w:val="es-AR"/>
+        </w:rPr>
+        <w:t>Esta opción p</w:t>
+      </w:r>
+      <w:proofErr w:type="spellStart"/>
+      <w:r>
+        <w:t>ermite</w:t>
+      </w:r>
+      <w:proofErr w:type="spellEnd"/>
+      <w:r>
+        <w:t xml:space="preserve"> realizar la búsqueda de carreras a partir de su nombre. El campo solicitado en el formulario es de carácter no obligatorio por lo que el usuario puede optar por no completarlo para obtener el listado completo de carreras cargadas en el sistema. Una vez seleccionado el sub-menú, se presenta la siguiente pantalla:</w:t>
+      </w:r>
+    </w:p>
+    <w:p>
+      <w:pPr>
+        <w:keepNext/>
+        <w:spacing w:before="240" w:after="240"/>
+        <w:jc w:val="both"/>
+      </w:pPr>
+      <w:r>
+        <w:rPr>
+          <w:noProof/>
+          <w:lang w:val="es-AR" w:eastAsia="es-AR"/>
+        </w:rPr>
+        <w:drawing>
+          <wp:inline distT="0" distB="0" distL="0" distR="0" wp14:anchorId="1D9F5128" wp14:editId="6BA7D261">
+            <wp:extent cx="5400040" cy="1007110"/>
+            <wp:effectExtent l="0" t="0" r="0" b="0"/>
+            <wp:docPr id="21" name="Imagen 21"/>
+            <wp:cNvGraphicFramePr>
+              <a:graphicFrameLocks xmlns:a="http://schemas.openxmlformats.org/drawingml/2006/main" noChangeAspect="1"/>
+            </wp:cNvGraphicFramePr>
+            <a:graphic xmlns:a="http://schemas.openxmlformats.org/drawingml/2006/main">
+              <a:graphicData uri="http://schemas.openxmlformats.org/drawingml/2006/picture">
+                <pic:pic xmlns:pic="http://schemas.openxmlformats.org/drawingml/2006/picture">
+                  <pic:nvPicPr>
+                    <pic:cNvPr id="1" name=""/>
+                    <pic:cNvPicPr/>
+                  </pic:nvPicPr>
+                  <pic:blipFill>
+                    <a:blip r:embed="rId29"/>
+                    <a:stretch>
+                      <a:fillRect/>
+                    </a:stretch>
+                  </pic:blipFill>
+                  <pic:spPr>
+                    <a:xfrm>
+                      <a:off x="0" y="0"/>
+                      <a:ext cx="5400040" cy="1007110"/>
+                    </a:xfrm>
+                    <a:prstGeom prst="rect">
+                      <a:avLst/>
+                    </a:prstGeom>
+                  </pic:spPr>
+                </pic:pic>
+              </a:graphicData>
+            </a:graphic>
+          </wp:inline>
+        </w:drawing>
+      </w:r>
+    </w:p>
+    <w:p>
+      <w:pPr>
+        <w:pStyle w:val="Descripcin"/>
+        <w:jc w:val="center"/>
+      </w:pPr>
+      <w:r>
+        <w:t xml:space="preserve">Ilustración </w:t>
+      </w:r>
+      <w:fldSimple w:instr=" SEQ Ilustración \* ARABIC ">
+        <w:r>
+          <w:rPr>
+            <w:noProof/>
+          </w:rPr>
+          <w:t>17</w:t>
+        </w:r>
+      </w:fldSimple>
+      <w:r>
+        <w:t xml:space="preserve"> - Formulario de búsqueda para carreras</w:t>
+      </w:r>
+    </w:p>
+    <w:p>
+      <w:pPr>
+        <w:spacing w:before="240" w:after="240"/>
+        <w:jc w:val="both"/>
+      </w:pPr>
+      <w:r>
+        <w:t>Los resultados de una búsqueda se presentan en una tabla que contiene los datos de cada una de las carreras que cumplieron con el filtro indicado, las opciones de exportación de los datos, el filtro adicional y las operaciones disponibles.</w:t>
+      </w:r>
+    </w:p>
+    <w:p>
+      <w:pPr>
+        <w:keepNext/>
+        <w:spacing w:before="240" w:after="240"/>
+        <w:jc w:val="both"/>
+      </w:pPr>
+      <w:r>
+        <w:rPr>
+          <w:noProof/>
+          <w:lang w:val="es-AR" w:eastAsia="es-AR"/>
+        </w:rPr>
+        <w:lastRenderedPageBreak/>
+        <w:drawing>
+          <wp:inline distT="0" distB="0" distL="0" distR="0" wp14:anchorId="21DC5A28" wp14:editId="27062424">
+            <wp:extent cx="5400040" cy="1918970"/>
+            <wp:effectExtent l="0" t="0" r="0" b="0"/>
+            <wp:docPr id="22" name="Imagen 22"/>
+            <wp:cNvGraphicFramePr>
+              <a:graphicFrameLocks xmlns:a="http://schemas.openxmlformats.org/drawingml/2006/main" noChangeAspect="1"/>
+            </wp:cNvGraphicFramePr>
+            <a:graphic xmlns:a="http://schemas.openxmlformats.org/drawingml/2006/main">
+              <a:graphicData uri="http://schemas.openxmlformats.org/drawingml/2006/picture">
+                <pic:pic xmlns:pic="http://schemas.openxmlformats.org/drawingml/2006/picture">
+                  <pic:nvPicPr>
+                    <pic:cNvPr id="1" name=""/>
+                    <pic:cNvPicPr/>
+                  </pic:nvPicPr>
+                  <pic:blipFill>
+                    <a:blip r:embed="rId30"/>
+                    <a:stretch>
+                      <a:fillRect/>
+                    </a:stretch>
+                  </pic:blipFill>
+                  <pic:spPr>
+                    <a:xfrm>
+                      <a:off x="0" y="0"/>
+                      <a:ext cx="5400040" cy="1918970"/>
+                    </a:xfrm>
+                    <a:prstGeom prst="rect">
+                      <a:avLst/>
+                    </a:prstGeom>
+                  </pic:spPr>
+                </pic:pic>
+              </a:graphicData>
+            </a:graphic>
+          </wp:inline>
+        </w:drawing>
+      </w:r>
+    </w:p>
+    <w:p>
+      <w:pPr>
+        <w:pStyle w:val="Descripcin"/>
+        <w:jc w:val="center"/>
+      </w:pPr>
+      <w:r>
+        <w:t xml:space="preserve">Ilustración </w:t>
+      </w:r>
+      <w:fldSimple w:instr=" SEQ Ilustración \* ARABIC ">
+        <w:r>
+          <w:rPr>
+            <w:noProof/>
+          </w:rPr>
+          <w:t>18</w:t>
+        </w:r>
+      </w:fldSimple>
+      <w:r>
+        <w:t xml:space="preserve"> - Resultado de búsqueda para carreras</w:t>
+      </w:r>
+    </w:p>
+    <w:p>
+      <w:pPr>
+        <w:spacing w:before="240" w:after="240"/>
+        <w:jc w:val="both"/>
+      </w:pPr>
+      <w:r>
+        <w:t>Se explica cada una de las partes a continuación:</w:t>
+      </w:r>
+    </w:p>
+    <w:p>
+      <w:pPr>
+        <w:pStyle w:val="Prrafodelista"/>
+        <w:numPr>
+          <w:ilvl w:val="0"/>
+          <w:numId w:val="19"/>
+        </w:numPr>
+        <w:spacing w:before="240" w:after="240"/>
+        <w:contextualSpacing w:val="0"/>
+        <w:jc w:val="both"/>
+      </w:pPr>
+      <w:r>
+        <w:t xml:space="preserve">Opciones de exportación: Permite que la información que se muestra en la tabla de </w:t>
+      </w:r>
+      <w:r>
+        <w:t>carreras</w:t>
+      </w:r>
+      <w:r>
+        <w:t xml:space="preserve"> sea almacenada en los formatos indicados. </w:t>
+      </w:r>
+    </w:p>
+    <w:p>
+      <w:pPr>
+        <w:pStyle w:val="Prrafodelista"/>
+        <w:numPr>
+          <w:ilvl w:val="0"/>
+          <w:numId w:val="19"/>
+        </w:numPr>
+        <w:spacing w:before="240" w:after="240"/>
+        <w:ind w:left="714" w:hanging="357"/>
+        <w:contextualSpacing w:val="0"/>
+        <w:jc w:val="both"/>
+      </w:pPr>
+      <w:r>
+        <w:t>Filtro adicional. Permite realizar un filtro sobre cualquiera de las columnas de la tabla en caso que sea necesario.</w:t>
+      </w:r>
+    </w:p>
+    <w:p>
+      <w:pPr>
+        <w:pStyle w:val="Prrafodelista"/>
+        <w:numPr>
+          <w:ilvl w:val="0"/>
+          <w:numId w:val="19"/>
+        </w:numPr>
+        <w:spacing w:before="240" w:after="240"/>
+        <w:ind w:left="714" w:hanging="357"/>
+        <w:contextualSpacing w:val="0"/>
+        <w:jc w:val="both"/>
+      </w:pPr>
+      <w:r>
+        <w:t xml:space="preserve">Operaciones: Son las acciones que se tienen disponibles para realizar con cada </w:t>
+      </w:r>
+      <w:r>
+        <w:t>carrera</w:t>
+      </w:r>
+      <w:r>
+        <w:t xml:space="preserve"> en forma particular. </w:t>
+      </w:r>
+    </w:p>
+    <w:p>
+      <w:pPr>
+        <w:pStyle w:val="Prrafodelista"/>
+        <w:numPr>
+          <w:ilvl w:val="1"/>
+          <w:numId w:val="16"/>
+        </w:numPr>
+        <w:spacing w:before="240" w:after="120"/>
+        <w:jc w:val="both"/>
+      </w:pPr>
+      <w:r>
+        <w:t xml:space="preserve">Ver detalle: Muestra el detalle de una </w:t>
+      </w:r>
+      <w:r>
+        <w:t>carrera</w:t>
+      </w:r>
+      <w:r>
+        <w:t>.</w:t>
+      </w:r>
+    </w:p>
+    <w:p>
+      <w:pPr>
+        <w:pStyle w:val="Prrafodelista"/>
+        <w:numPr>
+          <w:ilvl w:val="1"/>
+          <w:numId w:val="16"/>
+        </w:numPr>
+        <w:spacing w:before="240" w:after="120"/>
+        <w:ind w:left="1434" w:hanging="357"/>
+        <w:contextualSpacing w:val="0"/>
+        <w:jc w:val="both"/>
+      </w:pPr>
+      <w:r>
+        <w:t>Agregar asignatura: Permite relacionar una asignatura a la carrera.</w:t>
+      </w:r>
+    </w:p>
+    <w:p>
+      <w:pPr>
+        <w:pStyle w:val="Ttulo3"/>
+      </w:pPr>
+      <w:bookmarkStart w:id="41" w:name="_Toc64144746"/>
+      <w:r>
+        <w:t>Información detallada</w:t>
+      </w:r>
+      <w:bookmarkEnd w:id="41"/>
+    </w:p>
+    <w:p>
+      <w:pPr>
+        <w:spacing w:before="240" w:after="240"/>
+        <w:jc w:val="both"/>
+        <w:rPr>
+          <w:lang w:val="es-AR"/>
+        </w:rPr>
+      </w:pPr>
+      <w:r>
+        <w:t xml:space="preserve">Desde el menú </w:t>
+      </w:r>
+      <w:r>
+        <w:rPr>
+          <w:b/>
+        </w:rPr>
+        <w:t xml:space="preserve">Carreras </w:t>
       </w:r>
       <w:r>
         <w:rPr>
           <w:b/>
           <w:lang w:val="es-AR"/>
         </w:rPr>
-        <w:t xml:space="preserve"> Buscar</w:t>
+        <w:t>&gt; Detalle</w:t>
       </w:r>
       <w:r>
         <w:rPr>
           <w:lang w:val="es-AR"/>
         </w:rPr>
-        <w:t xml:space="preserve"> se accede a la búsqueda de carreras.</w:t>
-      </w:r>
-    </w:p>
-    <w:p>
-      <w:pPr>
-        <w:pStyle w:val="Ttulo3"/>
-      </w:pPr>
-      <w:bookmarkStart w:id="42" w:name="_Toc64141206"/>
-      <w:r>
-        <w:t>Información detallada</w:t>
-      </w:r>
-      <w:bookmarkEnd w:id="42"/>
-    </w:p>
-    <w:p>
-      <w:pPr>
+        <w:t xml:space="preserve"> se accede a la información detallada de una carrera.</w:t>
+      </w:r>
+      <w:r>
+        <w:rPr>
+          <w:lang w:val="es-AR"/>
+        </w:rPr>
+        <w:t xml:space="preserve"> Una vez que se seleccionó el sub-menú, se visualiza la siguiente pantalla:</w:t>
+      </w:r>
+    </w:p>
+    <w:p>
+      <w:pPr>
+        <w:keepNext/>
         <w:spacing w:before="240" w:after="240"/>
         <w:jc w:val="both"/>
       </w:pPr>
       <w:r>
+        <w:rPr>
+          <w:noProof/>
+          <w:lang w:val="es-AR" w:eastAsia="es-AR"/>
+        </w:rPr>
+        <w:lastRenderedPageBreak/>
+        <w:drawing>
+          <wp:inline distT="0" distB="0" distL="0" distR="0" wp14:anchorId="0AAEC584" wp14:editId="412EC850">
+            <wp:extent cx="5400040" cy="3216275"/>
+            <wp:effectExtent l="0" t="0" r="0" b="0"/>
+            <wp:docPr id="24" name="Imagen 24"/>
+            <wp:cNvGraphicFramePr>
+              <a:graphicFrameLocks xmlns:a="http://schemas.openxmlformats.org/drawingml/2006/main" noChangeAspect="1"/>
+            </wp:cNvGraphicFramePr>
+            <a:graphic xmlns:a="http://schemas.openxmlformats.org/drawingml/2006/main">
+              <a:graphicData uri="http://schemas.openxmlformats.org/drawingml/2006/picture">
+                <pic:pic xmlns:pic="http://schemas.openxmlformats.org/drawingml/2006/picture">
+                  <pic:nvPicPr>
+                    <pic:cNvPr id="1" name=""/>
+                    <pic:cNvPicPr/>
+                  </pic:nvPicPr>
+                  <pic:blipFill>
+                    <a:blip r:embed="rId31"/>
+                    <a:stretch>
+                      <a:fillRect/>
+                    </a:stretch>
+                  </pic:blipFill>
+                  <pic:spPr>
+                    <a:xfrm>
+                      <a:off x="0" y="0"/>
+                      <a:ext cx="5400040" cy="3216275"/>
+                    </a:xfrm>
+                    <a:prstGeom prst="rect">
+                      <a:avLst/>
+                    </a:prstGeom>
+                  </pic:spPr>
+                </pic:pic>
+              </a:graphicData>
+            </a:graphic>
+          </wp:inline>
+        </w:drawing>
+      </w:r>
+    </w:p>
+    <w:p>
+      <w:pPr>
+        <w:pStyle w:val="Descripcin"/>
+        <w:jc w:val="center"/>
+        <w:rPr>
+          <w:lang w:val="es-AR"/>
+        </w:rPr>
+      </w:pPr>
+      <w:r>
+        <w:t xml:space="preserve">Ilustración </w:t>
+      </w:r>
+      <w:fldSimple w:instr=" SEQ Ilustración \* ARABIC ">
+        <w:r>
+          <w:rPr>
+            <w:noProof/>
+          </w:rPr>
+          <w:t>19</w:t>
+        </w:r>
+      </w:fldSimple>
+      <w:r>
+        <w:t xml:space="preserve"> - Información detallada para una carrera</w:t>
+      </w:r>
+    </w:p>
+    <w:p>
+      <w:pPr>
+        <w:spacing w:before="240" w:after="240"/>
+        <w:jc w:val="both"/>
+      </w:pPr>
+      <w:r>
+        <w:rPr>
+          <w:lang w:val="es-AR"/>
+        </w:rPr>
+        <w:t>La información básica de la carrera se observa en todos los casos mientras que el listado de asignaturas solo se ve cuando existen relaciones.</w:t>
+      </w:r>
+    </w:p>
+    <w:p>
+      <w:pPr>
+        <w:pStyle w:val="Ttulo3"/>
+      </w:pPr>
+      <w:bookmarkStart w:id="42" w:name="_Toc64144747"/>
+      <w:r>
+        <w:t>Agregar</w:t>
+      </w:r>
+      <w:r>
+        <w:t xml:space="preserve"> asignatura a una carrera</w:t>
+      </w:r>
+      <w:bookmarkEnd w:id="42"/>
+    </w:p>
+    <w:p>
+      <w:pPr>
+        <w:spacing w:before="240" w:after="240"/>
+        <w:jc w:val="both"/>
+        <w:rPr>
+          <w:lang w:val="es-AR"/>
+        </w:rPr>
+      </w:pPr>
+      <w:r>
         <w:t xml:space="preserve">Desde el menú </w:t>
       </w:r>
       <w:r>
@@ -7020,68 +7706,69 @@
           <w:b/>
           <w:lang w:val="es-AR"/>
         </w:rPr>
-        <w:t>&gt;</w:t>
-      </w:r>
-      <w:r>
-        <w:rPr>
-          <w:b/>
+        <w:t>&gt; Agregar asignatura</w:t>
+      </w:r>
+      <w:r>
+        <w:rPr>
           <w:lang w:val="es-AR"/>
         </w:rPr>
-        <w:t xml:space="preserve"> Detalle</w:t>
+        <w:t xml:space="preserve"> se accede a la pantalla que permite relacionar una asignatura a una carrera.</w:t>
       </w:r>
       <w:r>
         <w:rPr>
           <w:lang w:val="es-AR"/>
         </w:rPr>
-        <w:t xml:space="preserve"> se accede a la información detallada de una carrera.</w:t>
-      </w:r>
-    </w:p>
-    <w:p>
-      <w:pPr>
-        <w:pStyle w:val="Ttulo3"/>
-      </w:pPr>
-      <w:bookmarkStart w:id="43" w:name="_Toc64141207"/>
-      <w:r>
-        <w:t>Agregar</w:t>
-      </w:r>
-      <w:r>
-        <w:t xml:space="preserve"> asignatura a una carrera</w:t>
-      </w:r>
-      <w:bookmarkEnd w:id="43"/>
+        <w:t xml:space="preserve"> Una vez seleccionado el sub-menú, se visualiza la siguiente pantalla:</w:t>
+      </w:r>
     </w:p>
     <w:p>
       <w:pPr>
         <w:spacing w:before="240" w:after="240"/>
         <w:jc w:val="both"/>
-      </w:pPr>
-      <w:r>
-        <w:t xml:space="preserve">Desde el menú </w:t>
-      </w:r>
-      <w:r>
-        <w:rPr>
-          <w:b/>
-        </w:rPr>
-        <w:t xml:space="preserve">Carreras </w:t>
-      </w:r>
-      <w:r>
-        <w:rPr>
-          <w:b/>
+        <w:rPr>
           <w:lang w:val="es-AR"/>
         </w:rPr>
-        <w:t>&gt;</w:t>
-      </w:r>
-      <w:r>
-        <w:rPr>
-          <w:b/>
-          <w:lang w:val="es-AR"/>
-        </w:rPr>
-        <w:t xml:space="preserve"> Agregar asignatura</w:t>
-      </w:r>
-      <w:r>
-        <w:rPr>
-          <w:lang w:val="es-AR"/>
-        </w:rPr>
-        <w:t xml:space="preserve"> se accede a la pantalla que permite relacionar una asignatura a una carrera.</w:t>
+      </w:pPr>
+      <w:r>
+        <w:rPr>
+          <w:noProof/>
+          <w:lang w:val="es-AR" w:eastAsia="es-AR"/>
+        </w:rPr>
+        <w:drawing>
+          <wp:inline distT="0" distB="0" distL="0" distR="0" wp14:anchorId="4B84323B" wp14:editId="79D65E24">
+            <wp:extent cx="5400040" cy="1807845"/>
+            <wp:effectExtent l="0" t="0" r="0" b="0"/>
+            <wp:docPr id="25" name="Imagen 25"/>
+            <wp:cNvGraphicFramePr>
+              <a:graphicFrameLocks xmlns:a="http://schemas.openxmlformats.org/drawingml/2006/main" noChangeAspect="1"/>
+            </wp:cNvGraphicFramePr>
+            <a:graphic xmlns:a="http://schemas.openxmlformats.org/drawingml/2006/main">
+              <a:graphicData uri="http://schemas.openxmlformats.org/drawingml/2006/picture">
+                <pic:pic xmlns:pic="http://schemas.openxmlformats.org/drawingml/2006/picture">
+                  <pic:nvPicPr>
+                    <pic:cNvPr id="1" name=""/>
+                    <pic:cNvPicPr/>
+                  </pic:nvPicPr>
+                  <pic:blipFill>
+                    <a:blip r:embed="rId32"/>
+                    <a:stretch>
+                      <a:fillRect/>
+                    </a:stretch>
+                  </pic:blipFill>
+                  <pic:spPr>
+                    <a:xfrm>
+                      <a:off x="0" y="0"/>
+                      <a:ext cx="5400040" cy="1807845"/>
+                    </a:xfrm>
+                    <a:prstGeom prst="rect">
+                      <a:avLst/>
+                    </a:prstGeom>
+                  </pic:spPr>
+                </pic:pic>
+              </a:graphicData>
+            </a:graphic>
+          </wp:inline>
+        </w:drawing>
       </w:r>
     </w:p>
     <w:p>
@@ -7090,14 +7777,140 @@
         <w:jc w:val="both"/>
       </w:pPr>
       <w:r>
-        <w:t>Horarios de cursadas</w:t>
-      </w:r>
-    </w:p>
-    <w:p>
-      <w:pPr>
+        <w:t>Se debe completar los campos solicitados</w:t>
+      </w:r>
+      <w:r>
+        <w:t>:</w:t>
+      </w:r>
+    </w:p>
+    <w:p>
+      <w:pPr>
+        <w:pStyle w:val="Prrafodelista"/>
+        <w:numPr>
+          <w:ilvl w:val="0"/>
+          <w:numId w:val="16"/>
+        </w:numPr>
+        <w:spacing w:before="240" w:after="240"/>
+        <w:ind w:left="714" w:hanging="357"/>
+        <w:contextualSpacing w:val="0"/>
+        <w:jc w:val="both"/>
+      </w:pPr>
+      <w:r>
+        <w:rPr>
+          <w:b/>
+        </w:rPr>
+        <w:t>Asignatura</w:t>
+      </w:r>
+      <w:r>
+        <w:t>: Nombre de una asignatura previamente creada. Este campo es de carácter obligatorio.</w:t>
+      </w:r>
+    </w:p>
+    <w:p>
+      <w:pPr>
+        <w:pStyle w:val="Prrafodelista"/>
+        <w:numPr>
+          <w:ilvl w:val="0"/>
+          <w:numId w:val="16"/>
+        </w:numPr>
+        <w:spacing w:before="240" w:after="240"/>
+        <w:ind w:left="714" w:hanging="357"/>
+        <w:contextualSpacing w:val="0"/>
+        <w:jc w:val="both"/>
+      </w:pPr>
+      <w:r>
+        <w:rPr>
+          <w:b/>
+        </w:rPr>
+        <w:t>Año</w:t>
+      </w:r>
+      <w:r>
+        <w:t>: Campo obligatorio que corresponde al año en el que se dicta la asignatura dentro de la carrera.</w:t>
+      </w:r>
+    </w:p>
+    <w:p>
+      <w:pPr>
+        <w:keepNext/>
         <w:spacing w:before="240" w:after="240"/>
         <w:jc w:val="both"/>
       </w:pPr>
+      <w:r>
+        <w:rPr>
+          <w:noProof/>
+          <w:lang w:val="es-AR" w:eastAsia="es-AR"/>
+        </w:rPr>
+        <w:lastRenderedPageBreak/>
+        <w:drawing>
+          <wp:inline distT="0" distB="0" distL="0" distR="0" wp14:anchorId="1B28C513" wp14:editId="02DE3F9D">
+            <wp:extent cx="5400040" cy="2099310"/>
+            <wp:effectExtent l="0" t="0" r="0" b="0"/>
+            <wp:docPr id="26" name="Imagen 26"/>
+            <wp:cNvGraphicFramePr>
+              <a:graphicFrameLocks xmlns:a="http://schemas.openxmlformats.org/drawingml/2006/main" noChangeAspect="1"/>
+            </wp:cNvGraphicFramePr>
+            <a:graphic xmlns:a="http://schemas.openxmlformats.org/drawingml/2006/main">
+              <a:graphicData uri="http://schemas.openxmlformats.org/drawingml/2006/picture">
+                <pic:pic xmlns:pic="http://schemas.openxmlformats.org/drawingml/2006/picture">
+                  <pic:nvPicPr>
+                    <pic:cNvPr id="1" name=""/>
+                    <pic:cNvPicPr/>
+                  </pic:nvPicPr>
+                  <pic:blipFill>
+                    <a:blip r:embed="rId33"/>
+                    <a:stretch>
+                      <a:fillRect/>
+                    </a:stretch>
+                  </pic:blipFill>
+                  <pic:spPr>
+                    <a:xfrm>
+                      <a:off x="0" y="0"/>
+                      <a:ext cx="5400040" cy="2099310"/>
+                    </a:xfrm>
+                    <a:prstGeom prst="rect">
+                      <a:avLst/>
+                    </a:prstGeom>
+                  </pic:spPr>
+                </pic:pic>
+              </a:graphicData>
+            </a:graphic>
+          </wp:inline>
+        </w:drawing>
+      </w:r>
+    </w:p>
+    <w:p>
+      <w:pPr>
+        <w:pStyle w:val="Descripcin"/>
+        <w:jc w:val="center"/>
+      </w:pPr>
+      <w:r>
+        <w:t xml:space="preserve">Ilustración </w:t>
+      </w:r>
+      <w:fldSimple w:instr=" SEQ Ilustración \* ARABIC ">
+        <w:r>
+          <w:rPr>
+            <w:noProof/>
+          </w:rPr>
+          <w:t>20</w:t>
+        </w:r>
+      </w:fldSimple>
+      <w:r>
+        <w:t xml:space="preserve"> - Resultado de creación para relación entre asignatura y carrera</w:t>
+      </w:r>
+    </w:p>
+    <w:p>
+      <w:pPr>
+        <w:spacing w:before="240" w:after="240"/>
+        <w:ind w:left="0" w:firstLine="0"/>
+        <w:jc w:val="both"/>
+      </w:pPr>
+      <w:r>
+        <w:t xml:space="preserve">Al registrarse correctamente, el sistema presentara un mensaje de éxito. En caso contrario, el sistema muestra </w:t>
+      </w:r>
+      <w:r>
+        <w:t>una descripción del resultado</w:t>
+      </w:r>
+      <w:r>
+        <w:t>.</w:t>
+      </w:r>
     </w:p>
     <w:p>
       <w:pPr>
@@ -7105,7 +7918,10 @@
         <w:jc w:val="both"/>
       </w:pPr>
       <w:r>
-        <w:t>Mesas de examen</w:t>
+        <w:t>H</w:t>
+      </w:r>
+      <w:r>
+        <w:t>orarios de cursadas</w:t>
       </w:r>
     </w:p>
     <w:p>
@@ -7113,19 +7929,50 @@
         <w:spacing w:before="240" w:after="240"/>
         <w:jc w:val="both"/>
       </w:pPr>
+      <w:r>
+        <w:t>Mesas de examen</w:t>
+      </w:r>
+    </w:p>
+    <w:p>
+      <w:pPr>
+        <w:spacing w:before="240" w:after="240"/>
+        <w:jc w:val="both"/>
+      </w:pPr>
     </w:p>
     <w:p>
       <w:pPr>
         <w:pStyle w:val="PSI-Ttulo1"/>
       </w:pPr>
-      <w:bookmarkStart w:id="44" w:name="_Toc64141208"/>
-      <w:r>
-        <w:lastRenderedPageBreak/>
+      <w:bookmarkStart w:id="43" w:name="_Toc64144748"/>
+      <w:r>
         <w:t xml:space="preserve">Aplicación </w:t>
       </w:r>
       <w:r>
         <w:t>Móvil</w:t>
       </w:r>
+      <w:bookmarkEnd w:id="43"/>
+    </w:p>
+    <w:p>
+      <w:pPr>
+        <w:jc w:val="both"/>
+      </w:pPr>
+      <w:r>
+        <w:t>[Explicar los pasos a seguir para la correcta instalación del Software]</w:t>
+      </w:r>
+    </w:p>
+    <w:p>
+      <w:pPr>
+        <w:pStyle w:val="PSI-Ttulo1"/>
+      </w:pPr>
+    </w:p>
+    <w:p>
+      <w:pPr>
+        <w:pStyle w:val="PSI-Ttulo1"/>
+      </w:pPr>
+      <w:bookmarkStart w:id="44" w:name="_Toc64144749"/>
+      <w:r>
+        <w:t>Anexo</w:t>
+      </w:r>
       <w:bookmarkEnd w:id="44"/>
     </w:p>
     <w:p>
@@ -7133,21 +7980,22 @@
         <w:jc w:val="both"/>
       </w:pPr>
       <w:r>
-        <w:t>[Explicar los pasos a seguir para la correcta instalación del Software]</w:t>
-      </w:r>
-    </w:p>
-    <w:p>
-      <w:pPr>
-        <w:pStyle w:val="PSI-Ttulo1"/>
-      </w:pPr>
-    </w:p>
-    <w:p>
-      <w:pPr>
-        <w:pStyle w:val="PSI-Ttulo1"/>
-      </w:pPr>
-      <w:bookmarkStart w:id="45" w:name="_Toc64141209"/>
-      <w:r>
-        <w:t>Anexo</w:t>
+        <w:t>[</w:t>
+      </w:r>
+      <w:r>
+        <w:t>Listar los diferentes problemas que el usuario puede encontrarse al intentar instalar el software, dando una solución a cada uno de ellos.</w:t>
+      </w:r>
+      <w:r>
+        <w:t>]</w:t>
+      </w:r>
+    </w:p>
+    <w:p>
+      <w:pPr>
+        <w:pStyle w:val="Ttulo2"/>
+      </w:pPr>
+      <w:bookmarkStart w:id="45" w:name="_Toc64144750"/>
+      <w:r>
+        <w:t>Guía rápida de iconos</w:t>
       </w:r>
       <w:bookmarkEnd w:id="45"/>
     </w:p>
@@ -7155,54 +8003,32 @@
       <w:pPr>
         <w:jc w:val="both"/>
       </w:pPr>
-      <w:r>
-        <w:t>[</w:t>
-      </w:r>
-      <w:r>
-        <w:t>Listar los diferentes problemas que el usuario puede encontrarse al intentar instalar el software, dando una solución a cada uno de ellos.</w:t>
-      </w:r>
-      <w:r>
-        <w:t>]</w:t>
-      </w:r>
-    </w:p>
-    <w:p>
-      <w:pPr>
-        <w:pStyle w:val="Ttulo2"/>
-      </w:pPr>
-      <w:bookmarkStart w:id="46" w:name="_Toc64141210"/>
-      <w:r>
-        <w:t>Guía rápida de iconos</w:t>
+    </w:p>
+    <w:p>
+      <w:pPr>
+        <w:pStyle w:val="PSI-Ttulo2"/>
+      </w:pPr>
+      <w:bookmarkStart w:id="46" w:name="_Toc64144751"/>
+      <w:r>
+        <w:t>Guía rápida de mensajes</w:t>
       </w:r>
       <w:bookmarkEnd w:id="46"/>
     </w:p>
     <w:p>
       <w:pPr>
-        <w:jc w:val="both"/>
-      </w:pPr>
-    </w:p>
-    <w:p>
-      <w:pPr>
         <w:pStyle w:val="PSI-Ttulo2"/>
       </w:pPr>
-      <w:bookmarkStart w:id="47" w:name="_Toc64141211"/>
-      <w:r>
-        <w:t>Guía rápida de mensajes</w:t>
+      <w:bookmarkStart w:id="47" w:name="_Toc64144752"/>
+      <w:bookmarkStart w:id="48" w:name="_GoBack"/>
+      <w:bookmarkEnd w:id="48"/>
+      <w:r>
+        <w:t>Guía rápida de botones</w:t>
       </w:r>
       <w:bookmarkEnd w:id="47"/>
     </w:p>
-    <w:p>
-      <w:pPr>
-        <w:pStyle w:val="PSI-Ttulo2"/>
-      </w:pPr>
-      <w:bookmarkStart w:id="48" w:name="_Toc64141212"/>
-      <w:r>
-        <w:t>Guía rápida de botones</w:t>
-      </w:r>
-      <w:bookmarkEnd w:id="48"/>
-    </w:p>
     <w:sectPr>
-      <w:headerReference w:type="default" r:id="rId27"/>
-      <w:footerReference w:type="default" r:id="rId28"/>
+      <w:headerReference w:type="default" r:id="rId34"/>
+      <w:footerReference w:type="default" r:id="rId35"/>
       <w:pgSz w:w="11906" w:h="16838"/>
       <w:pgMar w:top="1535" w:right="1701" w:bottom="1417" w:left="1701" w:header="567" w:footer="572" w:gutter="0"/>
       <w:cols w:space="708"/>
@@ -7258,7 +8084,6 @@
         <w:dataBinding w:prefixMappings="xmlns:ns0='http://schemas.openxmlformats.org/officeDocument/2006/extended-properties' " w:xpath="/ns0:Properties[1]/ns0:Company[1]" w:storeItemID="{6668398D-A668-4E3E-A5EB-62B293D839F1}"/>
         <w:text/>
       </w:sdtPr>
-      <w:sdtEndPr/>
       <w:sdtContent>
         <w:r>
           <w:rPr>
@@ -7293,7 +8118,6 @@
           <w:docPartUnique/>
         </w:docPartObj>
       </w:sdtPr>
-      <w:sdtEndPr/>
       <w:sdtContent>
         <w:r>
           <w:tab/>
@@ -7336,7 +8160,7 @@
             <w:rFonts w:asciiTheme="majorHAnsi" w:hAnsiTheme="majorHAnsi" w:cstheme="majorHAnsi"/>
             <w:noProof/>
           </w:rPr>
-          <w:t>14</w:t>
+          <w:t>20</w:t>
         </w:r>
         <w:r>
           <w:rPr>
@@ -7373,7 +8197,7 @@
             <w:rFonts w:asciiTheme="majorHAnsi" w:hAnsiTheme="majorHAnsi" w:cstheme="majorHAnsi"/>
             <w:noProof/>
           </w:rPr>
-          <w:t>17</w:t>
+          <w:t>20</w:t>
         </w:r>
         <w:r>
           <w:rPr>
@@ -7435,7 +8259,6 @@
       <w:dataBinding w:prefixMappings="xmlns:ns0='http://schemas.openxmlformats.org/package/2006/metadata/core-properties' xmlns:ns1='http://purl.org/dc/elements/1.1/'" w:xpath="/ns0:coreProperties[1]/ns1:title[1]" w:storeItemID="{6C3C8BC8-F283-45AE-878A-BAB7291924A1}"/>
       <w:text/>
     </w:sdtPr>
-    <w:sdtEndPr/>
     <w:sdtContent>
       <w:p>
         <w:pPr>
@@ -7497,7 +8320,6 @@
         <w:dataBinding w:prefixMappings="xmlns:ns0='http://schemas.openxmlformats.org/package/2006/metadata/core-properties' xmlns:ns1='http://purl.org/dc/elements/1.1/'" w:xpath="/ns0:coreProperties[1]/ns1:subject[1]" w:storeItemID="{6C3C8BC8-F283-45AE-878A-BAB7291924A1}"/>
         <w:text/>
       </w:sdtPr>
-      <w:sdtEndPr/>
       <w:sdtContent>
         <w:r>
           <w:rPr>
@@ -8267,6 +9089,95 @@
     </w:lvl>
   </w:abstractNum>
   <w:abstractNum w:abstractNumId="5" w15:restartNumberingAfterBreak="0">
+    <w:nsid w:val="0ED6591C"/>
+    <w:multiLevelType w:val="hybridMultilevel"/>
+    <w:tmpl w:val="73D64978"/>
+    <w:lvl w:ilvl="0" w:tplc="2C0A000F">
+      <w:start w:val="1"/>
+      <w:numFmt w:val="decimal"/>
+      <w:lvlText w:val="%1."/>
+      <w:lvlJc w:val="left"/>
+      <w:pPr>
+        <w:ind w:left="720" w:hanging="360"/>
+      </w:pPr>
+      <w:rPr>
+        <w:rFonts w:hint="default"/>
+      </w:rPr>
+    </w:lvl>
+    <w:lvl w:ilvl="1" w:tplc="2C0A0019">
+      <w:start w:val="1"/>
+      <w:numFmt w:val="lowerLetter"/>
+      <w:lvlText w:val="%2."/>
+      <w:lvlJc w:val="left"/>
+      <w:pPr>
+        <w:ind w:left="1440" w:hanging="360"/>
+      </w:pPr>
+    </w:lvl>
+    <w:lvl w:ilvl="2" w:tplc="2C0A001B" w:tentative="1">
+      <w:start w:val="1"/>
+      <w:numFmt w:val="lowerRoman"/>
+      <w:lvlText w:val="%3."/>
+      <w:lvlJc w:val="right"/>
+      <w:pPr>
+        <w:ind w:left="2160" w:hanging="180"/>
+      </w:pPr>
+    </w:lvl>
+    <w:lvl w:ilvl="3" w:tplc="2C0A000F" w:tentative="1">
+      <w:start w:val="1"/>
+      <w:numFmt w:val="decimal"/>
+      <w:lvlText w:val="%4."/>
+      <w:lvlJc w:val="left"/>
+      <w:pPr>
+        <w:ind w:left="2880" w:hanging="360"/>
+      </w:pPr>
+    </w:lvl>
+    <w:lvl w:ilvl="4" w:tplc="2C0A0019" w:tentative="1">
+      <w:start w:val="1"/>
+      <w:numFmt w:val="lowerLetter"/>
+      <w:lvlText w:val="%5."/>
+      <w:lvlJc w:val="left"/>
+      <w:pPr>
+        <w:ind w:left="3600" w:hanging="360"/>
+      </w:pPr>
+    </w:lvl>
+    <w:lvl w:ilvl="5" w:tplc="2C0A001B" w:tentative="1">
+      <w:start w:val="1"/>
+      <w:numFmt w:val="lowerRoman"/>
+      <w:lvlText w:val="%6."/>
+      <w:lvlJc w:val="right"/>
+      <w:pPr>
+        <w:ind w:left="4320" w:hanging="180"/>
+      </w:pPr>
+    </w:lvl>
+    <w:lvl w:ilvl="6" w:tplc="2C0A000F" w:tentative="1">
+      <w:start w:val="1"/>
+      <w:numFmt w:val="decimal"/>
+      <w:lvlText w:val="%7."/>
+      <w:lvlJc w:val="left"/>
+      <w:pPr>
+        <w:ind w:left="5040" w:hanging="360"/>
+      </w:pPr>
+    </w:lvl>
+    <w:lvl w:ilvl="7" w:tplc="2C0A0019" w:tentative="1">
+      <w:start w:val="1"/>
+      <w:numFmt w:val="lowerLetter"/>
+      <w:lvlText w:val="%8."/>
+      <w:lvlJc w:val="left"/>
+      <w:pPr>
+        <w:ind w:left="5760" w:hanging="360"/>
+      </w:pPr>
+    </w:lvl>
+    <w:lvl w:ilvl="8" w:tplc="2C0A001B" w:tentative="1">
+      <w:start w:val="1"/>
+      <w:numFmt w:val="lowerRoman"/>
+      <w:lvlText w:val="%9."/>
+      <w:lvlJc w:val="right"/>
+      <w:pPr>
+        <w:ind w:left="6480" w:hanging="180"/>
+      </w:pPr>
+    </w:lvl>
+  </w:abstractNum>
+  <w:abstractNum w:abstractNumId="6" w15:restartNumberingAfterBreak="0">
     <w:nsid w:val="11EC450D"/>
     <w:multiLevelType w:val="hybridMultilevel"/>
     <w:tmpl w:val="8D1847A2"/>
@@ -8379,7 +9290,7 @@
       </w:rPr>
     </w:lvl>
   </w:abstractNum>
-  <w:abstractNum w:abstractNumId="6" w15:restartNumberingAfterBreak="0">
+  <w:abstractNum w:abstractNumId="7" w15:restartNumberingAfterBreak="0">
     <w:nsid w:val="1B722A78"/>
     <w:multiLevelType w:val="multilevel"/>
     <w:tmpl w:val="04520808"/>
@@ -8492,7 +9403,7 @@
       </w:rPr>
     </w:lvl>
   </w:abstractNum>
-  <w:abstractNum w:abstractNumId="7" w15:restartNumberingAfterBreak="0">
+  <w:abstractNum w:abstractNumId="8" w15:restartNumberingAfterBreak="0">
     <w:nsid w:val="1F123B52"/>
     <w:multiLevelType w:val="hybridMultilevel"/>
     <w:tmpl w:val="73D64978"/>
@@ -8581,7 +9492,7 @@
       </w:pPr>
     </w:lvl>
   </w:abstractNum>
-  <w:abstractNum w:abstractNumId="8" w15:restartNumberingAfterBreak="0">
+  <w:abstractNum w:abstractNumId="9" w15:restartNumberingAfterBreak="0">
     <w:nsid w:val="255F5799"/>
     <w:multiLevelType w:val="hybridMultilevel"/>
     <w:tmpl w:val="B8F40458"/>
@@ -8667,10 +9578,10 @@
       </w:pPr>
     </w:lvl>
   </w:abstractNum>
-  <w:abstractNum w:abstractNumId="9" w15:restartNumberingAfterBreak="0">
+  <w:abstractNum w:abstractNumId="10" w15:restartNumberingAfterBreak="0">
     <w:nsid w:val="45E34919"/>
     <w:multiLevelType w:val="hybridMultilevel"/>
-    <w:tmpl w:val="103C3A0A"/>
+    <w:tmpl w:val="9C2A68E8"/>
     <w:lvl w:ilvl="0" w:tplc="BC00DAF8">
       <w:numFmt w:val="bullet"/>
       <w:lvlText w:val=""/>
@@ -8682,104 +9593,104 @@
         <w:rFonts w:ascii="Symbol" w:eastAsiaTheme="minorHAnsi" w:hAnsi="Symbol" w:cstheme="minorBidi" w:hint="default"/>
       </w:rPr>
     </w:lvl>
-    <w:lvl w:ilvl="1" w:tplc="2C0A0003" w:tentative="1">
+    <w:lvl w:ilvl="1" w:tplc="0D167FD4">
+      <w:start w:val="1"/>
+      <w:numFmt w:val="lowerLetter"/>
+      <w:lvlText w:val="%2."/>
+      <w:lvlJc w:val="left"/>
+      <w:pPr>
+        <w:ind w:left="1440" w:hanging="360"/>
+      </w:pPr>
+      <w:rPr>
+        <w:rFonts w:asciiTheme="minorHAnsi" w:eastAsiaTheme="minorHAnsi" w:hAnsiTheme="minorHAnsi" w:cstheme="minorBidi"/>
+      </w:rPr>
+    </w:lvl>
+    <w:lvl w:ilvl="2" w:tplc="2C0A0005" w:tentative="1">
+      <w:start w:val="1"/>
+      <w:numFmt w:val="bullet"/>
+      <w:lvlText w:val=""/>
+      <w:lvlJc w:val="left"/>
+      <w:pPr>
+        <w:ind w:left="2160" w:hanging="360"/>
+      </w:pPr>
+      <w:rPr>
+        <w:rFonts w:ascii="Wingdings" w:hAnsi="Wingdings" w:hint="default"/>
+      </w:rPr>
+    </w:lvl>
+    <w:lvl w:ilvl="3" w:tplc="2C0A0001" w:tentative="1">
+      <w:start w:val="1"/>
+      <w:numFmt w:val="bullet"/>
+      <w:lvlText w:val=""/>
+      <w:lvlJc w:val="left"/>
+      <w:pPr>
+        <w:ind w:left="2880" w:hanging="360"/>
+      </w:pPr>
+      <w:rPr>
+        <w:rFonts w:ascii="Symbol" w:hAnsi="Symbol" w:hint="default"/>
+      </w:rPr>
+    </w:lvl>
+    <w:lvl w:ilvl="4" w:tplc="2C0A0003" w:tentative="1">
       <w:start w:val="1"/>
       <w:numFmt w:val="bullet"/>
       <w:lvlText w:val="o"/>
       <w:lvlJc w:val="left"/>
       <w:pPr>
-        <w:ind w:left="1440" w:hanging="360"/>
+        <w:ind w:left="3600" w:hanging="360"/>
       </w:pPr>
       <w:rPr>
         <w:rFonts w:ascii="Courier New" w:hAnsi="Courier New" w:cs="Courier New" w:hint="default"/>
       </w:rPr>
     </w:lvl>
-    <w:lvl w:ilvl="2" w:tplc="2C0A0005" w:tentative="1">
+    <w:lvl w:ilvl="5" w:tplc="2C0A0005" w:tentative="1">
       <w:start w:val="1"/>
       <w:numFmt w:val="bullet"/>
       <w:lvlText w:val=""/>
       <w:lvlJc w:val="left"/>
       <w:pPr>
-        <w:ind w:left="2160" w:hanging="360"/>
+        <w:ind w:left="4320" w:hanging="360"/>
       </w:pPr>
       <w:rPr>
         <w:rFonts w:ascii="Wingdings" w:hAnsi="Wingdings" w:hint="default"/>
       </w:rPr>
     </w:lvl>
-    <w:lvl w:ilvl="3" w:tplc="2C0A0001" w:tentative="1">
+    <w:lvl w:ilvl="6" w:tplc="2C0A0001" w:tentative="1">
       <w:start w:val="1"/>
       <w:numFmt w:val="bullet"/>
       <w:lvlText w:val=""/>
       <w:lvlJc w:val="left"/>
       <w:pPr>
-        <w:ind w:left="2880" w:hanging="360"/>
+        <w:ind w:left="5040" w:hanging="360"/>
       </w:pPr>
       <w:rPr>
         <w:rFonts w:ascii="Symbol" w:hAnsi="Symbol" w:hint="default"/>
       </w:rPr>
     </w:lvl>
-    <w:lvl w:ilvl="4" w:tplc="2C0A0003" w:tentative="1">
+    <w:lvl w:ilvl="7" w:tplc="2C0A0003" w:tentative="1">
       <w:start w:val="1"/>
       <w:numFmt w:val="bullet"/>
       <w:lvlText w:val="o"/>
       <w:lvlJc w:val="left"/>
       <w:pPr>
-        <w:ind w:left="3600" w:hanging="360"/>
+        <w:ind w:left="5760" w:hanging="360"/>
       </w:pPr>
       <w:rPr>
         <w:rFonts w:ascii="Courier New" w:hAnsi="Courier New" w:cs="Courier New" w:hint="default"/>
       </w:rPr>
     </w:lvl>
-    <w:lvl w:ilvl="5" w:tplc="2C0A0005" w:tentative="1">
+    <w:lvl w:ilvl="8" w:tplc="2C0A0005" w:tentative="1">
       <w:start w:val="1"/>
       <w:numFmt w:val="bullet"/>
       <w:lvlText w:val=""/>
       <w:lvlJc w:val="left"/>
       <w:pPr>
-        <w:ind w:left="4320" w:hanging="360"/>
+        <w:ind w:left="6480" w:hanging="360"/>
       </w:pPr>
       <w:rPr>
         <w:rFonts w:ascii="Wingdings" w:hAnsi="Wingdings" w:hint="default"/>
       </w:rPr>
     </w:lvl>
-    <w:lvl w:ilvl="6" w:tplc="2C0A0001" w:tentative="1">
-      <w:start w:val="1"/>
-      <w:numFmt w:val="bullet"/>
-      <w:lvlText w:val=""/>
-      <w:lvlJc w:val="left"/>
-      <w:pPr>
-        <w:ind w:left="5040" w:hanging="360"/>
-      </w:pPr>
-      <w:rPr>
-        <w:rFonts w:ascii="Symbol" w:hAnsi="Symbol" w:hint="default"/>
-      </w:rPr>
-    </w:lvl>
-    <w:lvl w:ilvl="7" w:tplc="2C0A0003" w:tentative="1">
-      <w:start w:val="1"/>
-      <w:numFmt w:val="bullet"/>
-      <w:lvlText w:val="o"/>
-      <w:lvlJc w:val="left"/>
-      <w:pPr>
-        <w:ind w:left="5760" w:hanging="360"/>
-      </w:pPr>
-      <w:rPr>
-        <w:rFonts w:ascii="Courier New" w:hAnsi="Courier New" w:cs="Courier New" w:hint="default"/>
-      </w:rPr>
-    </w:lvl>
-    <w:lvl w:ilvl="8" w:tplc="2C0A0005" w:tentative="1">
-      <w:start w:val="1"/>
-      <w:numFmt w:val="bullet"/>
-      <w:lvlText w:val=""/>
-      <w:lvlJc w:val="left"/>
-      <w:pPr>
-        <w:ind w:left="6480" w:hanging="360"/>
-      </w:pPr>
-      <w:rPr>
-        <w:rFonts w:ascii="Wingdings" w:hAnsi="Wingdings" w:hint="default"/>
-      </w:rPr>
-    </w:lvl>
   </w:abstractNum>
-  <w:abstractNum w:abstractNumId="10" w15:restartNumberingAfterBreak="0">
+  <w:abstractNum w:abstractNumId="11" w15:restartNumberingAfterBreak="0">
     <w:nsid w:val="487036EC"/>
     <w:multiLevelType w:val="hybridMultilevel"/>
     <w:tmpl w:val="BDFE724A"/>
@@ -8865,7 +9776,7 @@
       </w:pPr>
     </w:lvl>
   </w:abstractNum>
-  <w:abstractNum w:abstractNumId="11" w15:restartNumberingAfterBreak="0">
+  <w:abstractNum w:abstractNumId="12" w15:restartNumberingAfterBreak="0">
     <w:nsid w:val="52D90BB8"/>
     <w:multiLevelType w:val="hybridMultilevel"/>
     <w:tmpl w:val="1D2461DE"/>
@@ -8979,7 +9890,7 @@
       </w:rPr>
     </w:lvl>
   </w:abstractNum>
-  <w:abstractNum w:abstractNumId="12" w15:restartNumberingAfterBreak="0">
+  <w:abstractNum w:abstractNumId="13" w15:restartNumberingAfterBreak="0">
     <w:nsid w:val="5D6246AC"/>
     <w:multiLevelType w:val="multilevel"/>
     <w:tmpl w:val="D570DF82"/>
@@ -9092,7 +10003,7 @@
       </w:rPr>
     </w:lvl>
   </w:abstractNum>
-  <w:abstractNum w:abstractNumId="13" w15:restartNumberingAfterBreak="0">
+  <w:abstractNum w:abstractNumId="14" w15:restartNumberingAfterBreak="0">
     <w:nsid w:val="657D36C4"/>
     <w:multiLevelType w:val="hybridMultilevel"/>
     <w:tmpl w:val="73D64978"/>
@@ -9181,7 +10092,7 @@
       </w:pPr>
     </w:lvl>
   </w:abstractNum>
-  <w:abstractNum w:abstractNumId="14" w15:restartNumberingAfterBreak="0">
+  <w:abstractNum w:abstractNumId="15" w15:restartNumberingAfterBreak="0">
     <w:nsid w:val="708E589C"/>
     <w:multiLevelType w:val="multilevel"/>
     <w:tmpl w:val="381042DE"/>
@@ -9321,7 +10232,7 @@
       </w:rPr>
     </w:lvl>
   </w:abstractNum>
-  <w:abstractNum w:abstractNumId="15" w15:restartNumberingAfterBreak="0">
+  <w:abstractNum w:abstractNumId="16" w15:restartNumberingAfterBreak="0">
     <w:nsid w:val="7DD64906"/>
     <w:multiLevelType w:val="hybridMultilevel"/>
     <w:tmpl w:val="795E7434"/>
@@ -9436,16 +10347,16 @@
     </w:lvl>
   </w:abstractNum>
   <w:num w:numId="1">
-    <w:abstractNumId w:val="8"/>
+    <w:abstractNumId w:val="9"/>
   </w:num>
   <w:num w:numId="2">
-    <w:abstractNumId w:val="10"/>
+    <w:abstractNumId w:val="11"/>
   </w:num>
   <w:num w:numId="3">
-    <w:abstractNumId w:val="10"/>
+    <w:abstractNumId w:val="11"/>
   </w:num>
   <w:num w:numId="4">
-    <w:abstractNumId w:val="10"/>
+    <w:abstractNumId w:val="11"/>
   </w:num>
   <w:num w:numId="5">
     <w:abstractNumId w:val="2"/>
@@ -9460,34 +10371,37 @@
     <w:abstractNumId w:val="1"/>
   </w:num>
   <w:num w:numId="9">
-    <w:abstractNumId w:val="14"/>
+    <w:abstractNumId w:val="15"/>
   </w:num>
   <w:num w:numId="10">
-    <w:abstractNumId w:val="15"/>
+    <w:abstractNumId w:val="16"/>
   </w:num>
   <w:num w:numId="11">
-    <w:abstractNumId w:val="5"/>
+    <w:abstractNumId w:val="6"/>
   </w:num>
   <w:num w:numId="12">
-    <w:abstractNumId w:val="11"/>
+    <w:abstractNumId w:val="12"/>
   </w:num>
   <w:num w:numId="13">
     <w:abstractNumId w:val="0"/>
   </w:num>
   <w:num w:numId="14">
-    <w:abstractNumId w:val="6"/>
+    <w:abstractNumId w:val="7"/>
   </w:num>
   <w:num w:numId="15">
-    <w:abstractNumId w:val="12"/>
+    <w:abstractNumId w:val="13"/>
   </w:num>
   <w:num w:numId="16">
-    <w:abstractNumId w:val="9"/>
+    <w:abstractNumId w:val="10"/>
   </w:num>
   <w:num w:numId="17">
-    <w:abstractNumId w:val="7"/>
+    <w:abstractNumId w:val="8"/>
   </w:num>
   <w:num w:numId="18">
-    <w:abstractNumId w:val="13"/>
+    <w:abstractNumId w:val="14"/>
+  </w:num>
+  <w:num w:numId="19">
+    <w:abstractNumId w:val="5"/>
   </w:num>
 </w:numbering>
 </file>
@@ -11048,7 +11962,7 @@
 </file>
 
 <file path=customXml/itemProps2.xml><?xml version="1.0" encoding="utf-8"?>
-<ds:datastoreItem xmlns:ds="http://schemas.openxmlformats.org/officeDocument/2006/customXml" ds:itemID="{71BCF610-2498-4F7F-A3F6-72188F0A0512}">
+<ds:datastoreItem xmlns:ds="http://schemas.openxmlformats.org/officeDocument/2006/customXml" ds:itemID="{977D45C4-E16F-4C0E-AB0E-6C5BFAB20761}">
   <ds:schemaRefs>
     <ds:schemaRef ds:uri="http://schemas.openxmlformats.org/officeDocument/2006/bibliography"/>
   </ds:schemaRefs>

</xml_diff>

<commit_message>
Redacción del modulo de horarios de cursada
</commit_message>
<xml_diff>
--- a/06. Manuales/Manual de Usuario.docx
+++ b/06. Manuales/Manual de Usuario.docx
@@ -7053,14 +7053,36 @@
       <w:r>
         <w:t xml:space="preserve">Ilustración </w:t>
       </w:r>
-      <w:fldSimple w:instr=" SEQ Ilustración \* ARABIC ">
-        <w:r>
-          <w:rPr>
-            <w:noProof/>
-          </w:rPr>
-          <w:t>15</w:t>
-        </w:r>
-      </w:fldSimple>
+      <w:r>
+        <w:rPr>
+          <w:noProof/>
+        </w:rPr>
+        <w:fldChar w:fldCharType="begin"/>
+      </w:r>
+      <w:r>
+        <w:rPr>
+          <w:noProof/>
+        </w:rPr>
+        <w:instrText xml:space="preserve"> SEQ Ilustración \* ARABIC </w:instrText>
+      </w:r>
+      <w:r>
+        <w:rPr>
+          <w:noProof/>
+        </w:rPr>
+        <w:fldChar w:fldCharType="separate"/>
+      </w:r>
+      <w:r>
+        <w:rPr>
+          <w:noProof/>
+        </w:rPr>
+        <w:t>15</w:t>
+      </w:r>
+      <w:r>
+        <w:rPr>
+          <w:noProof/>
+        </w:rPr>
+        <w:fldChar w:fldCharType="end"/>
+      </w:r>
       <w:r>
         <w:t xml:space="preserve"> - Formulario de creación para carrera</w:t>
       </w:r>
@@ -7208,14 +7230,36 @@
       <w:r>
         <w:t xml:space="preserve">Ilustración </w:t>
       </w:r>
-      <w:fldSimple w:instr=" SEQ Ilustración \* ARABIC ">
-        <w:r>
-          <w:rPr>
-            <w:noProof/>
-          </w:rPr>
-          <w:t>16</w:t>
-        </w:r>
-      </w:fldSimple>
+      <w:r>
+        <w:rPr>
+          <w:noProof/>
+        </w:rPr>
+        <w:fldChar w:fldCharType="begin"/>
+      </w:r>
+      <w:r>
+        <w:rPr>
+          <w:noProof/>
+        </w:rPr>
+        <w:instrText xml:space="preserve"> SEQ Ilustración \* ARABIC </w:instrText>
+      </w:r>
+      <w:r>
+        <w:rPr>
+          <w:noProof/>
+        </w:rPr>
+        <w:fldChar w:fldCharType="separate"/>
+      </w:r>
+      <w:r>
+        <w:rPr>
+          <w:noProof/>
+        </w:rPr>
+        <w:t>16</w:t>
+      </w:r>
+      <w:r>
+        <w:rPr>
+          <w:noProof/>
+        </w:rPr>
+        <w:fldChar w:fldCharType="end"/>
+      </w:r>
       <w:r>
         <w:t xml:space="preserve"> - Resultado de creación para una carrera</w:t>
       </w:r>
@@ -7346,14 +7390,36 @@
       <w:r>
         <w:t xml:space="preserve">Ilustración </w:t>
       </w:r>
-      <w:fldSimple w:instr=" SEQ Ilustración \* ARABIC ">
-        <w:r>
-          <w:rPr>
-            <w:noProof/>
-          </w:rPr>
-          <w:t>17</w:t>
-        </w:r>
-      </w:fldSimple>
+      <w:r>
+        <w:rPr>
+          <w:noProof/>
+        </w:rPr>
+        <w:fldChar w:fldCharType="begin"/>
+      </w:r>
+      <w:r>
+        <w:rPr>
+          <w:noProof/>
+        </w:rPr>
+        <w:instrText xml:space="preserve"> SEQ Ilustración \* ARABIC </w:instrText>
+      </w:r>
+      <w:r>
+        <w:rPr>
+          <w:noProof/>
+        </w:rPr>
+        <w:fldChar w:fldCharType="separate"/>
+      </w:r>
+      <w:r>
+        <w:rPr>
+          <w:noProof/>
+        </w:rPr>
+        <w:t>17</w:t>
+      </w:r>
+      <w:r>
+        <w:rPr>
+          <w:noProof/>
+        </w:rPr>
+        <w:fldChar w:fldCharType="end"/>
+      </w:r>
       <w:r>
         <w:t xml:space="preserve"> - Formulario de búsqueda para carreras</w:t>
       </w:r>
@@ -7424,14 +7490,36 @@
       <w:r>
         <w:t xml:space="preserve">Ilustración </w:t>
       </w:r>
-      <w:fldSimple w:instr=" SEQ Ilustración \* ARABIC ">
-        <w:r>
-          <w:rPr>
-            <w:noProof/>
-          </w:rPr>
-          <w:t>18</w:t>
-        </w:r>
-      </w:fldSimple>
+      <w:r>
+        <w:rPr>
+          <w:noProof/>
+        </w:rPr>
+        <w:fldChar w:fldCharType="begin"/>
+      </w:r>
+      <w:r>
+        <w:rPr>
+          <w:noProof/>
+        </w:rPr>
+        <w:instrText xml:space="preserve"> SEQ Ilustración \* ARABIC </w:instrText>
+      </w:r>
+      <w:r>
+        <w:rPr>
+          <w:noProof/>
+        </w:rPr>
+        <w:fldChar w:fldCharType="separate"/>
+      </w:r>
+      <w:r>
+        <w:rPr>
+          <w:noProof/>
+        </w:rPr>
+        <w:t>18</w:t>
+      </w:r>
+      <w:r>
+        <w:rPr>
+          <w:noProof/>
+        </w:rPr>
+        <w:fldChar w:fldCharType="end"/>
+      </w:r>
       <w:r>
         <w:t xml:space="preserve"> - Resultado de búsqueda para carreras</w:t>
       </w:r>
@@ -7457,13 +7545,7 @@
         <w:jc w:val="both"/>
       </w:pPr>
       <w:r>
-        <w:t xml:space="preserve">Opciones de exportación: Permite que la información que se muestra en la tabla de </w:t>
-      </w:r>
-      <w:r>
-        <w:t>carreras</w:t>
-      </w:r>
-      <w:r>
-        <w:t xml:space="preserve"> sea almacenada en los formatos indicados. </w:t>
+        <w:t xml:space="preserve">Opciones de exportación: Permite que la información que se muestra en la tabla de carreras sea almacenada en los formatos indicados. </w:t>
       </w:r>
     </w:p>
     <w:p>
@@ -7495,13 +7577,7 @@
         <w:jc w:val="both"/>
       </w:pPr>
       <w:r>
-        <w:t xml:space="preserve">Operaciones: Son las acciones que se tienen disponibles para realizar con cada </w:t>
-      </w:r>
-      <w:r>
-        <w:t>carrera</w:t>
-      </w:r>
-      <w:r>
-        <w:t xml:space="preserve"> en forma particular. </w:t>
+        <w:t xml:space="preserve">Operaciones: Son las acciones que se tienen disponibles para realizar con cada carrera en forma particular. </w:t>
       </w:r>
     </w:p>
     <w:p>
@@ -7515,13 +7591,7 @@
         <w:jc w:val="both"/>
       </w:pPr>
       <w:r>
-        <w:t xml:space="preserve">Ver detalle: Muestra el detalle de una </w:t>
-      </w:r>
-      <w:r>
-        <w:t>carrera</w:t>
-      </w:r>
-      <w:r>
-        <w:t>.</w:t>
+        <w:t>Ver detalle: Muestra el detalle de una carrera.</w:t>
       </w:r>
     </w:p>
     <w:p>
@@ -7647,14 +7717,36 @@
       <w:r>
         <w:t xml:space="preserve">Ilustración </w:t>
       </w:r>
-      <w:fldSimple w:instr=" SEQ Ilustración \* ARABIC ">
-        <w:r>
-          <w:rPr>
-            <w:noProof/>
-          </w:rPr>
-          <w:t>19</w:t>
-        </w:r>
-      </w:fldSimple>
+      <w:r>
+        <w:rPr>
+          <w:noProof/>
+        </w:rPr>
+        <w:fldChar w:fldCharType="begin"/>
+      </w:r>
+      <w:r>
+        <w:rPr>
+          <w:noProof/>
+        </w:rPr>
+        <w:instrText xml:space="preserve"> SEQ Ilustración \* ARABIC </w:instrText>
+      </w:r>
+      <w:r>
+        <w:rPr>
+          <w:noProof/>
+        </w:rPr>
+        <w:fldChar w:fldCharType="separate"/>
+      </w:r>
+      <w:r>
+        <w:rPr>
+          <w:noProof/>
+        </w:rPr>
+        <w:t>19</w:t>
+      </w:r>
+      <w:r>
+        <w:rPr>
+          <w:noProof/>
+        </w:rPr>
+        <w:fldChar w:fldCharType="end"/>
+      </w:r>
       <w:r>
         <w:t xml:space="preserve"> - Información detallada para una carrera</w:t>
       </w:r>
@@ -7777,10 +7869,7 @@
         <w:jc w:val="both"/>
       </w:pPr>
       <w:r>
-        <w:t>Se debe completar los campos solicitados</w:t>
-      </w:r>
-      <w:r>
-        <w:t>:</w:t>
+        <w:t>Se debe completar los campos solicitados:</w:t>
       </w:r>
     </w:p>
     <w:p>
@@ -7884,14 +7973,36 @@
       <w:r>
         <w:t xml:space="preserve">Ilustración </w:t>
       </w:r>
-      <w:fldSimple w:instr=" SEQ Ilustración \* ARABIC ">
-        <w:r>
-          <w:rPr>
-            <w:noProof/>
-          </w:rPr>
-          <w:t>20</w:t>
-        </w:r>
-      </w:fldSimple>
+      <w:r>
+        <w:rPr>
+          <w:noProof/>
+        </w:rPr>
+        <w:fldChar w:fldCharType="begin"/>
+      </w:r>
+      <w:r>
+        <w:rPr>
+          <w:noProof/>
+        </w:rPr>
+        <w:instrText xml:space="preserve"> SEQ Ilustración \* ARABIC </w:instrText>
+      </w:r>
+      <w:r>
+        <w:rPr>
+          <w:noProof/>
+        </w:rPr>
+        <w:fldChar w:fldCharType="separate"/>
+      </w:r>
+      <w:r>
+        <w:rPr>
+          <w:noProof/>
+        </w:rPr>
+        <w:t>20</w:t>
+      </w:r>
+      <w:r>
+        <w:rPr>
+          <w:noProof/>
+        </w:rPr>
+        <w:fldChar w:fldCharType="end"/>
+      </w:r>
       <w:r>
         <w:t xml:space="preserve"> - Resultado de creación para relación entre asignatura y carrera</w:t>
       </w:r>
@@ -7903,13 +8014,26 @@
         <w:jc w:val="both"/>
       </w:pPr>
       <w:r>
-        <w:t xml:space="preserve">Al registrarse correctamente, el sistema presentara un mensaje de éxito. En caso contrario, el sistema muestra </w:t>
-      </w:r>
-      <w:r>
-        <w:t>una descripción del resultado</w:t>
-      </w:r>
-      <w:r>
-        <w:t>.</w:t>
+        <w:t>Al registrarse correctamente, el sistema presentara un mensaje de éxito. En caso contrario, el sistema muestra una descripción del resultado.</w:t>
+      </w:r>
+    </w:p>
+    <w:p>
+      <w:pPr>
+        <w:pStyle w:val="Ttulo2"/>
+      </w:pPr>
+      <w:r>
+        <w:t>H</w:t>
+      </w:r>
+      <w:r>
+        <w:t>orarios de cursadas</w:t>
+      </w:r>
+    </w:p>
+    <w:p>
+      <w:pPr>
+        <w:pStyle w:val="Ttulo3"/>
+      </w:pPr>
+      <w:r>
+        <w:t>Importar</w:t>
       </w:r>
     </w:p>
     <w:p>
@@ -7917,40 +8041,377 @@
         <w:spacing w:before="240" w:after="240"/>
         <w:jc w:val="both"/>
       </w:pPr>
-      <w:r>
-        <w:t>H</w:t>
-      </w:r>
-      <w:r>
-        <w:t>orarios de cursadas</w:t>
+    </w:p>
+    <w:p>
+      <w:pPr>
+        <w:pStyle w:val="Ttulo3"/>
+      </w:pPr>
+      <w:r>
+        <w:t>Crear</w:t>
       </w:r>
     </w:p>
     <w:p>
       <w:pPr>
         <w:spacing w:before="240" w:after="240"/>
         <w:jc w:val="both"/>
-      </w:pPr>
-      <w:r>
-        <w:t>Mesas de examen</w:t>
-      </w:r>
-    </w:p>
-    <w:p>
-      <w:pPr>
+        <w:rPr>
+          <w:lang w:val="es-AR"/>
+        </w:rPr>
+      </w:pPr>
+      <w:r>
+        <w:t xml:space="preserve">Se accede a la creación de cursadas desde el menú </w:t>
+      </w:r>
+      <w:r>
+        <w:rPr>
+          <w:b/>
+        </w:rPr>
+        <w:t xml:space="preserve">Cursadas </w:t>
+      </w:r>
+      <w:r>
+        <w:rPr>
+          <w:b/>
+          <w:lang w:val="es-AR"/>
+        </w:rPr>
+        <w:t>&gt; Crear</w:t>
+      </w:r>
+      <w:r>
+        <w:rPr>
+          <w:lang w:val="es-AR"/>
+        </w:rPr>
+        <w:t>. Una vez seleccionado el sub-menú correspondiente, se presenta la siguiente pantalla:</w:t>
+      </w:r>
+    </w:p>
+    <w:p>
+      <w:pPr>
+        <w:keepNext/>
         <w:spacing w:before="240" w:after="240"/>
         <w:jc w:val="both"/>
       </w:pPr>
+      <w:r>
+        <w:rPr>
+          <w:noProof/>
+          <w:lang w:val="es-AR" w:eastAsia="es-AR"/>
+        </w:rPr>
+        <w:lastRenderedPageBreak/>
+        <w:drawing>
+          <wp:inline distT="0" distB="0" distL="0" distR="0" wp14:anchorId="403EE2BF" wp14:editId="17D3ABCD">
+            <wp:extent cx="5400040" cy="3875405"/>
+            <wp:effectExtent l="0" t="0" r="0" b="0"/>
+            <wp:docPr id="18" name="Imagen 18"/>
+            <wp:cNvGraphicFramePr>
+              <a:graphicFrameLocks xmlns:a="http://schemas.openxmlformats.org/drawingml/2006/main" noChangeAspect="1"/>
+            </wp:cNvGraphicFramePr>
+            <a:graphic xmlns:a="http://schemas.openxmlformats.org/drawingml/2006/main">
+              <a:graphicData uri="http://schemas.openxmlformats.org/drawingml/2006/picture">
+                <pic:pic xmlns:pic="http://schemas.openxmlformats.org/drawingml/2006/picture">
+                  <pic:nvPicPr>
+                    <pic:cNvPr id="1" name=""/>
+                    <pic:cNvPicPr/>
+                  </pic:nvPicPr>
+                  <pic:blipFill>
+                    <a:blip r:embed="rId34"/>
+                    <a:stretch>
+                      <a:fillRect/>
+                    </a:stretch>
+                  </pic:blipFill>
+                  <pic:spPr>
+                    <a:xfrm>
+                      <a:off x="0" y="0"/>
+                      <a:ext cx="5400040" cy="3875405"/>
+                    </a:xfrm>
+                    <a:prstGeom prst="rect">
+                      <a:avLst/>
+                    </a:prstGeom>
+                  </pic:spPr>
+                </pic:pic>
+              </a:graphicData>
+            </a:graphic>
+          </wp:inline>
+        </w:drawing>
+      </w:r>
+    </w:p>
+    <w:p>
+      <w:pPr>
+        <w:pStyle w:val="Descripcin"/>
+        <w:jc w:val="center"/>
+      </w:pPr>
+      <w:r>
+        <w:t xml:space="preserve">Ilustración </w:t>
+      </w:r>
+      <w:fldSimple w:instr=" SEQ Ilustración \* ARABIC ">
+        <w:r>
+          <w:rPr>
+            <w:noProof/>
+          </w:rPr>
+          <w:t>21</w:t>
+        </w:r>
+      </w:fldSimple>
+      <w:r>
+        <w:t xml:space="preserve"> - Formulario de creación para horarios de cursada</w:t>
+      </w:r>
+    </w:p>
+    <w:p>
+      <w:pPr>
+        <w:spacing w:before="240" w:after="240"/>
+        <w:jc w:val="both"/>
+      </w:pPr>
+      <w:r>
+        <w:t>Se deben completar los siguientes campos:</w:t>
+      </w:r>
+    </w:p>
+    <w:p>
+      <w:pPr>
+        <w:pStyle w:val="Prrafodelista"/>
+        <w:numPr>
+          <w:ilvl w:val="0"/>
+          <w:numId w:val="16"/>
+        </w:numPr>
+        <w:spacing w:before="240" w:after="240"/>
+        <w:ind w:hanging="357"/>
+        <w:contextualSpacing w:val="0"/>
+        <w:jc w:val="both"/>
+      </w:pPr>
+      <w:r>
+        <w:rPr>
+          <w:b/>
+        </w:rPr>
+        <w:t>Asignatura</w:t>
+      </w:r>
+      <w:r>
+        <w:t>: Se debe seleccionar una asignatura previamente creada y asociada a una carrera. En el cuadro de selección solo se listan las asignaturas que no posean una cursada existente.</w:t>
+      </w:r>
+    </w:p>
+    <w:p>
+      <w:pPr>
+        <w:pStyle w:val="Prrafodelista"/>
+        <w:numPr>
+          <w:ilvl w:val="0"/>
+          <w:numId w:val="16"/>
+        </w:numPr>
+        <w:spacing w:before="240" w:after="240"/>
+        <w:ind w:hanging="357"/>
+        <w:contextualSpacing w:val="0"/>
+        <w:jc w:val="both"/>
+      </w:pPr>
+      <w:r>
+        <w:rPr>
+          <w:b/>
+        </w:rPr>
+        <w:t>Horarios de clase</w:t>
+      </w:r>
+      <w:r>
+        <w:t>:</w:t>
+      </w:r>
+    </w:p>
+    <w:p>
+      <w:pPr>
+        <w:pStyle w:val="Prrafodelista"/>
+        <w:numPr>
+          <w:ilvl w:val="1"/>
+          <w:numId w:val="16"/>
+        </w:numPr>
+        <w:spacing w:before="240" w:after="240"/>
+        <w:ind w:hanging="357"/>
+        <w:contextualSpacing w:val="0"/>
+        <w:jc w:val="both"/>
+      </w:pPr>
+      <w:r>
+        <w:rPr>
+          <w:b/>
+        </w:rPr>
+        <w:t>Tildar día a cargar</w:t>
+      </w:r>
+      <w:r>
+        <w:t>. Se habilitan los campos necesarios para crear una clase.</w:t>
+      </w:r>
+    </w:p>
+    <w:p>
+      <w:pPr>
+        <w:pStyle w:val="Prrafodelista"/>
+        <w:numPr>
+          <w:ilvl w:val="1"/>
+          <w:numId w:val="16"/>
+        </w:numPr>
+        <w:spacing w:before="240" w:after="240"/>
+        <w:ind w:hanging="357"/>
+        <w:contextualSpacing w:val="0"/>
+        <w:jc w:val="both"/>
+      </w:pPr>
+      <w:r>
+        <w:rPr>
+          <w:b/>
+        </w:rPr>
+        <w:t>Hora de inicio</w:t>
+      </w:r>
+      <w:r>
+        <w:t>: Seleccionar entre las opciones disponibles.</w:t>
+      </w:r>
+    </w:p>
+    <w:p>
+      <w:pPr>
+        <w:pStyle w:val="Prrafodelista"/>
+        <w:numPr>
+          <w:ilvl w:val="1"/>
+          <w:numId w:val="16"/>
+        </w:numPr>
+        <w:spacing w:before="240" w:after="240"/>
+        <w:ind w:hanging="357"/>
+        <w:contextualSpacing w:val="0"/>
+        <w:jc w:val="both"/>
+      </w:pPr>
+      <w:r>
+        <w:rPr>
+          <w:b/>
+        </w:rPr>
+        <w:t>Hora de fin</w:t>
+      </w:r>
+      <w:r>
+        <w:t>: Seleccionar entre las opciones disponibles.</w:t>
+      </w:r>
+    </w:p>
+    <w:p>
+      <w:pPr>
+        <w:pStyle w:val="Prrafodelista"/>
+        <w:numPr>
+          <w:ilvl w:val="1"/>
+          <w:numId w:val="16"/>
+        </w:numPr>
+        <w:spacing w:before="240" w:after="240"/>
+        <w:ind w:hanging="357"/>
+        <w:contextualSpacing w:val="0"/>
+        <w:jc w:val="both"/>
+      </w:pPr>
+      <w:r>
+        <w:rPr>
+          <w:b/>
+        </w:rPr>
+        <w:t>Aula</w:t>
+      </w:r>
+      <w:r>
+        <w:t>: Se debe seleccionar el aula a asociar buscando por su nombre. Solo aparecen en el cuadro de selección aquellas aulas que se encuentren disponibles en el día y para el rango horario seleccionado. Es posible que múltiples asignaturas compartan aula en el mismo rango horario.</w:t>
+      </w:r>
+    </w:p>
+    <w:p>
+      <w:pPr>
+        <w:spacing w:before="240" w:after="240"/>
+        <w:jc w:val="both"/>
+      </w:pPr>
+      <w:r>
+        <w:rPr>
+          <w:noProof/>
+          <w:lang w:val="es-AR" w:eastAsia="es-AR"/>
+        </w:rPr>
+        <w:lastRenderedPageBreak/>
+        <w:drawing>
+          <wp:inline distT="0" distB="0" distL="0" distR="0" wp14:anchorId="205FC053" wp14:editId="746FF83C">
+            <wp:extent cx="5400040" cy="4199255"/>
+            <wp:effectExtent l="0" t="0" r="0" b="0"/>
+            <wp:docPr id="27" name="Imagen 27"/>
+            <wp:cNvGraphicFramePr>
+              <a:graphicFrameLocks xmlns:a="http://schemas.openxmlformats.org/drawingml/2006/main" noChangeAspect="1"/>
+            </wp:cNvGraphicFramePr>
+            <a:graphic xmlns:a="http://schemas.openxmlformats.org/drawingml/2006/main">
+              <a:graphicData uri="http://schemas.openxmlformats.org/drawingml/2006/picture">
+                <pic:pic xmlns:pic="http://schemas.openxmlformats.org/drawingml/2006/picture">
+                  <pic:nvPicPr>
+                    <pic:cNvPr id="1" name=""/>
+                    <pic:cNvPicPr/>
+                  </pic:nvPicPr>
+                  <pic:blipFill>
+                    <a:blip r:embed="rId35"/>
+                    <a:stretch>
+                      <a:fillRect/>
+                    </a:stretch>
+                  </pic:blipFill>
+                  <pic:spPr>
+                    <a:xfrm>
+                      <a:off x="0" y="0"/>
+                      <a:ext cx="5400040" cy="4199255"/>
+                    </a:xfrm>
+                    <a:prstGeom prst="rect">
+                      <a:avLst/>
+                    </a:prstGeom>
+                  </pic:spPr>
+                </pic:pic>
+              </a:graphicData>
+            </a:graphic>
+          </wp:inline>
+        </w:drawing>
+      </w:r>
+    </w:p>
+    <w:p>
+      <w:pPr>
+        <w:spacing w:before="240" w:after="240"/>
+        <w:jc w:val="both"/>
+        <w:rPr>
+          <w:u w:val="single"/>
+        </w:rPr>
+      </w:pPr>
+      <w:r>
+        <w:t xml:space="preserve">Al registrarse correctamente, el sistema presentara un mensaje de éxito. En caso contrario, el sistema muestra una descripción del resultado de creación. La nueva </w:t>
+      </w:r>
+      <w:r>
+        <w:t>cursada</w:t>
+      </w:r>
+      <w:r>
+        <w:t xml:space="preserve"> se podrá observar de forma inmed</w:t>
+      </w:r>
+      <w:r>
+        <w:t>iata en la pantalla de búsqueda.</w:t>
+      </w:r>
+    </w:p>
+    <w:p>
+      <w:pPr>
+        <w:pStyle w:val="Ttulo3"/>
+      </w:pPr>
+      <w:r>
+        <w:t>Buscar</w:t>
+      </w:r>
+    </w:p>
+    <w:p>
+      <w:pPr>
+        <w:spacing w:before="240" w:after="240"/>
+        <w:jc w:val="both"/>
+      </w:pPr>
+      <w:bookmarkStart w:id="43" w:name="_GoBack"/>
+      <w:bookmarkEnd w:id="43"/>
+    </w:p>
+    <w:p>
+      <w:pPr>
+        <w:spacing w:before="240" w:after="240"/>
+        <w:jc w:val="both"/>
+      </w:pPr>
+      <w:r>
+        <w:t>Informe</w:t>
+      </w:r>
+    </w:p>
+    <w:p>
+      <w:pPr>
+        <w:spacing w:before="240" w:after="240"/>
+        <w:jc w:val="both"/>
+      </w:pPr>
+      <w:r>
+        <w:t>Mesas de examen</w:t>
+      </w:r>
+    </w:p>
+    <w:p>
+      <w:pPr>
+        <w:spacing w:before="240" w:after="240"/>
+        <w:jc w:val="both"/>
+      </w:pPr>
     </w:p>
     <w:p>
       <w:pPr>
         <w:pStyle w:val="PSI-Ttulo1"/>
       </w:pPr>
-      <w:bookmarkStart w:id="43" w:name="_Toc64144748"/>
+      <w:bookmarkStart w:id="44" w:name="_Toc64144748"/>
       <w:r>
         <w:t xml:space="preserve">Aplicación </w:t>
       </w:r>
       <w:r>
         <w:t>Móvil</w:t>
       </w:r>
-      <w:bookmarkEnd w:id="43"/>
+      <w:bookmarkEnd w:id="44"/>
     </w:p>
     <w:p>
       <w:pPr>
@@ -7969,11 +8430,11 @@
       <w:pPr>
         <w:pStyle w:val="PSI-Ttulo1"/>
       </w:pPr>
-      <w:bookmarkStart w:id="44" w:name="_Toc64144749"/>
+      <w:bookmarkStart w:id="45" w:name="_Toc64144749"/>
       <w:r>
         <w:t>Anexo</w:t>
       </w:r>
-      <w:bookmarkEnd w:id="44"/>
+      <w:bookmarkEnd w:id="45"/>
     </w:p>
     <w:p>
       <w:pPr>
@@ -7993,11 +8454,12 @@
       <w:pPr>
         <w:pStyle w:val="Ttulo2"/>
       </w:pPr>
-      <w:bookmarkStart w:id="45" w:name="_Toc64144750"/>
-      <w:r>
+      <w:bookmarkStart w:id="46" w:name="_Toc64144750"/>
+      <w:r>
+        <w:lastRenderedPageBreak/>
         <w:t>Guía rápida de iconos</w:t>
       </w:r>
-      <w:bookmarkEnd w:id="45"/>
+      <w:bookmarkEnd w:id="46"/>
     </w:p>
     <w:p>
       <w:pPr>
@@ -8008,27 +8470,25 @@
       <w:pPr>
         <w:pStyle w:val="PSI-Ttulo2"/>
       </w:pPr>
-      <w:bookmarkStart w:id="46" w:name="_Toc64144751"/>
+      <w:bookmarkStart w:id="47" w:name="_Toc64144751"/>
       <w:r>
         <w:t>Guía rápida de mensajes</w:t>
       </w:r>
-      <w:bookmarkEnd w:id="46"/>
+      <w:bookmarkEnd w:id="47"/>
     </w:p>
     <w:p>
       <w:pPr>
         <w:pStyle w:val="PSI-Ttulo2"/>
       </w:pPr>
-      <w:bookmarkStart w:id="47" w:name="_Toc64144752"/>
-      <w:bookmarkStart w:id="48" w:name="_GoBack"/>
+      <w:bookmarkStart w:id="48" w:name="_Toc64144752"/>
+      <w:r>
+        <w:t>Guía rápida de botones</w:t>
+      </w:r>
       <w:bookmarkEnd w:id="48"/>
-      <w:r>
-        <w:t>Guía rápida de botones</w:t>
-      </w:r>
-      <w:bookmarkEnd w:id="47"/>
     </w:p>
     <w:sectPr>
-      <w:headerReference w:type="default" r:id="rId34"/>
-      <w:footerReference w:type="default" r:id="rId35"/>
+      <w:headerReference w:type="default" r:id="rId36"/>
+      <w:footerReference w:type="default" r:id="rId37"/>
       <w:pgSz w:w="11906" w:h="16838"/>
       <w:pgMar w:top="1535" w:right="1701" w:bottom="1417" w:left="1701" w:header="567" w:footer="572" w:gutter="0"/>
       <w:cols w:space="708"/>
@@ -8160,7 +8620,7 @@
             <w:rFonts w:asciiTheme="majorHAnsi" w:hAnsiTheme="majorHAnsi" w:cstheme="majorHAnsi"/>
             <w:noProof/>
           </w:rPr>
-          <w:t>20</w:t>
+          <w:t>22</w:t>
         </w:r>
         <w:r>
           <w:rPr>
@@ -8197,7 +8657,7 @@
             <w:rFonts w:asciiTheme="majorHAnsi" w:hAnsiTheme="majorHAnsi" w:cstheme="majorHAnsi"/>
             <w:noProof/>
           </w:rPr>
-          <w:t>20</w:t>
+          <w:t>23</w:t>
         </w:r>
         <w:r>
           <w:rPr>
@@ -11962,7 +12422,7 @@
 </file>
 
 <file path=customXml/itemProps2.xml><?xml version="1.0" encoding="utf-8"?>
-<ds:datastoreItem xmlns:ds="http://schemas.openxmlformats.org/officeDocument/2006/customXml" ds:itemID="{977D45C4-E16F-4C0E-AB0E-6C5BFAB20761}">
+<ds:datastoreItem xmlns:ds="http://schemas.openxmlformats.org/officeDocument/2006/customXml" ds:itemID="{815AA88D-B586-4EDF-8587-F105F3DA24AA}">
   <ds:schemaRefs>
     <ds:schemaRef ds:uri="http://schemas.openxmlformats.org/officeDocument/2006/bibliography"/>
   </ds:schemaRefs>

</xml_diff>

<commit_message>
Redacción de horarios de cursada para la aplicación movil
</commit_message>
<xml_diff>
--- a/06. Manuales/Manual de Usuario.docx
+++ b/06. Manuales/Manual de Usuario.docx
@@ -11998,14 +11998,36 @@
       <w:r>
         <w:t xml:space="preserve">Ilustración </w:t>
       </w:r>
-      <w:fldSimple w:instr=" SEQ Ilustración \* ARABIC ">
-        <w:r>
-          <w:rPr>
-            <w:noProof/>
-          </w:rPr>
-          <w:t>30</w:t>
-        </w:r>
-      </w:fldSimple>
+      <w:r>
+        <w:rPr>
+          <w:noProof/>
+        </w:rPr>
+        <w:fldChar w:fldCharType="begin"/>
+      </w:r>
+      <w:r>
+        <w:rPr>
+          <w:noProof/>
+        </w:rPr>
+        <w:instrText xml:space="preserve"> SEQ Ilustración \* ARABIC </w:instrText>
+      </w:r>
+      <w:r>
+        <w:rPr>
+          <w:noProof/>
+        </w:rPr>
+        <w:fldChar w:fldCharType="separate"/>
+      </w:r>
+      <w:r>
+        <w:rPr>
+          <w:noProof/>
+        </w:rPr>
+        <w:t>30</w:t>
+      </w:r>
+      <w:r>
+        <w:rPr>
+          <w:noProof/>
+        </w:rPr>
+        <w:fldChar w:fldCharType="end"/>
+      </w:r>
       <w:r>
         <w:t xml:space="preserve"> - Formulario de búsqueda para horarios de cursada</w:t>
       </w:r>
@@ -13384,14 +13406,36 @@
       <w:r>
         <w:t xml:space="preserve">Ilustración </w:t>
       </w:r>
-      <w:fldSimple w:instr=" SEQ Ilustración \* ARABIC ">
-        <w:r>
-          <w:rPr>
-            <w:noProof/>
-          </w:rPr>
-          <w:t>36</w:t>
-        </w:r>
-      </w:fldSimple>
+      <w:r>
+        <w:rPr>
+          <w:noProof/>
+        </w:rPr>
+        <w:fldChar w:fldCharType="begin"/>
+      </w:r>
+      <w:r>
+        <w:rPr>
+          <w:noProof/>
+        </w:rPr>
+        <w:instrText xml:space="preserve"> SEQ Ilustración \* ARABIC </w:instrText>
+      </w:r>
+      <w:r>
+        <w:rPr>
+          <w:noProof/>
+        </w:rPr>
+        <w:fldChar w:fldCharType="separate"/>
+      </w:r>
+      <w:r>
+        <w:rPr>
+          <w:noProof/>
+        </w:rPr>
+        <w:t>36</w:t>
+      </w:r>
+      <w:r>
+        <w:rPr>
+          <w:noProof/>
+        </w:rPr>
+        <w:fldChar w:fldCharType="end"/>
+      </w:r>
       <w:r>
         <w:t xml:space="preserve"> - Formulario de creación para mesas de examen</w:t>
       </w:r>
@@ -13754,14 +13798,36 @@
       <w:r>
         <w:t xml:space="preserve">Ilustración </w:t>
       </w:r>
-      <w:fldSimple w:instr=" SEQ Ilustración \* ARABIC ">
-        <w:r>
-          <w:rPr>
-            <w:noProof/>
-          </w:rPr>
-          <w:t>37</w:t>
-        </w:r>
-      </w:fldSimple>
+      <w:r>
+        <w:rPr>
+          <w:noProof/>
+        </w:rPr>
+        <w:fldChar w:fldCharType="begin"/>
+      </w:r>
+      <w:r>
+        <w:rPr>
+          <w:noProof/>
+        </w:rPr>
+        <w:instrText xml:space="preserve"> SEQ Ilustración \* ARABIC </w:instrText>
+      </w:r>
+      <w:r>
+        <w:rPr>
+          <w:noProof/>
+        </w:rPr>
+        <w:fldChar w:fldCharType="separate"/>
+      </w:r>
+      <w:r>
+        <w:rPr>
+          <w:noProof/>
+        </w:rPr>
+        <w:t>37</w:t>
+      </w:r>
+      <w:r>
+        <w:rPr>
+          <w:noProof/>
+        </w:rPr>
+        <w:fldChar w:fldCharType="end"/>
+      </w:r>
       <w:r>
         <w:t xml:space="preserve"> - Resultado de creación para mesa de examen</w:t>
       </w:r>
@@ -13878,14 +13944,36 @@
       <w:r>
         <w:t xml:space="preserve">Ilustración </w:t>
       </w:r>
-      <w:fldSimple w:instr=" SEQ Ilustración \* ARABIC ">
-        <w:r>
-          <w:rPr>
-            <w:noProof/>
-          </w:rPr>
-          <w:t>38</w:t>
-        </w:r>
-      </w:fldSimple>
+      <w:r>
+        <w:rPr>
+          <w:noProof/>
+        </w:rPr>
+        <w:fldChar w:fldCharType="begin"/>
+      </w:r>
+      <w:r>
+        <w:rPr>
+          <w:noProof/>
+        </w:rPr>
+        <w:instrText xml:space="preserve"> SEQ Ilustración \* ARABIC </w:instrText>
+      </w:r>
+      <w:r>
+        <w:rPr>
+          <w:noProof/>
+        </w:rPr>
+        <w:fldChar w:fldCharType="separate"/>
+      </w:r>
+      <w:r>
+        <w:rPr>
+          <w:noProof/>
+        </w:rPr>
+        <w:t>38</w:t>
+      </w:r>
+      <w:r>
+        <w:rPr>
+          <w:noProof/>
+        </w:rPr>
+        <w:fldChar w:fldCharType="end"/>
+      </w:r>
       <w:r>
         <w:t xml:space="preserve"> - Formulario de búsqueda para mesas de examen</w:t>
       </w:r>
@@ -13975,14 +14063,36 @@
       <w:r>
         <w:t xml:space="preserve">Ilustración </w:t>
       </w:r>
-      <w:fldSimple w:instr=" SEQ Ilustración \* ARABIC ">
-        <w:r>
-          <w:rPr>
-            <w:noProof/>
-          </w:rPr>
-          <w:t>39</w:t>
-        </w:r>
-      </w:fldSimple>
+      <w:r>
+        <w:rPr>
+          <w:noProof/>
+        </w:rPr>
+        <w:fldChar w:fldCharType="begin"/>
+      </w:r>
+      <w:r>
+        <w:rPr>
+          <w:noProof/>
+        </w:rPr>
+        <w:instrText xml:space="preserve"> SEQ Ilustración \* ARABIC </w:instrText>
+      </w:r>
+      <w:r>
+        <w:rPr>
+          <w:noProof/>
+        </w:rPr>
+        <w:fldChar w:fldCharType="separate"/>
+      </w:r>
+      <w:r>
+        <w:rPr>
+          <w:noProof/>
+        </w:rPr>
+        <w:t>39</w:t>
+      </w:r>
+      <w:r>
+        <w:rPr>
+          <w:noProof/>
+        </w:rPr>
+        <w:fldChar w:fldCharType="end"/>
+      </w:r>
       <w:r>
         <w:t xml:space="preserve"> - Resultado de búsqueda para mesas de examen</w:t>
       </w:r>
@@ -14138,19 +14248,7 @@
         <w:rPr>
           <w:lang w:val="es-AR"/>
         </w:rPr>
-        <w:t xml:space="preserve"> se accede a la opción de eliminación. Al momento de presionar el botón para eliminar, el sistema presenta un mensaje de confirmación con los dat</w:t>
-      </w:r>
-      <w:r>
-        <w:rPr>
-          <w:lang w:val="es-AR"/>
-        </w:rPr>
-        <w:t>os de la mesa</w:t>
-      </w:r>
-      <w:r>
-        <w:rPr>
-          <w:lang w:val="es-AR"/>
-        </w:rPr>
-        <w:t xml:space="preserve">: </w:t>
+        <w:t xml:space="preserve"> se accede a la opción de eliminación. Al momento de presionar el botón para eliminar, el sistema presenta un mensaje de confirmación con los datos de la mesa: </w:t>
       </w:r>
     </w:p>
     <w:p>
@@ -14214,14 +14312,36 @@
       <w:r>
         <w:t xml:space="preserve">Ilustración </w:t>
       </w:r>
-      <w:fldSimple w:instr=" SEQ Ilustración \* ARABIC ">
-        <w:r>
-          <w:rPr>
-            <w:noProof/>
-          </w:rPr>
-          <w:t>40</w:t>
-        </w:r>
-      </w:fldSimple>
+      <w:r>
+        <w:rPr>
+          <w:noProof/>
+        </w:rPr>
+        <w:fldChar w:fldCharType="begin"/>
+      </w:r>
+      <w:r>
+        <w:rPr>
+          <w:noProof/>
+        </w:rPr>
+        <w:instrText xml:space="preserve"> SEQ Ilustración \* ARABIC </w:instrText>
+      </w:r>
+      <w:r>
+        <w:rPr>
+          <w:noProof/>
+        </w:rPr>
+        <w:fldChar w:fldCharType="separate"/>
+      </w:r>
+      <w:r>
+        <w:rPr>
+          <w:noProof/>
+        </w:rPr>
+        <w:t>40</w:t>
+      </w:r>
+      <w:r>
+        <w:rPr>
+          <w:noProof/>
+        </w:rPr>
+        <w:fldChar w:fldCharType="end"/>
+      </w:r>
       <w:r>
         <w:t xml:space="preserve"> - Confirmación para eliminar mesa de examen</w:t>
       </w:r>
@@ -14327,14 +14447,36 @@
       <w:r>
         <w:t xml:space="preserve">Ilustración </w:t>
       </w:r>
-      <w:fldSimple w:instr=" SEQ Ilustración \* ARABIC ">
-        <w:r>
-          <w:rPr>
-            <w:noProof/>
-          </w:rPr>
-          <w:t>41</w:t>
-        </w:r>
-      </w:fldSimple>
+      <w:r>
+        <w:rPr>
+          <w:noProof/>
+        </w:rPr>
+        <w:fldChar w:fldCharType="begin"/>
+      </w:r>
+      <w:r>
+        <w:rPr>
+          <w:noProof/>
+        </w:rPr>
+        <w:instrText xml:space="preserve"> SEQ Ilustración \* ARABIC </w:instrText>
+      </w:r>
+      <w:r>
+        <w:rPr>
+          <w:noProof/>
+        </w:rPr>
+        <w:fldChar w:fldCharType="separate"/>
+      </w:r>
+      <w:r>
+        <w:rPr>
+          <w:noProof/>
+        </w:rPr>
+        <w:t>41</w:t>
+      </w:r>
+      <w:r>
+        <w:rPr>
+          <w:noProof/>
+        </w:rPr>
+        <w:fldChar w:fldCharType="end"/>
+      </w:r>
       <w:r>
         <w:t xml:space="preserve"> - Resultado de eliminación para mesa de examen</w:t>
       </w:r>
@@ -14425,13 +14567,7 @@
         <w:rPr>
           <w:lang w:val="es-AR"/>
         </w:rPr>
-        <w:t>se accede a la pantalla de modificación de un</w:t>
-      </w:r>
-      <w:r>
-        <w:rPr>
-          <w:lang w:val="es-AR"/>
-        </w:rPr>
-        <w:t>a mesa de examen. Los datos editables son los que se observan en el siguiente formulario:</w:t>
+        <w:t>se accede a la pantalla de modificación de una mesa de examen. Los datos editables son los que se observan en el siguiente formulario:</w:t>
       </w:r>
     </w:p>
     <w:p>
@@ -14516,14 +14652,36 @@
       <w:r>
         <w:t xml:space="preserve">Ilustración </w:t>
       </w:r>
-      <w:fldSimple w:instr=" SEQ Ilustración \* ARABIC ">
-        <w:r>
-          <w:rPr>
-            <w:noProof/>
-          </w:rPr>
-          <w:t>42</w:t>
-        </w:r>
-      </w:fldSimple>
+      <w:r>
+        <w:rPr>
+          <w:noProof/>
+        </w:rPr>
+        <w:fldChar w:fldCharType="begin"/>
+      </w:r>
+      <w:r>
+        <w:rPr>
+          <w:noProof/>
+        </w:rPr>
+        <w:instrText xml:space="preserve"> SEQ Ilustración \* ARABIC </w:instrText>
+      </w:r>
+      <w:r>
+        <w:rPr>
+          <w:noProof/>
+        </w:rPr>
+        <w:fldChar w:fldCharType="separate"/>
+      </w:r>
+      <w:r>
+        <w:rPr>
+          <w:noProof/>
+        </w:rPr>
+        <w:t>42</w:t>
+      </w:r>
+      <w:r>
+        <w:rPr>
+          <w:noProof/>
+        </w:rPr>
+        <w:fldChar w:fldCharType="end"/>
+      </w:r>
       <w:r>
         <w:t xml:space="preserve"> - Formulario de edición para mesa de examen</w:t>
       </w:r>
@@ -14611,14 +14769,36 @@
       <w:r>
         <w:t xml:space="preserve">Ilustración </w:t>
       </w:r>
-      <w:fldSimple w:instr=" SEQ Ilustración \* ARABIC ">
-        <w:r>
-          <w:rPr>
-            <w:noProof/>
-          </w:rPr>
-          <w:t>43</w:t>
-        </w:r>
-      </w:fldSimple>
+      <w:r>
+        <w:rPr>
+          <w:noProof/>
+        </w:rPr>
+        <w:fldChar w:fldCharType="begin"/>
+      </w:r>
+      <w:r>
+        <w:rPr>
+          <w:noProof/>
+        </w:rPr>
+        <w:instrText xml:space="preserve"> SEQ Ilustración \* ARABIC </w:instrText>
+      </w:r>
+      <w:r>
+        <w:rPr>
+          <w:noProof/>
+        </w:rPr>
+        <w:fldChar w:fldCharType="separate"/>
+      </w:r>
+      <w:r>
+        <w:rPr>
+          <w:noProof/>
+        </w:rPr>
+        <w:t>43</w:t>
+      </w:r>
+      <w:r>
+        <w:rPr>
+          <w:noProof/>
+        </w:rPr>
+        <w:fldChar w:fldCharType="end"/>
+      </w:r>
       <w:r>
         <w:t xml:space="preserve"> - Resultado de edición para mesa de examen </w:t>
       </w:r>
@@ -14639,8 +14819,6 @@
       <w:r>
         <w:t>Informe</w:t>
       </w:r>
-      <w:bookmarkStart w:id="80" w:name="_GoBack"/>
-      <w:bookmarkEnd w:id="80"/>
     </w:p>
     <w:p>
       <w:pPr>
@@ -14699,73 +14877,47 @@
       <w:pPr>
         <w:pStyle w:val="PSI-Ttulo1"/>
       </w:pPr>
-      <w:bookmarkStart w:id="81" w:name="_Toc64293546"/>
+      <w:bookmarkStart w:id="80" w:name="_Toc64293546"/>
       <w:r>
         <w:t xml:space="preserve">Aplicación </w:t>
       </w:r>
       <w:r>
         <w:t>Móvil</w:t>
       </w:r>
-      <w:bookmarkEnd w:id="81"/>
-    </w:p>
-    <w:p>
-      <w:pPr>
-        <w:jc w:val="both"/>
-      </w:pPr>
-      <w:r>
-        <w:t>[Explicar los pasos a seguir para la correcta instalación del Software]</w:t>
-      </w:r>
-    </w:p>
-    <w:p>
-      <w:pPr>
-        <w:pStyle w:val="PSI-Ttulo1"/>
-      </w:pPr>
-    </w:p>
-    <w:p>
-      <w:pPr>
-        <w:pStyle w:val="PSI-Ttulo1"/>
-      </w:pPr>
-      <w:bookmarkStart w:id="82" w:name="_Toc64293547"/>
-      <w:r>
-        <w:t>Anexo</w:t>
-      </w:r>
-      <w:bookmarkEnd w:id="82"/>
-    </w:p>
-    <w:p>
-      <w:pPr>
-        <w:pStyle w:val="PSI-Ttulo1"/>
-      </w:pPr>
+      <w:bookmarkEnd w:id="80"/>
+    </w:p>
+    <w:p>
+      <w:pPr>
+        <w:jc w:val="both"/>
+      </w:pPr>
+      <w:r>
+        <w:t>La aplicación móvil de Tempus esta creada para ser multiplataforma por lo que puede adaptarse a diferentes dispositivos. Esta aplicación está orientada al público en general</w:t>
+      </w:r>
+      <w:r>
+        <w:t xml:space="preserve"> </w:t>
+      </w:r>
+      <w:r>
+        <w:lastRenderedPageBreak/>
+        <w:t>(alumnos y docentes particularmente)</w:t>
+      </w:r>
+      <w:r>
+        <w:t xml:space="preserve"> y su función principal es brindar acceso rápido a la información de horarios de cursadas, mesas de examen y novedades a partir de los datos previamente cargados y/o actualizados desde Tempus Web. </w:t>
+      </w:r>
     </w:p>
     <w:p>
       <w:pPr>
         <w:pStyle w:val="Ttulo2"/>
       </w:pPr>
-      <w:bookmarkStart w:id="83" w:name="_Toc64293548"/>
-      <w:r>
-        <w:t>Generar archivo CSV delimitado</w:t>
-      </w:r>
-      <w:bookmarkEnd w:id="83"/>
-      <w:r>
-        <w:t xml:space="preserve"> </w:t>
-      </w:r>
-    </w:p>
-    <w:p>
-      <w:pPr>
-        <w:jc w:val="both"/>
-      </w:pPr>
-      <w:r>
-        <w:t xml:space="preserve">Tempus recibe como entrada archivos CSV delimitados por punto y coma (;) para los procesos de importación de Horarios de Cursada y Mesas de Examen. </w:t>
-      </w:r>
-    </w:p>
-    <w:p>
-      <w:pPr>
-        <w:jc w:val="both"/>
-      </w:pPr>
-      <w:r>
-        <w:t>En esta sección se explica cómo generar dichos archivos desde una planilla Excel.</w:t>
-      </w:r>
-      <w:r>
-        <w:t xml:space="preserve"> Para el ejemplo usamos una planilla de Mesas de Examen. </w:t>
+      <w:r>
+        <w:t>Componentes de la interfaz</w:t>
+      </w:r>
+    </w:p>
+    <w:p>
+      <w:pPr>
+        <w:jc w:val="both"/>
+      </w:pPr>
+      <w:r>
+        <w:t>En forma general, la interfaz se compone por el título de la página que se está utilizando en la parte superior, un formulario de búsqueda y/o presentación de resultados en la parte central y el menú de opciones en la sección inferior.</w:t>
       </w:r>
     </w:p>
     <w:p>
@@ -14779,10 +14931,10 @@
           <w:lang w:val="es-AR" w:eastAsia="es-AR"/>
         </w:rPr>
         <w:drawing>
-          <wp:inline distT="0" distB="0" distL="0" distR="0" wp14:anchorId="39F960DB" wp14:editId="5484A2F0">
-            <wp:extent cx="5400040" cy="2783205"/>
+          <wp:inline distT="0" distB="0" distL="0" distR="0" wp14:anchorId="472DE044" wp14:editId="2EFA3846">
+            <wp:extent cx="5400040" cy="2351405"/>
             <wp:effectExtent l="0" t="0" r="0" b="0"/>
-            <wp:docPr id="43" name="Imagen 43"/>
+            <wp:docPr id="55" name="Imagen 55"/>
             <wp:cNvGraphicFramePr>
               <a:graphicFrameLocks xmlns:a="http://schemas.openxmlformats.org/drawingml/2006/main" noChangeAspect="1"/>
             </wp:cNvGraphicFramePr>
@@ -14802,7 +14954,7 @@
                   <pic:spPr>
                     <a:xfrm>
                       <a:off x="0" y="0"/>
-                      <a:ext cx="5400040" cy="2783205"/>
+                      <a:ext cx="5400040" cy="2351405"/>
                     </a:xfrm>
                     <a:prstGeom prst="rect">
                       <a:avLst/>
@@ -14820,7 +14972,6 @@
         <w:pStyle w:val="Descripcin"/>
         <w:jc w:val="center"/>
       </w:pPr>
-      <w:bookmarkStart w:id="84" w:name="_Toc64292324"/>
       <w:r>
         <w:t xml:space="preserve">Ilustración </w:t>
       </w:r>
@@ -14833,51 +14984,51 @@
         </w:r>
       </w:fldSimple>
       <w:r>
-        <w:t xml:space="preserve"> - Excel para mesas de examen</w:t>
-      </w:r>
-      <w:bookmarkEnd w:id="84"/>
-    </w:p>
-    <w:p>
-      <w:pPr>
-        <w:jc w:val="both"/>
-        <w:rPr>
-          <w:lang w:val="es-AR"/>
-        </w:rPr>
-      </w:pPr>
-      <w:r>
-        <w:t xml:space="preserve">Para generar el archivo se debe ir a </w:t>
+        <w:t xml:space="preserve"> - Aplicación Tempus en diferentes dispositivos móviles</w:t>
+      </w:r>
+    </w:p>
+    <w:p>
+      <w:pPr>
+        <w:jc w:val="both"/>
+      </w:pPr>
+      <w:r>
+        <w:t>Para navegar entre cada una de las opciones disponibles, se debe ir presionando sobre el menú de opciones. S</w:t>
+      </w:r>
+      <w:bookmarkStart w:id="81" w:name="_GoBack"/>
+      <w:bookmarkEnd w:id="81"/>
+      <w:r>
+        <w:t>e detalla cada parte en secciones posteriores del presente documento.</w:t>
+      </w:r>
+    </w:p>
+    <w:p>
+      <w:pPr>
+        <w:pStyle w:val="Ttulo2"/>
+      </w:pPr>
+      <w:r>
+        <w:t>Horarios de cursada</w:t>
+      </w:r>
+    </w:p>
+    <w:p>
+      <w:pPr>
+        <w:jc w:val="both"/>
+      </w:pPr>
+      <w:r>
+        <w:t>Para acceder a la búsqueda de cursadas se debe presionar la opción “</w:t>
       </w:r>
       <w:r>
         <w:rPr>
           <w:b/>
         </w:rPr>
-        <w:t xml:space="preserve">Archivos </w:t>
-      </w:r>
-      <w:r>
-        <w:rPr>
-          <w:b/>
-          <w:lang w:val="es-AR"/>
-        </w:rPr>
-        <w:t>&gt; Guardar como &gt; CSV (delimitado por comas)</w:t>
-      </w:r>
-      <w:r>
-        <w:rPr>
-          <w:lang w:val="es-AR"/>
-        </w:rPr>
-        <w:t>. Una vez seleccionado el directorio y nombre para el archivo, debe presionar “</w:t>
-      </w:r>
-      <w:r>
-        <w:rPr>
-          <w:b/>
-          <w:lang w:val="es-AR"/>
-        </w:rPr>
-        <w:t>Guardar</w:t>
-      </w:r>
-      <w:r>
-        <w:rPr>
-          <w:lang w:val="es-AR"/>
-        </w:rPr>
-        <w:t>”.</w:t>
+        <w:t>Cursadas</w:t>
+      </w:r>
+      <w:r>
+        <w:t>” en el menú inferior de la pantalla. El</w:t>
+      </w:r>
+      <w:r>
+        <w:t xml:space="preserve"> formulario que se visualiza es</w:t>
+      </w:r>
+      <w:r>
+        <w:t xml:space="preserve"> el siguiente:</w:t>
       </w:r>
     </w:p>
     <w:p>
@@ -14891,10 +15042,10 @@
           <w:lang w:val="es-AR" w:eastAsia="es-AR"/>
         </w:rPr>
         <w:drawing>
-          <wp:inline distT="0" distB="0" distL="0" distR="0" wp14:anchorId="093D1918" wp14:editId="69A5A2FF">
-            <wp:extent cx="5400040" cy="2709545"/>
+          <wp:inline distT="0" distB="0" distL="0" distR="0" wp14:anchorId="6560FB31" wp14:editId="0F44013D">
+            <wp:extent cx="5400040" cy="2339975"/>
             <wp:effectExtent l="0" t="0" r="0" b="0"/>
-            <wp:docPr id="44" name="Imagen 44"/>
+            <wp:docPr id="42" name="Imagen 42"/>
             <wp:cNvGraphicFramePr>
               <a:graphicFrameLocks xmlns:a="http://schemas.openxmlformats.org/drawingml/2006/main" noChangeAspect="1"/>
             </wp:cNvGraphicFramePr>
@@ -14914,7 +15065,7 @@
                   <pic:spPr>
                     <a:xfrm>
                       <a:off x="0" y="0"/>
-                      <a:ext cx="5400040" cy="2709545"/>
+                      <a:ext cx="5400040" cy="2339975"/>
                     </a:xfrm>
                     <a:prstGeom prst="rect">
                       <a:avLst/>
@@ -14932,7 +15083,6 @@
         <w:pStyle w:val="Descripcin"/>
         <w:jc w:val="center"/>
       </w:pPr>
-      <w:bookmarkStart w:id="85" w:name="_Toc64292325"/>
       <w:r>
         <w:t xml:space="preserve">Ilustración </w:t>
       </w:r>
@@ -14945,34 +15095,93 @@
         </w:r>
       </w:fldSimple>
       <w:r>
-        <w:t xml:space="preserve"> - Guardar archivo como CSV delimitado por comas</w:t>
-      </w:r>
-      <w:bookmarkEnd w:id="85"/>
-    </w:p>
-    <w:p>
-      <w:pPr>
-        <w:jc w:val="both"/>
-      </w:pPr>
-      <w:r>
+        <w:t xml:space="preserve"> - Formulario de búsqueda para horarios de cursadas</w:t>
+      </w:r>
+    </w:p>
+    <w:p>
+      <w:pPr>
+        <w:jc w:val="both"/>
+      </w:pPr>
+      <w:r>
+        <w:t xml:space="preserve">La información solicitada para realizar una búsqueda de cursada </w:t>
+      </w:r>
+      <w:r>
+        <w:t>es:</w:t>
+      </w:r>
+    </w:p>
+    <w:p>
+      <w:pPr>
+        <w:pStyle w:val="Prrafodelista"/>
+        <w:numPr>
+          <w:ilvl w:val="0"/>
+          <w:numId w:val="20"/>
+        </w:numPr>
+        <w:jc w:val="both"/>
+      </w:pPr>
+      <w:r>
+        <w:rPr>
+          <w:b/>
+        </w:rPr>
         <w:lastRenderedPageBreak/>
-        <w:t xml:space="preserve">Se puede abrir el archivo con </w:t>
-      </w:r>
-      <w:proofErr w:type="spellStart"/>
+        <w:t>Carrera</w:t>
+      </w:r>
+      <w:r>
+        <w:t>: Campo obligatorio donde se debe seleccionar el nombre de la carrera a consultar. En el listado se visualizan todas aquellas carreras que posean cargadas horarios de cursada.</w:t>
+      </w:r>
+    </w:p>
+    <w:p>
+      <w:pPr>
+        <w:pStyle w:val="Prrafodelista"/>
+        <w:numPr>
+          <w:ilvl w:val="0"/>
+          <w:numId w:val="20"/>
+        </w:numPr>
+        <w:jc w:val="both"/>
+      </w:pPr>
       <w:r>
         <w:rPr>
           <w:b/>
         </w:rPr>
-        <w:t>Notepad</w:t>
-      </w:r>
-      <w:proofErr w:type="spellEnd"/>
+        <w:t>Asignatura</w:t>
+      </w:r>
+      <w:r>
+        <w:t>: Campo opcional donde puede seleccionar el nombre de la asignatura a consultar. En el listado se visualizar todas aquellas asignaturas que se encuentren asociadas a la carrera previamente indicada.</w:t>
+      </w:r>
+    </w:p>
+    <w:p>
+      <w:pPr>
+        <w:pStyle w:val="Prrafodelista"/>
+        <w:numPr>
+          <w:ilvl w:val="0"/>
+          <w:numId w:val="20"/>
+        </w:numPr>
+        <w:jc w:val="both"/>
+      </w:pPr>
       <w:r>
         <w:rPr>
           <w:b/>
         </w:rPr>
-        <w:t xml:space="preserve"> ++</w:t>
-      </w:r>
-      <w:r>
-        <w:t xml:space="preserve"> para visualizar los datos:</w:t>
+        <w:t>Año</w:t>
+      </w:r>
+      <w:r>
+        <w:t xml:space="preserve">: Campo opcional para indicar el año de la cursada a consultar. </w:t>
+      </w:r>
+    </w:p>
+    <w:p>
+      <w:pPr>
+        <w:jc w:val="both"/>
+      </w:pPr>
+      <w:r>
+        <w:t>Para efectuar la búsqueda, se debe presionar el botón “</w:t>
+      </w:r>
+      <w:r>
+        <w:rPr>
+          <w:b/>
+        </w:rPr>
+        <w:t>BUSCAR</w:t>
+      </w:r>
+      <w:r>
+        <w:t>”. En caso de no indicar una asignatura o año, Tempus le indica que debe completar alguno de los campos para reducir los resultados a presentar:</w:t>
       </w:r>
     </w:p>
     <w:p>
@@ -14986,10 +15195,92 @@
           <w:lang w:val="es-AR" w:eastAsia="es-AR"/>
         </w:rPr>
         <w:drawing>
-          <wp:inline distT="0" distB="0" distL="0" distR="0" wp14:anchorId="01668B0C" wp14:editId="3AF56B2D">
-            <wp:extent cx="5400040" cy="2783205"/>
+          <wp:inline distT="0" distB="0" distL="0" distR="0" wp14:anchorId="1D67264A" wp14:editId="4DD8EF3B">
+            <wp:extent cx="5400040" cy="2295525"/>
             <wp:effectExtent l="0" t="0" r="0" b="0"/>
-            <wp:docPr id="45" name="Imagen 45"/>
+            <wp:docPr id="50" name="Imagen 50"/>
+            <wp:cNvGraphicFramePr>
+              <a:graphicFrameLocks xmlns:a="http://schemas.openxmlformats.org/drawingml/2006/main" noChangeAspect="1"/>
+            </wp:cNvGraphicFramePr>
+            <a:graphic xmlns:a="http://schemas.openxmlformats.org/drawingml/2006/main">
+              <a:graphicData uri="http://schemas.openxmlformats.org/drawingml/2006/picture">
+                <pic:pic xmlns:pic="http://schemas.openxmlformats.org/drawingml/2006/picture">
+                  <pic:nvPicPr>
+                    <pic:cNvPr id="1" name=""/>
+                    <pic:cNvPicPr/>
+                  </pic:nvPicPr>
+                  <pic:blipFill rotWithShape="1">
+                    <a:blip r:embed="rId65"/>
+                    <a:srcRect t="14432" b="9956"/>
+                    <a:stretch/>
+                  </pic:blipFill>
+                  <pic:spPr bwMode="auto">
+                    <a:xfrm>
+                      <a:off x="0" y="0"/>
+                      <a:ext cx="5400040" cy="2295525"/>
+                    </a:xfrm>
+                    <a:prstGeom prst="rect">
+                      <a:avLst/>
+                    </a:prstGeom>
+                    <a:ln>
+                      <a:noFill/>
+                    </a:ln>
+                    <a:extLst>
+                      <a:ext uri="{53640926-AAD7-44D8-BBD7-CCE9431645EC}">
+                        <a14:shadowObscured xmlns:a14="http://schemas.microsoft.com/office/drawing/2010/main"/>
+                      </a:ext>
+                    </a:extLst>
+                  </pic:spPr>
+                </pic:pic>
+              </a:graphicData>
+            </a:graphic>
+          </wp:inline>
+        </w:drawing>
+      </w:r>
+    </w:p>
+    <w:p>
+      <w:pPr>
+        <w:pStyle w:val="Descripcin"/>
+        <w:jc w:val="center"/>
+      </w:pPr>
+      <w:r>
+        <w:t xml:space="preserve">Ilustración </w:t>
+      </w:r>
+      <w:fldSimple w:instr=" SEQ Ilustración \* ARABIC ">
+        <w:r>
+          <w:rPr>
+            <w:noProof/>
+          </w:rPr>
+          <w:t>46</w:t>
+        </w:r>
+      </w:fldSimple>
+      <w:r>
+        <w:t xml:space="preserve"> - Formulario de búsqueda incompleta para horarios de cursada</w:t>
+      </w:r>
+    </w:p>
+    <w:p>
+      <w:pPr>
+        <w:jc w:val="both"/>
+      </w:pPr>
+      <w:r>
+        <w:t>Cuando se completan los datos necesarios y se realiza la búsqueda, se actualiza la sección inferior con los resultados obtenidos:</w:t>
+      </w:r>
+    </w:p>
+    <w:p>
+      <w:pPr>
+        <w:keepNext/>
+        <w:jc w:val="both"/>
+      </w:pPr>
+      <w:r>
+        <w:rPr>
+          <w:noProof/>
+          <w:lang w:val="es-AR" w:eastAsia="es-AR"/>
+        </w:rPr>
+        <w:drawing>
+          <wp:inline distT="0" distB="0" distL="0" distR="0" wp14:anchorId="6902A094" wp14:editId="2C229EFA">
+            <wp:extent cx="5400040" cy="2326005"/>
+            <wp:effectExtent l="0" t="0" r="0" b="0"/>
+            <wp:docPr id="51" name="Imagen 51"/>
             <wp:cNvGraphicFramePr>
               <a:graphicFrameLocks xmlns:a="http://schemas.openxmlformats.org/drawingml/2006/main" noChangeAspect="1"/>
             </wp:cNvGraphicFramePr>
@@ -15001,7 +15292,134 @@
                     <pic:cNvPicPr/>
                   </pic:nvPicPr>
                   <pic:blipFill>
-                    <a:blip r:embed="rId65"/>
+                    <a:blip r:embed="rId66"/>
+                    <a:stretch>
+                      <a:fillRect/>
+                    </a:stretch>
+                  </pic:blipFill>
+                  <pic:spPr>
+                    <a:xfrm>
+                      <a:off x="0" y="0"/>
+                      <a:ext cx="5400040" cy="2326005"/>
+                    </a:xfrm>
+                    <a:prstGeom prst="rect">
+                      <a:avLst/>
+                    </a:prstGeom>
+                  </pic:spPr>
+                </pic:pic>
+              </a:graphicData>
+            </a:graphic>
+          </wp:inline>
+        </w:drawing>
+      </w:r>
+    </w:p>
+    <w:p>
+      <w:pPr>
+        <w:pStyle w:val="Descripcin"/>
+        <w:jc w:val="center"/>
+      </w:pPr>
+      <w:r>
+        <w:t xml:space="preserve">Ilustración </w:t>
+      </w:r>
+      <w:fldSimple w:instr=" SEQ Ilustración \* ARABIC ">
+        <w:r>
+          <w:rPr>
+            <w:noProof/>
+          </w:rPr>
+          <w:t>47</w:t>
+        </w:r>
+      </w:fldSimple>
+      <w:r>
+        <w:t xml:space="preserve"> -Resultado de búsqueda para horarios de cursada</w:t>
+      </w:r>
+    </w:p>
+    <w:p>
+      <w:pPr>
+        <w:jc w:val="both"/>
+      </w:pPr>
+      <w:r>
+        <w:t>Como se puede observar, se presenta un recuadro con el nombre de la Asignatura y los días que posee clases. La información presentada es el nombre del día, horario de inicio, horario de fin, sector y nombre del aula asignada.</w:t>
+      </w:r>
+    </w:p>
+    <w:p>
+      <w:pPr>
+        <w:jc w:val="both"/>
+      </w:pPr>
+    </w:p>
+    <w:p>
+      <w:pPr>
+        <w:pStyle w:val="PSI-Ttulo1"/>
+      </w:pPr>
+      <w:bookmarkStart w:id="82" w:name="_Toc64293547"/>
+      <w:r>
+        <w:t>Anexo</w:t>
+      </w:r>
+      <w:bookmarkEnd w:id="82"/>
+    </w:p>
+    <w:p>
+      <w:pPr>
+        <w:pStyle w:val="PSI-Ttulo1"/>
+      </w:pPr>
+    </w:p>
+    <w:p>
+      <w:pPr>
+        <w:pStyle w:val="Ttulo2"/>
+      </w:pPr>
+      <w:bookmarkStart w:id="83" w:name="_Toc64293548"/>
+      <w:r>
+        <w:t>Generar archivo CSV delimitado</w:t>
+      </w:r>
+      <w:bookmarkEnd w:id="83"/>
+      <w:r>
+        <w:t xml:space="preserve"> </w:t>
+      </w:r>
+    </w:p>
+    <w:p>
+      <w:pPr>
+        <w:jc w:val="both"/>
+      </w:pPr>
+      <w:r>
+        <w:t xml:space="preserve">Tempus recibe como entrada archivos CSV delimitados por punto y coma (;) para los procesos de importación de Horarios de Cursada y Mesas de Examen. </w:t>
+      </w:r>
+    </w:p>
+    <w:p>
+      <w:pPr>
+        <w:jc w:val="both"/>
+      </w:pPr>
+      <w:r>
+        <w:t>En esta sección se explica cómo generar dichos archivos desde una planilla Excel.</w:t>
+      </w:r>
+      <w:r>
+        <w:t xml:space="preserve"> Para el ejemplo usamos una planilla de Mesas de Examen. </w:t>
+      </w:r>
+    </w:p>
+    <w:p>
+      <w:pPr>
+        <w:keepNext/>
+        <w:jc w:val="both"/>
+      </w:pPr>
+      <w:r>
+        <w:rPr>
+          <w:noProof/>
+          <w:lang w:val="es-AR" w:eastAsia="es-AR"/>
+        </w:rPr>
+        <w:drawing>
+          <wp:inline distT="0" distB="0" distL="0" distR="0" wp14:anchorId="39F960DB" wp14:editId="5484A2F0">
+            <wp:extent cx="5400040" cy="2783205"/>
+            <wp:effectExtent l="0" t="0" r="0" b="0"/>
+            <wp:docPr id="43" name="Imagen 43"/>
+            <wp:cNvGraphicFramePr>
+              <a:graphicFrameLocks xmlns:a="http://schemas.openxmlformats.org/drawingml/2006/main" noChangeAspect="1"/>
+            </wp:cNvGraphicFramePr>
+            <a:graphic xmlns:a="http://schemas.openxmlformats.org/drawingml/2006/main">
+              <a:graphicData uri="http://schemas.openxmlformats.org/drawingml/2006/picture">
+                <pic:pic xmlns:pic="http://schemas.openxmlformats.org/drawingml/2006/picture">
+                  <pic:nvPicPr>
+                    <pic:cNvPr id="1" name=""/>
+                    <pic:cNvPicPr/>
+                  </pic:nvPicPr>
+                  <pic:blipFill>
+                    <a:blip r:embed="rId67"/>
                     <a:stretch>
                       <a:fillRect/>
                     </a:stretch>
@@ -15027,18 +15445,291 @@
         <w:pStyle w:val="Descripcin"/>
         <w:jc w:val="center"/>
       </w:pPr>
+      <w:bookmarkStart w:id="84" w:name="_Toc64292324"/>
+      <w:r>
+        <w:t xml:space="preserve">Ilustración </w:t>
+      </w:r>
+      <w:r>
+        <w:rPr>
+          <w:noProof/>
+        </w:rPr>
+        <w:fldChar w:fldCharType="begin"/>
+      </w:r>
+      <w:r>
+        <w:rPr>
+          <w:noProof/>
+        </w:rPr>
+        <w:instrText xml:space="preserve"> SEQ Ilustración \* ARABIC </w:instrText>
+      </w:r>
+      <w:r>
+        <w:rPr>
+          <w:noProof/>
+        </w:rPr>
+        <w:fldChar w:fldCharType="separate"/>
+      </w:r>
+      <w:r>
+        <w:rPr>
+          <w:noProof/>
+        </w:rPr>
+        <w:t>48</w:t>
+      </w:r>
+      <w:r>
+        <w:rPr>
+          <w:noProof/>
+        </w:rPr>
+        <w:fldChar w:fldCharType="end"/>
+      </w:r>
+      <w:r>
+        <w:t xml:space="preserve"> - Excel para mesas de examen</w:t>
+      </w:r>
+      <w:bookmarkEnd w:id="84"/>
+    </w:p>
+    <w:p>
+      <w:pPr>
+        <w:jc w:val="both"/>
+        <w:rPr>
+          <w:lang w:val="es-AR"/>
+        </w:rPr>
+      </w:pPr>
+      <w:r>
+        <w:t xml:space="preserve">Para generar el archivo se debe ir a </w:t>
+      </w:r>
+      <w:r>
+        <w:rPr>
+          <w:b/>
+        </w:rPr>
+        <w:t xml:space="preserve">Archivos </w:t>
+      </w:r>
+      <w:r>
+        <w:rPr>
+          <w:b/>
+          <w:lang w:val="es-AR"/>
+        </w:rPr>
+        <w:t>&gt; Guardar como &gt; CSV (delimitado por comas)</w:t>
+      </w:r>
+      <w:r>
+        <w:rPr>
+          <w:lang w:val="es-AR"/>
+        </w:rPr>
+        <w:t>. Una vez seleccionado el directorio y nombre para el archivo, debe presionar “</w:t>
+      </w:r>
+      <w:r>
+        <w:rPr>
+          <w:b/>
+          <w:lang w:val="es-AR"/>
+        </w:rPr>
+        <w:t>Guardar</w:t>
+      </w:r>
+      <w:r>
+        <w:rPr>
+          <w:lang w:val="es-AR"/>
+        </w:rPr>
+        <w:t>”.</w:t>
+      </w:r>
+    </w:p>
+    <w:p>
+      <w:pPr>
+        <w:keepNext/>
+        <w:jc w:val="both"/>
+      </w:pPr>
+      <w:r>
+        <w:rPr>
+          <w:noProof/>
+          <w:lang w:val="es-AR" w:eastAsia="es-AR"/>
+        </w:rPr>
+        <w:drawing>
+          <wp:inline distT="0" distB="0" distL="0" distR="0" wp14:anchorId="093D1918" wp14:editId="69A5A2FF">
+            <wp:extent cx="5400040" cy="2709545"/>
+            <wp:effectExtent l="0" t="0" r="0" b="0"/>
+            <wp:docPr id="44" name="Imagen 44"/>
+            <wp:cNvGraphicFramePr>
+              <a:graphicFrameLocks xmlns:a="http://schemas.openxmlformats.org/drawingml/2006/main" noChangeAspect="1"/>
+            </wp:cNvGraphicFramePr>
+            <a:graphic xmlns:a="http://schemas.openxmlformats.org/drawingml/2006/main">
+              <a:graphicData uri="http://schemas.openxmlformats.org/drawingml/2006/picture">
+                <pic:pic xmlns:pic="http://schemas.openxmlformats.org/drawingml/2006/picture">
+                  <pic:nvPicPr>
+                    <pic:cNvPr id="1" name=""/>
+                    <pic:cNvPicPr/>
+                  </pic:nvPicPr>
+                  <pic:blipFill>
+                    <a:blip r:embed="rId68"/>
+                    <a:stretch>
+                      <a:fillRect/>
+                    </a:stretch>
+                  </pic:blipFill>
+                  <pic:spPr>
+                    <a:xfrm>
+                      <a:off x="0" y="0"/>
+                      <a:ext cx="5400040" cy="2709545"/>
+                    </a:xfrm>
+                    <a:prstGeom prst="rect">
+                      <a:avLst/>
+                    </a:prstGeom>
+                  </pic:spPr>
+                </pic:pic>
+              </a:graphicData>
+            </a:graphic>
+          </wp:inline>
+        </w:drawing>
+      </w:r>
+    </w:p>
+    <w:p>
+      <w:pPr>
+        <w:pStyle w:val="Descripcin"/>
+        <w:jc w:val="center"/>
+      </w:pPr>
+      <w:bookmarkStart w:id="85" w:name="_Toc64292325"/>
+      <w:r>
+        <w:t xml:space="preserve">Ilustración </w:t>
+      </w:r>
+      <w:r>
+        <w:rPr>
+          <w:noProof/>
+        </w:rPr>
+        <w:fldChar w:fldCharType="begin"/>
+      </w:r>
+      <w:r>
+        <w:rPr>
+          <w:noProof/>
+        </w:rPr>
+        <w:instrText xml:space="preserve"> SEQ Ilustración \* ARABIC </w:instrText>
+      </w:r>
+      <w:r>
+        <w:rPr>
+          <w:noProof/>
+        </w:rPr>
+        <w:fldChar w:fldCharType="separate"/>
+      </w:r>
+      <w:r>
+        <w:rPr>
+          <w:noProof/>
+        </w:rPr>
+        <w:t>49</w:t>
+      </w:r>
+      <w:r>
+        <w:rPr>
+          <w:noProof/>
+        </w:rPr>
+        <w:fldChar w:fldCharType="end"/>
+      </w:r>
+      <w:r>
+        <w:t xml:space="preserve"> - Guardar archivo como CSV delimitado por comas</w:t>
+      </w:r>
+      <w:bookmarkEnd w:id="85"/>
+    </w:p>
+    <w:p>
+      <w:pPr>
+        <w:jc w:val="both"/>
+      </w:pPr>
+      <w:r>
+        <w:lastRenderedPageBreak/>
+        <w:t xml:space="preserve">Se puede abrir el archivo con </w:t>
+      </w:r>
+      <w:proofErr w:type="spellStart"/>
+      <w:r>
+        <w:rPr>
+          <w:b/>
+        </w:rPr>
+        <w:t>Notepad</w:t>
+      </w:r>
+      <w:proofErr w:type="spellEnd"/>
+      <w:r>
+        <w:rPr>
+          <w:b/>
+        </w:rPr>
+        <w:t xml:space="preserve"> ++</w:t>
+      </w:r>
+      <w:r>
+        <w:t xml:space="preserve"> para visualizar los datos:</w:t>
+      </w:r>
+    </w:p>
+    <w:p>
+      <w:pPr>
+        <w:keepNext/>
+        <w:jc w:val="both"/>
+      </w:pPr>
+      <w:r>
+        <w:rPr>
+          <w:noProof/>
+          <w:lang w:val="es-AR" w:eastAsia="es-AR"/>
+        </w:rPr>
+        <w:drawing>
+          <wp:inline distT="0" distB="0" distL="0" distR="0" wp14:anchorId="01668B0C" wp14:editId="3AF56B2D">
+            <wp:extent cx="5400040" cy="2783205"/>
+            <wp:effectExtent l="0" t="0" r="0" b="0"/>
+            <wp:docPr id="45" name="Imagen 45"/>
+            <wp:cNvGraphicFramePr>
+              <a:graphicFrameLocks xmlns:a="http://schemas.openxmlformats.org/drawingml/2006/main" noChangeAspect="1"/>
+            </wp:cNvGraphicFramePr>
+            <a:graphic xmlns:a="http://schemas.openxmlformats.org/drawingml/2006/main">
+              <a:graphicData uri="http://schemas.openxmlformats.org/drawingml/2006/picture">
+                <pic:pic xmlns:pic="http://schemas.openxmlformats.org/drawingml/2006/picture">
+                  <pic:nvPicPr>
+                    <pic:cNvPr id="1" name=""/>
+                    <pic:cNvPicPr/>
+                  </pic:nvPicPr>
+                  <pic:blipFill>
+                    <a:blip r:embed="rId69"/>
+                    <a:stretch>
+                      <a:fillRect/>
+                    </a:stretch>
+                  </pic:blipFill>
+                  <pic:spPr>
+                    <a:xfrm>
+                      <a:off x="0" y="0"/>
+                      <a:ext cx="5400040" cy="2783205"/>
+                    </a:xfrm>
+                    <a:prstGeom prst="rect">
+                      <a:avLst/>
+                    </a:prstGeom>
+                  </pic:spPr>
+                </pic:pic>
+              </a:graphicData>
+            </a:graphic>
+          </wp:inline>
+        </w:drawing>
+      </w:r>
+    </w:p>
+    <w:p>
+      <w:pPr>
+        <w:pStyle w:val="Descripcin"/>
+        <w:jc w:val="center"/>
+      </w:pPr>
       <w:bookmarkStart w:id="86" w:name="_Toc64292326"/>
       <w:r>
         <w:t xml:space="preserve">Ilustración </w:t>
       </w:r>
-      <w:fldSimple w:instr=" SEQ Ilustración \* ARABIC ">
-        <w:r>
-          <w:rPr>
-            <w:noProof/>
-          </w:rPr>
-          <w:t>46</w:t>
-        </w:r>
-      </w:fldSimple>
+      <w:r>
+        <w:rPr>
+          <w:noProof/>
+        </w:rPr>
+        <w:fldChar w:fldCharType="begin"/>
+      </w:r>
+      <w:r>
+        <w:rPr>
+          <w:noProof/>
+        </w:rPr>
+        <w:instrText xml:space="preserve"> SEQ Ilustración \* ARABIC </w:instrText>
+      </w:r>
+      <w:r>
+        <w:rPr>
+          <w:noProof/>
+        </w:rPr>
+        <w:fldChar w:fldCharType="separate"/>
+      </w:r>
+      <w:r>
+        <w:rPr>
+          <w:noProof/>
+        </w:rPr>
+        <w:t>50</w:t>
+      </w:r>
+      <w:r>
+        <w:rPr>
+          <w:noProof/>
+        </w:rPr>
+        <w:fldChar w:fldCharType="end"/>
+      </w:r>
       <w:r>
         <w:t xml:space="preserve"> - Archivo CSV desde </w:t>
       </w:r>
@@ -15067,8 +15758,8 @@
       </w:pPr>
     </w:p>
     <w:sectPr>
-      <w:headerReference w:type="default" r:id="rId66"/>
-      <w:footerReference w:type="default" r:id="rId67"/>
+      <w:headerReference w:type="default" r:id="rId70"/>
+      <w:footerReference w:type="default" r:id="rId71"/>
       <w:pgSz w:w="11906" w:h="16838"/>
       <w:pgMar w:top="1535" w:right="1701" w:bottom="1417" w:left="1701" w:header="567" w:footer="572" w:gutter="0"/>
       <w:cols w:space="708"/>
@@ -15200,7 +15891,7 @@
             <w:rFonts w:asciiTheme="majorHAnsi" w:hAnsiTheme="majorHAnsi" w:cstheme="majorHAnsi"/>
             <w:noProof/>
           </w:rPr>
-          <w:t>38</w:t>
+          <w:t>40</w:t>
         </w:r>
         <w:r>
           <w:rPr>
@@ -15237,7 +15928,7 @@
             <w:rFonts w:asciiTheme="majorHAnsi" w:hAnsiTheme="majorHAnsi" w:cstheme="majorHAnsi"/>
             <w:noProof/>
           </w:rPr>
-          <w:t>39</w:t>
+          <w:t>41</w:t>
         </w:r>
         <w:r>
           <w:rPr>
@@ -17275,7 +17966,7 @@
   <w:abstractNum w:abstractNumId="16" w15:restartNumberingAfterBreak="0">
     <w:nsid w:val="73C23BB8"/>
     <w:multiLevelType w:val="hybridMultilevel"/>
-    <w:tmpl w:val="6042457E"/>
+    <w:tmpl w:val="3DAAFD8C"/>
     <w:lvl w:ilvl="0" w:tplc="2C0A0001">
       <w:start w:val="1"/>
       <w:numFmt w:val="bullet"/>
@@ -19118,7 +19809,7 @@
 </file>
 
 <file path=customXml/itemProps2.xml><?xml version="1.0" encoding="utf-8"?>
-<ds:datastoreItem xmlns:ds="http://schemas.openxmlformats.org/officeDocument/2006/customXml" ds:itemID="{51EC65C3-0821-4A37-84A4-C69F6719B11F}">
+<ds:datastoreItem xmlns:ds="http://schemas.openxmlformats.org/officeDocument/2006/customXml" ds:itemID="{BEBBF646-83DF-40B7-9392-7A04095C8032}">
   <ds:schemaRefs>
     <ds:schemaRef ds:uri="http://schemas.openxmlformats.org/officeDocument/2006/bibliography"/>
   </ds:schemaRefs>

</xml_diff>